<commit_message>
Final Version of the Design Document
Architecture Diagram and Description of Interfaces-Popa
Class Diagrams - Stoyan
Sequence Diagrams - Ben
</commit_message>
<xml_diff>
--- a/URS and Design/Blackjack Design Document.docx
+++ b/URS and Design/Blackjack Design Document.docx
@@ -554,13 +554,13 @@
             <w:pStyle w:val="TOCHeading"/>
           </w:pPr>
           <w:r>
-            <w:t xml:space="preserve">Table of </w:t>
+            <w:t>Ta</w:t>
           </w:r>
           <w:bookmarkStart w:id="0" w:name="_GoBack"/>
+          <w:bookmarkEnd w:id="0"/>
           <w:r>
-            <w:t>Contents</w:t>
+            <w:t>ble of Contents</w:t>
           </w:r>
-          <w:bookmarkEnd w:id="0"/>
         </w:p>
         <w:p>
           <w:pPr>
@@ -905,7 +905,7 @@
                 <w:noProof/>
                 <w:webHidden/>
               </w:rPr>
-              <w:t>2</w:t>
+              <w:t>3</w:t>
             </w:r>
             <w:r>
               <w:rPr>
@@ -974,7 +974,7 @@
                 <w:noProof/>
                 <w:webHidden/>
               </w:rPr>
-              <w:t>2</w:t>
+              <w:t>3</w:t>
             </w:r>
             <w:r>
               <w:rPr>
@@ -1043,7 +1043,7 @@
                 <w:noProof/>
                 <w:webHidden/>
               </w:rPr>
-              <w:t>3</w:t>
+              <w:t>4</w:t>
             </w:r>
             <w:r>
               <w:rPr>
@@ -1112,7 +1112,7 @@
                 <w:noProof/>
                 <w:webHidden/>
               </w:rPr>
-              <w:t>3</w:t>
+              <w:t>4</w:t>
             </w:r>
             <w:r>
               <w:rPr>
@@ -1181,7 +1181,7 @@
                 <w:noProof/>
                 <w:webHidden/>
               </w:rPr>
-              <w:t>4</w:t>
+              <w:t>5</w:t>
             </w:r>
             <w:r>
               <w:rPr>
@@ -1250,7 +1250,7 @@
                 <w:noProof/>
                 <w:webHidden/>
               </w:rPr>
-              <w:t>4</w:t>
+              <w:t>5</w:t>
             </w:r>
             <w:r>
               <w:rPr>
@@ -1319,7 +1319,7 @@
                 <w:noProof/>
                 <w:webHidden/>
               </w:rPr>
-              <w:t>5</w:t>
+              <w:t>6</w:t>
             </w:r>
             <w:r>
               <w:rPr>
@@ -1388,7 +1388,7 @@
                 <w:noProof/>
                 <w:webHidden/>
               </w:rPr>
-              <w:t>5</w:t>
+              <w:t>6</w:t>
             </w:r>
             <w:r>
               <w:rPr>
@@ -1457,7 +1457,7 @@
                 <w:noProof/>
                 <w:webHidden/>
               </w:rPr>
-              <w:t>6</w:t>
+              <w:t>7</w:t>
             </w:r>
             <w:r>
               <w:rPr>
@@ -1526,7 +1526,7 @@
                 <w:noProof/>
                 <w:webHidden/>
               </w:rPr>
-              <w:t>6</w:t>
+              <w:t>7</w:t>
             </w:r>
             <w:r>
               <w:rPr>
@@ -1595,7 +1595,7 @@
                 <w:noProof/>
                 <w:webHidden/>
               </w:rPr>
-              <w:t>7</w:t>
+              <w:t>8</w:t>
             </w:r>
             <w:r>
               <w:rPr>
@@ -1664,7 +1664,7 @@
                 <w:noProof/>
                 <w:webHidden/>
               </w:rPr>
-              <w:t>7</w:t>
+              <w:t>8</w:t>
             </w:r>
             <w:r>
               <w:rPr>
@@ -1997,11 +1997,59 @@
       </w:pPr>
       <w:bookmarkStart w:id="5" w:name="_Toc418242405"/>
       <w:r>
+        <w:lastRenderedPageBreak/>
         <w:t>Client Class Diagram</w:t>
       </w:r>
       <w:bookmarkEnd w:id="5"/>
     </w:p>
-    <w:p/>
+    <w:p>
+      <w:r>
+        <w:rPr>
+          <w:noProof/>
+        </w:rPr>
+        <w:drawing>
+          <wp:inline distT="0" distB="0" distL="0" distR="0">
+            <wp:extent cx="5943600" cy="3988435"/>
+            <wp:effectExtent l="0" t="0" r="0" b="0"/>
+            <wp:docPr id="19" name="Picture 19"/>
+            <wp:cNvGraphicFramePr>
+              <a:graphicFrameLocks xmlns:a="http://schemas.openxmlformats.org/drawingml/2006/main" noChangeAspect="1"/>
+            </wp:cNvGraphicFramePr>
+            <a:graphic xmlns:a="http://schemas.openxmlformats.org/drawingml/2006/main">
+              <a:graphicData uri="http://schemas.openxmlformats.org/drawingml/2006/picture">
+                <pic:pic xmlns:pic="http://schemas.openxmlformats.org/drawingml/2006/picture">
+                  <pic:nvPicPr>
+                    <pic:cNvPr id="0" name="BlackJackClientClassDiagram.JPG"/>
+                    <pic:cNvPicPr/>
+                  </pic:nvPicPr>
+                  <pic:blipFill>
+                    <a:blip r:embed="rId9">
+                      <a:extLst>
+                        <a:ext uri="{28A0092B-C50C-407E-A947-70E740481C1C}">
+                          <a14:useLocalDpi xmlns:a14="http://schemas.microsoft.com/office/drawing/2010/main" val="0"/>
+                        </a:ext>
+                      </a:extLst>
+                    </a:blip>
+                    <a:stretch>
+                      <a:fillRect/>
+                    </a:stretch>
+                  </pic:blipFill>
+                  <pic:spPr>
+                    <a:xfrm>
+                      <a:off x="0" y="0"/>
+                      <a:ext cx="5943600" cy="3988435"/>
+                    </a:xfrm>
+                    <a:prstGeom prst="rect">
+                      <a:avLst/>
+                    </a:prstGeom>
+                  </pic:spPr>
+                </pic:pic>
+              </a:graphicData>
+            </a:graphic>
+          </wp:inline>
+        </w:drawing>
+      </w:r>
+    </w:p>
     <w:p>
       <w:pPr>
         <w:pStyle w:val="Heading1"/>
@@ -2012,7 +2060,54 @@
       </w:r>
       <w:bookmarkEnd w:id="6"/>
     </w:p>
-    <w:p/>
+    <w:p>
+      <w:r>
+        <w:rPr>
+          <w:noProof/>
+        </w:rPr>
+        <w:drawing>
+          <wp:inline distT="0" distB="0" distL="0" distR="0">
+            <wp:extent cx="5943600" cy="2929467"/>
+            <wp:effectExtent l="0" t="0" r="0" b="4445"/>
+            <wp:docPr id="20" name="Picture 20"/>
+            <wp:cNvGraphicFramePr>
+              <a:graphicFrameLocks xmlns:a="http://schemas.openxmlformats.org/drawingml/2006/main" noChangeAspect="1"/>
+            </wp:cNvGraphicFramePr>
+            <a:graphic xmlns:a="http://schemas.openxmlformats.org/drawingml/2006/main">
+              <a:graphicData uri="http://schemas.openxmlformats.org/drawingml/2006/picture">
+                <pic:pic xmlns:pic="http://schemas.openxmlformats.org/drawingml/2006/picture">
+                  <pic:nvPicPr>
+                    <pic:cNvPr id="0" name="BlackJackServerClassDiagram.JPG"/>
+                    <pic:cNvPicPr/>
+                  </pic:nvPicPr>
+                  <pic:blipFill>
+                    <a:blip r:embed="rId10">
+                      <a:extLst>
+                        <a:ext uri="{28A0092B-C50C-407E-A947-70E740481C1C}">
+                          <a14:useLocalDpi xmlns:a14="http://schemas.microsoft.com/office/drawing/2010/main" val="0"/>
+                        </a:ext>
+                      </a:extLst>
+                    </a:blip>
+                    <a:stretch>
+                      <a:fillRect/>
+                    </a:stretch>
+                  </pic:blipFill>
+                  <pic:spPr>
+                    <a:xfrm>
+                      <a:off x="0" y="0"/>
+                      <a:ext cx="5943600" cy="2929467"/>
+                    </a:xfrm>
+                    <a:prstGeom prst="rect">
+                      <a:avLst/>
+                    </a:prstGeom>
+                  </pic:spPr>
+                </pic:pic>
+              </a:graphicData>
+            </a:graphic>
+          </wp:inline>
+        </w:drawing>
+      </w:r>
+    </w:p>
     <w:p>
       <w:pPr>
         <w:pStyle w:val="Heading1"/>
@@ -2062,7 +2157,7 @@
                     <pic:cNvPicPr/>
                   </pic:nvPicPr>
                   <pic:blipFill>
-                    <a:blip r:embed="rId9">
+                    <a:blip r:embed="rId11">
                       <a:extLst>
                         <a:ext uri="{28A0092B-C50C-407E-A947-70E740481C1C}">
                           <a14:useLocalDpi xmlns:a14="http://schemas.microsoft.com/office/drawing/2010/main" val="0"/>
@@ -2118,123 +2213,6 @@
                 <pic:pic xmlns:pic="http://schemas.openxmlformats.org/drawingml/2006/picture">
                   <pic:nvPicPr>
                     <pic:cNvPr id="0" name="Starting a game.jpg"/>
-                    <pic:cNvPicPr/>
-                  </pic:nvPicPr>
-                  <pic:blipFill>
-                    <a:blip r:embed="rId10">
-                      <a:extLst>
-                        <a:ext uri="{28A0092B-C50C-407E-A947-70E740481C1C}">
-                          <a14:useLocalDpi xmlns:a14="http://schemas.microsoft.com/office/drawing/2010/main" val="0"/>
-                        </a:ext>
-                      </a:extLst>
-                    </a:blip>
-                    <a:stretch>
-                      <a:fillRect/>
-                    </a:stretch>
-                  </pic:blipFill>
-                  <pic:spPr>
-                    <a:xfrm>
-                      <a:off x="0" y="0"/>
-                      <a:ext cx="3581400" cy="3276600"/>
-                    </a:xfrm>
-                    <a:prstGeom prst="rect">
-                      <a:avLst/>
-                    </a:prstGeom>
-                  </pic:spPr>
-                </pic:pic>
-              </a:graphicData>
-            </a:graphic>
-          </wp:inline>
-        </w:drawing>
-      </w:r>
-    </w:p>
-    <w:p>
-      <w:pPr>
-        <w:pStyle w:val="Heading2"/>
-      </w:pPr>
-      <w:bookmarkStart w:id="10" w:name="_Toc418242410"/>
-      <w:r>
-        <w:t>3. Joining a Game</w:t>
-      </w:r>
-      <w:bookmarkEnd w:id="10"/>
-    </w:p>
-    <w:p>
-      <w:r>
-        <w:rPr>
-          <w:noProof/>
-        </w:rPr>
-        <w:drawing>
-          <wp:inline distT="0" distB="0" distL="0" distR="0" wp14:anchorId="655A805E" wp14:editId="5BFB8C89">
-            <wp:extent cx="4800600" cy="3276600"/>
-            <wp:effectExtent l="0" t="0" r="0" b="0"/>
-            <wp:docPr id="11" name="Picture 11"/>
-            <wp:cNvGraphicFramePr>
-              <a:graphicFrameLocks xmlns:a="http://schemas.openxmlformats.org/drawingml/2006/main" noChangeAspect="1"/>
-            </wp:cNvGraphicFramePr>
-            <a:graphic xmlns:a="http://schemas.openxmlformats.org/drawingml/2006/main">
-              <a:graphicData uri="http://schemas.openxmlformats.org/drawingml/2006/picture">
-                <pic:pic xmlns:pic="http://schemas.openxmlformats.org/drawingml/2006/picture">
-                  <pic:nvPicPr>
-                    <pic:cNvPr id="0" name="Joining a game.jpg"/>
-                    <pic:cNvPicPr/>
-                  </pic:nvPicPr>
-                  <pic:blipFill>
-                    <a:blip r:embed="rId11">
-                      <a:extLst>
-                        <a:ext uri="{28A0092B-C50C-407E-A947-70E740481C1C}">
-                          <a14:useLocalDpi xmlns:a14="http://schemas.microsoft.com/office/drawing/2010/main" val="0"/>
-                        </a:ext>
-                      </a:extLst>
-                    </a:blip>
-                    <a:stretch>
-                      <a:fillRect/>
-                    </a:stretch>
-                  </pic:blipFill>
-                  <pic:spPr>
-                    <a:xfrm>
-                      <a:off x="0" y="0"/>
-                      <a:ext cx="4800600" cy="3276600"/>
-                    </a:xfrm>
-                    <a:prstGeom prst="rect">
-                      <a:avLst/>
-                    </a:prstGeom>
-                  </pic:spPr>
-                </pic:pic>
-              </a:graphicData>
-            </a:graphic>
-          </wp:inline>
-        </w:drawing>
-      </w:r>
-    </w:p>
-    <w:p>
-      <w:pPr>
-        <w:pStyle w:val="Heading2"/>
-      </w:pPr>
-      <w:bookmarkStart w:id="11" w:name="_Toc418242411"/>
-      <w:r>
-        <w:lastRenderedPageBreak/>
-        <w:t>4. Inviting a Player to the Game</w:t>
-      </w:r>
-      <w:bookmarkEnd w:id="11"/>
-    </w:p>
-    <w:p>
-      <w:r>
-        <w:rPr>
-          <w:noProof/>
-        </w:rPr>
-        <w:drawing>
-          <wp:inline distT="0" distB="0" distL="0" distR="0" wp14:anchorId="5C4B3D4F" wp14:editId="4D7BDBDC">
-            <wp:extent cx="3581400" cy="3276600"/>
-            <wp:effectExtent l="0" t="0" r="0" b="0"/>
-            <wp:docPr id="12" name="Picture 12"/>
-            <wp:cNvGraphicFramePr>
-              <a:graphicFrameLocks xmlns:a="http://schemas.openxmlformats.org/drawingml/2006/main" noChangeAspect="1"/>
-            </wp:cNvGraphicFramePr>
-            <a:graphic xmlns:a="http://schemas.openxmlformats.org/drawingml/2006/main">
-              <a:graphicData uri="http://schemas.openxmlformats.org/drawingml/2006/picture">
-                <pic:pic xmlns:pic="http://schemas.openxmlformats.org/drawingml/2006/picture">
-                  <pic:nvPicPr>
-                    <pic:cNvPr id="0" name="Inviting a player to a game.jpg"/>
                     <pic:cNvPicPr/>
                   </pic:nvPicPr>
                   <pic:blipFill>
@@ -2269,11 +2247,11 @@
       <w:pPr>
         <w:pStyle w:val="Heading2"/>
       </w:pPr>
-      <w:bookmarkStart w:id="12" w:name="_Toc418242412"/>
+      <w:bookmarkStart w:id="10" w:name="_Toc418242410"/>
       <w:r>
-        <w:t>5. Adding Money to the Pool</w:t>
+        <w:t>3. Joining a Game</w:t>
       </w:r>
-      <w:bookmarkEnd w:id="12"/>
+      <w:bookmarkEnd w:id="10"/>
     </w:p>
     <w:p>
       <w:r>
@@ -2281,10 +2259,10 @@
           <w:noProof/>
         </w:rPr>
         <w:drawing>
-          <wp:inline distT="0" distB="0" distL="0" distR="0" wp14:anchorId="23AE70CC" wp14:editId="762A0ED5">
-            <wp:extent cx="3581400" cy="3276600"/>
+          <wp:inline distT="0" distB="0" distL="0" distR="0" wp14:anchorId="655A805E" wp14:editId="5BFB8C89">
+            <wp:extent cx="4800600" cy="3276600"/>
             <wp:effectExtent l="0" t="0" r="0" b="0"/>
-            <wp:docPr id="13" name="Picture 13"/>
+            <wp:docPr id="11" name="Picture 11"/>
             <wp:cNvGraphicFramePr>
               <a:graphicFrameLocks xmlns:a="http://schemas.openxmlformats.org/drawingml/2006/main" noChangeAspect="1"/>
             </wp:cNvGraphicFramePr>
@@ -2292,11 +2270,70 @@
               <a:graphicData uri="http://schemas.openxmlformats.org/drawingml/2006/picture">
                 <pic:pic xmlns:pic="http://schemas.openxmlformats.org/drawingml/2006/picture">
                   <pic:nvPicPr>
-                    <pic:cNvPr id="0" name="Adding Money to the pool.jpg"/>
+                    <pic:cNvPr id="0" name="Joining a game.jpg"/>
                     <pic:cNvPicPr/>
                   </pic:nvPicPr>
                   <pic:blipFill>
                     <a:blip r:embed="rId13">
+                      <a:extLst>
+                        <a:ext uri="{28A0092B-C50C-407E-A947-70E740481C1C}">
+                          <a14:useLocalDpi xmlns:a14="http://schemas.microsoft.com/office/drawing/2010/main" val="0"/>
+                        </a:ext>
+                      </a:extLst>
+                    </a:blip>
+                    <a:stretch>
+                      <a:fillRect/>
+                    </a:stretch>
+                  </pic:blipFill>
+                  <pic:spPr>
+                    <a:xfrm>
+                      <a:off x="0" y="0"/>
+                      <a:ext cx="4800600" cy="3276600"/>
+                    </a:xfrm>
+                    <a:prstGeom prst="rect">
+                      <a:avLst/>
+                    </a:prstGeom>
+                  </pic:spPr>
+                </pic:pic>
+              </a:graphicData>
+            </a:graphic>
+          </wp:inline>
+        </w:drawing>
+      </w:r>
+    </w:p>
+    <w:p>
+      <w:pPr>
+        <w:pStyle w:val="Heading2"/>
+      </w:pPr>
+      <w:bookmarkStart w:id="11" w:name="_Toc418242411"/>
+      <w:r>
+        <w:lastRenderedPageBreak/>
+        <w:t>4. Inviting a Player to the Game</w:t>
+      </w:r>
+      <w:bookmarkEnd w:id="11"/>
+    </w:p>
+    <w:p>
+      <w:r>
+        <w:rPr>
+          <w:noProof/>
+        </w:rPr>
+        <w:drawing>
+          <wp:inline distT="0" distB="0" distL="0" distR="0" wp14:anchorId="5C4B3D4F" wp14:editId="4D7BDBDC">
+            <wp:extent cx="3581400" cy="3276600"/>
+            <wp:effectExtent l="0" t="0" r="0" b="0"/>
+            <wp:docPr id="12" name="Picture 12"/>
+            <wp:cNvGraphicFramePr>
+              <a:graphicFrameLocks xmlns:a="http://schemas.openxmlformats.org/drawingml/2006/main" noChangeAspect="1"/>
+            </wp:cNvGraphicFramePr>
+            <a:graphic xmlns:a="http://schemas.openxmlformats.org/drawingml/2006/main">
+              <a:graphicData uri="http://schemas.openxmlformats.org/drawingml/2006/picture">
+                <pic:pic xmlns:pic="http://schemas.openxmlformats.org/drawingml/2006/picture">
+                  <pic:nvPicPr>
+                    <pic:cNvPr id="0" name="Inviting a player to a game.jpg"/>
+                    <pic:cNvPicPr/>
+                  </pic:nvPicPr>
+                  <pic:blipFill>
+                    <a:blip r:embed="rId14">
                       <a:extLst>
                         <a:ext uri="{28A0092B-C50C-407E-A947-70E740481C1C}">
                           <a14:useLocalDpi xmlns:a14="http://schemas.microsoft.com/office/drawing/2010/main" val="0"/>
@@ -2327,12 +2364,11 @@
       <w:pPr>
         <w:pStyle w:val="Heading2"/>
       </w:pPr>
-      <w:bookmarkStart w:id="13" w:name="_Toc418242413"/>
+      <w:bookmarkStart w:id="12" w:name="_Toc418242412"/>
       <w:r>
-        <w:lastRenderedPageBreak/>
-        <w:t>6. Hit</w:t>
+        <w:t>5. Adding Money to the Pool</w:t>
       </w:r>
-      <w:bookmarkEnd w:id="13"/>
+      <w:bookmarkEnd w:id="12"/>
     </w:p>
     <w:p>
       <w:r>
@@ -2340,10 +2376,10 @@
           <w:noProof/>
         </w:rPr>
         <w:drawing>
-          <wp:inline distT="0" distB="0" distL="0" distR="0" wp14:anchorId="46880195" wp14:editId="6AB182E0">
-            <wp:extent cx="5715000" cy="3276600"/>
+          <wp:inline distT="0" distB="0" distL="0" distR="0" wp14:anchorId="23AE70CC" wp14:editId="762A0ED5">
+            <wp:extent cx="3581400" cy="3276600"/>
             <wp:effectExtent l="0" t="0" r="0" b="0"/>
-            <wp:docPr id="14" name="Picture 14"/>
+            <wp:docPr id="13" name="Picture 13"/>
             <wp:cNvGraphicFramePr>
               <a:graphicFrameLocks xmlns:a="http://schemas.openxmlformats.org/drawingml/2006/main" noChangeAspect="1"/>
             </wp:cNvGraphicFramePr>
@@ -2351,65 +2387,7 @@
               <a:graphicData uri="http://schemas.openxmlformats.org/drawingml/2006/picture">
                 <pic:pic xmlns:pic="http://schemas.openxmlformats.org/drawingml/2006/picture">
                   <pic:nvPicPr>
-                    <pic:cNvPr id="0" name="Hit.jpg"/>
-                    <pic:cNvPicPr/>
-                  </pic:nvPicPr>
-                  <pic:blipFill>
-                    <a:blip r:embed="rId14">
-                      <a:extLst>
-                        <a:ext uri="{28A0092B-C50C-407E-A947-70E740481C1C}">
-                          <a14:useLocalDpi xmlns:a14="http://schemas.microsoft.com/office/drawing/2010/main" val="0"/>
-                        </a:ext>
-                      </a:extLst>
-                    </a:blip>
-                    <a:stretch>
-                      <a:fillRect/>
-                    </a:stretch>
-                  </pic:blipFill>
-                  <pic:spPr>
-                    <a:xfrm>
-                      <a:off x="0" y="0"/>
-                      <a:ext cx="5715000" cy="3276600"/>
-                    </a:xfrm>
-                    <a:prstGeom prst="rect">
-                      <a:avLst/>
-                    </a:prstGeom>
-                  </pic:spPr>
-                </pic:pic>
-              </a:graphicData>
-            </a:graphic>
-          </wp:inline>
-        </w:drawing>
-      </w:r>
-    </w:p>
-    <w:p>
-      <w:pPr>
-        <w:pStyle w:val="Heading2"/>
-      </w:pPr>
-      <w:bookmarkStart w:id="14" w:name="_Toc418242414"/>
-      <w:r>
-        <w:t>7. Stay</w:t>
-      </w:r>
-      <w:bookmarkEnd w:id="14"/>
-    </w:p>
-    <w:p>
-      <w:r>
-        <w:rPr>
-          <w:noProof/>
-        </w:rPr>
-        <w:drawing>
-          <wp:inline distT="0" distB="0" distL="0" distR="0" wp14:anchorId="36F6ABBC" wp14:editId="30271567">
-            <wp:extent cx="3581400" cy="3276600"/>
-            <wp:effectExtent l="0" t="0" r="0" b="0"/>
-            <wp:docPr id="15" name="Picture 15"/>
-            <wp:cNvGraphicFramePr>
-              <a:graphicFrameLocks xmlns:a="http://schemas.openxmlformats.org/drawingml/2006/main" noChangeAspect="1"/>
-            </wp:cNvGraphicFramePr>
-            <a:graphic xmlns:a="http://schemas.openxmlformats.org/drawingml/2006/main">
-              <a:graphicData uri="http://schemas.openxmlformats.org/drawingml/2006/picture">
-                <pic:pic xmlns:pic="http://schemas.openxmlformats.org/drawingml/2006/picture">
-                  <pic:nvPicPr>
-                    <pic:cNvPr id="0" name="Stay.jpg"/>
+                    <pic:cNvPr id="0" name="Adding Money to the pool.jpg"/>
                     <pic:cNvPicPr/>
                   </pic:nvPicPr>
                   <pic:blipFill>
@@ -2444,6 +2422,123 @@
       <w:pPr>
         <w:pStyle w:val="Heading2"/>
       </w:pPr>
+      <w:bookmarkStart w:id="13" w:name="_Toc418242413"/>
+      <w:r>
+        <w:lastRenderedPageBreak/>
+        <w:t>6. Hit</w:t>
+      </w:r>
+      <w:bookmarkEnd w:id="13"/>
+    </w:p>
+    <w:p>
+      <w:r>
+        <w:rPr>
+          <w:noProof/>
+        </w:rPr>
+        <w:drawing>
+          <wp:inline distT="0" distB="0" distL="0" distR="0" wp14:anchorId="46880195" wp14:editId="6AB182E0">
+            <wp:extent cx="5715000" cy="3276600"/>
+            <wp:effectExtent l="0" t="0" r="0" b="0"/>
+            <wp:docPr id="14" name="Picture 14"/>
+            <wp:cNvGraphicFramePr>
+              <a:graphicFrameLocks xmlns:a="http://schemas.openxmlformats.org/drawingml/2006/main" noChangeAspect="1"/>
+            </wp:cNvGraphicFramePr>
+            <a:graphic xmlns:a="http://schemas.openxmlformats.org/drawingml/2006/main">
+              <a:graphicData uri="http://schemas.openxmlformats.org/drawingml/2006/picture">
+                <pic:pic xmlns:pic="http://schemas.openxmlformats.org/drawingml/2006/picture">
+                  <pic:nvPicPr>
+                    <pic:cNvPr id="0" name="Hit.jpg"/>
+                    <pic:cNvPicPr/>
+                  </pic:nvPicPr>
+                  <pic:blipFill>
+                    <a:blip r:embed="rId16">
+                      <a:extLst>
+                        <a:ext uri="{28A0092B-C50C-407E-A947-70E740481C1C}">
+                          <a14:useLocalDpi xmlns:a14="http://schemas.microsoft.com/office/drawing/2010/main" val="0"/>
+                        </a:ext>
+                      </a:extLst>
+                    </a:blip>
+                    <a:stretch>
+                      <a:fillRect/>
+                    </a:stretch>
+                  </pic:blipFill>
+                  <pic:spPr>
+                    <a:xfrm>
+                      <a:off x="0" y="0"/>
+                      <a:ext cx="5715000" cy="3276600"/>
+                    </a:xfrm>
+                    <a:prstGeom prst="rect">
+                      <a:avLst/>
+                    </a:prstGeom>
+                  </pic:spPr>
+                </pic:pic>
+              </a:graphicData>
+            </a:graphic>
+          </wp:inline>
+        </w:drawing>
+      </w:r>
+    </w:p>
+    <w:p>
+      <w:pPr>
+        <w:pStyle w:val="Heading2"/>
+      </w:pPr>
+      <w:bookmarkStart w:id="14" w:name="_Toc418242414"/>
+      <w:r>
+        <w:t>7. Stay</w:t>
+      </w:r>
+      <w:bookmarkEnd w:id="14"/>
+    </w:p>
+    <w:p>
+      <w:r>
+        <w:rPr>
+          <w:noProof/>
+        </w:rPr>
+        <w:drawing>
+          <wp:inline distT="0" distB="0" distL="0" distR="0" wp14:anchorId="36F6ABBC" wp14:editId="30271567">
+            <wp:extent cx="3581400" cy="3276600"/>
+            <wp:effectExtent l="0" t="0" r="0" b="0"/>
+            <wp:docPr id="15" name="Picture 15"/>
+            <wp:cNvGraphicFramePr>
+              <a:graphicFrameLocks xmlns:a="http://schemas.openxmlformats.org/drawingml/2006/main" noChangeAspect="1"/>
+            </wp:cNvGraphicFramePr>
+            <a:graphic xmlns:a="http://schemas.openxmlformats.org/drawingml/2006/main">
+              <a:graphicData uri="http://schemas.openxmlformats.org/drawingml/2006/picture">
+                <pic:pic xmlns:pic="http://schemas.openxmlformats.org/drawingml/2006/picture">
+                  <pic:nvPicPr>
+                    <pic:cNvPr id="0" name="Stay.jpg"/>
+                    <pic:cNvPicPr/>
+                  </pic:nvPicPr>
+                  <pic:blipFill>
+                    <a:blip r:embed="rId17">
+                      <a:extLst>
+                        <a:ext uri="{28A0092B-C50C-407E-A947-70E740481C1C}">
+                          <a14:useLocalDpi xmlns:a14="http://schemas.microsoft.com/office/drawing/2010/main" val="0"/>
+                        </a:ext>
+                      </a:extLst>
+                    </a:blip>
+                    <a:stretch>
+                      <a:fillRect/>
+                    </a:stretch>
+                  </pic:blipFill>
+                  <pic:spPr>
+                    <a:xfrm>
+                      <a:off x="0" y="0"/>
+                      <a:ext cx="3581400" cy="3276600"/>
+                    </a:xfrm>
+                    <a:prstGeom prst="rect">
+                      <a:avLst/>
+                    </a:prstGeom>
+                  </pic:spPr>
+                </pic:pic>
+              </a:graphicData>
+            </a:graphic>
+          </wp:inline>
+        </w:drawing>
+      </w:r>
+    </w:p>
+    <w:p>
+      <w:pPr>
+        <w:pStyle w:val="Heading2"/>
+      </w:pPr>
       <w:bookmarkStart w:id="15" w:name="_Toc418242415"/>
       <w:r>
         <w:lastRenderedPageBreak/>
@@ -2472,7 +2567,7 @@
                     <pic:cNvPicPr/>
                   </pic:nvPicPr>
                   <pic:blipFill>
-                    <a:blip r:embed="rId16">
+                    <a:blip r:embed="rId18">
                       <a:extLst>
                         <a:ext uri="{28A0092B-C50C-407E-A947-70E740481C1C}">
                           <a14:useLocalDpi xmlns:a14="http://schemas.microsoft.com/office/drawing/2010/main" val="0"/>
@@ -2530,7 +2625,7 @@
                     <pic:cNvPicPr/>
                   </pic:nvPicPr>
                   <pic:blipFill>
-                    <a:blip r:embed="rId17">
+                    <a:blip r:embed="rId19">
                       <a:extLst>
                         <a:ext uri="{28A0092B-C50C-407E-A947-70E740481C1C}">
                           <a14:useLocalDpi xmlns:a14="http://schemas.microsoft.com/office/drawing/2010/main" val="0"/>
@@ -5224,10 +5319,10 @@
   </w:compat>
   <w:rsids>
     <w:rsidRoot w:val="006D4D9D"/>
+    <w:rsid w:val="005B5080"/>
     <w:rsid w:val="006D4D9D"/>
     <w:rsid w:val="007635FB"/>
     <w:rsid w:val="008F13BD"/>
-    <w:rsid w:val="009126CB"/>
   </w:rsids>
   <m:mathPr>
     <m:mathFont m:val="Cambria Math"/>
@@ -6081,7 +6176,7 @@
 </file>
 
 <file path=customXml/itemProps2.xml><?xml version="1.0" encoding="utf-8"?>
-<ds:datastoreItem xmlns:ds="http://schemas.openxmlformats.org/officeDocument/2006/customXml" ds:itemID="{31F195C1-28DA-4F52-BDD5-CADB04E2626F}">
+<ds:datastoreItem xmlns:ds="http://schemas.openxmlformats.org/officeDocument/2006/customXml" ds:itemID="{7977C8C7-D3F0-4F62-9143-191A551E0E71}">
   <ds:schemaRefs>
     <ds:schemaRef ds:uri="http://schemas.openxmlformats.org/officeDocument/2006/bibliography"/>
   </ds:schemaRefs>

</xml_diff>

<commit_message>
Class Diagram and Architecture added to file
</commit_message>
<xml_diff>
--- a/URS and Design/Blackjack Design Document.docx
+++ b/URS and Design/Blackjack Design Document.docx
@@ -1,6 +1,6 @@
 
 <file path=word/document.xml><?xml version="1.0" encoding="utf-8"?>
-<w:document xmlns:wpc="http://schemas.microsoft.com/office/word/2010/wordprocessingCanvas" xmlns:mc="http://schemas.openxmlformats.org/markup-compatibility/2006" xmlns:o="urn:schemas-microsoft-com:office:office" xmlns:r="http://schemas.openxmlformats.org/officeDocument/2006/relationships" xmlns:m="http://schemas.openxmlformats.org/officeDocument/2006/math" xmlns:v="urn:schemas-microsoft-com:vml" xmlns:wp14="http://schemas.microsoft.com/office/word/2010/wordprocessingDrawing" xmlns:wp="http://schemas.openxmlformats.org/drawingml/2006/wordprocessingDrawing" xmlns:w10="urn:schemas-microsoft-com:office:word" xmlns:w="http://schemas.openxmlformats.org/wordprocessingml/2006/main" xmlns:w14="http://schemas.microsoft.com/office/word/2010/wordml" xmlns:wpg="http://schemas.microsoft.com/office/word/2010/wordprocessingGroup" xmlns:wpi="http://schemas.microsoft.com/office/word/2010/wordprocessingInk" xmlns:wne="http://schemas.microsoft.com/office/word/2006/wordml" xmlns:wps="http://schemas.microsoft.com/office/word/2010/wordprocessingShape" mc:Ignorable="w14 wp14">
+<w:document xmlns:wpc="http://schemas.microsoft.com/office/word/2010/wordprocessingCanvas" xmlns:mc="http://schemas.openxmlformats.org/markup-compatibility/2006" xmlns:o="urn:schemas-microsoft-com:office:office" xmlns:r="http://schemas.openxmlformats.org/officeDocument/2006/relationships" xmlns:m="http://schemas.openxmlformats.org/officeDocument/2006/math" xmlns:v="urn:schemas-microsoft-com:vml" xmlns:wp14="http://schemas.microsoft.com/office/word/2010/wordprocessingDrawing" xmlns:wp="http://schemas.openxmlformats.org/drawingml/2006/wordprocessingDrawing" xmlns:w10="urn:schemas-microsoft-com:office:word" xmlns:w="http://schemas.openxmlformats.org/wordprocessingml/2006/main" xmlns:w14="http://schemas.microsoft.com/office/word/2010/wordml" xmlns:w15="http://schemas.microsoft.com/office/word/2012/wordml" xmlns:wpg="http://schemas.microsoft.com/office/word/2010/wordprocessingGroup" xmlns:wpi="http://schemas.microsoft.com/office/word/2010/wordprocessingInk" xmlns:wne="http://schemas.microsoft.com/office/word/2006/wordml" xmlns:wps="http://schemas.microsoft.com/office/word/2010/wordprocessingShape" mc:Ignorable="w14 w15 wp14">
   <w:body>
     <w:sdt>
       <w:sdtPr>
@@ -99,7 +99,7 @@
               </mc:Choice>
               <mc:Fallback>
                 <w:pict>
-                  <v:rect id="Rectangle 2" o:spid="_x0000_s1026" style="position:absolute;margin-left:0;margin-top:0;width:642.6pt;height:64.4pt;z-index:251659264;visibility:visible;mso-wrap-style:square;mso-width-percent:1050;mso-height-percent:900;mso-wrap-distance-left:9pt;mso-wrap-distance-top:0;mso-wrap-distance-right:9pt;mso-wrap-distance-bottom:0;mso-position-horizontal:center;mso-position-horizontal-relative:page;mso-position-vertical:bottom;mso-position-vertical-relative:page;mso-width-percent:1050;mso-height-percent:900;mso-width-relative:page;mso-height-relative:top-margin-area;v-text-anchor:top" o:gfxdata="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" o:allowincell="f" fillcolor="#4bacc6 [3208]" strokecolor="#4f81bd [3204]">
+                  <v:rect w14:anchorId="159E30EE" id="Rectangle 2" o:spid="_x0000_s1026" style="position:absolute;margin-left:0;margin-top:0;width:642.6pt;height:64.4pt;z-index:251659264;visibility:visible;mso-wrap-style:square;mso-width-percent:1050;mso-height-percent:900;mso-wrap-distance-left:9pt;mso-wrap-distance-top:0;mso-wrap-distance-right:9pt;mso-wrap-distance-bottom:0;mso-position-horizontal:center;mso-position-horizontal-relative:page;mso-position-vertical:bottom;mso-position-vertical-relative:page;mso-width-percent:1050;mso-height-percent:900;mso-width-relative:page;mso-height-relative:top-margin-area;v-text-anchor:top" o:gfxdata="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" o:allowincell="f" fillcolor="#4bacc6 [3208]" strokecolor="#4f81bd [3204]">
                     <w10:wrap anchorx="page" anchory="page"/>
                   </v:rect>
                 </w:pict>
@@ -172,7 +172,7 @@
               </mc:Choice>
               <mc:Fallback>
                 <w:pict>
-                  <v:rect id="Rectangle 5" o:spid="_x0000_s1026" style="position:absolute;margin-left:0;margin-top:0;width:7.15pt;height:831.2pt;z-index:251662336;visibility:visible;mso-wrap-style:square;mso-width-percent:0;mso-height-percent:1050;mso-wrap-distance-left:9pt;mso-wrap-distance-top:0;mso-wrap-distance-right:9pt;mso-wrap-distance-bottom:0;mso-position-horizontal:center;mso-position-horizontal-relative:left-margin-area;mso-position-vertical:center;mso-position-vertical-relative:page;mso-width-percent:0;mso-height-percent:1050;mso-width-relative:page;mso-height-relative:page;v-text-anchor:top" o:gfxdata="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" o:allowincell="f" strokecolor="#4f81bd [3204]">
+                  <v:rect w14:anchorId="6C3603BB" id="Rectangle 5" o:spid="_x0000_s1026" style="position:absolute;margin-left:0;margin-top:0;width:7.15pt;height:831.2pt;z-index:251662336;visibility:visible;mso-wrap-style:square;mso-width-percent:0;mso-height-percent:1050;mso-wrap-distance-left:9pt;mso-wrap-distance-top:0;mso-wrap-distance-right:9pt;mso-wrap-distance-bottom:0;mso-position-horizontal:center;mso-position-horizontal-relative:left-margin-area;mso-position-vertical:center;mso-position-vertical-relative:page;mso-width-percent:0;mso-height-percent:1050;mso-width-relative:page;mso-height-relative:page;v-text-anchor:top" o:gfxdata="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" o:allowincell="f" strokecolor="#4f81bd [3204]">
                     <w10:wrap anchorx="margin" anchory="page"/>
                   </v:rect>
                 </w:pict>
@@ -245,7 +245,7 @@
               </mc:Choice>
               <mc:Fallback>
                 <w:pict>
-                  <v:rect id="Rectangle 4" o:spid="_x0000_s1026" style="position:absolute;margin-left:0;margin-top:0;width:7.15pt;height:831.2pt;z-index:251661312;visibility:visible;mso-wrap-style:square;mso-width-percent:0;mso-height-percent:1050;mso-wrap-distance-left:9pt;mso-wrap-distance-top:0;mso-wrap-distance-right:9pt;mso-wrap-distance-bottom:0;mso-position-horizontal:center;mso-position-horizontal-relative:right-margin-area;mso-position-vertical:center;mso-position-vertical-relative:page;mso-width-percent:0;mso-height-percent:1050;mso-width-relative:page;mso-height-relative:page;v-text-anchor:top" o:gfxdata="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" o:allowincell="f" strokecolor="#4f81bd [3204]">
+                  <v:rect w14:anchorId="1771305F" id="Rectangle 4" o:spid="_x0000_s1026" style="position:absolute;margin-left:0;margin-top:0;width:7.15pt;height:831.2pt;z-index:251661312;visibility:visible;mso-wrap-style:square;mso-width-percent:0;mso-height-percent:1050;mso-wrap-distance-left:9pt;mso-wrap-distance-top:0;mso-wrap-distance-right:9pt;mso-wrap-distance-bottom:0;mso-position-horizontal:center;mso-position-horizontal-relative:right-margin-area;mso-position-vertical:center;mso-position-vertical-relative:page;mso-width-percent:0;mso-height-percent:1050;mso-width-relative:page;mso-height-relative:page;v-text-anchor:top" o:gfxdata="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" o:allowincell="f" strokecolor="#4f81bd [3204]">
                     <w10:wrap anchorx="margin" anchory="page"/>
                   </v:rect>
                 </w:pict>
@@ -318,7 +318,7 @@
               </mc:Choice>
               <mc:Fallback>
                 <w:pict>
-                  <v:rect id="Rectangle 3" o:spid="_x0000_s1026" style="position:absolute;margin-left:0;margin-top:0;width:642.6pt;height:64.8pt;z-index:251660288;visibility:visible;mso-wrap-style:square;mso-width-percent:1050;mso-height-percent:900;mso-wrap-distance-left:9pt;mso-wrap-distance-top:0;mso-wrap-distance-right:9pt;mso-wrap-distance-bottom:0;mso-position-horizontal:center;mso-position-horizontal-relative:page;mso-position-vertical:top;mso-position-vertical-relative:top-margin-area;mso-width-percent:1050;mso-height-percent:900;mso-width-relative:page;mso-height-relative:top-margin-area;v-text-anchor:top" o:gfxdata="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" o:allowincell="f" fillcolor="#4bacc6 [3208]" strokecolor="#4f81bd [3204]">
+                  <v:rect w14:anchorId="71F5C454" id="Rectangle 3" o:spid="_x0000_s1026" style="position:absolute;margin-left:0;margin-top:0;width:642.6pt;height:64.8pt;z-index:251660288;visibility:visible;mso-wrap-style:square;mso-width-percent:1050;mso-height-percent:900;mso-wrap-distance-left:9pt;mso-wrap-distance-top:0;mso-wrap-distance-right:9pt;mso-wrap-distance-bottom:0;mso-position-horizontal:center;mso-position-horizontal-relative:page;mso-position-vertical:top;mso-position-vertical-relative:top-margin-area;mso-width-percent:1050;mso-height-percent:900;mso-width-relative:page;mso-height-relative:top-margin-area;v-text-anchor:top" o:gfxdata="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" o:allowincell="f" fillcolor="#4bacc6 [3208]" strokecolor="#4f81bd [3204]">
                     <w10:wrap anchorx="page" anchory="margin"/>
                   </v:rect>
                 </w:pict>
@@ -459,9 +459,6 @@
           <w:sdtPr>
             <w:alias w:val="Author"/>
             <w:id w:val="14700094"/>
-            <w:placeholder>
-              <w:docPart w:val="B45063E104F141A0B1EBA24BC2FAD227"/>
-            </w:placeholder>
             <w:dataBinding w:prefixMappings="xmlns:ns0='http://schemas.openxmlformats.org/package/2006/metadata/core-properties' xmlns:ns1='http://purl.org/dc/elements/1.1/'" w:xpath="/ns0:coreProperties[1]/ns1:creator[1]" w:storeItemID="{6C3C8BC8-F283-45AE-878A-BAB7291924A1}"/>
             <w:text/>
           </w:sdtPr>
@@ -472,23 +469,15 @@
                 <w:pStyle w:val="NoSpacing"/>
               </w:pPr>
               <w:r>
-                <w:t xml:space="preserve">Benjamin Umbach, </w:t>
+                <w:t xml:space="preserve">Benjamin </w:t>
               </w:r>
               <w:proofErr w:type="spellStart"/>
               <w:r>
-                <w:t>Stoyan</w:t>
+                <w:t>Umbach</w:t>
               </w:r>
               <w:proofErr w:type="spellEnd"/>
               <w:r>
-                <w:t xml:space="preserve"> </w:t>
-              </w:r>
-              <w:proofErr w:type="spellStart"/>
-              <w:r>
-                <w:t>Staynov</w:t>
-              </w:r>
-              <w:proofErr w:type="spellEnd"/>
-              <w:r>
-                <w:t xml:space="preserve">, </w:t>
+                <w:t xml:space="preserve">, Stoyan Staynov, </w:t>
               </w:r>
               <w:proofErr w:type="spellStart"/>
               <w:r>
@@ -554,12 +543,7 @@
             <w:pStyle w:val="TOCHeading"/>
           </w:pPr>
           <w:r>
-            <w:t>Ta</w:t>
-          </w:r>
-          <w:bookmarkStart w:id="0" w:name="_GoBack"/>
-          <w:bookmarkEnd w:id="0"/>
-          <w:r>
-            <w:t>ble of Contents</w:t>
+            <w:t>Table of Contents</w:t>
           </w:r>
         </w:p>
         <w:p>
@@ -1708,88 +1692,62 @@
       <w:pPr>
         <w:pStyle w:val="Heading1"/>
       </w:pPr>
-      <w:bookmarkStart w:id="1" w:name="_Toc418242401"/>
+      <w:bookmarkStart w:id="0" w:name="_Toc418242401"/>
       <w:r>
         <w:lastRenderedPageBreak/>
-        <w:t>Architecture diagram</w:t>
+        <w:t xml:space="preserve">Architecture </w:t>
+      </w:r>
+      <w:bookmarkEnd w:id="0"/>
+      <w:r>
+        <w:rPr>
+          <w:noProof/>
+        </w:rPr>
+        <w:pict>
+          <v:shapetype id="_x0000_t75" coordsize="21600,21600" o:spt="75" o:preferrelative="t" path="m@4@5l@4@11@9@11@9@5xe" filled="f" stroked="f">
+            <v:stroke joinstyle="miter"/>
+            <v:formulas>
+              <v:f eqn="if lineDrawn pixelLineWidth 0"/>
+              <v:f eqn="sum @0 1 0"/>
+              <v:f eqn="sum 0 0 @1"/>
+              <v:f eqn="prod @2 1 2"/>
+              <v:f eqn="prod @3 21600 pixelWidth"/>
+              <v:f eqn="prod @3 21600 pixelHeight"/>
+              <v:f eqn="sum @0 0 1"/>
+              <v:f eqn="prod @6 1 2"/>
+              <v:f eqn="prod @7 21600 pixelWidth"/>
+              <v:f eqn="sum @8 21600 0"/>
+              <v:f eqn="prod @7 21600 pixelHeight"/>
+              <v:f eqn="sum @10 21600 0"/>
+            </v:formulas>
+            <v:path o:extrusionok="f" gradientshapeok="t" o:connecttype="rect"/>
+            <o:lock v:ext="edit" aspectratio="t"/>
+          </v:shapetype>
+          <v:shape id="_x0000_i1025" type="#_x0000_t75" style="width:468pt;height:351pt">
+            <v:imagedata r:id="rId7" o:title="ArchitectureDiagram"/>
+          </v:shape>
+        </w:pict>
+      </w:r>
+    </w:p>
+    <w:p>
+      <w:pPr>
+        <w:pStyle w:val="Heading1"/>
+      </w:pPr>
+      <w:bookmarkStart w:id="1" w:name="_Toc418242402"/>
+      <w:r>
+        <w:t>Description of Interfaces</w:t>
       </w:r>
       <w:bookmarkEnd w:id="1"/>
     </w:p>
     <w:p>
-      <w:r>
-        <w:rPr>
-          <w:noProof/>
-        </w:rPr>
-        <w:drawing>
-          <wp:inline distT="0" distB="0" distL="0" distR="0" wp14:anchorId="1242E43E" wp14:editId="2B3AC8B6">
-            <wp:extent cx="5943600" cy="2226733"/>
-            <wp:effectExtent l="0" t="0" r="0" b="2540"/>
-            <wp:docPr id="18" name="Picture 18"/>
-            <wp:cNvGraphicFramePr>
-              <a:graphicFrameLocks xmlns:a="http://schemas.openxmlformats.org/drawingml/2006/main" noChangeAspect="1"/>
-            </wp:cNvGraphicFramePr>
-            <a:graphic xmlns:a="http://schemas.openxmlformats.org/drawingml/2006/main">
-              <a:graphicData uri="http://schemas.openxmlformats.org/drawingml/2006/picture">
-                <pic:pic xmlns:pic="http://schemas.openxmlformats.org/drawingml/2006/picture">
-                  <pic:nvPicPr>
-                    <pic:cNvPr id="0" name="ArchitectureDiagram.png"/>
-                    <pic:cNvPicPr/>
-                  </pic:nvPicPr>
-                  <pic:blipFill rotWithShape="1">
-                    <a:blip r:embed="rId8">
-                      <a:extLst>
-                        <a:ext uri="{28A0092B-C50C-407E-A947-70E740481C1C}">
-                          <a14:useLocalDpi xmlns:a14="http://schemas.microsoft.com/office/drawing/2010/main" val="0"/>
-                        </a:ext>
-                      </a:extLst>
-                    </a:blip>
-                    <a:srcRect b="50095"/>
-                    <a:stretch/>
-                  </pic:blipFill>
-                  <pic:spPr bwMode="auto">
-                    <a:xfrm>
-                      <a:off x="0" y="0"/>
-                      <a:ext cx="5943600" cy="2226733"/>
-                    </a:xfrm>
-                    <a:prstGeom prst="rect">
-                      <a:avLst/>
-                    </a:prstGeom>
-                    <a:ln>
-                      <a:noFill/>
-                    </a:ln>
-                    <a:extLst>
-                      <a:ext uri="{53640926-AAD7-44D8-BBD7-CCE9431645EC}">
-                        <a14:shadowObscured xmlns:a14="http://schemas.microsoft.com/office/drawing/2010/main"/>
-                      </a:ext>
-                    </a:extLst>
-                  </pic:spPr>
-                </pic:pic>
-              </a:graphicData>
-            </a:graphic>
-          </wp:inline>
-        </w:drawing>
-      </w:r>
-    </w:p>
-    <w:p>
-      <w:pPr>
-        <w:pStyle w:val="Heading1"/>
-      </w:pPr>
-      <w:bookmarkStart w:id="2" w:name="_Toc418242402"/>
-      <w:r>
-        <w:t>Description of Interfaces</w:t>
-      </w:r>
-      <w:bookmarkEnd w:id="2"/>
-    </w:p>
-    <w:p>
       <w:pPr>
         <w:pStyle w:val="Heading2"/>
       </w:pPr>
-      <w:bookmarkStart w:id="3" w:name="_Toc418242403"/>
+      <w:bookmarkStart w:id="2" w:name="_Toc418242403"/>
       <w:proofErr w:type="spellStart"/>
       <w:r>
         <w:t>IPortal</w:t>
       </w:r>
-      <w:bookmarkEnd w:id="3"/>
+      <w:bookmarkEnd w:id="2"/>
       <w:proofErr w:type="spellEnd"/>
     </w:p>
     <w:tbl>
@@ -1805,8 +1763,16 @@
         <w:tc>
           <w:tcPr>
             <w:tcW w:w="10098" w:type="dxa"/>
+            <w:tcBorders>
+              <w:top w:val="single" w:sz="4" w:space="0" w:color="auto"/>
+              <w:left w:val="single" w:sz="4" w:space="0" w:color="auto"/>
+              <w:bottom w:val="single" w:sz="4" w:space="0" w:color="auto"/>
+              <w:right w:val="single" w:sz="4" w:space="0" w:color="auto"/>
+            </w:tcBorders>
+            <w:hideMark/>
           </w:tcPr>
           <w:p>
+            <w:bookmarkStart w:id="3" w:name="_Toc418242405"/>
             <w:r>
               <w:t>&lt;&lt;</w:t>
             </w:r>
@@ -1825,6 +1791,12 @@
         <w:tc>
           <w:tcPr>
             <w:tcW w:w="10098" w:type="dxa"/>
+            <w:tcBorders>
+              <w:top w:val="single" w:sz="4" w:space="0" w:color="auto"/>
+              <w:left w:val="single" w:sz="4" w:space="0" w:color="auto"/>
+              <w:bottom w:val="single" w:sz="4" w:space="0" w:color="auto"/>
+              <w:right w:val="single" w:sz="4" w:space="0" w:color="auto"/>
+            </w:tcBorders>
           </w:tcPr>
           <w:p/>
         </w:tc>
@@ -1833,10 +1805,25 @@
         <w:tc>
           <w:tcPr>
             <w:tcW w:w="10098" w:type="dxa"/>
+            <w:tcBorders>
+              <w:top w:val="single" w:sz="4" w:space="0" w:color="auto"/>
+              <w:left w:val="single" w:sz="4" w:space="0" w:color="auto"/>
+              <w:bottom w:val="single" w:sz="4" w:space="0" w:color="auto"/>
+              <w:right w:val="single" w:sz="4" w:space="0" w:color="auto"/>
+            </w:tcBorders>
+            <w:hideMark/>
           </w:tcPr>
           <w:p>
             <w:r>
-              <w:t xml:space="preserve">+void </w:t>
+              <w:t>+</w:t>
+            </w:r>
+            <w:proofErr w:type="spellStart"/>
+            <w:r>
+              <w:t>bool</w:t>
+            </w:r>
+            <w:proofErr w:type="spellEnd"/>
+            <w:r>
+              <w:t xml:space="preserve"> </w:t>
             </w:r>
             <w:proofErr w:type="spellStart"/>
             <w:r>
@@ -1878,7 +1865,7 @@
             </w:r>
             <w:proofErr w:type="spellEnd"/>
             <w:r>
-              <w:t>(Username)</w:t>
+              <w:t>(string Username)</w:t>
             </w:r>
           </w:p>
           <w:p>
@@ -1891,7 +1878,15 @@
             </w:r>
             <w:proofErr w:type="spellEnd"/>
             <w:r>
-              <w:t>(id)</w:t>
+              <w:t>(</w:t>
+            </w:r>
+            <w:proofErr w:type="spellStart"/>
+            <w:r>
+              <w:t>int</w:t>
+            </w:r>
+            <w:proofErr w:type="spellEnd"/>
+            <w:r>
+              <w:t xml:space="preserve"> id)</w:t>
             </w:r>
           </w:p>
           <w:p>
@@ -1905,23 +1900,25 @@
             <w:proofErr w:type="spellEnd"/>
             <w:r>
               <w:t>()</w:t>
+            </w:r>
+          </w:p>
+          <w:p>
+            <w:r>
+              <w:t xml:space="preserve">+void </w:t>
+            </w:r>
+            <w:proofErr w:type="spellStart"/>
+            <w:r>
+              <w:t>SendMessage</w:t>
+            </w:r>
+            <w:proofErr w:type="spellEnd"/>
+            <w:r>
+              <w:t>(string message)</w:t>
             </w:r>
           </w:p>
         </w:tc>
       </w:tr>
     </w:tbl>
-    <w:p>
-      <w:pPr>
-        <w:pStyle w:val="Heading2"/>
-      </w:pPr>
-      <w:bookmarkStart w:id="4" w:name="_Toc418242404"/>
-      <w:proofErr w:type="spellStart"/>
-      <w:r>
-        <w:t>IBlackJack</w:t>
-      </w:r>
-      <w:bookmarkEnd w:id="4"/>
-      <w:proofErr w:type="spellEnd"/>
-    </w:p>
+    <w:p/>
     <w:tbl>
       <w:tblPr>
         <w:tblStyle w:val="TableGrid"/>
@@ -1935,6 +1932,13 @@
         <w:tc>
           <w:tcPr>
             <w:tcW w:w="10098" w:type="dxa"/>
+            <w:tcBorders>
+              <w:top w:val="single" w:sz="4" w:space="0" w:color="auto"/>
+              <w:left w:val="single" w:sz="4" w:space="0" w:color="auto"/>
+              <w:bottom w:val="single" w:sz="4" w:space="0" w:color="auto"/>
+              <w:right w:val="single" w:sz="4" w:space="0" w:color="auto"/>
+            </w:tcBorders>
+            <w:hideMark/>
           </w:tcPr>
           <w:p>
             <w:r>
@@ -1955,6 +1959,12 @@
         <w:tc>
           <w:tcPr>
             <w:tcW w:w="10098" w:type="dxa"/>
+            <w:tcBorders>
+              <w:top w:val="single" w:sz="4" w:space="0" w:color="auto"/>
+              <w:left w:val="single" w:sz="4" w:space="0" w:color="auto"/>
+              <w:bottom w:val="single" w:sz="4" w:space="0" w:color="auto"/>
+              <w:right w:val="single" w:sz="4" w:space="0" w:color="auto"/>
+            </w:tcBorders>
           </w:tcPr>
           <w:p/>
         </w:tc>
@@ -1963,15 +1973,29 @@
         <w:tc>
           <w:tcPr>
             <w:tcW w:w="10098" w:type="dxa"/>
+            <w:tcBorders>
+              <w:top w:val="single" w:sz="4" w:space="0" w:color="auto"/>
+              <w:left w:val="single" w:sz="4" w:space="0" w:color="auto"/>
+              <w:bottom w:val="single" w:sz="4" w:space="0" w:color="auto"/>
+              <w:right w:val="single" w:sz="4" w:space="0" w:color="auto"/>
+            </w:tcBorders>
           </w:tcPr>
           <w:p>
             <w:r>
-              <w:t>+Deal()</w:t>
+              <w:t>+void Deal(</w:t>
+            </w:r>
+            <w:proofErr w:type="spellStart"/>
+            <w:r>
+              <w:t>int</w:t>
+            </w:r>
+            <w:proofErr w:type="spellEnd"/>
+            <w:r>
+              <w:t xml:space="preserve"> amount )</w:t>
             </w:r>
           </w:p>
           <w:p>
             <w:r>
-              <w:t>+Stay()</w:t>
+              <w:t>+void Stay()</w:t>
             </w:r>
           </w:p>
           <w:p>
@@ -1980,11 +2004,270 @@
             </w:r>
             <w:proofErr w:type="spellStart"/>
             <w:r>
+              <w:t>bool</w:t>
+            </w:r>
+            <w:proofErr w:type="spellEnd"/>
+            <w:r>
+              <w:t xml:space="preserve"> </w:t>
+            </w:r>
+            <w:proofErr w:type="spellStart"/>
+            <w:r>
               <w:t>isWinner</w:t>
             </w:r>
             <w:proofErr w:type="spellEnd"/>
             <w:r>
               <w:t>()</w:t>
+            </w:r>
+            <w:r>
+              <w:br/>
+            </w:r>
+            <w:r>
+              <w:lastRenderedPageBreak/>
+              <w:t xml:space="preserve">+void </w:t>
+            </w:r>
+            <w:proofErr w:type="spellStart"/>
+            <w:r>
+              <w:t>SendMessage</w:t>
+            </w:r>
+            <w:proofErr w:type="spellEnd"/>
+            <w:r>
+              <w:t>(string message)</w:t>
+            </w:r>
+          </w:p>
+          <w:p/>
+        </w:tc>
+      </w:tr>
+    </w:tbl>
+    <w:p/>
+    <w:tbl>
+      <w:tblPr>
+        <w:tblStyle w:val="TableGrid"/>
+        <w:tblW w:w="10098" w:type="dxa"/>
+        <w:tblLook w:val="04A0" w:firstRow="1" w:lastRow="0" w:firstColumn="1" w:lastColumn="0" w:noHBand="0" w:noVBand="1"/>
+      </w:tblPr>
+      <w:tblGrid>
+        <w:gridCol w:w="10098"/>
+      </w:tblGrid>
+      <w:tr>
+        <w:tc>
+          <w:tcPr>
+            <w:tcW w:w="10098" w:type="dxa"/>
+            <w:tcBorders>
+              <w:top w:val="single" w:sz="4" w:space="0" w:color="auto"/>
+              <w:left w:val="single" w:sz="4" w:space="0" w:color="auto"/>
+              <w:bottom w:val="single" w:sz="4" w:space="0" w:color="auto"/>
+              <w:right w:val="single" w:sz="4" w:space="0" w:color="auto"/>
+            </w:tcBorders>
+            <w:hideMark/>
+          </w:tcPr>
+          <w:p>
+            <w:r>
+              <w:t>&lt;&lt;</w:t>
+            </w:r>
+            <w:proofErr w:type="spellStart"/>
+            <w:r>
+              <w:t>IGamePlayCallback</w:t>
+            </w:r>
+            <w:proofErr w:type="spellEnd"/>
+            <w:r>
+              <w:t>&gt;&gt;</w:t>
+            </w:r>
+          </w:p>
+        </w:tc>
+      </w:tr>
+      <w:tr>
+        <w:tc>
+          <w:tcPr>
+            <w:tcW w:w="10098" w:type="dxa"/>
+            <w:tcBorders>
+              <w:top w:val="single" w:sz="4" w:space="0" w:color="auto"/>
+              <w:left w:val="single" w:sz="4" w:space="0" w:color="auto"/>
+              <w:bottom w:val="single" w:sz="4" w:space="0" w:color="auto"/>
+              <w:right w:val="single" w:sz="4" w:space="0" w:color="auto"/>
+            </w:tcBorders>
+          </w:tcPr>
+          <w:p/>
+        </w:tc>
+      </w:tr>
+      <w:tr>
+        <w:tc>
+          <w:tcPr>
+            <w:tcW w:w="10098" w:type="dxa"/>
+            <w:tcBorders>
+              <w:top w:val="single" w:sz="4" w:space="0" w:color="auto"/>
+              <w:left w:val="single" w:sz="4" w:space="0" w:color="auto"/>
+              <w:bottom w:val="single" w:sz="4" w:space="0" w:color="auto"/>
+              <w:right w:val="single" w:sz="4" w:space="0" w:color="auto"/>
+            </w:tcBorders>
+          </w:tcPr>
+          <w:p>
+            <w:r>
+              <w:t xml:space="preserve">+void </w:t>
+            </w:r>
+            <w:proofErr w:type="spellStart"/>
+            <w:r>
+              <w:t>playerTurn</w:t>
+            </w:r>
+            <w:proofErr w:type="spellEnd"/>
+            <w:r>
+              <w:t>(</w:t>
+            </w:r>
+            <w:proofErr w:type="spellStart"/>
+            <w:r>
+              <w:t>int</w:t>
+            </w:r>
+            <w:proofErr w:type="spellEnd"/>
+            <w:r>
+              <w:t xml:space="preserve"> </w:t>
+            </w:r>
+            <w:proofErr w:type="spellStart"/>
+            <w:r>
+              <w:t>playerid</w:t>
+            </w:r>
+            <w:proofErr w:type="spellEnd"/>
+            <w:r>
+              <w:t>)</w:t>
+            </w:r>
+          </w:p>
+          <w:p>
+            <w:r>
+              <w:t xml:space="preserve">+void </w:t>
+            </w:r>
+            <w:proofErr w:type="spellStart"/>
+            <w:r>
+              <w:t>playerReady</w:t>
+            </w:r>
+            <w:proofErr w:type="spellEnd"/>
+            <w:r>
+              <w:t>(</w:t>
+            </w:r>
+            <w:proofErr w:type="spellStart"/>
+            <w:r>
+              <w:t>int</w:t>
+            </w:r>
+            <w:proofErr w:type="spellEnd"/>
+            <w:r>
+              <w:t xml:space="preserve"> </w:t>
+            </w:r>
+            <w:proofErr w:type="spellStart"/>
+            <w:r>
+              <w:t>playerid</w:t>
+            </w:r>
+            <w:proofErr w:type="spellEnd"/>
+            <w:r>
+              <w:t>)</w:t>
+            </w:r>
+          </w:p>
+          <w:p>
+            <w:r>
+              <w:t xml:space="preserve">+void </w:t>
+            </w:r>
+            <w:proofErr w:type="spellStart"/>
+            <w:r>
+              <w:t>playerBet</w:t>
+            </w:r>
+            <w:proofErr w:type="spellEnd"/>
+            <w:r>
+              <w:t>(</w:t>
+            </w:r>
+            <w:proofErr w:type="spellStart"/>
+            <w:r>
+              <w:t>int</w:t>
+            </w:r>
+            <w:proofErr w:type="spellEnd"/>
+            <w:r>
+              <w:t xml:space="preserve"> </w:t>
+            </w:r>
+            <w:proofErr w:type="spellStart"/>
+            <w:r>
+              <w:t>playerid</w:t>
+            </w:r>
+            <w:proofErr w:type="spellEnd"/>
+            <w:r>
+              <w:t>)</w:t>
+            </w:r>
+            <w:r>
+              <w:br/>
+              <w:t xml:space="preserve">+void </w:t>
+            </w:r>
+            <w:proofErr w:type="spellStart"/>
+            <w:r>
+              <w:t>playerChat</w:t>
+            </w:r>
+            <w:proofErr w:type="spellEnd"/>
+            <w:r>
+              <w:t>(string message)</w:t>
+            </w:r>
+          </w:p>
+          <w:p>
+            <w:r>
+              <w:t xml:space="preserve">+void </w:t>
+            </w:r>
+            <w:proofErr w:type="spellStart"/>
+            <w:r>
+              <w:t>playerHit</w:t>
+            </w:r>
+            <w:proofErr w:type="spellEnd"/>
+            <w:r>
+              <w:t>(</w:t>
+            </w:r>
+            <w:proofErr w:type="spellStart"/>
+            <w:r>
+              <w:t>int</w:t>
+            </w:r>
+            <w:proofErr w:type="spellEnd"/>
+            <w:r>
+              <w:t xml:space="preserve"> </w:t>
+            </w:r>
+            <w:proofErr w:type="spellStart"/>
+            <w:r>
+              <w:t>playerid</w:t>
+            </w:r>
+            <w:proofErr w:type="spellEnd"/>
+            <w:r>
+              <w:t>)</w:t>
+            </w:r>
+          </w:p>
+          <w:p>
+            <w:r>
+              <w:t xml:space="preserve">+void </w:t>
+            </w:r>
+            <w:proofErr w:type="spellStart"/>
+            <w:r>
+              <w:t>playerStay</w:t>
+            </w:r>
+            <w:proofErr w:type="spellEnd"/>
+            <w:r>
+              <w:t>(</w:t>
+            </w:r>
+            <w:proofErr w:type="spellStart"/>
+            <w:r>
+              <w:t>playerid</w:t>
+            </w:r>
+            <w:proofErr w:type="spellEnd"/>
+            <w:r>
+              <w:t>)</w:t>
+            </w:r>
+          </w:p>
+          <w:p>
+            <w:r>
+              <w:t xml:space="preserve">+void </w:t>
+            </w:r>
+            <w:proofErr w:type="spellStart"/>
+            <w:r>
+              <w:t>playerInvite</w:t>
+            </w:r>
+            <w:proofErr w:type="spellEnd"/>
+            <w:r>
+              <w:t>(</w:t>
+            </w:r>
+            <w:proofErr w:type="spellStart"/>
+            <w:r>
+              <w:t>playerid</w:t>
+            </w:r>
+            <w:proofErr w:type="spellEnd"/>
+            <w:r>
+              <w:t>)</w:t>
             </w:r>
           </w:p>
           <w:p/>
@@ -1995,10 +2278,38 @@
       <w:pPr>
         <w:pStyle w:val="Heading1"/>
       </w:pPr>
-      <w:bookmarkStart w:id="5" w:name="_Toc418242405"/>
+      <w:bookmarkStart w:id="4" w:name="_GoBack"/>
+      <w:bookmarkEnd w:id="4"/>
+    </w:p>
+    <w:p>
+      <w:pPr>
+        <w:pStyle w:val="Heading1"/>
+      </w:pPr>
+      <w:r>
+        <w:t>Client Class Diagram</w:t>
+      </w:r>
+      <w:bookmarkEnd w:id="3"/>
+    </w:p>
+    <w:p>
+      <w:r>
+        <w:rPr>
+          <w:noProof/>
+        </w:rPr>
+        <w:pict>
+          <v:shape id="_x0000_i1026" type="#_x0000_t75" style="width:467.25pt;height:221.25pt">
+            <v:imagedata r:id="rId8" o:title="BlackJackClientClassDiagram"/>
+          </v:shape>
+        </w:pict>
+      </w:r>
+    </w:p>
+    <w:p>
+      <w:pPr>
+        <w:pStyle w:val="Heading1"/>
+      </w:pPr>
+      <w:bookmarkStart w:id="5" w:name="_Toc418242406"/>
       <w:r>
         <w:lastRenderedPageBreak/>
-        <w:t>Client Class Diagram</w:t>
+        <w:t>Server Class Diagram</w:t>
       </w:r>
       <w:bookmarkEnd w:id="5"/>
     </w:p>
@@ -2007,123 +2318,28 @@
         <w:rPr>
           <w:noProof/>
         </w:rPr>
-        <w:drawing>
-          <wp:inline distT="0" distB="0" distL="0" distR="0">
-            <wp:extent cx="5943600" cy="3988435"/>
-            <wp:effectExtent l="0" t="0" r="0" b="0"/>
-            <wp:docPr id="19" name="Picture 19"/>
-            <wp:cNvGraphicFramePr>
-              <a:graphicFrameLocks xmlns:a="http://schemas.openxmlformats.org/drawingml/2006/main" noChangeAspect="1"/>
-            </wp:cNvGraphicFramePr>
-            <a:graphic xmlns:a="http://schemas.openxmlformats.org/drawingml/2006/main">
-              <a:graphicData uri="http://schemas.openxmlformats.org/drawingml/2006/picture">
-                <pic:pic xmlns:pic="http://schemas.openxmlformats.org/drawingml/2006/picture">
-                  <pic:nvPicPr>
-                    <pic:cNvPr id="0" name="BlackJackClientClassDiagram.JPG"/>
-                    <pic:cNvPicPr/>
-                  </pic:nvPicPr>
-                  <pic:blipFill>
-                    <a:blip r:embed="rId9">
-                      <a:extLst>
-                        <a:ext uri="{28A0092B-C50C-407E-A947-70E740481C1C}">
-                          <a14:useLocalDpi xmlns:a14="http://schemas.microsoft.com/office/drawing/2010/main" val="0"/>
-                        </a:ext>
-                      </a:extLst>
-                    </a:blip>
-                    <a:stretch>
-                      <a:fillRect/>
-                    </a:stretch>
-                  </pic:blipFill>
-                  <pic:spPr>
-                    <a:xfrm>
-                      <a:off x="0" y="0"/>
-                      <a:ext cx="5943600" cy="3988435"/>
-                    </a:xfrm>
-                    <a:prstGeom prst="rect">
-                      <a:avLst/>
-                    </a:prstGeom>
-                  </pic:spPr>
-                </pic:pic>
-              </a:graphicData>
-            </a:graphic>
-          </wp:inline>
-        </w:drawing>
+        <w:pict>
+          <v:shape id="_x0000_i1027" type="#_x0000_t75" style="width:467.25pt;height:188.25pt">
+            <v:imagedata r:id="rId9" o:title="BlackJackServerClassDiagram"/>
+          </v:shape>
+        </w:pict>
       </w:r>
     </w:p>
     <w:p>
       <w:pPr>
         <w:pStyle w:val="Heading1"/>
       </w:pPr>
-      <w:bookmarkStart w:id="6" w:name="_Toc418242406"/>
+      <w:bookmarkStart w:id="6" w:name="_Toc418242407"/>
       <w:r>
-        <w:t>Server Class Diagram</w:t>
+        <w:t>Sequence Diagrams</w:t>
       </w:r>
       <w:bookmarkEnd w:id="6"/>
     </w:p>
     <w:p>
-      <w:r>
-        <w:rPr>
-          <w:noProof/>
-        </w:rPr>
-        <w:drawing>
-          <wp:inline distT="0" distB="0" distL="0" distR="0">
-            <wp:extent cx="5943600" cy="2929467"/>
-            <wp:effectExtent l="0" t="0" r="0" b="4445"/>
-            <wp:docPr id="20" name="Picture 20"/>
-            <wp:cNvGraphicFramePr>
-              <a:graphicFrameLocks xmlns:a="http://schemas.openxmlformats.org/drawingml/2006/main" noChangeAspect="1"/>
-            </wp:cNvGraphicFramePr>
-            <a:graphic xmlns:a="http://schemas.openxmlformats.org/drawingml/2006/main">
-              <a:graphicData uri="http://schemas.openxmlformats.org/drawingml/2006/picture">
-                <pic:pic xmlns:pic="http://schemas.openxmlformats.org/drawingml/2006/picture">
-                  <pic:nvPicPr>
-                    <pic:cNvPr id="0" name="BlackJackServerClassDiagram.JPG"/>
-                    <pic:cNvPicPr/>
-                  </pic:nvPicPr>
-                  <pic:blipFill>
-                    <a:blip r:embed="rId10">
-                      <a:extLst>
-                        <a:ext uri="{28A0092B-C50C-407E-A947-70E740481C1C}">
-                          <a14:useLocalDpi xmlns:a14="http://schemas.microsoft.com/office/drawing/2010/main" val="0"/>
-                        </a:ext>
-                      </a:extLst>
-                    </a:blip>
-                    <a:stretch>
-                      <a:fillRect/>
-                    </a:stretch>
-                  </pic:blipFill>
-                  <pic:spPr>
-                    <a:xfrm>
-                      <a:off x="0" y="0"/>
-                      <a:ext cx="5943600" cy="2929467"/>
-                    </a:xfrm>
-                    <a:prstGeom prst="rect">
-                      <a:avLst/>
-                    </a:prstGeom>
-                  </pic:spPr>
-                </pic:pic>
-              </a:graphicData>
-            </a:graphic>
-          </wp:inline>
-        </w:drawing>
-      </w:r>
-    </w:p>
-    <w:p>
-      <w:pPr>
-        <w:pStyle w:val="Heading1"/>
-      </w:pPr>
-      <w:bookmarkStart w:id="7" w:name="_Toc418242407"/>
-      <w:r>
-        <w:lastRenderedPageBreak/>
-        <w:t>Sequence Diagrams</w:t>
-      </w:r>
-      <w:bookmarkEnd w:id="7"/>
-    </w:p>
-    <w:p>
       <w:pPr>
         <w:pStyle w:val="Heading2"/>
       </w:pPr>
-      <w:bookmarkStart w:id="8" w:name="_Toc418242408"/>
+      <w:bookmarkStart w:id="7" w:name="_Toc418242408"/>
       <w:r>
         <w:rPr>
           <w:b w:val="0"/>
@@ -2134,7 +2350,7 @@
       <w:r>
         <w:t xml:space="preserve"> Login</w:t>
       </w:r>
-      <w:bookmarkEnd w:id="8"/>
+      <w:bookmarkEnd w:id="7"/>
     </w:p>
     <w:p>
       <w:r>
@@ -2157,7 +2373,7 @@
                     <pic:cNvPicPr/>
                   </pic:nvPicPr>
                   <pic:blipFill>
-                    <a:blip r:embed="rId11">
+                    <a:blip r:embed="rId10">
                       <a:extLst>
                         <a:ext uri="{28A0092B-C50C-407E-A947-70E740481C1C}">
                           <a14:useLocalDpi xmlns:a14="http://schemas.microsoft.com/office/drawing/2010/main" val="0"/>
@@ -2188,12 +2404,12 @@
       <w:pPr>
         <w:pStyle w:val="Heading2"/>
       </w:pPr>
-      <w:bookmarkStart w:id="9" w:name="_Toc418242409"/>
+      <w:bookmarkStart w:id="8" w:name="_Toc418242409"/>
       <w:r>
         <w:lastRenderedPageBreak/>
         <w:t>2. Starting a Game</w:t>
       </w:r>
-      <w:bookmarkEnd w:id="9"/>
+      <w:bookmarkEnd w:id="8"/>
     </w:p>
     <w:p>
       <w:r>
@@ -2216,7 +2432,7 @@
                     <pic:cNvPicPr/>
                   </pic:nvPicPr>
                   <pic:blipFill>
-                    <a:blip r:embed="rId12">
+                    <a:blip r:embed="rId11">
                       <a:extLst>
                         <a:ext uri="{28A0092B-C50C-407E-A947-70E740481C1C}">
                           <a14:useLocalDpi xmlns:a14="http://schemas.microsoft.com/office/drawing/2010/main" val="0"/>
@@ -2247,11 +2463,11 @@
       <w:pPr>
         <w:pStyle w:val="Heading2"/>
       </w:pPr>
-      <w:bookmarkStart w:id="10" w:name="_Toc418242410"/>
+      <w:bookmarkStart w:id="9" w:name="_Toc418242410"/>
       <w:r>
         <w:t>3. Joining a Game</w:t>
       </w:r>
-      <w:bookmarkEnd w:id="10"/>
+      <w:bookmarkEnd w:id="9"/>
     </w:p>
     <w:p>
       <w:r>
@@ -2274,7 +2490,7 @@
                     <pic:cNvPicPr/>
                   </pic:nvPicPr>
                   <pic:blipFill>
-                    <a:blip r:embed="rId13">
+                    <a:blip r:embed="rId12">
                       <a:extLst>
                         <a:ext uri="{28A0092B-C50C-407E-A947-70E740481C1C}">
                           <a14:useLocalDpi xmlns:a14="http://schemas.microsoft.com/office/drawing/2010/main" val="0"/>
@@ -2305,12 +2521,12 @@
       <w:pPr>
         <w:pStyle w:val="Heading2"/>
       </w:pPr>
-      <w:bookmarkStart w:id="11" w:name="_Toc418242411"/>
+      <w:bookmarkStart w:id="10" w:name="_Toc418242411"/>
       <w:r>
         <w:lastRenderedPageBreak/>
         <w:t>4. Inviting a Player to the Game</w:t>
       </w:r>
-      <w:bookmarkEnd w:id="11"/>
+      <w:bookmarkEnd w:id="10"/>
     </w:p>
     <w:p>
       <w:r>
@@ -2330,6 +2546,64 @@
                 <pic:pic xmlns:pic="http://schemas.openxmlformats.org/drawingml/2006/picture">
                   <pic:nvPicPr>
                     <pic:cNvPr id="0" name="Inviting a player to a game.jpg"/>
+                    <pic:cNvPicPr/>
+                  </pic:nvPicPr>
+                  <pic:blipFill>
+                    <a:blip r:embed="rId13">
+                      <a:extLst>
+                        <a:ext uri="{28A0092B-C50C-407E-A947-70E740481C1C}">
+                          <a14:useLocalDpi xmlns:a14="http://schemas.microsoft.com/office/drawing/2010/main" val="0"/>
+                        </a:ext>
+                      </a:extLst>
+                    </a:blip>
+                    <a:stretch>
+                      <a:fillRect/>
+                    </a:stretch>
+                  </pic:blipFill>
+                  <pic:spPr>
+                    <a:xfrm>
+                      <a:off x="0" y="0"/>
+                      <a:ext cx="3581400" cy="3276600"/>
+                    </a:xfrm>
+                    <a:prstGeom prst="rect">
+                      <a:avLst/>
+                    </a:prstGeom>
+                  </pic:spPr>
+                </pic:pic>
+              </a:graphicData>
+            </a:graphic>
+          </wp:inline>
+        </w:drawing>
+      </w:r>
+    </w:p>
+    <w:p>
+      <w:pPr>
+        <w:pStyle w:val="Heading2"/>
+      </w:pPr>
+      <w:bookmarkStart w:id="11" w:name="_Toc418242412"/>
+      <w:r>
+        <w:t>5. Adding Money to the Pool</w:t>
+      </w:r>
+      <w:bookmarkEnd w:id="11"/>
+    </w:p>
+    <w:p>
+      <w:r>
+        <w:rPr>
+          <w:noProof/>
+        </w:rPr>
+        <w:drawing>
+          <wp:inline distT="0" distB="0" distL="0" distR="0" wp14:anchorId="23AE70CC" wp14:editId="762A0ED5">
+            <wp:extent cx="3581400" cy="3276600"/>
+            <wp:effectExtent l="0" t="0" r="0" b="0"/>
+            <wp:docPr id="13" name="Picture 13"/>
+            <wp:cNvGraphicFramePr>
+              <a:graphicFrameLocks xmlns:a="http://schemas.openxmlformats.org/drawingml/2006/main" noChangeAspect="1"/>
+            </wp:cNvGraphicFramePr>
+            <a:graphic xmlns:a="http://schemas.openxmlformats.org/drawingml/2006/main">
+              <a:graphicData uri="http://schemas.openxmlformats.org/drawingml/2006/picture">
+                <pic:pic xmlns:pic="http://schemas.openxmlformats.org/drawingml/2006/picture">
+                  <pic:nvPicPr>
+                    <pic:cNvPr id="0" name="Adding Money to the pool.jpg"/>
                     <pic:cNvPicPr/>
                   </pic:nvPicPr>
                   <pic:blipFill>
@@ -2364,9 +2638,10 @@
       <w:pPr>
         <w:pStyle w:val="Heading2"/>
       </w:pPr>
-      <w:bookmarkStart w:id="12" w:name="_Toc418242412"/>
+      <w:bookmarkStart w:id="12" w:name="_Toc418242413"/>
       <w:r>
-        <w:t>5. Adding Money to the Pool</w:t>
+        <w:lastRenderedPageBreak/>
+        <w:t>6. Hit</w:t>
       </w:r>
       <w:bookmarkEnd w:id="12"/>
     </w:p>
@@ -2376,10 +2651,10 @@
           <w:noProof/>
         </w:rPr>
         <w:drawing>
-          <wp:inline distT="0" distB="0" distL="0" distR="0" wp14:anchorId="23AE70CC" wp14:editId="762A0ED5">
-            <wp:extent cx="3581400" cy="3276600"/>
+          <wp:inline distT="0" distB="0" distL="0" distR="0" wp14:anchorId="46880195" wp14:editId="6AB182E0">
+            <wp:extent cx="5715000" cy="3276600"/>
             <wp:effectExtent l="0" t="0" r="0" b="0"/>
-            <wp:docPr id="13" name="Picture 13"/>
+            <wp:docPr id="14" name="Picture 14"/>
             <wp:cNvGraphicFramePr>
               <a:graphicFrameLocks xmlns:a="http://schemas.openxmlformats.org/drawingml/2006/main" noChangeAspect="1"/>
             </wp:cNvGraphicFramePr>
@@ -2387,11 +2662,69 @@
               <a:graphicData uri="http://schemas.openxmlformats.org/drawingml/2006/picture">
                 <pic:pic xmlns:pic="http://schemas.openxmlformats.org/drawingml/2006/picture">
                   <pic:nvPicPr>
-                    <pic:cNvPr id="0" name="Adding Money to the pool.jpg"/>
+                    <pic:cNvPr id="0" name="Hit.jpg"/>
                     <pic:cNvPicPr/>
                   </pic:nvPicPr>
                   <pic:blipFill>
                     <a:blip r:embed="rId15">
+                      <a:extLst>
+                        <a:ext uri="{28A0092B-C50C-407E-A947-70E740481C1C}">
+                          <a14:useLocalDpi xmlns:a14="http://schemas.microsoft.com/office/drawing/2010/main" val="0"/>
+                        </a:ext>
+                      </a:extLst>
+                    </a:blip>
+                    <a:stretch>
+                      <a:fillRect/>
+                    </a:stretch>
+                  </pic:blipFill>
+                  <pic:spPr>
+                    <a:xfrm>
+                      <a:off x="0" y="0"/>
+                      <a:ext cx="5715000" cy="3276600"/>
+                    </a:xfrm>
+                    <a:prstGeom prst="rect">
+                      <a:avLst/>
+                    </a:prstGeom>
+                  </pic:spPr>
+                </pic:pic>
+              </a:graphicData>
+            </a:graphic>
+          </wp:inline>
+        </w:drawing>
+      </w:r>
+    </w:p>
+    <w:p>
+      <w:pPr>
+        <w:pStyle w:val="Heading2"/>
+      </w:pPr>
+      <w:bookmarkStart w:id="13" w:name="_Toc418242414"/>
+      <w:r>
+        <w:t>7. Stay</w:t>
+      </w:r>
+      <w:bookmarkEnd w:id="13"/>
+    </w:p>
+    <w:p>
+      <w:r>
+        <w:rPr>
+          <w:noProof/>
+        </w:rPr>
+        <w:drawing>
+          <wp:inline distT="0" distB="0" distL="0" distR="0" wp14:anchorId="36F6ABBC" wp14:editId="30271567">
+            <wp:extent cx="3581400" cy="3276600"/>
+            <wp:effectExtent l="0" t="0" r="0" b="0"/>
+            <wp:docPr id="15" name="Picture 15"/>
+            <wp:cNvGraphicFramePr>
+              <a:graphicFrameLocks xmlns:a="http://schemas.openxmlformats.org/drawingml/2006/main" noChangeAspect="1"/>
+            </wp:cNvGraphicFramePr>
+            <a:graphic xmlns:a="http://schemas.openxmlformats.org/drawingml/2006/main">
+              <a:graphicData uri="http://schemas.openxmlformats.org/drawingml/2006/picture">
+                <pic:pic xmlns:pic="http://schemas.openxmlformats.org/drawingml/2006/picture">
+                  <pic:nvPicPr>
+                    <pic:cNvPr id="0" name="Stay.jpg"/>
+                    <pic:cNvPicPr/>
+                  </pic:nvPicPr>
+                  <pic:blipFill>
+                    <a:blip r:embed="rId16">
                       <a:extLst>
                         <a:ext uri="{28A0092B-C50C-407E-A947-70E740481C1C}">
                           <a14:useLocalDpi xmlns:a14="http://schemas.microsoft.com/office/drawing/2010/main" val="0"/>
@@ -2422,68 +2755,10 @@
       <w:pPr>
         <w:pStyle w:val="Heading2"/>
       </w:pPr>
-      <w:bookmarkStart w:id="13" w:name="_Toc418242413"/>
+      <w:bookmarkStart w:id="14" w:name="_Toc418242415"/>
       <w:r>
         <w:lastRenderedPageBreak/>
-        <w:t>6. Hit</w:t>
-      </w:r>
-      <w:bookmarkEnd w:id="13"/>
-    </w:p>
-    <w:p>
-      <w:r>
-        <w:rPr>
-          <w:noProof/>
-        </w:rPr>
-        <w:drawing>
-          <wp:inline distT="0" distB="0" distL="0" distR="0" wp14:anchorId="46880195" wp14:editId="6AB182E0">
-            <wp:extent cx="5715000" cy="3276600"/>
-            <wp:effectExtent l="0" t="0" r="0" b="0"/>
-            <wp:docPr id="14" name="Picture 14"/>
-            <wp:cNvGraphicFramePr>
-              <a:graphicFrameLocks xmlns:a="http://schemas.openxmlformats.org/drawingml/2006/main" noChangeAspect="1"/>
-            </wp:cNvGraphicFramePr>
-            <a:graphic xmlns:a="http://schemas.openxmlformats.org/drawingml/2006/main">
-              <a:graphicData uri="http://schemas.openxmlformats.org/drawingml/2006/picture">
-                <pic:pic xmlns:pic="http://schemas.openxmlformats.org/drawingml/2006/picture">
-                  <pic:nvPicPr>
-                    <pic:cNvPr id="0" name="Hit.jpg"/>
-                    <pic:cNvPicPr/>
-                  </pic:nvPicPr>
-                  <pic:blipFill>
-                    <a:blip r:embed="rId16">
-                      <a:extLst>
-                        <a:ext uri="{28A0092B-C50C-407E-A947-70E740481C1C}">
-                          <a14:useLocalDpi xmlns:a14="http://schemas.microsoft.com/office/drawing/2010/main" val="0"/>
-                        </a:ext>
-                      </a:extLst>
-                    </a:blip>
-                    <a:stretch>
-                      <a:fillRect/>
-                    </a:stretch>
-                  </pic:blipFill>
-                  <pic:spPr>
-                    <a:xfrm>
-                      <a:off x="0" y="0"/>
-                      <a:ext cx="5715000" cy="3276600"/>
-                    </a:xfrm>
-                    <a:prstGeom prst="rect">
-                      <a:avLst/>
-                    </a:prstGeom>
-                  </pic:spPr>
-                </pic:pic>
-              </a:graphicData>
-            </a:graphic>
-          </wp:inline>
-        </w:drawing>
-      </w:r>
-    </w:p>
-    <w:p>
-      <w:pPr>
-        <w:pStyle w:val="Heading2"/>
-      </w:pPr>
-      <w:bookmarkStart w:id="14" w:name="_Toc418242414"/>
-      <w:r>
-        <w:t>7. Stay</w:t>
+        <w:t>8. Leaving a Game</w:t>
       </w:r>
       <w:bookmarkEnd w:id="14"/>
     </w:p>
@@ -2493,10 +2768,10 @@
           <w:noProof/>
         </w:rPr>
         <w:drawing>
-          <wp:inline distT="0" distB="0" distL="0" distR="0" wp14:anchorId="36F6ABBC" wp14:editId="30271567">
+          <wp:inline distT="0" distB="0" distL="0" distR="0" wp14:anchorId="666CDC8B" wp14:editId="7955AF50">
             <wp:extent cx="3581400" cy="3276600"/>
             <wp:effectExtent l="0" t="0" r="0" b="0"/>
-            <wp:docPr id="15" name="Picture 15"/>
+            <wp:docPr id="16" name="Picture 16"/>
             <wp:cNvGraphicFramePr>
               <a:graphicFrameLocks xmlns:a="http://schemas.openxmlformats.org/drawingml/2006/main" noChangeAspect="1"/>
             </wp:cNvGraphicFramePr>
@@ -2504,7 +2779,7 @@
               <a:graphicData uri="http://schemas.openxmlformats.org/drawingml/2006/picture">
                 <pic:pic xmlns:pic="http://schemas.openxmlformats.org/drawingml/2006/picture">
                   <pic:nvPicPr>
-                    <pic:cNvPr id="0" name="Stay.jpg"/>
+                    <pic:cNvPr id="0" name="Leaving a game.jpg"/>
                     <pic:cNvPicPr/>
                   </pic:nvPicPr>
                   <pic:blipFill>
@@ -2539,70 +2814,11 @@
       <w:pPr>
         <w:pStyle w:val="Heading2"/>
       </w:pPr>
-      <w:bookmarkStart w:id="15" w:name="_Toc418242415"/>
-      <w:r>
-        <w:lastRenderedPageBreak/>
-        <w:t>8. Leaving a Game</w:t>
-      </w:r>
-      <w:bookmarkEnd w:id="15"/>
-    </w:p>
-    <w:p>
-      <w:r>
-        <w:rPr>
-          <w:noProof/>
-        </w:rPr>
-        <w:drawing>
-          <wp:inline distT="0" distB="0" distL="0" distR="0" wp14:anchorId="666CDC8B" wp14:editId="7955AF50">
-            <wp:extent cx="3581400" cy="3276600"/>
-            <wp:effectExtent l="0" t="0" r="0" b="0"/>
-            <wp:docPr id="16" name="Picture 16"/>
-            <wp:cNvGraphicFramePr>
-              <a:graphicFrameLocks xmlns:a="http://schemas.openxmlformats.org/drawingml/2006/main" noChangeAspect="1"/>
-            </wp:cNvGraphicFramePr>
-            <a:graphic xmlns:a="http://schemas.openxmlformats.org/drawingml/2006/main">
-              <a:graphicData uri="http://schemas.openxmlformats.org/drawingml/2006/picture">
-                <pic:pic xmlns:pic="http://schemas.openxmlformats.org/drawingml/2006/picture">
-                  <pic:nvPicPr>
-                    <pic:cNvPr id="0" name="Leaving a game.jpg"/>
-                    <pic:cNvPicPr/>
-                  </pic:nvPicPr>
-                  <pic:blipFill>
-                    <a:blip r:embed="rId18">
-                      <a:extLst>
-                        <a:ext uri="{28A0092B-C50C-407E-A947-70E740481C1C}">
-                          <a14:useLocalDpi xmlns:a14="http://schemas.microsoft.com/office/drawing/2010/main" val="0"/>
-                        </a:ext>
-                      </a:extLst>
-                    </a:blip>
-                    <a:stretch>
-                      <a:fillRect/>
-                    </a:stretch>
-                  </pic:blipFill>
-                  <pic:spPr>
-                    <a:xfrm>
-                      <a:off x="0" y="0"/>
-                      <a:ext cx="3581400" cy="3276600"/>
-                    </a:xfrm>
-                    <a:prstGeom prst="rect">
-                      <a:avLst/>
-                    </a:prstGeom>
-                  </pic:spPr>
-                </pic:pic>
-              </a:graphicData>
-            </a:graphic>
-          </wp:inline>
-        </w:drawing>
-      </w:r>
-    </w:p>
-    <w:p>
-      <w:pPr>
-        <w:pStyle w:val="Heading2"/>
-      </w:pPr>
-      <w:bookmarkStart w:id="16" w:name="_Toc418242416"/>
+      <w:bookmarkStart w:id="15" w:name="_Toc418242416"/>
       <w:r>
         <w:t>9. Logout</w:t>
       </w:r>
-      <w:bookmarkEnd w:id="16"/>
+      <w:bookmarkEnd w:id="15"/>
     </w:p>
     <w:p>
       <w:r>
@@ -2625,7 +2841,7 @@
                     <pic:cNvPicPr/>
                   </pic:nvPicPr>
                   <pic:blipFill>
-                    <a:blip r:embed="rId19">
+                    <a:blip r:embed="rId18">
                       <a:extLst>
                         <a:ext uri="{28A0092B-C50C-407E-A947-70E740481C1C}">
                           <a14:useLocalDpi xmlns:a14="http://schemas.microsoft.com/office/drawing/2010/main" val="0"/>
@@ -2665,7 +2881,7 @@
 </file>
 
 <file path=word/numbering.xml><?xml version="1.0" encoding="utf-8"?>
-<w:numbering xmlns:wpc="http://schemas.microsoft.com/office/word/2010/wordprocessingCanvas" xmlns:mc="http://schemas.openxmlformats.org/markup-compatibility/2006" xmlns:o="urn:schemas-microsoft-com:office:office" xmlns:r="http://schemas.openxmlformats.org/officeDocument/2006/relationships" xmlns:m="http://schemas.openxmlformats.org/officeDocument/2006/math" xmlns:v="urn:schemas-microsoft-com:vml" xmlns:wp14="http://schemas.microsoft.com/office/word/2010/wordprocessingDrawing" xmlns:wp="http://schemas.openxmlformats.org/drawingml/2006/wordprocessingDrawing" xmlns:w10="urn:schemas-microsoft-com:office:word" xmlns:w="http://schemas.openxmlformats.org/wordprocessingml/2006/main" xmlns:w14="http://schemas.microsoft.com/office/word/2010/wordml" xmlns:wpg="http://schemas.microsoft.com/office/word/2010/wordprocessingGroup" xmlns:wpi="http://schemas.microsoft.com/office/word/2010/wordprocessingInk" xmlns:wne="http://schemas.microsoft.com/office/word/2006/wordml" xmlns:wps="http://schemas.microsoft.com/office/word/2010/wordprocessingShape" mc:Ignorable="w14 wp14">
+<w:numbering xmlns:wpc="http://schemas.microsoft.com/office/word/2010/wordprocessingCanvas" xmlns:mc="http://schemas.openxmlformats.org/markup-compatibility/2006" xmlns:o="urn:schemas-microsoft-com:office:office" xmlns:r="http://schemas.openxmlformats.org/officeDocument/2006/relationships" xmlns:m="http://schemas.openxmlformats.org/officeDocument/2006/math" xmlns:v="urn:schemas-microsoft-com:vml" xmlns:wp14="http://schemas.microsoft.com/office/word/2010/wordprocessingDrawing" xmlns:wp="http://schemas.openxmlformats.org/drawingml/2006/wordprocessingDrawing" xmlns:w10="urn:schemas-microsoft-com:office:word" xmlns:w="http://schemas.openxmlformats.org/wordprocessingml/2006/main" xmlns:w14="http://schemas.microsoft.com/office/word/2010/wordml" xmlns:w15="http://schemas.microsoft.com/office/word/2012/wordml" xmlns:wpg="http://schemas.microsoft.com/office/word/2010/wordprocessingGroup" xmlns:wpi="http://schemas.microsoft.com/office/word/2010/wordprocessingInk" xmlns:wne="http://schemas.microsoft.com/office/word/2006/wordml" xmlns:wps="http://schemas.microsoft.com/office/word/2010/wordprocessingShape" mc:Ignorable="w14 w15 wp14">
   <w:abstractNum w:abstractNumId="0">
     <w:nsid w:val="03197D6E"/>
     <w:multiLevelType w:val="hybridMultilevel"/>
@@ -4017,7 +4233,7 @@
 </file>
 
 <file path=word/styles.xml><?xml version="1.0" encoding="utf-8"?>
-<w:styles xmlns:mc="http://schemas.openxmlformats.org/markup-compatibility/2006" xmlns:r="http://schemas.openxmlformats.org/officeDocument/2006/relationships" xmlns:w="http://schemas.openxmlformats.org/wordprocessingml/2006/main" xmlns:w14="http://schemas.microsoft.com/office/word/2010/wordml" mc:Ignorable="w14">
+<w:styles xmlns:mc="http://schemas.openxmlformats.org/markup-compatibility/2006" xmlns:r="http://schemas.openxmlformats.org/officeDocument/2006/relationships" xmlns:w="http://schemas.openxmlformats.org/wordprocessingml/2006/main" xmlns:w14="http://schemas.microsoft.com/office/word/2010/wordml" xmlns:w15="http://schemas.microsoft.com/office/word/2012/wordml" mc:Ignorable="w14 w15">
   <w:docDefaults>
     <w:rPrDefault>
       <w:rPr>
@@ -4033,144 +4249,378 @@
       </w:pPr>
     </w:pPrDefault>
   </w:docDefaults>
-  <w:latentStyles w:defLockedState="0" w:defUIPriority="99" w:defSemiHidden="1" w:defUnhideWhenUsed="1" w:defQFormat="0" w:count="267">
-    <w:lsdException w:name="Normal" w:semiHidden="0" w:uiPriority="0" w:unhideWhenUsed="0" w:qFormat="1"/>
-    <w:lsdException w:name="heading 1" w:semiHidden="0" w:uiPriority="9" w:unhideWhenUsed="0" w:qFormat="1"/>
-    <w:lsdException w:name="heading 2" w:uiPriority="9" w:qFormat="1"/>
-    <w:lsdException w:name="heading 3" w:uiPriority="9" w:qFormat="1"/>
-    <w:lsdException w:name="heading 4" w:uiPriority="9" w:qFormat="1"/>
-    <w:lsdException w:name="heading 5" w:uiPriority="9" w:qFormat="1"/>
-    <w:lsdException w:name="heading 6" w:uiPriority="9" w:qFormat="1"/>
-    <w:lsdException w:name="heading 7" w:uiPriority="9" w:qFormat="1"/>
-    <w:lsdException w:name="heading 8" w:uiPriority="9" w:qFormat="1"/>
-    <w:lsdException w:name="heading 9" w:uiPriority="9" w:qFormat="1"/>
-    <w:lsdException w:name="toc 1" w:uiPriority="39"/>
-    <w:lsdException w:name="toc 2" w:uiPriority="39"/>
-    <w:lsdException w:name="toc 3" w:uiPriority="39"/>
-    <w:lsdException w:name="toc 4" w:uiPriority="39"/>
-    <w:lsdException w:name="toc 5" w:uiPriority="39"/>
-    <w:lsdException w:name="toc 6" w:uiPriority="39"/>
-    <w:lsdException w:name="toc 7" w:uiPriority="39"/>
-    <w:lsdException w:name="toc 8" w:uiPriority="39"/>
-    <w:lsdException w:name="toc 9" w:uiPriority="39"/>
-    <w:lsdException w:name="caption" w:uiPriority="35" w:qFormat="1"/>
-    <w:lsdException w:name="Title" w:semiHidden="0" w:uiPriority="10" w:unhideWhenUsed="0" w:qFormat="1"/>
-    <w:lsdException w:name="Default Paragraph Font" w:uiPriority="1"/>
-    <w:lsdException w:name="Subtitle" w:semiHidden="0" w:uiPriority="11" w:unhideWhenUsed="0" w:qFormat="1"/>
-    <w:lsdException w:name="Strong" w:semiHidden="0" w:uiPriority="22" w:unhideWhenUsed="0" w:qFormat="1"/>
-    <w:lsdException w:name="Emphasis" w:semiHidden="0" w:uiPriority="20" w:unhideWhenUsed="0" w:qFormat="1"/>
-    <w:lsdException w:name="Table Grid" w:semiHidden="0" w:uiPriority="59" w:unhideWhenUsed="0"/>
-    <w:lsdException w:name="Placeholder Text" w:unhideWhenUsed="0"/>
-    <w:lsdException w:name="No Spacing" w:semiHidden="0" w:uiPriority="1" w:unhideWhenUsed="0" w:qFormat="1"/>
-    <w:lsdException w:name="Light Shading" w:semiHidden="0" w:uiPriority="60" w:unhideWhenUsed="0"/>
-    <w:lsdException w:name="Light List" w:semiHidden="0" w:uiPriority="61" w:unhideWhenUsed="0"/>
-    <w:lsdException w:name="Light Grid" w:semiHidden="0" w:uiPriority="62" w:unhideWhenUsed="0"/>
-    <w:lsdException w:name="Medium Shading 1" w:semiHidden="0" w:uiPriority="63" w:unhideWhenUsed="0"/>
-    <w:lsdException w:name="Medium Shading 2" w:semiHidden="0" w:uiPriority="64" w:unhideWhenUsed="0"/>
-    <w:lsdException w:name="Medium List 1" w:semiHidden="0" w:uiPriority="65" w:unhideWhenUsed="0"/>
-    <w:lsdException w:name="Medium List 2" w:semiHidden="0" w:uiPriority="66" w:unhideWhenUsed="0"/>
-    <w:lsdException w:name="Medium Grid 1" w:semiHidden="0" w:uiPriority="67" w:unhideWhenUsed="0"/>
-    <w:lsdException w:name="Medium Grid 2" w:semiHidden="0" w:uiPriority="68" w:unhideWhenUsed="0"/>
-    <w:lsdException w:name="Medium Grid 3" w:semiHidden="0" w:uiPriority="69" w:unhideWhenUsed="0"/>
-    <w:lsdException w:name="Dark List" w:semiHidden="0" w:uiPriority="70" w:unhideWhenUsed="0"/>
-    <w:lsdException w:name="Colorful Shading" w:semiHidden="0" w:uiPriority="71" w:unhideWhenUsed="0"/>
-    <w:lsdException w:name="Colorful List" w:semiHidden="0" w:uiPriority="72" w:unhideWhenUsed="0"/>
-    <w:lsdException w:name="Colorful Grid" w:semiHidden="0" w:uiPriority="73" w:unhideWhenUsed="0"/>
-    <w:lsdException w:name="Light Shading Accent 1" w:semiHidden="0" w:uiPriority="60" w:unhideWhenUsed="0"/>
-    <w:lsdException w:name="Light List Accent 1" w:semiHidden="0" w:uiPriority="61" w:unhideWhenUsed="0"/>
-    <w:lsdException w:name="Light Grid Accent 1" w:semiHidden="0" w:uiPriority="62" w:unhideWhenUsed="0"/>
-    <w:lsdException w:name="Medium Shading 1 Accent 1" w:semiHidden="0" w:uiPriority="63" w:unhideWhenUsed="0"/>
-    <w:lsdException w:name="Medium Shading 2 Accent 1" w:semiHidden="0" w:uiPriority="64" w:unhideWhenUsed="0"/>
-    <w:lsdException w:name="Medium List 1 Accent 1" w:semiHidden="0" w:uiPriority="65" w:unhideWhenUsed="0"/>
-    <w:lsdException w:name="Revision" w:unhideWhenUsed="0"/>
-    <w:lsdException w:name="List Paragraph" w:semiHidden="0" w:uiPriority="34" w:unhideWhenUsed="0" w:qFormat="1"/>
-    <w:lsdException w:name="Quote" w:semiHidden="0" w:uiPriority="29" w:unhideWhenUsed="0" w:qFormat="1"/>
-    <w:lsdException w:name="Intense Quote" w:semiHidden="0" w:uiPriority="30" w:unhideWhenUsed="0" w:qFormat="1"/>
-    <w:lsdException w:name="Medium List 2 Accent 1" w:semiHidden="0" w:uiPriority="66" w:unhideWhenUsed="0"/>
-    <w:lsdException w:name="Medium Grid 1 Accent 1" w:semiHidden="0" w:uiPriority="67" w:unhideWhenUsed="0"/>
-    <w:lsdException w:name="Medium Grid 2 Accent 1" w:semiHidden="0" w:uiPriority="68" w:unhideWhenUsed="0"/>
-    <w:lsdException w:name="Medium Grid 3 Accent 1" w:semiHidden="0" w:uiPriority="69" w:unhideWhenUsed="0"/>
-    <w:lsdException w:name="Dark List Accent 1" w:semiHidden="0" w:uiPriority="70" w:unhideWhenUsed="0"/>
-    <w:lsdException w:name="Colorful Shading Accent 1" w:semiHidden="0" w:uiPriority="71" w:unhideWhenUsed="0"/>
-    <w:lsdException w:name="Colorful List Accent 1" w:semiHidden="0" w:uiPriority="72" w:unhideWhenUsed="0"/>
-    <w:lsdException w:name="Colorful Grid Accent 1" w:semiHidden="0" w:uiPriority="73" w:unhideWhenUsed="0"/>
-    <w:lsdException w:name="Light Shading Accent 2" w:semiHidden="0" w:uiPriority="60" w:unhideWhenUsed="0"/>
-    <w:lsdException w:name="Light List Accent 2" w:semiHidden="0" w:uiPriority="61" w:unhideWhenUsed="0"/>
-    <w:lsdException w:name="Light Grid Accent 2" w:semiHidden="0" w:uiPriority="62" w:unhideWhenUsed="0"/>
-    <w:lsdException w:name="Medium Shading 1 Accent 2" w:semiHidden="0" w:uiPriority="63" w:unhideWhenUsed="0"/>
-    <w:lsdException w:name="Medium Shading 2 Accent 2" w:semiHidden="0" w:uiPriority="64" w:unhideWhenUsed="0"/>
-    <w:lsdException w:name="Medium List 1 Accent 2" w:semiHidden="0" w:uiPriority="65" w:unhideWhenUsed="0"/>
-    <w:lsdException w:name="Medium List 2 Accent 2" w:semiHidden="0" w:uiPriority="66" w:unhideWhenUsed="0"/>
-    <w:lsdException w:name="Medium Grid 1 Accent 2" w:semiHidden="0" w:uiPriority="67" w:unhideWhenUsed="0"/>
-    <w:lsdException w:name="Medium Grid 2 Accent 2" w:semiHidden="0" w:uiPriority="68" w:unhideWhenUsed="0"/>
-    <w:lsdException w:name="Medium Grid 3 Accent 2" w:semiHidden="0" w:uiPriority="69" w:unhideWhenUsed="0"/>
-    <w:lsdException w:name="Dark List Accent 2" w:semiHidden="0" w:uiPriority="70" w:unhideWhenUsed="0"/>
-    <w:lsdException w:name="Colorful Shading Accent 2" w:semiHidden="0" w:uiPriority="71" w:unhideWhenUsed="0"/>
-    <w:lsdException w:name="Colorful List Accent 2" w:semiHidden="0" w:uiPriority="72" w:unhideWhenUsed="0"/>
-    <w:lsdException w:name="Colorful Grid Accent 2" w:semiHidden="0" w:uiPriority="73" w:unhideWhenUsed="0"/>
-    <w:lsdException w:name="Light Shading Accent 3" w:semiHidden="0" w:uiPriority="60" w:unhideWhenUsed="0"/>
-    <w:lsdException w:name="Light List Accent 3" w:semiHidden="0" w:uiPriority="61" w:unhideWhenUsed="0"/>
-    <w:lsdException w:name="Light Grid Accent 3" w:semiHidden="0" w:uiPriority="62" w:unhideWhenUsed="0"/>
-    <w:lsdException w:name="Medium Shading 1 Accent 3" w:semiHidden="0" w:uiPriority="63" w:unhideWhenUsed="0"/>
-    <w:lsdException w:name="Medium Shading 2 Accent 3" w:semiHidden="0" w:uiPriority="64" w:unhideWhenUsed="0"/>
-    <w:lsdException w:name="Medium List 1 Accent 3" w:semiHidden="0" w:uiPriority="65" w:unhideWhenUsed="0"/>
-    <w:lsdException w:name="Medium List 2 Accent 3" w:semiHidden="0" w:uiPriority="66" w:unhideWhenUsed="0"/>
-    <w:lsdException w:name="Medium Grid 1 Accent 3" w:semiHidden="0" w:uiPriority="67" w:unhideWhenUsed="0"/>
-    <w:lsdException w:name="Medium Grid 2 Accent 3" w:semiHidden="0" w:uiPriority="68" w:unhideWhenUsed="0"/>
-    <w:lsdException w:name="Medium Grid 3 Accent 3" w:semiHidden="0" w:uiPriority="69" w:unhideWhenUsed="0"/>
-    <w:lsdException w:name="Dark List Accent 3" w:semiHidden="0" w:uiPriority="70" w:unhideWhenUsed="0"/>
-    <w:lsdException w:name="Colorful Shading Accent 3" w:semiHidden="0" w:uiPriority="71" w:unhideWhenUsed="0"/>
-    <w:lsdException w:name="Colorful List Accent 3" w:semiHidden="0" w:uiPriority="72" w:unhideWhenUsed="0"/>
-    <w:lsdException w:name="Colorful Grid Accent 3" w:semiHidden="0" w:uiPriority="73" w:unhideWhenUsed="0"/>
-    <w:lsdException w:name="Light Shading Accent 4" w:semiHidden="0" w:uiPriority="60" w:unhideWhenUsed="0"/>
-    <w:lsdException w:name="Light List Accent 4" w:semiHidden="0" w:uiPriority="61" w:unhideWhenUsed="0"/>
-    <w:lsdException w:name="Light Grid Accent 4" w:semiHidden="0" w:uiPriority="62" w:unhideWhenUsed="0"/>
-    <w:lsdException w:name="Medium Shading 1 Accent 4" w:semiHidden="0" w:uiPriority="63" w:unhideWhenUsed="0"/>
-    <w:lsdException w:name="Medium Shading 2 Accent 4" w:semiHidden="0" w:uiPriority="64" w:unhideWhenUsed="0"/>
-    <w:lsdException w:name="Medium List 1 Accent 4" w:semiHidden="0" w:uiPriority="65" w:unhideWhenUsed="0"/>
-    <w:lsdException w:name="Medium List 2 Accent 4" w:semiHidden="0" w:uiPriority="66" w:unhideWhenUsed="0"/>
-    <w:lsdException w:name="Medium Grid 1 Accent 4" w:semiHidden="0" w:uiPriority="67" w:unhideWhenUsed="0"/>
-    <w:lsdException w:name="Medium Grid 2 Accent 4" w:semiHidden="0" w:uiPriority="68" w:unhideWhenUsed="0"/>
-    <w:lsdException w:name="Medium Grid 3 Accent 4" w:semiHidden="0" w:uiPriority="69" w:unhideWhenUsed="0"/>
-    <w:lsdException w:name="Dark List Accent 4" w:semiHidden="0" w:uiPriority="70" w:unhideWhenUsed="0"/>
-    <w:lsdException w:name="Colorful Shading Accent 4" w:semiHidden="0" w:uiPriority="71" w:unhideWhenUsed="0"/>
-    <w:lsdException w:name="Colorful List Accent 4" w:semiHidden="0" w:uiPriority="72" w:unhideWhenUsed="0"/>
-    <w:lsdException w:name="Colorful Grid Accent 4" w:semiHidden="0" w:uiPriority="73" w:unhideWhenUsed="0"/>
-    <w:lsdException w:name="Light Shading Accent 5" w:semiHidden="0" w:uiPriority="60" w:unhideWhenUsed="0"/>
-    <w:lsdException w:name="Light List Accent 5" w:semiHidden="0" w:uiPriority="61" w:unhideWhenUsed="0"/>
-    <w:lsdException w:name="Light Grid Accent 5" w:semiHidden="0" w:uiPriority="62" w:unhideWhenUsed="0"/>
-    <w:lsdException w:name="Medium Shading 1 Accent 5" w:semiHidden="0" w:uiPriority="63" w:unhideWhenUsed="0"/>
-    <w:lsdException w:name="Medium Shading 2 Accent 5" w:semiHidden="0" w:uiPriority="64" w:unhideWhenUsed="0"/>
-    <w:lsdException w:name="Medium List 1 Accent 5" w:semiHidden="0" w:uiPriority="65" w:unhideWhenUsed="0"/>
-    <w:lsdException w:name="Medium List 2 Accent 5" w:semiHidden="0" w:uiPriority="66" w:unhideWhenUsed="0"/>
-    <w:lsdException w:name="Medium Grid 1 Accent 5" w:semiHidden="0" w:uiPriority="67" w:unhideWhenUsed="0"/>
-    <w:lsdException w:name="Medium Grid 2 Accent 5" w:semiHidden="0" w:uiPriority="68" w:unhideWhenUsed="0"/>
-    <w:lsdException w:name="Medium Grid 3 Accent 5" w:semiHidden="0" w:uiPriority="69" w:unhideWhenUsed="0"/>
-    <w:lsdException w:name="Dark List Accent 5" w:semiHidden="0" w:uiPriority="70" w:unhideWhenUsed="0"/>
-    <w:lsdException w:name="Colorful Shading Accent 5" w:semiHidden="0" w:uiPriority="71" w:unhideWhenUsed="0"/>
-    <w:lsdException w:name="Colorful List Accent 5" w:semiHidden="0" w:uiPriority="72" w:unhideWhenUsed="0"/>
-    <w:lsdException w:name="Colorful Grid Accent 5" w:semiHidden="0" w:uiPriority="73" w:unhideWhenUsed="0"/>
-    <w:lsdException w:name="Light Shading Accent 6" w:semiHidden="0" w:uiPriority="60" w:unhideWhenUsed="0"/>
-    <w:lsdException w:name="Light List Accent 6" w:semiHidden="0" w:uiPriority="61" w:unhideWhenUsed="0"/>
-    <w:lsdException w:name="Light Grid Accent 6" w:semiHidden="0" w:uiPriority="62" w:unhideWhenUsed="0"/>
-    <w:lsdException w:name="Medium Shading 1 Accent 6" w:semiHidden="0" w:uiPriority="63" w:unhideWhenUsed="0"/>
-    <w:lsdException w:name="Medium Shading 2 Accent 6" w:semiHidden="0" w:uiPriority="64" w:unhideWhenUsed="0"/>
-    <w:lsdException w:name="Medium List 1 Accent 6" w:semiHidden="0" w:uiPriority="65" w:unhideWhenUsed="0"/>
-    <w:lsdException w:name="Medium List 2 Accent 6" w:semiHidden="0" w:uiPriority="66" w:unhideWhenUsed="0"/>
-    <w:lsdException w:name="Medium Grid 1 Accent 6" w:semiHidden="0" w:uiPriority="67" w:unhideWhenUsed="0"/>
-    <w:lsdException w:name="Medium Grid 2 Accent 6" w:semiHidden="0" w:uiPriority="68" w:unhideWhenUsed="0"/>
-    <w:lsdException w:name="Medium Grid 3 Accent 6" w:semiHidden="0" w:uiPriority="69" w:unhideWhenUsed="0"/>
-    <w:lsdException w:name="Dark List Accent 6" w:semiHidden="0" w:uiPriority="70" w:unhideWhenUsed="0"/>
-    <w:lsdException w:name="Colorful Shading Accent 6" w:semiHidden="0" w:uiPriority="71" w:unhideWhenUsed="0"/>
-    <w:lsdException w:name="Colorful List Accent 6" w:semiHidden="0" w:uiPriority="72" w:unhideWhenUsed="0"/>
-    <w:lsdException w:name="Colorful Grid Accent 6" w:semiHidden="0" w:uiPriority="73" w:unhideWhenUsed="0"/>
-    <w:lsdException w:name="Subtle Emphasis" w:semiHidden="0" w:uiPriority="19" w:unhideWhenUsed="0" w:qFormat="1"/>
-    <w:lsdException w:name="Intense Emphasis" w:semiHidden="0" w:uiPriority="21" w:unhideWhenUsed="0" w:qFormat="1"/>
-    <w:lsdException w:name="Subtle Reference" w:semiHidden="0" w:uiPriority="31" w:unhideWhenUsed="0" w:qFormat="1"/>
-    <w:lsdException w:name="Intense Reference" w:semiHidden="0" w:uiPriority="32" w:unhideWhenUsed="0" w:qFormat="1"/>
-    <w:lsdException w:name="Book Title" w:semiHidden="0" w:uiPriority="33" w:unhideWhenUsed="0" w:qFormat="1"/>
-    <w:lsdException w:name="Bibliography" w:uiPriority="37"/>
-    <w:lsdException w:name="TOC Heading" w:uiPriority="39" w:qFormat="1"/>
+  <w:latentStyles w:defLockedState="0" w:defUIPriority="99" w:defSemiHidden="0" w:defUnhideWhenUsed="0" w:defQFormat="0" w:count="371">
+    <w:lsdException w:name="Normal" w:uiPriority="0" w:qFormat="1"/>
+    <w:lsdException w:name="heading 1" w:uiPriority="9" w:qFormat="1"/>
+    <w:lsdException w:name="heading 2" w:semiHidden="1" w:uiPriority="9" w:unhideWhenUsed="1" w:qFormat="1"/>
+    <w:lsdException w:name="heading 3" w:semiHidden="1" w:uiPriority="9" w:unhideWhenUsed="1" w:qFormat="1"/>
+    <w:lsdException w:name="heading 4" w:semiHidden="1" w:uiPriority="9" w:unhideWhenUsed="1" w:qFormat="1"/>
+    <w:lsdException w:name="heading 5" w:semiHidden="1" w:uiPriority="9" w:unhideWhenUsed="1" w:qFormat="1"/>
+    <w:lsdException w:name="heading 6" w:semiHidden="1" w:uiPriority="9" w:unhideWhenUsed="1" w:qFormat="1"/>
+    <w:lsdException w:name="heading 7" w:semiHidden="1" w:uiPriority="9" w:unhideWhenUsed="1" w:qFormat="1"/>
+    <w:lsdException w:name="heading 8" w:semiHidden="1" w:uiPriority="9" w:unhideWhenUsed="1" w:qFormat="1"/>
+    <w:lsdException w:name="heading 9" w:semiHidden="1" w:uiPriority="9" w:unhideWhenUsed="1" w:qFormat="1"/>
+    <w:lsdException w:name="index 1" w:semiHidden="1" w:unhideWhenUsed="1"/>
+    <w:lsdException w:name="index 2" w:semiHidden="1" w:unhideWhenUsed="1"/>
+    <w:lsdException w:name="index 3" w:semiHidden="1" w:unhideWhenUsed="1"/>
+    <w:lsdException w:name="index 4" w:semiHidden="1" w:unhideWhenUsed="1"/>
+    <w:lsdException w:name="index 5" w:semiHidden="1" w:unhideWhenUsed="1"/>
+    <w:lsdException w:name="index 6" w:semiHidden="1" w:unhideWhenUsed="1"/>
+    <w:lsdException w:name="index 7" w:semiHidden="1" w:unhideWhenUsed="1"/>
+    <w:lsdException w:name="index 8" w:semiHidden="1" w:unhideWhenUsed="1"/>
+    <w:lsdException w:name="index 9" w:semiHidden="1" w:unhideWhenUsed="1"/>
+    <w:lsdException w:name="toc 1" w:semiHidden="1" w:uiPriority="39" w:unhideWhenUsed="1"/>
+    <w:lsdException w:name="toc 2" w:semiHidden="1" w:uiPriority="39" w:unhideWhenUsed="1"/>
+    <w:lsdException w:name="toc 3" w:semiHidden="1" w:uiPriority="39" w:unhideWhenUsed="1"/>
+    <w:lsdException w:name="toc 4" w:semiHidden="1" w:uiPriority="39" w:unhideWhenUsed="1"/>
+    <w:lsdException w:name="toc 5" w:semiHidden="1" w:uiPriority="39" w:unhideWhenUsed="1"/>
+    <w:lsdException w:name="toc 6" w:semiHidden="1" w:uiPriority="39" w:unhideWhenUsed="1"/>
+    <w:lsdException w:name="toc 7" w:semiHidden="1" w:uiPriority="39" w:unhideWhenUsed="1"/>
+    <w:lsdException w:name="toc 8" w:semiHidden="1" w:uiPriority="39" w:unhideWhenUsed="1"/>
+    <w:lsdException w:name="toc 9" w:semiHidden="1" w:uiPriority="39" w:unhideWhenUsed="1"/>
+    <w:lsdException w:name="Normal Indent" w:semiHidden="1" w:unhideWhenUsed="1"/>
+    <w:lsdException w:name="footnote text" w:semiHidden="1" w:unhideWhenUsed="1"/>
+    <w:lsdException w:name="annotation text" w:semiHidden="1" w:unhideWhenUsed="1"/>
+    <w:lsdException w:name="header" w:semiHidden="1" w:unhideWhenUsed="1"/>
+    <w:lsdException w:name="footer" w:semiHidden="1" w:unhideWhenUsed="1"/>
+    <w:lsdException w:name="index heading" w:semiHidden="1" w:unhideWhenUsed="1"/>
+    <w:lsdException w:name="caption" w:semiHidden="1" w:uiPriority="35" w:unhideWhenUsed="1" w:qFormat="1"/>
+    <w:lsdException w:name="table of figures" w:semiHidden="1" w:unhideWhenUsed="1"/>
+    <w:lsdException w:name="envelope address" w:semiHidden="1" w:unhideWhenUsed="1"/>
+    <w:lsdException w:name="envelope return" w:semiHidden="1" w:unhideWhenUsed="1"/>
+    <w:lsdException w:name="footnote reference" w:semiHidden="1" w:unhideWhenUsed="1"/>
+    <w:lsdException w:name="annotation reference" w:semiHidden="1" w:unhideWhenUsed="1"/>
+    <w:lsdException w:name="line number" w:semiHidden="1" w:unhideWhenUsed="1"/>
+    <w:lsdException w:name="page number" w:semiHidden="1" w:unhideWhenUsed="1"/>
+    <w:lsdException w:name="endnote reference" w:semiHidden="1" w:unhideWhenUsed="1"/>
+    <w:lsdException w:name="endnote text" w:semiHidden="1" w:unhideWhenUsed="1"/>
+    <w:lsdException w:name="table of authorities" w:semiHidden="1" w:unhideWhenUsed="1"/>
+    <w:lsdException w:name="macro" w:semiHidden="1" w:unhideWhenUsed="1"/>
+    <w:lsdException w:name="toa heading" w:semiHidden="1" w:unhideWhenUsed="1"/>
+    <w:lsdException w:name="List" w:semiHidden="1" w:unhideWhenUsed="1"/>
+    <w:lsdException w:name="List Bullet" w:semiHidden="1" w:unhideWhenUsed="1"/>
+    <w:lsdException w:name="List Number" w:semiHidden="1" w:unhideWhenUsed="1"/>
+    <w:lsdException w:name="List 2" w:semiHidden="1" w:unhideWhenUsed="1"/>
+    <w:lsdException w:name="List 3" w:semiHidden="1" w:unhideWhenUsed="1"/>
+    <w:lsdException w:name="List 4" w:semiHidden="1" w:unhideWhenUsed="1"/>
+    <w:lsdException w:name="List 5" w:semiHidden="1" w:unhideWhenUsed="1"/>
+    <w:lsdException w:name="List Bullet 2" w:semiHidden="1" w:unhideWhenUsed="1"/>
+    <w:lsdException w:name="List Bullet 3" w:semiHidden="1" w:unhideWhenUsed="1"/>
+    <w:lsdException w:name="List Bullet 4" w:semiHidden="1" w:unhideWhenUsed="1"/>
+    <w:lsdException w:name="List Bullet 5" w:semiHidden="1" w:unhideWhenUsed="1"/>
+    <w:lsdException w:name="List Number 2" w:semiHidden="1" w:unhideWhenUsed="1"/>
+    <w:lsdException w:name="List Number 3" w:semiHidden="1" w:unhideWhenUsed="1"/>
+    <w:lsdException w:name="List Number 4" w:semiHidden="1" w:unhideWhenUsed="1"/>
+    <w:lsdException w:name="List Number 5" w:semiHidden="1" w:unhideWhenUsed="1"/>
+    <w:lsdException w:name="Title" w:uiPriority="10" w:qFormat="1"/>
+    <w:lsdException w:name="Closing" w:semiHidden="1" w:unhideWhenUsed="1"/>
+    <w:lsdException w:name="Signature" w:semiHidden="1" w:unhideWhenUsed="1"/>
+    <w:lsdException w:name="Default Paragraph Font" w:semiHidden="1" w:uiPriority="1" w:unhideWhenUsed="1"/>
+    <w:lsdException w:name="Body Text" w:semiHidden="1" w:unhideWhenUsed="1"/>
+    <w:lsdException w:name="Body Text Indent" w:semiHidden="1" w:unhideWhenUsed="1"/>
+    <w:lsdException w:name="List Continue" w:semiHidden="1" w:unhideWhenUsed="1"/>
+    <w:lsdException w:name="List Continue 2" w:semiHidden="1" w:unhideWhenUsed="1"/>
+    <w:lsdException w:name="List Continue 3" w:semiHidden="1" w:unhideWhenUsed="1"/>
+    <w:lsdException w:name="List Continue 4" w:semiHidden="1" w:unhideWhenUsed="1"/>
+    <w:lsdException w:name="List Continue 5" w:semiHidden="1" w:unhideWhenUsed="1"/>
+    <w:lsdException w:name="Message Header" w:semiHidden="1" w:unhideWhenUsed="1"/>
+    <w:lsdException w:name="Subtitle" w:uiPriority="11" w:qFormat="1"/>
+    <w:lsdException w:name="Salutation" w:semiHidden="1" w:unhideWhenUsed="1"/>
+    <w:lsdException w:name="Date" w:semiHidden="1" w:unhideWhenUsed="1"/>
+    <w:lsdException w:name="Body Text First Indent" w:semiHidden="1" w:unhideWhenUsed="1"/>
+    <w:lsdException w:name="Body Text First Indent 2" w:semiHidden="1" w:unhideWhenUsed="1"/>
+    <w:lsdException w:name="Note Heading" w:semiHidden="1" w:unhideWhenUsed="1"/>
+    <w:lsdException w:name="Body Text 2" w:semiHidden="1" w:unhideWhenUsed="1"/>
+    <w:lsdException w:name="Body Text 3" w:semiHidden="1" w:unhideWhenUsed="1"/>
+    <w:lsdException w:name="Body Text Indent 2" w:semiHidden="1" w:unhideWhenUsed="1"/>
+    <w:lsdException w:name="Body Text Indent 3" w:semiHidden="1" w:unhideWhenUsed="1"/>
+    <w:lsdException w:name="Block Text" w:semiHidden="1" w:unhideWhenUsed="1"/>
+    <w:lsdException w:name="Hyperlink" w:semiHidden="1" w:unhideWhenUsed="1"/>
+    <w:lsdException w:name="FollowedHyperlink" w:semiHidden="1" w:unhideWhenUsed="1"/>
+    <w:lsdException w:name="Strong" w:uiPriority="22" w:qFormat="1"/>
+    <w:lsdException w:name="Emphasis" w:uiPriority="20" w:qFormat="1"/>
+    <w:lsdException w:name="Document Map" w:semiHidden="1" w:unhideWhenUsed="1"/>
+    <w:lsdException w:name="Plain Text" w:semiHidden="1" w:unhideWhenUsed="1"/>
+    <w:lsdException w:name="E-mail Signature" w:semiHidden="1" w:unhideWhenUsed="1"/>
+    <w:lsdException w:name="HTML Top of Form" w:semiHidden="1" w:unhideWhenUsed="1"/>
+    <w:lsdException w:name="HTML Bottom of Form" w:semiHidden="1" w:unhideWhenUsed="1"/>
+    <w:lsdException w:name="Normal (Web)" w:semiHidden="1" w:unhideWhenUsed="1"/>
+    <w:lsdException w:name="HTML Acronym" w:semiHidden="1" w:unhideWhenUsed="1"/>
+    <w:lsdException w:name="HTML Address" w:semiHidden="1" w:unhideWhenUsed="1"/>
+    <w:lsdException w:name="HTML Cite" w:semiHidden="1" w:unhideWhenUsed="1"/>
+    <w:lsdException w:name="HTML Code" w:semiHidden="1" w:unhideWhenUsed="1"/>
+    <w:lsdException w:name="HTML Definition" w:semiHidden="1" w:unhideWhenUsed="1"/>
+    <w:lsdException w:name="HTML Keyboard" w:semiHidden="1" w:unhideWhenUsed="1"/>
+    <w:lsdException w:name="HTML Preformatted" w:semiHidden="1" w:unhideWhenUsed="1"/>
+    <w:lsdException w:name="HTML Sample" w:semiHidden="1" w:unhideWhenUsed="1"/>
+    <w:lsdException w:name="HTML Typewriter" w:semiHidden="1" w:unhideWhenUsed="1"/>
+    <w:lsdException w:name="HTML Variable" w:semiHidden="1" w:unhideWhenUsed="1"/>
+    <w:lsdException w:name="Normal Table" w:semiHidden="1" w:unhideWhenUsed="1"/>
+    <w:lsdException w:name="annotation subject" w:semiHidden="1" w:unhideWhenUsed="1"/>
+    <w:lsdException w:name="No List" w:semiHidden="1" w:unhideWhenUsed="1"/>
+    <w:lsdException w:name="Outline List 1" w:semiHidden="1" w:unhideWhenUsed="1"/>
+    <w:lsdException w:name="Outline List 2" w:semiHidden="1" w:unhideWhenUsed="1"/>
+    <w:lsdException w:name="Outline List 3" w:semiHidden="1" w:unhideWhenUsed="1"/>
+    <w:lsdException w:name="Table Simple 1" w:semiHidden="1" w:unhideWhenUsed="1"/>
+    <w:lsdException w:name="Table Simple 2" w:semiHidden="1" w:unhideWhenUsed="1"/>
+    <w:lsdException w:name="Table Simple 3" w:semiHidden="1" w:unhideWhenUsed="1"/>
+    <w:lsdException w:name="Table Classic 1" w:semiHidden="1" w:unhideWhenUsed="1"/>
+    <w:lsdException w:name="Table Classic 2" w:semiHidden="1" w:unhideWhenUsed="1"/>
+    <w:lsdException w:name="Table Classic 3" w:semiHidden="1" w:unhideWhenUsed="1"/>
+    <w:lsdException w:name="Table Classic 4" w:semiHidden="1" w:unhideWhenUsed="1"/>
+    <w:lsdException w:name="Table Colorful 1" w:semiHidden="1" w:unhideWhenUsed="1"/>
+    <w:lsdException w:name="Table Colorful 2" w:semiHidden="1" w:unhideWhenUsed="1"/>
+    <w:lsdException w:name="Table Colorful 3" w:semiHidden="1" w:unhideWhenUsed="1"/>
+    <w:lsdException w:name="Table Columns 1" w:semiHidden="1" w:unhideWhenUsed="1"/>
+    <w:lsdException w:name="Table Columns 2" w:semiHidden="1" w:unhideWhenUsed="1"/>
+    <w:lsdException w:name="Table Columns 3" w:semiHidden="1" w:unhideWhenUsed="1"/>
+    <w:lsdException w:name="Table Columns 4" w:semiHidden="1" w:unhideWhenUsed="1"/>
+    <w:lsdException w:name="Table Columns 5" w:semiHidden="1" w:unhideWhenUsed="1"/>
+    <w:lsdException w:name="Table Grid 1" w:semiHidden="1" w:unhideWhenUsed="1"/>
+    <w:lsdException w:name="Table Grid 2" w:semiHidden="1" w:unhideWhenUsed="1"/>
+    <w:lsdException w:name="Table Grid 3" w:semiHidden="1" w:unhideWhenUsed="1"/>
+    <w:lsdException w:name="Table Grid 4" w:semiHidden="1" w:unhideWhenUsed="1"/>
+    <w:lsdException w:name="Table Grid 5" w:semiHidden="1" w:unhideWhenUsed="1"/>
+    <w:lsdException w:name="Table Grid 6" w:semiHidden="1" w:unhideWhenUsed="1"/>
+    <w:lsdException w:name="Table Grid 7" w:semiHidden="1" w:unhideWhenUsed="1"/>
+    <w:lsdException w:name="Table Grid 8" w:semiHidden="1" w:unhideWhenUsed="1"/>
+    <w:lsdException w:name="Table List 1" w:semiHidden="1" w:unhideWhenUsed="1"/>
+    <w:lsdException w:name="Table List 2" w:semiHidden="1" w:unhideWhenUsed="1"/>
+    <w:lsdException w:name="Table List 3" w:semiHidden="1" w:unhideWhenUsed="1"/>
+    <w:lsdException w:name="Table List 4" w:semiHidden="1" w:unhideWhenUsed="1"/>
+    <w:lsdException w:name="Table List 5" w:semiHidden="1" w:unhideWhenUsed="1"/>
+    <w:lsdException w:name="Table List 6" w:semiHidden="1" w:unhideWhenUsed="1"/>
+    <w:lsdException w:name="Table List 7" w:semiHidden="1" w:unhideWhenUsed="1"/>
+    <w:lsdException w:name="Table List 8" w:semiHidden="1" w:unhideWhenUsed="1"/>
+    <w:lsdException w:name="Table 3D effects 1" w:semiHidden="1" w:unhideWhenUsed="1"/>
+    <w:lsdException w:name="Table 3D effects 2" w:semiHidden="1" w:unhideWhenUsed="1"/>
+    <w:lsdException w:name="Table 3D effects 3" w:semiHidden="1" w:unhideWhenUsed="1"/>
+    <w:lsdException w:name="Table Contemporary" w:semiHidden="1" w:unhideWhenUsed="1"/>
+    <w:lsdException w:name="Table Elegant" w:semiHidden="1" w:unhideWhenUsed="1"/>
+    <w:lsdException w:name="Table Professional" w:semiHidden="1" w:unhideWhenUsed="1"/>
+    <w:lsdException w:name="Table Subtle 1" w:semiHidden="1" w:unhideWhenUsed="1"/>
+    <w:lsdException w:name="Table Subtle 2" w:semiHidden="1" w:unhideWhenUsed="1"/>
+    <w:lsdException w:name="Table Web 1" w:semiHidden="1" w:unhideWhenUsed="1"/>
+    <w:lsdException w:name="Table Web 2" w:semiHidden="1" w:unhideWhenUsed="1"/>
+    <w:lsdException w:name="Table Web 3" w:semiHidden="1" w:unhideWhenUsed="1"/>
+    <w:lsdException w:name="Balloon Text" w:semiHidden="1" w:unhideWhenUsed="1"/>
+    <w:lsdException w:name="Table Grid" w:uiPriority="59"/>
+    <w:lsdException w:name="Table Theme" w:semiHidden="1" w:unhideWhenUsed="1"/>
+    <w:lsdException w:name="Placeholder Text" w:semiHidden="1"/>
+    <w:lsdException w:name="No Spacing" w:uiPriority="1" w:qFormat="1"/>
+    <w:lsdException w:name="Light Shading" w:uiPriority="60"/>
+    <w:lsdException w:name="Light List" w:uiPriority="61"/>
+    <w:lsdException w:name="Light Grid" w:uiPriority="62"/>
+    <w:lsdException w:name="Medium Shading 1" w:uiPriority="63"/>
+    <w:lsdException w:name="Medium Shading 2" w:uiPriority="64"/>
+    <w:lsdException w:name="Medium List 1" w:uiPriority="65"/>
+    <w:lsdException w:name="Medium List 2" w:uiPriority="66"/>
+    <w:lsdException w:name="Medium Grid 1" w:uiPriority="67"/>
+    <w:lsdException w:name="Medium Grid 2" w:uiPriority="68"/>
+    <w:lsdException w:name="Medium Grid 3" w:uiPriority="69"/>
+    <w:lsdException w:name="Dark List" w:uiPriority="70"/>
+    <w:lsdException w:name="Colorful Shading" w:uiPriority="71"/>
+    <w:lsdException w:name="Colorful List" w:uiPriority="72"/>
+    <w:lsdException w:name="Colorful Grid" w:uiPriority="73"/>
+    <w:lsdException w:name="Light Shading Accent 1" w:uiPriority="60"/>
+    <w:lsdException w:name="Light List Accent 1" w:uiPriority="61"/>
+    <w:lsdException w:name="Light Grid Accent 1" w:uiPriority="62"/>
+    <w:lsdException w:name="Medium Shading 1 Accent 1" w:uiPriority="63"/>
+    <w:lsdException w:name="Medium Shading 2 Accent 1" w:uiPriority="64"/>
+    <w:lsdException w:name="Medium List 1 Accent 1" w:uiPriority="65"/>
+    <w:lsdException w:name="Revision" w:semiHidden="1"/>
+    <w:lsdException w:name="List Paragraph" w:uiPriority="34" w:qFormat="1"/>
+    <w:lsdException w:name="Quote" w:uiPriority="29" w:qFormat="1"/>
+    <w:lsdException w:name="Intense Quote" w:uiPriority="30" w:qFormat="1"/>
+    <w:lsdException w:name="Medium List 2 Accent 1" w:uiPriority="66"/>
+    <w:lsdException w:name="Medium Grid 1 Accent 1" w:uiPriority="67"/>
+    <w:lsdException w:name="Medium Grid 2 Accent 1" w:uiPriority="68"/>
+    <w:lsdException w:name="Medium Grid 3 Accent 1" w:uiPriority="69"/>
+    <w:lsdException w:name="Dark List Accent 1" w:uiPriority="70"/>
+    <w:lsdException w:name="Colorful Shading Accent 1" w:uiPriority="71"/>
+    <w:lsdException w:name="Colorful List Accent 1" w:uiPriority="72"/>
+    <w:lsdException w:name="Colorful Grid Accent 1" w:uiPriority="73"/>
+    <w:lsdException w:name="Light Shading Accent 2" w:uiPriority="60"/>
+    <w:lsdException w:name="Light List Accent 2" w:uiPriority="61"/>
+    <w:lsdException w:name="Light Grid Accent 2" w:uiPriority="62"/>
+    <w:lsdException w:name="Medium Shading 1 Accent 2" w:uiPriority="63"/>
+    <w:lsdException w:name="Medium Shading 2 Accent 2" w:uiPriority="64"/>
+    <w:lsdException w:name="Medium List 1 Accent 2" w:uiPriority="65"/>
+    <w:lsdException w:name="Medium List 2 Accent 2" w:uiPriority="66"/>
+    <w:lsdException w:name="Medium Grid 1 Accent 2" w:uiPriority="67"/>
+    <w:lsdException w:name="Medium Grid 2 Accent 2" w:uiPriority="68"/>
+    <w:lsdException w:name="Medium Grid 3 Accent 2" w:uiPriority="69"/>
+    <w:lsdException w:name="Dark List Accent 2" w:uiPriority="70"/>
+    <w:lsdException w:name="Colorful Shading Accent 2" w:uiPriority="71"/>
+    <w:lsdException w:name="Colorful List Accent 2" w:uiPriority="72"/>
+    <w:lsdException w:name="Colorful Grid Accent 2" w:uiPriority="73"/>
+    <w:lsdException w:name="Light Shading Accent 3" w:uiPriority="60"/>
+    <w:lsdException w:name="Light List Accent 3" w:uiPriority="61"/>
+    <w:lsdException w:name="Light Grid Accent 3" w:uiPriority="62"/>
+    <w:lsdException w:name="Medium Shading 1 Accent 3" w:uiPriority="63"/>
+    <w:lsdException w:name="Medium Shading 2 Accent 3" w:uiPriority="64"/>
+    <w:lsdException w:name="Medium List 1 Accent 3" w:uiPriority="65"/>
+    <w:lsdException w:name="Medium List 2 Accent 3" w:uiPriority="66"/>
+    <w:lsdException w:name="Medium Grid 1 Accent 3" w:uiPriority="67"/>
+    <w:lsdException w:name="Medium Grid 2 Accent 3" w:uiPriority="68"/>
+    <w:lsdException w:name="Medium Grid 3 Accent 3" w:uiPriority="69"/>
+    <w:lsdException w:name="Dark List Accent 3" w:uiPriority="70"/>
+    <w:lsdException w:name="Colorful Shading Accent 3" w:uiPriority="71"/>
+    <w:lsdException w:name="Colorful List Accent 3" w:uiPriority="72"/>
+    <w:lsdException w:name="Colorful Grid Accent 3" w:uiPriority="73"/>
+    <w:lsdException w:name="Light Shading Accent 4" w:uiPriority="60"/>
+    <w:lsdException w:name="Light List Accent 4" w:uiPriority="61"/>
+    <w:lsdException w:name="Light Grid Accent 4" w:uiPriority="62"/>
+    <w:lsdException w:name="Medium Shading 1 Accent 4" w:uiPriority="63"/>
+    <w:lsdException w:name="Medium Shading 2 Accent 4" w:uiPriority="64"/>
+    <w:lsdException w:name="Medium List 1 Accent 4" w:uiPriority="65"/>
+    <w:lsdException w:name="Medium List 2 Accent 4" w:uiPriority="66"/>
+    <w:lsdException w:name="Medium Grid 1 Accent 4" w:uiPriority="67"/>
+    <w:lsdException w:name="Medium Grid 2 Accent 4" w:uiPriority="68"/>
+    <w:lsdException w:name="Medium Grid 3 Accent 4" w:uiPriority="69"/>
+    <w:lsdException w:name="Dark List Accent 4" w:uiPriority="70"/>
+    <w:lsdException w:name="Colorful Shading Accent 4" w:uiPriority="71"/>
+    <w:lsdException w:name="Colorful List Accent 4" w:uiPriority="72"/>
+    <w:lsdException w:name="Colorful Grid Accent 4" w:uiPriority="73"/>
+    <w:lsdException w:name="Light Shading Accent 5" w:uiPriority="60"/>
+    <w:lsdException w:name="Light List Accent 5" w:uiPriority="61"/>
+    <w:lsdException w:name="Light Grid Accent 5" w:uiPriority="62"/>
+    <w:lsdException w:name="Medium Shading 1 Accent 5" w:uiPriority="63"/>
+    <w:lsdException w:name="Medium Shading 2 Accent 5" w:uiPriority="64"/>
+    <w:lsdException w:name="Medium List 1 Accent 5" w:uiPriority="65"/>
+    <w:lsdException w:name="Medium List 2 Accent 5" w:uiPriority="66"/>
+    <w:lsdException w:name="Medium Grid 1 Accent 5" w:uiPriority="67"/>
+    <w:lsdException w:name="Medium Grid 2 Accent 5" w:uiPriority="68"/>
+    <w:lsdException w:name="Medium Grid 3 Accent 5" w:uiPriority="69"/>
+    <w:lsdException w:name="Dark List Accent 5" w:uiPriority="70"/>
+    <w:lsdException w:name="Colorful Shading Accent 5" w:uiPriority="71"/>
+    <w:lsdException w:name="Colorful List Accent 5" w:uiPriority="72"/>
+    <w:lsdException w:name="Colorful Grid Accent 5" w:uiPriority="73"/>
+    <w:lsdException w:name="Light Shading Accent 6" w:uiPriority="60"/>
+    <w:lsdException w:name="Light List Accent 6" w:uiPriority="61"/>
+    <w:lsdException w:name="Light Grid Accent 6" w:uiPriority="62"/>
+    <w:lsdException w:name="Medium Shading 1 Accent 6" w:uiPriority="63"/>
+    <w:lsdException w:name="Medium Shading 2 Accent 6" w:uiPriority="64"/>
+    <w:lsdException w:name="Medium List 1 Accent 6" w:uiPriority="65"/>
+    <w:lsdException w:name="Medium List 2 Accent 6" w:uiPriority="66"/>
+    <w:lsdException w:name="Medium Grid 1 Accent 6" w:uiPriority="67"/>
+    <w:lsdException w:name="Medium Grid 2 Accent 6" w:uiPriority="68"/>
+    <w:lsdException w:name="Medium Grid 3 Accent 6" w:uiPriority="69"/>
+    <w:lsdException w:name="Dark List Accent 6" w:uiPriority="70"/>
+    <w:lsdException w:name="Colorful Shading Accent 6" w:uiPriority="71"/>
+    <w:lsdException w:name="Colorful List Accent 6" w:uiPriority="72"/>
+    <w:lsdException w:name="Colorful Grid Accent 6" w:uiPriority="73"/>
+    <w:lsdException w:name="Subtle Emphasis" w:uiPriority="19" w:qFormat="1"/>
+    <w:lsdException w:name="Intense Emphasis" w:uiPriority="21" w:qFormat="1"/>
+    <w:lsdException w:name="Subtle Reference" w:uiPriority="31" w:qFormat="1"/>
+    <w:lsdException w:name="Intense Reference" w:uiPriority="32" w:qFormat="1"/>
+    <w:lsdException w:name="Book Title" w:uiPriority="33" w:qFormat="1"/>
+    <w:lsdException w:name="Bibliography" w:semiHidden="1" w:uiPriority="37" w:unhideWhenUsed="1"/>
+    <w:lsdException w:name="TOC Heading" w:semiHidden="1" w:uiPriority="39" w:unhideWhenUsed="1" w:qFormat="1"/>
+    <w:lsdException w:name="Plain Table 1" w:uiPriority="41"/>
+    <w:lsdException w:name="Plain Table 2" w:uiPriority="42"/>
+    <w:lsdException w:name="Plain Table 3" w:uiPriority="43"/>
+    <w:lsdException w:name="Plain Table 4" w:uiPriority="44"/>
+    <w:lsdException w:name="Plain Table 5" w:uiPriority="45"/>
+    <w:lsdException w:name="Grid Table Light" w:uiPriority="40"/>
+    <w:lsdException w:name="Grid Table 1 Light" w:uiPriority="46"/>
+    <w:lsdException w:name="Grid Table 2" w:uiPriority="47"/>
+    <w:lsdException w:name="Grid Table 3" w:uiPriority="48"/>
+    <w:lsdException w:name="Grid Table 4" w:uiPriority="49"/>
+    <w:lsdException w:name="Grid Table 5 Dark" w:uiPriority="50"/>
+    <w:lsdException w:name="Grid Table 6 Colorful" w:uiPriority="51"/>
+    <w:lsdException w:name="Grid Table 7 Colorful" w:uiPriority="52"/>
+    <w:lsdException w:name="Grid Table 1 Light Accent 1" w:uiPriority="46"/>
+    <w:lsdException w:name="Grid Table 2 Accent 1" w:uiPriority="47"/>
+    <w:lsdException w:name="Grid Table 3 Accent 1" w:uiPriority="48"/>
+    <w:lsdException w:name="Grid Table 4 Accent 1" w:uiPriority="49"/>
+    <w:lsdException w:name="Grid Table 5 Dark Accent 1" w:uiPriority="50"/>
+    <w:lsdException w:name="Grid Table 6 Colorful Accent 1" w:uiPriority="51"/>
+    <w:lsdException w:name="Grid Table 7 Colorful Accent 1" w:uiPriority="52"/>
+    <w:lsdException w:name="Grid Table 1 Light Accent 2" w:uiPriority="46"/>
+    <w:lsdException w:name="Grid Table 2 Accent 2" w:uiPriority="47"/>
+    <w:lsdException w:name="Grid Table 3 Accent 2" w:uiPriority="48"/>
+    <w:lsdException w:name="Grid Table 4 Accent 2" w:uiPriority="49"/>
+    <w:lsdException w:name="Grid Table 5 Dark Accent 2" w:uiPriority="50"/>
+    <w:lsdException w:name="Grid Table 6 Colorful Accent 2" w:uiPriority="51"/>
+    <w:lsdException w:name="Grid Table 7 Colorful Accent 2" w:uiPriority="52"/>
+    <w:lsdException w:name="Grid Table 1 Light Accent 3" w:uiPriority="46"/>
+    <w:lsdException w:name="Grid Table 2 Accent 3" w:uiPriority="47"/>
+    <w:lsdException w:name="Grid Table 3 Accent 3" w:uiPriority="48"/>
+    <w:lsdException w:name="Grid Table 4 Accent 3" w:uiPriority="49"/>
+    <w:lsdException w:name="Grid Table 5 Dark Accent 3" w:uiPriority="50"/>
+    <w:lsdException w:name="Grid Table 6 Colorful Accent 3" w:uiPriority="51"/>
+    <w:lsdException w:name="Grid Table 7 Colorful Accent 3" w:uiPriority="52"/>
+    <w:lsdException w:name="Grid Table 1 Light Accent 4" w:uiPriority="46"/>
+    <w:lsdException w:name="Grid Table 2 Accent 4" w:uiPriority="47"/>
+    <w:lsdException w:name="Grid Table 3 Accent 4" w:uiPriority="48"/>
+    <w:lsdException w:name="Grid Table 4 Accent 4" w:uiPriority="49"/>
+    <w:lsdException w:name="Grid Table 5 Dark Accent 4" w:uiPriority="50"/>
+    <w:lsdException w:name="Grid Table 6 Colorful Accent 4" w:uiPriority="51"/>
+    <w:lsdException w:name="Grid Table 7 Colorful Accent 4" w:uiPriority="52"/>
+    <w:lsdException w:name="Grid Table 1 Light Accent 5" w:uiPriority="46"/>
+    <w:lsdException w:name="Grid Table 2 Accent 5" w:uiPriority="47"/>
+    <w:lsdException w:name="Grid Table 3 Accent 5" w:uiPriority="48"/>
+    <w:lsdException w:name="Grid Table 4 Accent 5" w:uiPriority="49"/>
+    <w:lsdException w:name="Grid Table 5 Dark Accent 5" w:uiPriority="50"/>
+    <w:lsdException w:name="Grid Table 6 Colorful Accent 5" w:uiPriority="51"/>
+    <w:lsdException w:name="Grid Table 7 Colorful Accent 5" w:uiPriority="52"/>
+    <w:lsdException w:name="Grid Table 1 Light Accent 6" w:uiPriority="46"/>
+    <w:lsdException w:name="Grid Table 2 Accent 6" w:uiPriority="47"/>
+    <w:lsdException w:name="Grid Table 3 Accent 6" w:uiPriority="48"/>
+    <w:lsdException w:name="Grid Table 4 Accent 6" w:uiPriority="49"/>
+    <w:lsdException w:name="Grid Table 5 Dark Accent 6" w:uiPriority="50"/>
+    <w:lsdException w:name="Grid Table 6 Colorful Accent 6" w:uiPriority="51"/>
+    <w:lsdException w:name="Grid Table 7 Colorful Accent 6" w:uiPriority="52"/>
+    <w:lsdException w:name="List Table 1 Light" w:uiPriority="46"/>
+    <w:lsdException w:name="List Table 2" w:uiPriority="47"/>
+    <w:lsdException w:name="List Table 3" w:uiPriority="48"/>
+    <w:lsdException w:name="List Table 4" w:uiPriority="49"/>
+    <w:lsdException w:name="List Table 5 Dark" w:uiPriority="50"/>
+    <w:lsdException w:name="List Table 6 Colorful" w:uiPriority="51"/>
+    <w:lsdException w:name="List Table 7 Colorful" w:uiPriority="52"/>
+    <w:lsdException w:name="List Table 1 Light Accent 1" w:uiPriority="46"/>
+    <w:lsdException w:name="List Table 2 Accent 1" w:uiPriority="47"/>
+    <w:lsdException w:name="List Table 3 Accent 1" w:uiPriority="48"/>
+    <w:lsdException w:name="List Table 4 Accent 1" w:uiPriority="49"/>
+    <w:lsdException w:name="List Table 5 Dark Accent 1" w:uiPriority="50"/>
+    <w:lsdException w:name="List Table 6 Colorful Accent 1" w:uiPriority="51"/>
+    <w:lsdException w:name="List Table 7 Colorful Accent 1" w:uiPriority="52"/>
+    <w:lsdException w:name="List Table 1 Light Accent 2" w:uiPriority="46"/>
+    <w:lsdException w:name="List Table 2 Accent 2" w:uiPriority="47"/>
+    <w:lsdException w:name="List Table 3 Accent 2" w:uiPriority="48"/>
+    <w:lsdException w:name="List Table 4 Accent 2" w:uiPriority="49"/>
+    <w:lsdException w:name="List Table 5 Dark Accent 2" w:uiPriority="50"/>
+    <w:lsdException w:name="List Table 6 Colorful Accent 2" w:uiPriority="51"/>
+    <w:lsdException w:name="List Table 7 Colorful Accent 2" w:uiPriority="52"/>
+    <w:lsdException w:name="List Table 1 Light Accent 3" w:uiPriority="46"/>
+    <w:lsdException w:name="List Table 2 Accent 3" w:uiPriority="47"/>
+    <w:lsdException w:name="List Table 3 Accent 3" w:uiPriority="48"/>
+    <w:lsdException w:name="List Table 4 Accent 3" w:uiPriority="49"/>
+    <w:lsdException w:name="List Table 5 Dark Accent 3" w:uiPriority="50"/>
+    <w:lsdException w:name="List Table 6 Colorful Accent 3" w:uiPriority="51"/>
+    <w:lsdException w:name="List Table 7 Colorful Accent 3" w:uiPriority="52"/>
+    <w:lsdException w:name="List Table 1 Light Accent 4" w:uiPriority="46"/>
+    <w:lsdException w:name="List Table 2 Accent 4" w:uiPriority="47"/>
+    <w:lsdException w:name="List Table 3 Accent 4" w:uiPriority="48"/>
+    <w:lsdException w:name="List Table 4 Accent 4" w:uiPriority="49"/>
+    <w:lsdException w:name="List Table 5 Dark Accent 4" w:uiPriority="50"/>
+    <w:lsdException w:name="List Table 6 Colorful Accent 4" w:uiPriority="51"/>
+    <w:lsdException w:name="List Table 7 Colorful Accent 4" w:uiPriority="52"/>
+    <w:lsdException w:name="List Table 1 Light Accent 5" w:uiPriority="46"/>
+    <w:lsdException w:name="List Table 2 Accent 5" w:uiPriority="47"/>
+    <w:lsdException w:name="List Table 3 Accent 5" w:uiPriority="48"/>
+    <w:lsdException w:name="List Table 4 Accent 5" w:uiPriority="49"/>
+    <w:lsdException w:name="List Table 5 Dark Accent 5" w:uiPriority="50"/>
+    <w:lsdException w:name="List Table 6 Colorful Accent 5" w:uiPriority="51"/>
+    <w:lsdException w:name="List Table 7 Colorful Accent 5" w:uiPriority="52"/>
+    <w:lsdException w:name="List Table 1 Light Accent 6" w:uiPriority="46"/>
+    <w:lsdException w:name="List Table 2 Accent 6" w:uiPriority="47"/>
+    <w:lsdException w:name="List Table 3 Accent 6" w:uiPriority="48"/>
+    <w:lsdException w:name="List Table 4 Accent 6" w:uiPriority="49"/>
+    <w:lsdException w:name="List Table 5 Dark Accent 6" w:uiPriority="50"/>
+    <w:lsdException w:name="List Table 6 Colorful Accent 6" w:uiPriority="51"/>
+    <w:lsdException w:name="List Table 7 Colorful Accent 6" w:uiPriority="52"/>
   </w:latentStyles>
   <w:style w:type="paragraph" w:default="1" w:styleId="Normal">
     <w:name w:val="Normal"/>
@@ -4226,576 +4676,7 @@
   <w:style w:type="character" w:default="1" w:styleId="DefaultParagraphFont">
     <w:name w:val="Default Paragraph Font"/>
     <w:uiPriority w:val="1"/>
-    <w:unhideWhenUsed/>
-  </w:style>
-  <w:style w:type="table" w:default="1" w:styleId="TableNormal">
-    <w:name w:val="Normal Table"/>
-    <w:uiPriority w:val="99"/>
     <w:semiHidden/>
-    <w:unhideWhenUsed/>
-    <w:tblPr>
-      <w:tblInd w:w="0" w:type="dxa"/>
-      <w:tblCellMar>
-        <w:top w:w="0" w:type="dxa"/>
-        <w:left w:w="108" w:type="dxa"/>
-        <w:bottom w:w="0" w:type="dxa"/>
-        <w:right w:w="108" w:type="dxa"/>
-      </w:tblCellMar>
-    </w:tblPr>
-  </w:style>
-  <w:style w:type="numbering" w:default="1" w:styleId="NoList">
-    <w:name w:val="No List"/>
-    <w:uiPriority w:val="99"/>
-    <w:semiHidden/>
-    <w:unhideWhenUsed/>
-  </w:style>
-  <w:style w:type="character" w:customStyle="1" w:styleId="Heading1Char">
-    <w:name w:val="Heading 1 Char"/>
-    <w:basedOn w:val="DefaultParagraphFont"/>
-    <w:link w:val="Heading1"/>
-    <w:uiPriority w:val="9"/>
-    <w:rsid w:val="006D04DC"/>
-    <w:rPr>
-      <w:rFonts w:asciiTheme="majorHAnsi" w:eastAsiaTheme="majorEastAsia" w:hAnsiTheme="majorHAnsi" w:cstheme="majorBidi"/>
-      <w:b/>
-      <w:bCs/>
-      <w:color w:val="365F91" w:themeColor="accent1" w:themeShade="BF"/>
-      <w:sz w:val="28"/>
-      <w:szCs w:val="28"/>
-    </w:rPr>
-  </w:style>
-  <w:style w:type="table" w:styleId="LightList">
-    <w:name w:val="Light List"/>
-    <w:basedOn w:val="TableNormal"/>
-    <w:uiPriority w:val="61"/>
-    <w:rsid w:val="006D04DC"/>
-    <w:pPr>
-      <w:spacing w:after="0" w:line="240" w:lineRule="auto"/>
-    </w:pPr>
-    <w:tblPr>
-      <w:tblStyleRowBandSize w:val="1"/>
-      <w:tblStyleColBandSize w:val="1"/>
-      <w:tblBorders>
-        <w:top w:val="single" w:sz="8" w:space="0" w:color="000000" w:themeColor="text1"/>
-        <w:left w:val="single" w:sz="8" w:space="0" w:color="000000" w:themeColor="text1"/>
-        <w:bottom w:val="single" w:sz="8" w:space="0" w:color="000000" w:themeColor="text1"/>
-        <w:right w:val="single" w:sz="8" w:space="0" w:color="000000" w:themeColor="text1"/>
-      </w:tblBorders>
-    </w:tblPr>
-    <w:tblStylePr w:type="firstRow">
-      <w:pPr>
-        <w:spacing w:before="0" w:after="0" w:line="240" w:lineRule="auto"/>
-      </w:pPr>
-      <w:rPr>
-        <w:b/>
-        <w:bCs/>
-        <w:color w:val="FFFFFF" w:themeColor="background1"/>
-      </w:rPr>
-      <w:tblPr/>
-      <w:tcPr>
-        <w:shd w:val="clear" w:color="auto" w:fill="000000" w:themeFill="text1"/>
-      </w:tcPr>
-    </w:tblStylePr>
-    <w:tblStylePr w:type="lastRow">
-      <w:pPr>
-        <w:spacing w:before="0" w:after="0" w:line="240" w:lineRule="auto"/>
-      </w:pPr>
-      <w:rPr>
-        <w:b/>
-        <w:bCs/>
-      </w:rPr>
-      <w:tblPr/>
-      <w:tcPr>
-        <w:tcBorders>
-          <w:top w:val="double" w:sz="6" w:space="0" w:color="000000" w:themeColor="text1"/>
-          <w:left w:val="single" w:sz="8" w:space="0" w:color="000000" w:themeColor="text1"/>
-          <w:bottom w:val="single" w:sz="8" w:space="0" w:color="000000" w:themeColor="text1"/>
-          <w:right w:val="single" w:sz="8" w:space="0" w:color="000000" w:themeColor="text1"/>
-        </w:tcBorders>
-      </w:tcPr>
-    </w:tblStylePr>
-    <w:tblStylePr w:type="firstCol">
-      <w:rPr>
-        <w:b/>
-        <w:bCs/>
-      </w:rPr>
-    </w:tblStylePr>
-    <w:tblStylePr w:type="lastCol">
-      <w:rPr>
-        <w:b/>
-        <w:bCs/>
-      </w:rPr>
-    </w:tblStylePr>
-    <w:tblStylePr w:type="band1Vert">
-      <w:tblPr/>
-      <w:tcPr>
-        <w:tcBorders>
-          <w:top w:val="single" w:sz="8" w:space="0" w:color="000000" w:themeColor="text1"/>
-          <w:left w:val="single" w:sz="8" w:space="0" w:color="000000" w:themeColor="text1"/>
-          <w:bottom w:val="single" w:sz="8" w:space="0" w:color="000000" w:themeColor="text1"/>
-          <w:right w:val="single" w:sz="8" w:space="0" w:color="000000" w:themeColor="text1"/>
-        </w:tcBorders>
-      </w:tcPr>
-    </w:tblStylePr>
-    <w:tblStylePr w:type="band1Horz">
-      <w:tblPr/>
-      <w:tcPr>
-        <w:tcBorders>
-          <w:top w:val="single" w:sz="8" w:space="0" w:color="000000" w:themeColor="text1"/>
-          <w:left w:val="single" w:sz="8" w:space="0" w:color="000000" w:themeColor="text1"/>
-          <w:bottom w:val="single" w:sz="8" w:space="0" w:color="000000" w:themeColor="text1"/>
-          <w:right w:val="single" w:sz="8" w:space="0" w:color="000000" w:themeColor="text1"/>
-        </w:tcBorders>
-      </w:tcPr>
-    </w:tblStylePr>
-  </w:style>
-  <w:style w:type="character" w:customStyle="1" w:styleId="Heading2Char">
-    <w:name w:val="Heading 2 Char"/>
-    <w:basedOn w:val="DefaultParagraphFont"/>
-    <w:link w:val="Heading2"/>
-    <w:uiPriority w:val="9"/>
-    <w:rsid w:val="0011266A"/>
-    <w:rPr>
-      <w:rFonts w:asciiTheme="majorHAnsi" w:eastAsiaTheme="majorEastAsia" w:hAnsiTheme="majorHAnsi" w:cstheme="majorBidi"/>
-      <w:b/>
-      <w:bCs/>
-      <w:color w:val="4F81BD" w:themeColor="accent1"/>
-      <w:sz w:val="26"/>
-      <w:szCs w:val="26"/>
-    </w:rPr>
-  </w:style>
-  <w:style w:type="paragraph" w:styleId="NoSpacing">
-    <w:name w:val="No Spacing"/>
-    <w:link w:val="NoSpacingChar"/>
-    <w:uiPriority w:val="1"/>
-    <w:qFormat/>
-    <w:rsid w:val="0087556E"/>
-    <w:pPr>
-      <w:spacing w:after="0" w:line="240" w:lineRule="auto"/>
-    </w:pPr>
-    <w:rPr>
-      <w:rFonts w:eastAsiaTheme="minorEastAsia"/>
-      <w:lang w:eastAsia="ja-JP"/>
-    </w:rPr>
-  </w:style>
-  <w:style w:type="character" w:customStyle="1" w:styleId="NoSpacingChar">
-    <w:name w:val="No Spacing Char"/>
-    <w:basedOn w:val="DefaultParagraphFont"/>
-    <w:link w:val="NoSpacing"/>
-    <w:uiPriority w:val="1"/>
-    <w:rsid w:val="0087556E"/>
-    <w:rPr>
-      <w:rFonts w:eastAsiaTheme="minorEastAsia"/>
-      <w:lang w:eastAsia="ja-JP"/>
-    </w:rPr>
-  </w:style>
-  <w:style w:type="paragraph" w:styleId="BalloonText">
-    <w:name w:val="Balloon Text"/>
-    <w:basedOn w:val="Normal"/>
-    <w:link w:val="BalloonTextChar"/>
-    <w:uiPriority w:val="99"/>
-    <w:semiHidden/>
-    <w:unhideWhenUsed/>
-    <w:rsid w:val="0087556E"/>
-    <w:pPr>
-      <w:spacing w:after="0" w:line="240" w:lineRule="auto"/>
-    </w:pPr>
-    <w:rPr>
-      <w:rFonts w:ascii="Tahoma" w:hAnsi="Tahoma" w:cs="Tahoma"/>
-      <w:sz w:val="16"/>
-      <w:szCs w:val="16"/>
-    </w:rPr>
-  </w:style>
-  <w:style w:type="character" w:customStyle="1" w:styleId="BalloonTextChar">
-    <w:name w:val="Balloon Text Char"/>
-    <w:basedOn w:val="DefaultParagraphFont"/>
-    <w:link w:val="BalloonText"/>
-    <w:uiPriority w:val="99"/>
-    <w:semiHidden/>
-    <w:rsid w:val="0087556E"/>
-    <w:rPr>
-      <w:rFonts w:ascii="Tahoma" w:hAnsi="Tahoma" w:cs="Tahoma"/>
-      <w:sz w:val="16"/>
-      <w:szCs w:val="16"/>
-    </w:rPr>
-  </w:style>
-  <w:style w:type="paragraph" w:styleId="ListParagraph">
-    <w:name w:val="List Paragraph"/>
-    <w:basedOn w:val="Normal"/>
-    <w:uiPriority w:val="34"/>
-    <w:qFormat/>
-    <w:rsid w:val="00621FA7"/>
-    <w:pPr>
-      <w:ind w:left="720"/>
-      <w:contextualSpacing/>
-    </w:pPr>
-  </w:style>
-  <w:style w:type="paragraph" w:styleId="Title">
-    <w:name w:val="Title"/>
-    <w:basedOn w:val="Normal"/>
-    <w:next w:val="Normal"/>
-    <w:link w:val="TitleChar"/>
-    <w:uiPriority w:val="10"/>
-    <w:qFormat/>
-    <w:rsid w:val="00AD264D"/>
-    <w:pPr>
-      <w:pBdr>
-        <w:bottom w:val="single" w:sz="8" w:space="4" w:color="4F81BD" w:themeColor="accent1"/>
-      </w:pBdr>
-      <w:spacing w:after="300" w:line="240" w:lineRule="auto"/>
-      <w:contextualSpacing/>
-    </w:pPr>
-    <w:rPr>
-      <w:rFonts w:asciiTheme="majorHAnsi" w:eastAsiaTheme="majorEastAsia" w:hAnsiTheme="majorHAnsi" w:cstheme="majorBidi"/>
-      <w:color w:val="17365D" w:themeColor="text2" w:themeShade="BF"/>
-      <w:spacing w:val="5"/>
-      <w:kern w:val="28"/>
-      <w:sz w:val="52"/>
-      <w:szCs w:val="52"/>
-      <w:lang w:eastAsia="ja-JP"/>
-    </w:rPr>
-  </w:style>
-  <w:style w:type="character" w:customStyle="1" w:styleId="TitleChar">
-    <w:name w:val="Title Char"/>
-    <w:basedOn w:val="DefaultParagraphFont"/>
-    <w:link w:val="Title"/>
-    <w:uiPriority w:val="10"/>
-    <w:rsid w:val="00AD264D"/>
-    <w:rPr>
-      <w:rFonts w:asciiTheme="majorHAnsi" w:eastAsiaTheme="majorEastAsia" w:hAnsiTheme="majorHAnsi" w:cstheme="majorBidi"/>
-      <w:color w:val="17365D" w:themeColor="text2" w:themeShade="BF"/>
-      <w:spacing w:val="5"/>
-      <w:kern w:val="28"/>
-      <w:sz w:val="52"/>
-      <w:szCs w:val="52"/>
-      <w:lang w:eastAsia="ja-JP"/>
-    </w:rPr>
-  </w:style>
-  <w:style w:type="paragraph" w:styleId="Subtitle">
-    <w:name w:val="Subtitle"/>
-    <w:basedOn w:val="Normal"/>
-    <w:next w:val="Normal"/>
-    <w:link w:val="SubtitleChar"/>
-    <w:uiPriority w:val="11"/>
-    <w:qFormat/>
-    <w:rsid w:val="00AD264D"/>
-    <w:pPr>
-      <w:numPr>
-        <w:ilvl w:val="1"/>
-      </w:numPr>
-    </w:pPr>
-    <w:rPr>
-      <w:rFonts w:asciiTheme="majorHAnsi" w:eastAsiaTheme="majorEastAsia" w:hAnsiTheme="majorHAnsi" w:cstheme="majorBidi"/>
-      <w:i/>
-      <w:iCs/>
-      <w:color w:val="4F81BD" w:themeColor="accent1"/>
-      <w:spacing w:val="15"/>
-      <w:sz w:val="24"/>
-      <w:szCs w:val="24"/>
-      <w:lang w:eastAsia="ja-JP"/>
-    </w:rPr>
-  </w:style>
-  <w:style w:type="character" w:customStyle="1" w:styleId="SubtitleChar">
-    <w:name w:val="Subtitle Char"/>
-    <w:basedOn w:val="DefaultParagraphFont"/>
-    <w:link w:val="Subtitle"/>
-    <w:uiPriority w:val="11"/>
-    <w:rsid w:val="00AD264D"/>
-    <w:rPr>
-      <w:rFonts w:asciiTheme="majorHAnsi" w:eastAsiaTheme="majorEastAsia" w:hAnsiTheme="majorHAnsi" w:cstheme="majorBidi"/>
-      <w:i/>
-      <w:iCs/>
-      <w:color w:val="4F81BD" w:themeColor="accent1"/>
-      <w:spacing w:val="15"/>
-      <w:sz w:val="24"/>
-      <w:szCs w:val="24"/>
-      <w:lang w:eastAsia="ja-JP"/>
-    </w:rPr>
-  </w:style>
-  <w:style w:type="paragraph" w:styleId="TOCHeading">
-    <w:name w:val="TOC Heading"/>
-    <w:basedOn w:val="Heading1"/>
-    <w:next w:val="Normal"/>
-    <w:uiPriority w:val="39"/>
-    <w:semiHidden/>
-    <w:unhideWhenUsed/>
-    <w:qFormat/>
-    <w:rsid w:val="005840C9"/>
-    <w:pPr>
-      <w:outlineLvl w:val="9"/>
-    </w:pPr>
-    <w:rPr>
-      <w:lang w:eastAsia="ja-JP"/>
-    </w:rPr>
-  </w:style>
-  <w:style w:type="paragraph" w:styleId="TOC1">
-    <w:name w:val="toc 1"/>
-    <w:basedOn w:val="Normal"/>
-    <w:next w:val="Normal"/>
-    <w:autoRedefine/>
-    <w:uiPriority w:val="39"/>
-    <w:unhideWhenUsed/>
-    <w:rsid w:val="005840C9"/>
-    <w:pPr>
-      <w:spacing w:after="100"/>
-    </w:pPr>
-  </w:style>
-  <w:style w:type="paragraph" w:styleId="TOC2">
-    <w:name w:val="toc 2"/>
-    <w:basedOn w:val="Normal"/>
-    <w:next w:val="Normal"/>
-    <w:autoRedefine/>
-    <w:uiPriority w:val="39"/>
-    <w:unhideWhenUsed/>
-    <w:rsid w:val="005840C9"/>
-    <w:pPr>
-      <w:spacing w:after="100"/>
-      <w:ind w:left="220"/>
-    </w:pPr>
-  </w:style>
-  <w:style w:type="character" w:styleId="Hyperlink">
-    <w:name w:val="Hyperlink"/>
-    <w:basedOn w:val="DefaultParagraphFont"/>
-    <w:uiPriority w:val="99"/>
-    <w:unhideWhenUsed/>
-    <w:rsid w:val="005840C9"/>
-    <w:rPr>
-      <w:color w:val="0000FF" w:themeColor="hyperlink"/>
-      <w:u w:val="single"/>
-    </w:rPr>
-  </w:style>
-  <w:style w:type="table" w:styleId="TableGrid">
-    <w:name w:val="Table Grid"/>
-    <w:basedOn w:val="TableNormal"/>
-    <w:uiPriority w:val="59"/>
-    <w:rsid w:val="00FA7B3F"/>
-    <w:pPr>
-      <w:spacing w:after="0" w:line="240" w:lineRule="auto"/>
-    </w:pPr>
-    <w:tblPr>
-      <w:tblBorders>
-        <w:top w:val="single" w:sz="4" w:space="0" w:color="auto"/>
-        <w:left w:val="single" w:sz="4" w:space="0" w:color="auto"/>
-        <w:bottom w:val="single" w:sz="4" w:space="0" w:color="auto"/>
-        <w:right w:val="single" w:sz="4" w:space="0" w:color="auto"/>
-        <w:insideH w:val="single" w:sz="4" w:space="0" w:color="auto"/>
-        <w:insideV w:val="single" w:sz="4" w:space="0" w:color="auto"/>
-      </w:tblBorders>
-    </w:tblPr>
-  </w:style>
-</w:styles>
-</file>
-
-<file path=word/stylesWithEffects.xml><?xml version="1.0" encoding="utf-8"?>
-<w:styles xmlns:wpc="http://schemas.microsoft.com/office/word/2010/wordprocessingCanvas" xmlns:mc="http://schemas.openxmlformats.org/markup-compatibility/2006" xmlns:o="urn:schemas-microsoft-com:office:office" xmlns:r="http://schemas.openxmlformats.org/officeDocument/2006/relationships" xmlns:m="http://schemas.openxmlformats.org/officeDocument/2006/math" xmlns:v="urn:schemas-microsoft-com:vml" xmlns:wp14="http://schemas.microsoft.com/office/word/2010/wordprocessingDrawing" xmlns:wp="http://schemas.openxmlformats.org/drawingml/2006/wordprocessingDrawing" xmlns:w10="urn:schemas-microsoft-com:office:word" xmlns:w="http://schemas.openxmlformats.org/wordprocessingml/2006/main" xmlns:w14="http://schemas.microsoft.com/office/word/2010/wordml" xmlns:wpg="http://schemas.microsoft.com/office/word/2010/wordprocessingGroup" xmlns:wpi="http://schemas.microsoft.com/office/word/2010/wordprocessingInk" xmlns:wne="http://schemas.microsoft.com/office/word/2006/wordml" xmlns:wps="http://schemas.microsoft.com/office/word/2010/wordprocessingShape" mc:Ignorable="w14 wp14">
-  <w:docDefaults>
-    <w:rPrDefault>
-      <w:rPr>
-        <w:rFonts w:asciiTheme="minorHAnsi" w:eastAsiaTheme="minorHAnsi" w:hAnsiTheme="minorHAnsi" w:cstheme="minorBidi"/>
-        <w:sz w:val="22"/>
-        <w:szCs w:val="22"/>
-        <w:lang w:val="en-US" w:eastAsia="en-US" w:bidi="ar-SA"/>
-      </w:rPr>
-    </w:rPrDefault>
-    <w:pPrDefault>
-      <w:pPr>
-        <w:spacing w:after="200" w:line="276" w:lineRule="auto"/>
-      </w:pPr>
-    </w:pPrDefault>
-  </w:docDefaults>
-  <w:latentStyles w:defLockedState="0" w:defUIPriority="99" w:defSemiHidden="1" w:defUnhideWhenUsed="1" w:defQFormat="0" w:count="267">
-    <w:lsdException w:name="Normal" w:semiHidden="0" w:uiPriority="0" w:unhideWhenUsed="0" w:qFormat="1"/>
-    <w:lsdException w:name="heading 1" w:semiHidden="0" w:uiPriority="9" w:unhideWhenUsed="0" w:qFormat="1"/>
-    <w:lsdException w:name="heading 2" w:uiPriority="9" w:qFormat="1"/>
-    <w:lsdException w:name="heading 3" w:uiPriority="9" w:qFormat="1"/>
-    <w:lsdException w:name="heading 4" w:uiPriority="9" w:qFormat="1"/>
-    <w:lsdException w:name="heading 5" w:uiPriority="9" w:qFormat="1"/>
-    <w:lsdException w:name="heading 6" w:uiPriority="9" w:qFormat="1"/>
-    <w:lsdException w:name="heading 7" w:uiPriority="9" w:qFormat="1"/>
-    <w:lsdException w:name="heading 8" w:uiPriority="9" w:qFormat="1"/>
-    <w:lsdException w:name="heading 9" w:uiPriority="9" w:qFormat="1"/>
-    <w:lsdException w:name="toc 1" w:uiPriority="39"/>
-    <w:lsdException w:name="toc 2" w:uiPriority="39"/>
-    <w:lsdException w:name="toc 3" w:uiPriority="39"/>
-    <w:lsdException w:name="toc 4" w:uiPriority="39"/>
-    <w:lsdException w:name="toc 5" w:uiPriority="39"/>
-    <w:lsdException w:name="toc 6" w:uiPriority="39"/>
-    <w:lsdException w:name="toc 7" w:uiPriority="39"/>
-    <w:lsdException w:name="toc 8" w:uiPriority="39"/>
-    <w:lsdException w:name="toc 9" w:uiPriority="39"/>
-    <w:lsdException w:name="caption" w:uiPriority="35" w:qFormat="1"/>
-    <w:lsdException w:name="Title" w:semiHidden="0" w:uiPriority="10" w:unhideWhenUsed="0" w:qFormat="1"/>
-    <w:lsdException w:name="Default Paragraph Font" w:uiPriority="1"/>
-    <w:lsdException w:name="Subtitle" w:semiHidden="0" w:uiPriority="11" w:unhideWhenUsed="0" w:qFormat="1"/>
-    <w:lsdException w:name="Strong" w:semiHidden="0" w:uiPriority="22" w:unhideWhenUsed="0" w:qFormat="1"/>
-    <w:lsdException w:name="Emphasis" w:semiHidden="0" w:uiPriority="20" w:unhideWhenUsed="0" w:qFormat="1"/>
-    <w:lsdException w:name="Table Grid" w:semiHidden="0" w:uiPriority="59" w:unhideWhenUsed="0"/>
-    <w:lsdException w:name="Placeholder Text" w:unhideWhenUsed="0"/>
-    <w:lsdException w:name="No Spacing" w:semiHidden="0" w:uiPriority="1" w:unhideWhenUsed="0" w:qFormat="1"/>
-    <w:lsdException w:name="Light Shading" w:semiHidden="0" w:uiPriority="60" w:unhideWhenUsed="0"/>
-    <w:lsdException w:name="Light List" w:semiHidden="0" w:uiPriority="61" w:unhideWhenUsed="0"/>
-    <w:lsdException w:name="Light Grid" w:semiHidden="0" w:uiPriority="62" w:unhideWhenUsed="0"/>
-    <w:lsdException w:name="Medium Shading 1" w:semiHidden="0" w:uiPriority="63" w:unhideWhenUsed="0"/>
-    <w:lsdException w:name="Medium Shading 2" w:semiHidden="0" w:uiPriority="64" w:unhideWhenUsed="0"/>
-    <w:lsdException w:name="Medium List 1" w:semiHidden="0" w:uiPriority="65" w:unhideWhenUsed="0"/>
-    <w:lsdException w:name="Medium List 2" w:semiHidden="0" w:uiPriority="66" w:unhideWhenUsed="0"/>
-    <w:lsdException w:name="Medium Grid 1" w:semiHidden="0" w:uiPriority="67" w:unhideWhenUsed="0"/>
-    <w:lsdException w:name="Medium Grid 2" w:semiHidden="0" w:uiPriority="68" w:unhideWhenUsed="0"/>
-    <w:lsdException w:name="Medium Grid 3" w:semiHidden="0" w:uiPriority="69" w:unhideWhenUsed="0"/>
-    <w:lsdException w:name="Dark List" w:semiHidden="0" w:uiPriority="70" w:unhideWhenUsed="0"/>
-    <w:lsdException w:name="Colorful Shading" w:semiHidden="0" w:uiPriority="71" w:unhideWhenUsed="0"/>
-    <w:lsdException w:name="Colorful List" w:semiHidden="0" w:uiPriority="72" w:unhideWhenUsed="0"/>
-    <w:lsdException w:name="Colorful Grid" w:semiHidden="0" w:uiPriority="73" w:unhideWhenUsed="0"/>
-    <w:lsdException w:name="Light Shading Accent 1" w:semiHidden="0" w:uiPriority="60" w:unhideWhenUsed="0"/>
-    <w:lsdException w:name="Light List Accent 1" w:semiHidden="0" w:uiPriority="61" w:unhideWhenUsed="0"/>
-    <w:lsdException w:name="Light Grid Accent 1" w:semiHidden="0" w:uiPriority="62" w:unhideWhenUsed="0"/>
-    <w:lsdException w:name="Medium Shading 1 Accent 1" w:semiHidden="0" w:uiPriority="63" w:unhideWhenUsed="0"/>
-    <w:lsdException w:name="Medium Shading 2 Accent 1" w:semiHidden="0" w:uiPriority="64" w:unhideWhenUsed="0"/>
-    <w:lsdException w:name="Medium List 1 Accent 1" w:semiHidden="0" w:uiPriority="65" w:unhideWhenUsed="0"/>
-    <w:lsdException w:name="Revision" w:unhideWhenUsed="0"/>
-    <w:lsdException w:name="List Paragraph" w:semiHidden="0" w:uiPriority="34" w:unhideWhenUsed="0" w:qFormat="1"/>
-    <w:lsdException w:name="Quote" w:semiHidden="0" w:uiPriority="29" w:unhideWhenUsed="0" w:qFormat="1"/>
-    <w:lsdException w:name="Intense Quote" w:semiHidden="0" w:uiPriority="30" w:unhideWhenUsed="0" w:qFormat="1"/>
-    <w:lsdException w:name="Medium List 2 Accent 1" w:semiHidden="0" w:uiPriority="66" w:unhideWhenUsed="0"/>
-    <w:lsdException w:name="Medium Grid 1 Accent 1" w:semiHidden="0" w:uiPriority="67" w:unhideWhenUsed="0"/>
-    <w:lsdException w:name="Medium Grid 2 Accent 1" w:semiHidden="0" w:uiPriority="68" w:unhideWhenUsed="0"/>
-    <w:lsdException w:name="Medium Grid 3 Accent 1" w:semiHidden="0" w:uiPriority="69" w:unhideWhenUsed="0"/>
-    <w:lsdException w:name="Dark List Accent 1" w:semiHidden="0" w:uiPriority="70" w:unhideWhenUsed="0"/>
-    <w:lsdException w:name="Colorful Shading Accent 1" w:semiHidden="0" w:uiPriority="71" w:unhideWhenUsed="0"/>
-    <w:lsdException w:name="Colorful List Accent 1" w:semiHidden="0" w:uiPriority="72" w:unhideWhenUsed="0"/>
-    <w:lsdException w:name="Colorful Grid Accent 1" w:semiHidden="0" w:uiPriority="73" w:unhideWhenUsed="0"/>
-    <w:lsdException w:name="Light Shading Accent 2" w:semiHidden="0" w:uiPriority="60" w:unhideWhenUsed="0"/>
-    <w:lsdException w:name="Light List Accent 2" w:semiHidden="0" w:uiPriority="61" w:unhideWhenUsed="0"/>
-    <w:lsdException w:name="Light Grid Accent 2" w:semiHidden="0" w:uiPriority="62" w:unhideWhenUsed="0"/>
-    <w:lsdException w:name="Medium Shading 1 Accent 2" w:semiHidden="0" w:uiPriority="63" w:unhideWhenUsed="0"/>
-    <w:lsdException w:name="Medium Shading 2 Accent 2" w:semiHidden="0" w:uiPriority="64" w:unhideWhenUsed="0"/>
-    <w:lsdException w:name="Medium List 1 Accent 2" w:semiHidden="0" w:uiPriority="65" w:unhideWhenUsed="0"/>
-    <w:lsdException w:name="Medium List 2 Accent 2" w:semiHidden="0" w:uiPriority="66" w:unhideWhenUsed="0"/>
-    <w:lsdException w:name="Medium Grid 1 Accent 2" w:semiHidden="0" w:uiPriority="67" w:unhideWhenUsed="0"/>
-    <w:lsdException w:name="Medium Grid 2 Accent 2" w:semiHidden="0" w:uiPriority="68" w:unhideWhenUsed="0"/>
-    <w:lsdException w:name="Medium Grid 3 Accent 2" w:semiHidden="0" w:uiPriority="69" w:unhideWhenUsed="0"/>
-    <w:lsdException w:name="Dark List Accent 2" w:semiHidden="0" w:uiPriority="70" w:unhideWhenUsed="0"/>
-    <w:lsdException w:name="Colorful Shading Accent 2" w:semiHidden="0" w:uiPriority="71" w:unhideWhenUsed="0"/>
-    <w:lsdException w:name="Colorful List Accent 2" w:semiHidden="0" w:uiPriority="72" w:unhideWhenUsed="0"/>
-    <w:lsdException w:name="Colorful Grid Accent 2" w:semiHidden="0" w:uiPriority="73" w:unhideWhenUsed="0"/>
-    <w:lsdException w:name="Light Shading Accent 3" w:semiHidden="0" w:uiPriority="60" w:unhideWhenUsed="0"/>
-    <w:lsdException w:name="Light List Accent 3" w:semiHidden="0" w:uiPriority="61" w:unhideWhenUsed="0"/>
-    <w:lsdException w:name="Light Grid Accent 3" w:semiHidden="0" w:uiPriority="62" w:unhideWhenUsed="0"/>
-    <w:lsdException w:name="Medium Shading 1 Accent 3" w:semiHidden="0" w:uiPriority="63" w:unhideWhenUsed="0"/>
-    <w:lsdException w:name="Medium Shading 2 Accent 3" w:semiHidden="0" w:uiPriority="64" w:unhideWhenUsed="0"/>
-    <w:lsdException w:name="Medium List 1 Accent 3" w:semiHidden="0" w:uiPriority="65" w:unhideWhenUsed="0"/>
-    <w:lsdException w:name="Medium List 2 Accent 3" w:semiHidden="0" w:uiPriority="66" w:unhideWhenUsed="0"/>
-    <w:lsdException w:name="Medium Grid 1 Accent 3" w:semiHidden="0" w:uiPriority="67" w:unhideWhenUsed="0"/>
-    <w:lsdException w:name="Medium Grid 2 Accent 3" w:semiHidden="0" w:uiPriority="68" w:unhideWhenUsed="0"/>
-    <w:lsdException w:name="Medium Grid 3 Accent 3" w:semiHidden="0" w:uiPriority="69" w:unhideWhenUsed="0"/>
-    <w:lsdException w:name="Dark List Accent 3" w:semiHidden="0" w:uiPriority="70" w:unhideWhenUsed="0"/>
-    <w:lsdException w:name="Colorful Shading Accent 3" w:semiHidden="0" w:uiPriority="71" w:unhideWhenUsed="0"/>
-    <w:lsdException w:name="Colorful List Accent 3" w:semiHidden="0" w:uiPriority="72" w:unhideWhenUsed="0"/>
-    <w:lsdException w:name="Colorful Grid Accent 3" w:semiHidden="0" w:uiPriority="73" w:unhideWhenUsed="0"/>
-    <w:lsdException w:name="Light Shading Accent 4" w:semiHidden="0" w:uiPriority="60" w:unhideWhenUsed="0"/>
-    <w:lsdException w:name="Light List Accent 4" w:semiHidden="0" w:uiPriority="61" w:unhideWhenUsed="0"/>
-    <w:lsdException w:name="Light Grid Accent 4" w:semiHidden="0" w:uiPriority="62" w:unhideWhenUsed="0"/>
-    <w:lsdException w:name="Medium Shading 1 Accent 4" w:semiHidden="0" w:uiPriority="63" w:unhideWhenUsed="0"/>
-    <w:lsdException w:name="Medium Shading 2 Accent 4" w:semiHidden="0" w:uiPriority="64" w:unhideWhenUsed="0"/>
-    <w:lsdException w:name="Medium List 1 Accent 4" w:semiHidden="0" w:uiPriority="65" w:unhideWhenUsed="0"/>
-    <w:lsdException w:name="Medium List 2 Accent 4" w:semiHidden="0" w:uiPriority="66" w:unhideWhenUsed="0"/>
-    <w:lsdException w:name="Medium Grid 1 Accent 4" w:semiHidden="0" w:uiPriority="67" w:unhideWhenUsed="0"/>
-    <w:lsdException w:name="Medium Grid 2 Accent 4" w:semiHidden="0" w:uiPriority="68" w:unhideWhenUsed="0"/>
-    <w:lsdException w:name="Medium Grid 3 Accent 4" w:semiHidden="0" w:uiPriority="69" w:unhideWhenUsed="0"/>
-    <w:lsdException w:name="Dark List Accent 4" w:semiHidden="0" w:uiPriority="70" w:unhideWhenUsed="0"/>
-    <w:lsdException w:name="Colorful Shading Accent 4" w:semiHidden="0" w:uiPriority="71" w:unhideWhenUsed="0"/>
-    <w:lsdException w:name="Colorful List Accent 4" w:semiHidden="0" w:uiPriority="72" w:unhideWhenUsed="0"/>
-    <w:lsdException w:name="Colorful Grid Accent 4" w:semiHidden="0" w:uiPriority="73" w:unhideWhenUsed="0"/>
-    <w:lsdException w:name="Light Shading Accent 5" w:semiHidden="0" w:uiPriority="60" w:unhideWhenUsed="0"/>
-    <w:lsdException w:name="Light List Accent 5" w:semiHidden="0" w:uiPriority="61" w:unhideWhenUsed="0"/>
-    <w:lsdException w:name="Light Grid Accent 5" w:semiHidden="0" w:uiPriority="62" w:unhideWhenUsed="0"/>
-    <w:lsdException w:name="Medium Shading 1 Accent 5" w:semiHidden="0" w:uiPriority="63" w:unhideWhenUsed="0"/>
-    <w:lsdException w:name="Medium Shading 2 Accent 5" w:semiHidden="0" w:uiPriority="64" w:unhideWhenUsed="0"/>
-    <w:lsdException w:name="Medium List 1 Accent 5" w:semiHidden="0" w:uiPriority="65" w:unhideWhenUsed="0"/>
-    <w:lsdException w:name="Medium List 2 Accent 5" w:semiHidden="0" w:uiPriority="66" w:unhideWhenUsed="0"/>
-    <w:lsdException w:name="Medium Grid 1 Accent 5" w:semiHidden="0" w:uiPriority="67" w:unhideWhenUsed="0"/>
-    <w:lsdException w:name="Medium Grid 2 Accent 5" w:semiHidden="0" w:uiPriority="68" w:unhideWhenUsed="0"/>
-    <w:lsdException w:name="Medium Grid 3 Accent 5" w:semiHidden="0" w:uiPriority="69" w:unhideWhenUsed="0"/>
-    <w:lsdException w:name="Dark List Accent 5" w:semiHidden="0" w:uiPriority="70" w:unhideWhenUsed="0"/>
-    <w:lsdException w:name="Colorful Shading Accent 5" w:semiHidden="0" w:uiPriority="71" w:unhideWhenUsed="0"/>
-    <w:lsdException w:name="Colorful List Accent 5" w:semiHidden="0" w:uiPriority="72" w:unhideWhenUsed="0"/>
-    <w:lsdException w:name="Colorful Grid Accent 5" w:semiHidden="0" w:uiPriority="73" w:unhideWhenUsed="0"/>
-    <w:lsdException w:name="Light Shading Accent 6" w:semiHidden="0" w:uiPriority="60" w:unhideWhenUsed="0"/>
-    <w:lsdException w:name="Light List Accent 6" w:semiHidden="0" w:uiPriority="61" w:unhideWhenUsed="0"/>
-    <w:lsdException w:name="Light Grid Accent 6" w:semiHidden="0" w:uiPriority="62" w:unhideWhenUsed="0"/>
-    <w:lsdException w:name="Medium Shading 1 Accent 6" w:semiHidden="0" w:uiPriority="63" w:unhideWhenUsed="0"/>
-    <w:lsdException w:name="Medium Shading 2 Accent 6" w:semiHidden="0" w:uiPriority="64" w:unhideWhenUsed="0"/>
-    <w:lsdException w:name="Medium List 1 Accent 6" w:semiHidden="0" w:uiPriority="65" w:unhideWhenUsed="0"/>
-    <w:lsdException w:name="Medium List 2 Accent 6" w:semiHidden="0" w:uiPriority="66" w:unhideWhenUsed="0"/>
-    <w:lsdException w:name="Medium Grid 1 Accent 6" w:semiHidden="0" w:uiPriority="67" w:unhideWhenUsed="0"/>
-    <w:lsdException w:name="Medium Grid 2 Accent 6" w:semiHidden="0" w:uiPriority="68" w:unhideWhenUsed="0"/>
-    <w:lsdException w:name="Medium Grid 3 Accent 6" w:semiHidden="0" w:uiPriority="69" w:unhideWhenUsed="0"/>
-    <w:lsdException w:name="Dark List Accent 6" w:semiHidden="0" w:uiPriority="70" w:unhideWhenUsed="0"/>
-    <w:lsdException w:name="Colorful Shading Accent 6" w:semiHidden="0" w:uiPriority="71" w:unhideWhenUsed="0"/>
-    <w:lsdException w:name="Colorful List Accent 6" w:semiHidden="0" w:uiPriority="72" w:unhideWhenUsed="0"/>
-    <w:lsdException w:name="Colorful Grid Accent 6" w:semiHidden="0" w:uiPriority="73" w:unhideWhenUsed="0"/>
-    <w:lsdException w:name="Subtle Emphasis" w:semiHidden="0" w:uiPriority="19" w:unhideWhenUsed="0" w:qFormat="1"/>
-    <w:lsdException w:name="Intense Emphasis" w:semiHidden="0" w:uiPriority="21" w:unhideWhenUsed="0" w:qFormat="1"/>
-    <w:lsdException w:name="Subtle Reference" w:semiHidden="0" w:uiPriority="31" w:unhideWhenUsed="0" w:qFormat="1"/>
-    <w:lsdException w:name="Intense Reference" w:semiHidden="0" w:uiPriority="32" w:unhideWhenUsed="0" w:qFormat="1"/>
-    <w:lsdException w:name="Book Title" w:semiHidden="0" w:uiPriority="33" w:unhideWhenUsed="0" w:qFormat="1"/>
-    <w:lsdException w:name="Bibliography" w:uiPriority="37"/>
-    <w:lsdException w:name="TOC Heading" w:uiPriority="39" w:qFormat="1"/>
-  </w:latentStyles>
-  <w:style w:type="paragraph" w:default="1" w:styleId="Normal">
-    <w:name w:val="Normal"/>
-    <w:qFormat/>
-  </w:style>
-  <w:style w:type="paragraph" w:styleId="Heading1">
-    <w:name w:val="heading 1"/>
-    <w:basedOn w:val="Normal"/>
-    <w:next w:val="Normal"/>
-    <w:link w:val="Heading1Char"/>
-    <w:uiPriority w:val="9"/>
-    <w:qFormat/>
-    <w:rsid w:val="006D04DC"/>
-    <w:pPr>
-      <w:keepNext/>
-      <w:keepLines/>
-      <w:spacing w:before="480" w:after="0"/>
-      <w:outlineLvl w:val="0"/>
-    </w:pPr>
-    <w:rPr>
-      <w:rFonts w:asciiTheme="majorHAnsi" w:eastAsiaTheme="majorEastAsia" w:hAnsiTheme="majorHAnsi" w:cstheme="majorBidi"/>
-      <w:b/>
-      <w:bCs/>
-      <w:color w:val="365F91" w:themeColor="accent1" w:themeShade="BF"/>
-      <w:sz w:val="28"/>
-      <w:szCs w:val="28"/>
-    </w:rPr>
-  </w:style>
-  <w:style w:type="paragraph" w:styleId="Heading2">
-    <w:name w:val="heading 2"/>
-    <w:basedOn w:val="Normal"/>
-    <w:next w:val="Normal"/>
-    <w:link w:val="Heading2Char"/>
-    <w:uiPriority w:val="9"/>
-    <w:unhideWhenUsed/>
-    <w:qFormat/>
-    <w:rsid w:val="0011266A"/>
-    <w:pPr>
-      <w:keepNext/>
-      <w:keepLines/>
-      <w:spacing w:before="200" w:after="0"/>
-      <w:outlineLvl w:val="1"/>
-    </w:pPr>
-    <w:rPr>
-      <w:rFonts w:asciiTheme="majorHAnsi" w:eastAsiaTheme="majorEastAsia" w:hAnsiTheme="majorHAnsi" w:cstheme="majorBidi"/>
-      <w:b/>
-      <w:bCs/>
-      <w:color w:val="4F81BD" w:themeColor="accent1"/>
-      <w:sz w:val="26"/>
-      <w:szCs w:val="26"/>
-    </w:rPr>
-  </w:style>
-  <w:style w:type="character" w:default="1" w:styleId="DefaultParagraphFont">
-    <w:name w:val="Default Paragraph Font"/>
-    <w:uiPriority w:val="1"/>
     <w:unhideWhenUsed/>
   </w:style>
   <w:style w:type="table" w:default="1" w:styleId="TableNormal">
@@ -5157,7 +5038,7 @@
 </file>
 
 <file path=word/glossary/document.xml><?xml version="1.0" encoding="utf-8"?>
-<w:glossaryDocument xmlns:wpc="http://schemas.microsoft.com/office/word/2010/wordprocessingCanvas" xmlns:mc="http://schemas.openxmlformats.org/markup-compatibility/2006" xmlns:o="urn:schemas-microsoft-com:office:office" xmlns:r="http://schemas.openxmlformats.org/officeDocument/2006/relationships" xmlns:m="http://schemas.openxmlformats.org/officeDocument/2006/math" xmlns:v="urn:schemas-microsoft-com:vml" xmlns:wp14="http://schemas.microsoft.com/office/word/2010/wordprocessingDrawing" xmlns:wp="http://schemas.openxmlformats.org/drawingml/2006/wordprocessingDrawing" xmlns:w10="urn:schemas-microsoft-com:office:word" xmlns:w="http://schemas.openxmlformats.org/wordprocessingml/2006/main" xmlns:w14="http://schemas.microsoft.com/office/word/2010/wordml" xmlns:wpg="http://schemas.microsoft.com/office/word/2010/wordprocessingGroup" xmlns:wpi="http://schemas.microsoft.com/office/word/2010/wordprocessingInk" xmlns:wne="http://schemas.microsoft.com/office/word/2006/wordml" xmlns:wps="http://schemas.microsoft.com/office/word/2010/wordprocessingShape" mc:Ignorable="w14 wp14">
+<w:glossaryDocument xmlns:wpc="http://schemas.microsoft.com/office/word/2010/wordprocessingCanvas" xmlns:mc="http://schemas.openxmlformats.org/markup-compatibility/2006" xmlns:o="urn:schemas-microsoft-com:office:office" xmlns:r="http://schemas.openxmlformats.org/officeDocument/2006/relationships" xmlns:m="http://schemas.openxmlformats.org/officeDocument/2006/math" xmlns:v="urn:schemas-microsoft-com:vml" xmlns:wp14="http://schemas.microsoft.com/office/word/2010/wordprocessingDrawing" xmlns:wp="http://schemas.openxmlformats.org/drawingml/2006/wordprocessingDrawing" xmlns:w10="urn:schemas-microsoft-com:office:word" xmlns:w="http://schemas.openxmlformats.org/wordprocessingml/2006/main" xmlns:w14="http://schemas.microsoft.com/office/word/2010/wordml" xmlns:w15="http://schemas.microsoft.com/office/word/2012/wordml" xmlns:wpg="http://schemas.microsoft.com/office/word/2010/wordprocessingGroup" xmlns:wpi="http://schemas.microsoft.com/office/word/2010/wordprocessingInk" xmlns:wne="http://schemas.microsoft.com/office/word/2006/wordml" xmlns:wps="http://schemas.microsoft.com/office/word/2010/wordprocessingShape" mc:Ignorable="w14 w15 wp14">
   <w:docParts>
     <w:docPart>
       <w:docPartPr>
@@ -5252,7 +5133,7 @@
 </file>
 
 <file path=word/glossary/fontTable.xml><?xml version="1.0" encoding="utf-8"?>
-<w:fonts xmlns:mc="http://schemas.openxmlformats.org/markup-compatibility/2006" xmlns:r="http://schemas.openxmlformats.org/officeDocument/2006/relationships" xmlns:w="http://schemas.openxmlformats.org/wordprocessingml/2006/main" xmlns:w14="http://schemas.microsoft.com/office/word/2010/wordml" mc:Ignorable="w14">
+<w:fonts xmlns:mc="http://schemas.openxmlformats.org/markup-compatibility/2006" xmlns:r="http://schemas.openxmlformats.org/officeDocument/2006/relationships" xmlns:w="http://schemas.openxmlformats.org/wordprocessingml/2006/main" xmlns:w14="http://schemas.microsoft.com/office/word/2010/wordml" xmlns:w15="http://schemas.microsoft.com/office/word/2012/wordml" mc:Ignorable="w14 w15">
   <w:font w:name="Symbol">
     <w:panose1 w:val="05050102010706020507"/>
     <w:charset w:val="02"/>
@@ -5265,19 +5146,21 @@
     <w:charset w:val="00"/>
     <w:family w:val="roman"/>
     <w:pitch w:val="variable"/>
-    <w:sig w:usb0="E0002AFF" w:usb1="C0007841" w:usb2="00000009" w:usb3="00000000" w:csb0="000001FF" w:csb1="00000000"/>
+    <w:sig w:usb0="E0002EFF" w:usb1="C0007843" w:usb2="00000009" w:usb3="00000000" w:csb0="000001FF" w:csb1="00000000"/>
   </w:font>
   <w:font w:name="Courier New">
     <w:panose1 w:val="02070309020205020404"/>
     <w:charset w:val="00"/>
     <w:family w:val="modern"/>
+    <w:notTrueType/>
     <w:pitch w:val="fixed"/>
-    <w:sig w:usb0="E0002AFF" w:usb1="C0007843" w:usb2="00000009" w:usb3="00000000" w:csb0="000001FF" w:csb1="00000000"/>
+    <w:sig w:usb0="00000003" w:usb1="00000000" w:usb2="00000000" w:usb3="00000000" w:csb0="00000001" w:csb1="00000000"/>
   </w:font>
   <w:font w:name="Wingdings">
     <w:panose1 w:val="05000000000000000000"/>
     <w:charset w:val="02"/>
     <w:family w:val="auto"/>
+    <w:notTrueType/>
     <w:pitch w:val="variable"/>
     <w:sig w:usb0="00000000" w:usb1="10000000" w:usb2="00000000" w:usb3="00000000" w:csb0="80000000" w:csb1="00000000"/>
   </w:font>
@@ -5302,11 +5185,18 @@
     <w:pitch w:val="variable"/>
     <w:sig w:usb0="E1002EFF" w:usb1="C000605B" w:usb2="00000029" w:usb3="00000000" w:csb0="000101FF" w:csb1="00000000"/>
   </w:font>
+  <w:font w:name="Calibri Light">
+    <w:panose1 w:val="020F0302020204030204"/>
+    <w:charset w:val="00"/>
+    <w:family w:val="swiss"/>
+    <w:pitch w:val="variable"/>
+    <w:sig w:usb0="A00002EF" w:usb1="4000207B" w:usb2="00000000" w:usb3="00000000" w:csb0="0000019F" w:csb1="00000000"/>
+  </w:font>
 </w:fonts>
 </file>
 
 <file path=word/glossary/settings.xml><?xml version="1.0" encoding="utf-8"?>
-<w:settings xmlns:mc="http://schemas.openxmlformats.org/markup-compatibility/2006" xmlns:o="urn:schemas-microsoft-com:office:office" xmlns:r="http://schemas.openxmlformats.org/officeDocument/2006/relationships" xmlns:m="http://schemas.openxmlformats.org/officeDocument/2006/math" xmlns:v="urn:schemas-microsoft-com:vml" xmlns:w10="urn:schemas-microsoft-com:office:word" xmlns:w="http://schemas.openxmlformats.org/wordprocessingml/2006/main" xmlns:w14="http://schemas.microsoft.com/office/word/2010/wordml" xmlns:sl="http://schemas.openxmlformats.org/schemaLibrary/2006/main" mc:Ignorable="w14">
+<w:settings xmlns:mc="http://schemas.openxmlformats.org/markup-compatibility/2006" xmlns:o="urn:schemas-microsoft-com:office:office" xmlns:r="http://schemas.openxmlformats.org/officeDocument/2006/relationships" xmlns:m="http://schemas.openxmlformats.org/officeDocument/2006/math" xmlns:v="urn:schemas-microsoft-com:vml" xmlns:w10="urn:schemas-microsoft-com:office:word" xmlns:w="http://schemas.openxmlformats.org/wordprocessingml/2006/main" xmlns:w14="http://schemas.microsoft.com/office/word/2010/wordml" xmlns:w15="http://schemas.microsoft.com/office/word/2012/wordml" xmlns:sl="http://schemas.openxmlformats.org/schemaLibrary/2006/main" mc:Ignorable="w14 w15">
   <w:view w:val="normal"/>
   <w:defaultTabStop w:val="720"/>
   <w:characterSpacingControl w:val="doNotCompress"/>
@@ -5320,6 +5210,7 @@
   <w:rsids>
     <w:rsidRoot w:val="006D4D9D"/>
     <w:rsid w:val="005B5080"/>
+    <w:rsid w:val="005E346F"/>
     <w:rsid w:val="006D4D9D"/>
     <w:rsid w:val="007635FB"/>
     <w:rsid w:val="008F13BD"/>
@@ -5345,7 +5236,7 @@
 </file>
 
 <file path=word/glossary/styles.xml><?xml version="1.0" encoding="utf-8"?>
-<w:styles xmlns:mc="http://schemas.openxmlformats.org/markup-compatibility/2006" xmlns:r="http://schemas.openxmlformats.org/officeDocument/2006/relationships" xmlns:w="http://schemas.openxmlformats.org/wordprocessingml/2006/main" xmlns:w14="http://schemas.microsoft.com/office/word/2010/wordml" mc:Ignorable="w14">
+<w:styles xmlns:mc="http://schemas.openxmlformats.org/markup-compatibility/2006" xmlns:r="http://schemas.openxmlformats.org/officeDocument/2006/relationships" xmlns:w="http://schemas.openxmlformats.org/wordprocessingml/2006/main" xmlns:w14="http://schemas.microsoft.com/office/word/2010/wordml" xmlns:w15="http://schemas.microsoft.com/office/word/2012/wordml" mc:Ignorable="w14 w15">
   <w:docDefaults>
     <w:rPrDefault>
       <w:rPr>
@@ -5361,402 +5252,378 @@
       </w:pPr>
     </w:pPrDefault>
   </w:docDefaults>
-  <w:latentStyles w:defLockedState="0" w:defUIPriority="99" w:defSemiHidden="1" w:defUnhideWhenUsed="1" w:defQFormat="0" w:count="267">
-    <w:lsdException w:name="Normal" w:semiHidden="0" w:uiPriority="0" w:unhideWhenUsed="0" w:qFormat="1"/>
-    <w:lsdException w:name="heading 1" w:semiHidden="0" w:uiPriority="9" w:unhideWhenUsed="0" w:qFormat="1"/>
-    <w:lsdException w:name="heading 2" w:uiPriority="9" w:qFormat="1"/>
-    <w:lsdException w:name="heading 3" w:uiPriority="9" w:qFormat="1"/>
-    <w:lsdException w:name="heading 4" w:uiPriority="9" w:qFormat="1"/>
-    <w:lsdException w:name="heading 5" w:uiPriority="9" w:qFormat="1"/>
-    <w:lsdException w:name="heading 6" w:uiPriority="9" w:qFormat="1"/>
-    <w:lsdException w:name="heading 7" w:uiPriority="9" w:qFormat="1"/>
-    <w:lsdException w:name="heading 8" w:uiPriority="9" w:qFormat="1"/>
-    <w:lsdException w:name="heading 9" w:uiPriority="9" w:qFormat="1"/>
-    <w:lsdException w:name="toc 1" w:uiPriority="39"/>
-    <w:lsdException w:name="toc 2" w:uiPriority="39"/>
-    <w:lsdException w:name="toc 3" w:uiPriority="39"/>
-    <w:lsdException w:name="toc 4" w:uiPriority="39"/>
-    <w:lsdException w:name="toc 5" w:uiPriority="39"/>
-    <w:lsdException w:name="toc 6" w:uiPriority="39"/>
-    <w:lsdException w:name="toc 7" w:uiPriority="39"/>
-    <w:lsdException w:name="toc 8" w:uiPriority="39"/>
-    <w:lsdException w:name="toc 9" w:uiPriority="39"/>
-    <w:lsdException w:name="caption" w:uiPriority="35" w:qFormat="1"/>
-    <w:lsdException w:name="Title" w:semiHidden="0" w:uiPriority="10" w:unhideWhenUsed="0" w:qFormat="1"/>
-    <w:lsdException w:name="Default Paragraph Font" w:uiPriority="1"/>
-    <w:lsdException w:name="Subtitle" w:semiHidden="0" w:uiPriority="11" w:unhideWhenUsed="0" w:qFormat="1"/>
-    <w:lsdException w:name="Strong" w:semiHidden="0" w:uiPriority="22" w:unhideWhenUsed="0" w:qFormat="1"/>
-    <w:lsdException w:name="Emphasis" w:semiHidden="0" w:uiPriority="20" w:unhideWhenUsed="0" w:qFormat="1"/>
-    <w:lsdException w:name="Table Grid" w:semiHidden="0" w:uiPriority="59" w:unhideWhenUsed="0"/>
-    <w:lsdException w:name="Placeholder Text" w:unhideWhenUsed="0"/>
-    <w:lsdException w:name="No Spacing" w:semiHidden="0" w:uiPriority="1" w:unhideWhenUsed="0" w:qFormat="1"/>
-    <w:lsdException w:name="Light Shading" w:semiHidden="0" w:uiPriority="60" w:unhideWhenUsed="0"/>
-    <w:lsdException w:name="Light List" w:semiHidden="0" w:uiPriority="61" w:unhideWhenUsed="0"/>
-    <w:lsdException w:name="Light Grid" w:semiHidden="0" w:uiPriority="62" w:unhideWhenUsed="0"/>
-    <w:lsdException w:name="Medium Shading 1" w:semiHidden="0" w:uiPriority="63" w:unhideWhenUsed="0"/>
-    <w:lsdException w:name="Medium Shading 2" w:semiHidden="0" w:uiPriority="64" w:unhideWhenUsed="0"/>
-    <w:lsdException w:name="Medium List 1" w:semiHidden="0" w:uiPriority="65" w:unhideWhenUsed="0"/>
-    <w:lsdException w:name="Medium List 2" w:semiHidden="0" w:uiPriority="66" w:unhideWhenUsed="0"/>
-    <w:lsdException w:name="Medium Grid 1" w:semiHidden="0" w:uiPriority="67" w:unhideWhenUsed="0"/>
-    <w:lsdException w:name="Medium Grid 2" w:semiHidden="0" w:uiPriority="68" w:unhideWhenUsed="0"/>
-    <w:lsdException w:name="Medium Grid 3" w:semiHidden="0" w:uiPriority="69" w:unhideWhenUsed="0"/>
-    <w:lsdException w:name="Dark List" w:semiHidden="0" w:uiPriority="70" w:unhideWhenUsed="0"/>
-    <w:lsdException w:name="Colorful Shading" w:semiHidden="0" w:uiPriority="71" w:unhideWhenUsed="0"/>
-    <w:lsdException w:name="Colorful List" w:semiHidden="0" w:uiPriority="72" w:unhideWhenUsed="0"/>
-    <w:lsdException w:name="Colorful Grid" w:semiHidden="0" w:uiPriority="73" w:unhideWhenUsed="0"/>
-    <w:lsdException w:name="Light Shading Accent 1" w:semiHidden="0" w:uiPriority="60" w:unhideWhenUsed="0"/>
-    <w:lsdException w:name="Light List Accent 1" w:semiHidden="0" w:uiPriority="61" w:unhideWhenUsed="0"/>
-    <w:lsdException w:name="Light Grid Accent 1" w:semiHidden="0" w:uiPriority="62" w:unhideWhenUsed="0"/>
-    <w:lsdException w:name="Medium Shading 1 Accent 1" w:semiHidden="0" w:uiPriority="63" w:unhideWhenUsed="0"/>
-    <w:lsdException w:name="Medium Shading 2 Accent 1" w:semiHidden="0" w:uiPriority="64" w:unhideWhenUsed="0"/>
-    <w:lsdException w:name="Medium List 1 Accent 1" w:semiHidden="0" w:uiPriority="65" w:unhideWhenUsed="0"/>
-    <w:lsdException w:name="Revision" w:unhideWhenUsed="0"/>
-    <w:lsdException w:name="List Paragraph" w:semiHidden="0" w:uiPriority="34" w:unhideWhenUsed="0" w:qFormat="1"/>
-    <w:lsdException w:name="Quote" w:semiHidden="0" w:uiPriority="29" w:unhideWhenUsed="0" w:qFormat="1"/>
-    <w:lsdException w:name="Intense Quote" w:semiHidden="0" w:uiPriority="30" w:unhideWhenUsed="0" w:qFormat="1"/>
-    <w:lsdException w:name="Medium List 2 Accent 1" w:semiHidden="0" w:uiPriority="66" w:unhideWhenUsed="0"/>
-    <w:lsdException w:name="Medium Grid 1 Accent 1" w:semiHidden="0" w:uiPriority="67" w:unhideWhenUsed="0"/>
-    <w:lsdException w:name="Medium Grid 2 Accent 1" w:semiHidden="0" w:uiPriority="68" w:unhideWhenUsed="0"/>
-    <w:lsdException w:name="Medium Grid 3 Accent 1" w:semiHidden="0" w:uiPriority="69" w:unhideWhenUsed="0"/>
-    <w:lsdException w:name="Dark List Accent 1" w:semiHidden="0" w:uiPriority="70" w:unhideWhenUsed="0"/>
-    <w:lsdException w:name="Colorful Shading Accent 1" w:semiHidden="0" w:uiPriority="71" w:unhideWhenUsed="0"/>
-    <w:lsdException w:name="Colorful List Accent 1" w:semiHidden="0" w:uiPriority="72" w:unhideWhenUsed="0"/>
-    <w:lsdException w:name="Colorful Grid Accent 1" w:semiHidden="0" w:uiPriority="73" w:unhideWhenUsed="0"/>
-    <w:lsdException w:name="Light Shading Accent 2" w:semiHidden="0" w:uiPriority="60" w:unhideWhenUsed="0"/>
-    <w:lsdException w:name="Light List Accent 2" w:semiHidden="0" w:uiPriority="61" w:unhideWhenUsed="0"/>
-    <w:lsdException w:name="Light Grid Accent 2" w:semiHidden="0" w:uiPriority="62" w:unhideWhenUsed="0"/>
-    <w:lsdException w:name="Medium Shading 1 Accent 2" w:semiHidden="0" w:uiPriority="63" w:unhideWhenUsed="0"/>
-    <w:lsdException w:name="Medium Shading 2 Accent 2" w:semiHidden="0" w:uiPriority="64" w:unhideWhenUsed="0"/>
-    <w:lsdException w:name="Medium List 1 Accent 2" w:semiHidden="0" w:uiPriority="65" w:unhideWhenUsed="0"/>
-    <w:lsdException w:name="Medium List 2 Accent 2" w:semiHidden="0" w:uiPriority="66" w:unhideWhenUsed="0"/>
-    <w:lsdException w:name="Medium Grid 1 Accent 2" w:semiHidden="0" w:uiPriority="67" w:unhideWhenUsed="0"/>
-    <w:lsdException w:name="Medium Grid 2 Accent 2" w:semiHidden="0" w:uiPriority="68" w:unhideWhenUsed="0"/>
-    <w:lsdException w:name="Medium Grid 3 Accent 2" w:semiHidden="0" w:uiPriority="69" w:unhideWhenUsed="0"/>
-    <w:lsdException w:name="Dark List Accent 2" w:semiHidden="0" w:uiPriority="70" w:unhideWhenUsed="0"/>
-    <w:lsdException w:name="Colorful Shading Accent 2" w:semiHidden="0" w:uiPriority="71" w:unhideWhenUsed="0"/>
-    <w:lsdException w:name="Colorful List Accent 2" w:semiHidden="0" w:uiPriority="72" w:unhideWhenUsed="0"/>
-    <w:lsdException w:name="Colorful Grid Accent 2" w:semiHidden="0" w:uiPriority="73" w:unhideWhenUsed="0"/>
-    <w:lsdException w:name="Light Shading Accent 3" w:semiHidden="0" w:uiPriority="60" w:unhideWhenUsed="0"/>
-    <w:lsdException w:name="Light List Accent 3" w:semiHidden="0" w:uiPriority="61" w:unhideWhenUsed="0"/>
-    <w:lsdException w:name="Light Grid Accent 3" w:semiHidden="0" w:uiPriority="62" w:unhideWhenUsed="0"/>
-    <w:lsdException w:name="Medium Shading 1 Accent 3" w:semiHidden="0" w:uiPriority="63" w:unhideWhenUsed="0"/>
-    <w:lsdException w:name="Medium Shading 2 Accent 3" w:semiHidden="0" w:uiPriority="64" w:unhideWhenUsed="0"/>
-    <w:lsdException w:name="Medium List 1 Accent 3" w:semiHidden="0" w:uiPriority="65" w:unhideWhenUsed="0"/>
-    <w:lsdException w:name="Medium List 2 Accent 3" w:semiHidden="0" w:uiPriority="66" w:unhideWhenUsed="0"/>
-    <w:lsdException w:name="Medium Grid 1 Accent 3" w:semiHidden="0" w:uiPriority="67" w:unhideWhenUsed="0"/>
-    <w:lsdException w:name="Medium Grid 2 Accent 3" w:semiHidden="0" w:uiPriority="68" w:unhideWhenUsed="0"/>
-    <w:lsdException w:name="Medium Grid 3 Accent 3" w:semiHidden="0" w:uiPriority="69" w:unhideWhenUsed="0"/>
-    <w:lsdException w:name="Dark List Accent 3" w:semiHidden="0" w:uiPriority="70" w:unhideWhenUsed="0"/>
-    <w:lsdException w:name="Colorful Shading Accent 3" w:semiHidden="0" w:uiPriority="71" w:unhideWhenUsed="0"/>
-    <w:lsdException w:name="Colorful List Accent 3" w:semiHidden="0" w:uiPriority="72" w:unhideWhenUsed="0"/>
-    <w:lsdException w:name="Colorful Grid Accent 3" w:semiHidden="0" w:uiPriority="73" w:unhideWhenUsed="0"/>
-    <w:lsdException w:name="Light Shading Accent 4" w:semiHidden="0" w:uiPriority="60" w:unhideWhenUsed="0"/>
-    <w:lsdException w:name="Light List Accent 4" w:semiHidden="0" w:uiPriority="61" w:unhideWhenUsed="0"/>
-    <w:lsdException w:name="Light Grid Accent 4" w:semiHidden="0" w:uiPriority="62" w:unhideWhenUsed="0"/>
-    <w:lsdException w:name="Medium Shading 1 Accent 4" w:semiHidden="0" w:uiPriority="63" w:unhideWhenUsed="0"/>
-    <w:lsdException w:name="Medium Shading 2 Accent 4" w:semiHidden="0" w:uiPriority="64" w:unhideWhenUsed="0"/>
-    <w:lsdException w:name="Medium List 1 Accent 4" w:semiHidden="0" w:uiPriority="65" w:unhideWhenUsed="0"/>
-    <w:lsdException w:name="Medium List 2 Accent 4" w:semiHidden="0" w:uiPriority="66" w:unhideWhenUsed="0"/>
-    <w:lsdException w:name="Medium Grid 1 Accent 4" w:semiHidden="0" w:uiPriority="67" w:unhideWhenUsed="0"/>
-    <w:lsdException w:name="Medium Grid 2 Accent 4" w:semiHidden="0" w:uiPriority="68" w:unhideWhenUsed="0"/>
-    <w:lsdException w:name="Medium Grid 3 Accent 4" w:semiHidden="0" w:uiPriority="69" w:unhideWhenUsed="0"/>
-    <w:lsdException w:name="Dark List Accent 4" w:semiHidden="0" w:uiPriority="70" w:unhideWhenUsed="0"/>
-    <w:lsdException w:name="Colorful Shading Accent 4" w:semiHidden="0" w:uiPriority="71" w:unhideWhenUsed="0"/>
-    <w:lsdException w:name="Colorful List Accent 4" w:semiHidden="0" w:uiPriority="72" w:unhideWhenUsed="0"/>
-    <w:lsdException w:name="Colorful Grid Accent 4" w:semiHidden="0" w:uiPriority="73" w:unhideWhenUsed="0"/>
-    <w:lsdException w:name="Light Shading Accent 5" w:semiHidden="0" w:uiPriority="60" w:unhideWhenUsed="0"/>
-    <w:lsdException w:name="Light List Accent 5" w:semiHidden="0" w:uiPriority="61" w:unhideWhenUsed="0"/>
-    <w:lsdException w:name="Light Grid Accent 5" w:semiHidden="0" w:uiPriority="62" w:unhideWhenUsed="0"/>
-    <w:lsdException w:name="Medium Shading 1 Accent 5" w:semiHidden="0" w:uiPriority="63" w:unhideWhenUsed="0"/>
-    <w:lsdException w:name="Medium Shading 2 Accent 5" w:semiHidden="0" w:uiPriority="64" w:unhideWhenUsed="0"/>
-    <w:lsdException w:name="Medium List 1 Accent 5" w:semiHidden="0" w:uiPriority="65" w:unhideWhenUsed="0"/>
-    <w:lsdException w:name="Medium List 2 Accent 5" w:semiHidden="0" w:uiPriority="66" w:unhideWhenUsed="0"/>
-    <w:lsdException w:name="Medium Grid 1 Accent 5" w:semiHidden="0" w:uiPriority="67" w:unhideWhenUsed="0"/>
-    <w:lsdException w:name="Medium Grid 2 Accent 5" w:semiHidden="0" w:uiPriority="68" w:unhideWhenUsed="0"/>
-    <w:lsdException w:name="Medium Grid 3 Accent 5" w:semiHidden="0" w:uiPriority="69" w:unhideWhenUsed="0"/>
-    <w:lsdException w:name="Dark List Accent 5" w:semiHidden="0" w:uiPriority="70" w:unhideWhenUsed="0"/>
-    <w:lsdException w:name="Colorful Shading Accent 5" w:semiHidden="0" w:uiPriority="71" w:unhideWhenUsed="0"/>
-    <w:lsdException w:name="Colorful List Accent 5" w:semiHidden="0" w:uiPriority="72" w:unhideWhenUsed="0"/>
-    <w:lsdException w:name="Colorful Grid Accent 5" w:semiHidden="0" w:uiPriority="73" w:unhideWhenUsed="0"/>
-    <w:lsdException w:name="Light Shading Accent 6" w:semiHidden="0" w:uiPriority="60" w:unhideWhenUsed="0"/>
-    <w:lsdException w:name="Light List Accent 6" w:semiHidden="0" w:uiPriority="61" w:unhideWhenUsed="0"/>
-    <w:lsdException w:name="Light Grid Accent 6" w:semiHidden="0" w:uiPriority="62" w:unhideWhenUsed="0"/>
-    <w:lsdException w:name="Medium Shading 1 Accent 6" w:semiHidden="0" w:uiPriority="63" w:unhideWhenUsed="0"/>
-    <w:lsdException w:name="Medium Shading 2 Accent 6" w:semiHidden="0" w:uiPriority="64" w:unhideWhenUsed="0"/>
-    <w:lsdException w:name="Medium List 1 Accent 6" w:semiHidden="0" w:uiPriority="65" w:unhideWhenUsed="0"/>
-    <w:lsdException w:name="Medium List 2 Accent 6" w:semiHidden="0" w:uiPriority="66" w:unhideWhenUsed="0"/>
-    <w:lsdException w:name="Medium Grid 1 Accent 6" w:semiHidden="0" w:uiPriority="67" w:unhideWhenUsed="0"/>
-    <w:lsdException w:name="Medium Grid 2 Accent 6" w:semiHidden="0" w:uiPriority="68" w:unhideWhenUsed="0"/>
-    <w:lsdException w:name="Medium Grid 3 Accent 6" w:semiHidden="0" w:uiPriority="69" w:unhideWhenUsed="0"/>
-    <w:lsdException w:name="Dark List Accent 6" w:semiHidden="0" w:uiPriority="70" w:unhideWhenUsed="0"/>
-    <w:lsdException w:name="Colorful Shading Accent 6" w:semiHidden="0" w:uiPriority="71" w:unhideWhenUsed="0"/>
-    <w:lsdException w:name="Colorful List Accent 6" w:semiHidden="0" w:uiPriority="72" w:unhideWhenUsed="0"/>
-    <w:lsdException w:name="Colorful Grid Accent 6" w:semiHidden="0" w:uiPriority="73" w:unhideWhenUsed="0"/>
-    <w:lsdException w:name="Subtle Emphasis" w:semiHidden="0" w:uiPriority="19" w:unhideWhenUsed="0" w:qFormat="1"/>
-    <w:lsdException w:name="Intense Emphasis" w:semiHidden="0" w:uiPriority="21" w:unhideWhenUsed="0" w:qFormat="1"/>
-    <w:lsdException w:name="Subtle Reference" w:semiHidden="0" w:uiPriority="31" w:unhideWhenUsed="0" w:qFormat="1"/>
-    <w:lsdException w:name="Intense Reference" w:semiHidden="0" w:uiPriority="32" w:unhideWhenUsed="0" w:qFormat="1"/>
-    <w:lsdException w:name="Book Title" w:semiHidden="0" w:uiPriority="33" w:unhideWhenUsed="0" w:qFormat="1"/>
-    <w:lsdException w:name="Bibliography" w:uiPriority="37"/>
-    <w:lsdException w:name="TOC Heading" w:uiPriority="39" w:qFormat="1"/>
-  </w:latentStyles>
-  <w:style w:type="paragraph" w:default="1" w:styleId="Normal">
-    <w:name w:val="Normal"/>
-    <w:qFormat/>
-  </w:style>
-  <w:style w:type="character" w:default="1" w:styleId="DefaultParagraphFont">
-    <w:name w:val="Default Paragraph Font"/>
-    <w:uiPriority w:val="1"/>
-    <w:semiHidden/>
-    <w:unhideWhenUsed/>
-  </w:style>
-  <w:style w:type="table" w:default="1" w:styleId="TableNormal">
-    <w:name w:val="Normal Table"/>
-    <w:uiPriority w:val="99"/>
-    <w:semiHidden/>
-    <w:unhideWhenUsed/>
-    <w:tblPr>
-      <w:tblInd w:w="0" w:type="dxa"/>
-      <w:tblCellMar>
-        <w:top w:w="0" w:type="dxa"/>
-        <w:left w:w="108" w:type="dxa"/>
-        <w:bottom w:w="0" w:type="dxa"/>
-        <w:right w:w="108" w:type="dxa"/>
-      </w:tblCellMar>
-    </w:tblPr>
-  </w:style>
-  <w:style w:type="numbering" w:default="1" w:styleId="NoList">
-    <w:name w:val="No List"/>
-    <w:uiPriority w:val="99"/>
-    <w:semiHidden/>
-    <w:unhideWhenUsed/>
-  </w:style>
-  <w:style w:type="paragraph" w:customStyle="1" w:styleId="9844D98DC008431EBE57B3438FE6499D">
-    <w:name w:val="9844D98DC008431EBE57B3438FE6499D"/>
-    <w:rsid w:val="006D4D9D"/>
-  </w:style>
-  <w:style w:type="paragraph" w:customStyle="1" w:styleId="8BA15876E09345B19E81A9AB9BC4291B">
-    <w:name w:val="8BA15876E09345B19E81A9AB9BC4291B"/>
-    <w:rsid w:val="006D4D9D"/>
-  </w:style>
-  <w:style w:type="paragraph" w:customStyle="1" w:styleId="272685E2ABC74E2588EDB43FAE9782D6">
-    <w:name w:val="272685E2ABC74E2588EDB43FAE9782D6"/>
-    <w:rsid w:val="006D4D9D"/>
-  </w:style>
-  <w:style w:type="paragraph" w:customStyle="1" w:styleId="EC354B8CE5DB4E12B8538205B27028E1">
-    <w:name w:val="EC354B8CE5DB4E12B8538205B27028E1"/>
-    <w:rsid w:val="006D4D9D"/>
-  </w:style>
-  <w:style w:type="paragraph" w:customStyle="1" w:styleId="B6C157802E044EC1A85862D8857D1CE3">
-    <w:name w:val="B6C157802E044EC1A85862D8857D1CE3"/>
-    <w:rsid w:val="006D4D9D"/>
-  </w:style>
-  <w:style w:type="paragraph" w:customStyle="1" w:styleId="AAF08515A5134658AB28F823F3E6BE3D">
-    <w:name w:val="AAF08515A5134658AB28F823F3E6BE3D"/>
-    <w:rsid w:val="006D4D9D"/>
-  </w:style>
-  <w:style w:type="paragraph" w:customStyle="1" w:styleId="0D2C5109D1754C95A3864E8951B09DF3">
-    <w:name w:val="0D2C5109D1754C95A3864E8951B09DF3"/>
-    <w:rsid w:val="006D4D9D"/>
-  </w:style>
-  <w:style w:type="paragraph" w:customStyle="1" w:styleId="1E1AA9D5F8C049D3BC0C6D7F7A87FB4C">
-    <w:name w:val="1E1AA9D5F8C049D3BC0C6D7F7A87FB4C"/>
-    <w:rsid w:val="006D4D9D"/>
-  </w:style>
-  <w:style w:type="paragraph" w:customStyle="1" w:styleId="AC9218F270FB4C70A8207506FB7CBFB8">
-    <w:name w:val="AC9218F270FB4C70A8207506FB7CBFB8"/>
-    <w:rsid w:val="006D4D9D"/>
-  </w:style>
-  <w:style w:type="paragraph" w:customStyle="1" w:styleId="D53D3F83FB6A44D9B1B4B08BAE8536E4">
-    <w:name w:val="D53D3F83FB6A44D9B1B4B08BAE8536E4"/>
-    <w:rsid w:val="006D4D9D"/>
-  </w:style>
-  <w:style w:type="paragraph" w:customStyle="1" w:styleId="40461A1D96DA48829EBDD56F311B948D">
-    <w:name w:val="40461A1D96DA48829EBDD56F311B948D"/>
-    <w:rsid w:val="006D4D9D"/>
-  </w:style>
-  <w:style w:type="paragraph" w:customStyle="1" w:styleId="59B5E3932F9D49BD80F50201BECA998A">
-    <w:name w:val="59B5E3932F9D49BD80F50201BECA998A"/>
-    <w:rsid w:val="006D4D9D"/>
-  </w:style>
-  <w:style w:type="paragraph" w:customStyle="1" w:styleId="34732F2F6F1A4396A24FBD5A4B01D43D">
-    <w:name w:val="34732F2F6F1A4396A24FBD5A4B01D43D"/>
-    <w:rsid w:val="006D4D9D"/>
-  </w:style>
-  <w:style w:type="paragraph" w:customStyle="1" w:styleId="86A126B4D0B8433C8779B0D7FE737067">
-    <w:name w:val="86A126B4D0B8433C8779B0D7FE737067"/>
-    <w:rsid w:val="006D4D9D"/>
-  </w:style>
-  <w:style w:type="paragraph" w:customStyle="1" w:styleId="B45063E104F141A0B1EBA24BC2FAD227">
-    <w:name w:val="B45063E104F141A0B1EBA24BC2FAD227"/>
-    <w:rsid w:val="006D4D9D"/>
-  </w:style>
-  <w:style w:type="paragraph" w:customStyle="1" w:styleId="8E85F4B3670141559F9663043BC33D3F">
-    <w:name w:val="8E85F4B3670141559F9663043BC33D3F"/>
-    <w:rsid w:val="006D4D9D"/>
-  </w:style>
-  <w:style w:type="paragraph" w:customStyle="1" w:styleId="F0EEA8BD49D140589AADABE066BB10DD">
-    <w:name w:val="F0EEA8BD49D140589AADABE066BB10DD"/>
-    <w:rsid w:val="006D4D9D"/>
-  </w:style>
-</w:styles>
-</file>
-
-<file path=word/glossary/stylesWithEffects.xml><?xml version="1.0" encoding="utf-8"?>
-<w:styles xmlns:wpc="http://schemas.microsoft.com/office/word/2010/wordprocessingCanvas" xmlns:mc="http://schemas.openxmlformats.org/markup-compatibility/2006" xmlns:o="urn:schemas-microsoft-com:office:office" xmlns:r="http://schemas.openxmlformats.org/officeDocument/2006/relationships" xmlns:m="http://schemas.openxmlformats.org/officeDocument/2006/math" xmlns:v="urn:schemas-microsoft-com:vml" xmlns:wp14="http://schemas.microsoft.com/office/word/2010/wordprocessingDrawing" xmlns:wp="http://schemas.openxmlformats.org/drawingml/2006/wordprocessingDrawing" xmlns:w10="urn:schemas-microsoft-com:office:word" xmlns:w="http://schemas.openxmlformats.org/wordprocessingml/2006/main" xmlns:w14="http://schemas.microsoft.com/office/word/2010/wordml" xmlns:wpg="http://schemas.microsoft.com/office/word/2010/wordprocessingGroup" xmlns:wpi="http://schemas.microsoft.com/office/word/2010/wordprocessingInk" xmlns:wne="http://schemas.microsoft.com/office/word/2006/wordml" xmlns:wps="http://schemas.microsoft.com/office/word/2010/wordprocessingShape" mc:Ignorable="w14 wp14">
-  <w:docDefaults>
-    <w:rPrDefault>
-      <w:rPr>
-        <w:rFonts w:asciiTheme="minorHAnsi" w:eastAsiaTheme="minorEastAsia" w:hAnsiTheme="minorHAnsi" w:cstheme="minorBidi"/>
-        <w:sz w:val="22"/>
-        <w:szCs w:val="22"/>
-        <w:lang w:val="en-US" w:eastAsia="en-US" w:bidi="ar-SA"/>
-      </w:rPr>
-    </w:rPrDefault>
-    <w:pPrDefault>
-      <w:pPr>
-        <w:spacing w:after="200" w:line="276" w:lineRule="auto"/>
-      </w:pPr>
-    </w:pPrDefault>
-  </w:docDefaults>
-  <w:latentStyles w:defLockedState="0" w:defUIPriority="99" w:defSemiHidden="1" w:defUnhideWhenUsed="1" w:defQFormat="0" w:count="267">
-    <w:lsdException w:name="Normal" w:semiHidden="0" w:uiPriority="0" w:unhideWhenUsed="0" w:qFormat="1"/>
-    <w:lsdException w:name="heading 1" w:semiHidden="0" w:uiPriority="9" w:unhideWhenUsed="0" w:qFormat="1"/>
-    <w:lsdException w:name="heading 2" w:uiPriority="9" w:qFormat="1"/>
-    <w:lsdException w:name="heading 3" w:uiPriority="9" w:qFormat="1"/>
-    <w:lsdException w:name="heading 4" w:uiPriority="9" w:qFormat="1"/>
-    <w:lsdException w:name="heading 5" w:uiPriority="9" w:qFormat="1"/>
-    <w:lsdException w:name="heading 6" w:uiPriority="9" w:qFormat="1"/>
-    <w:lsdException w:name="heading 7" w:uiPriority="9" w:qFormat="1"/>
-    <w:lsdException w:name="heading 8" w:uiPriority="9" w:qFormat="1"/>
-    <w:lsdException w:name="heading 9" w:uiPriority="9" w:qFormat="1"/>
-    <w:lsdException w:name="toc 1" w:uiPriority="39"/>
-    <w:lsdException w:name="toc 2" w:uiPriority="39"/>
-    <w:lsdException w:name="toc 3" w:uiPriority="39"/>
-    <w:lsdException w:name="toc 4" w:uiPriority="39"/>
-    <w:lsdException w:name="toc 5" w:uiPriority="39"/>
-    <w:lsdException w:name="toc 6" w:uiPriority="39"/>
-    <w:lsdException w:name="toc 7" w:uiPriority="39"/>
-    <w:lsdException w:name="toc 8" w:uiPriority="39"/>
-    <w:lsdException w:name="toc 9" w:uiPriority="39"/>
-    <w:lsdException w:name="caption" w:uiPriority="35" w:qFormat="1"/>
-    <w:lsdException w:name="Title" w:semiHidden="0" w:uiPriority="10" w:unhideWhenUsed="0" w:qFormat="1"/>
-    <w:lsdException w:name="Default Paragraph Font" w:uiPriority="1"/>
-    <w:lsdException w:name="Subtitle" w:semiHidden="0" w:uiPriority="11" w:unhideWhenUsed="0" w:qFormat="1"/>
-    <w:lsdException w:name="Strong" w:semiHidden="0" w:uiPriority="22" w:unhideWhenUsed="0" w:qFormat="1"/>
-    <w:lsdException w:name="Emphasis" w:semiHidden="0" w:uiPriority="20" w:unhideWhenUsed="0" w:qFormat="1"/>
-    <w:lsdException w:name="Table Grid" w:semiHidden="0" w:uiPriority="59" w:unhideWhenUsed="0"/>
-    <w:lsdException w:name="Placeholder Text" w:unhideWhenUsed="0"/>
-    <w:lsdException w:name="No Spacing" w:semiHidden="0" w:uiPriority="1" w:unhideWhenUsed="0" w:qFormat="1"/>
-    <w:lsdException w:name="Light Shading" w:semiHidden="0" w:uiPriority="60" w:unhideWhenUsed="0"/>
-    <w:lsdException w:name="Light List" w:semiHidden="0" w:uiPriority="61" w:unhideWhenUsed="0"/>
-    <w:lsdException w:name="Light Grid" w:semiHidden="0" w:uiPriority="62" w:unhideWhenUsed="0"/>
-    <w:lsdException w:name="Medium Shading 1" w:semiHidden="0" w:uiPriority="63" w:unhideWhenUsed="0"/>
-    <w:lsdException w:name="Medium Shading 2" w:semiHidden="0" w:uiPriority="64" w:unhideWhenUsed="0"/>
-    <w:lsdException w:name="Medium List 1" w:semiHidden="0" w:uiPriority="65" w:unhideWhenUsed="0"/>
-    <w:lsdException w:name="Medium List 2" w:semiHidden="0" w:uiPriority="66" w:unhideWhenUsed="0"/>
-    <w:lsdException w:name="Medium Grid 1" w:semiHidden="0" w:uiPriority="67" w:unhideWhenUsed="0"/>
-    <w:lsdException w:name="Medium Grid 2" w:semiHidden="0" w:uiPriority="68" w:unhideWhenUsed="0"/>
-    <w:lsdException w:name="Medium Grid 3" w:semiHidden="0" w:uiPriority="69" w:unhideWhenUsed="0"/>
-    <w:lsdException w:name="Dark List" w:semiHidden="0" w:uiPriority="70" w:unhideWhenUsed="0"/>
-    <w:lsdException w:name="Colorful Shading" w:semiHidden="0" w:uiPriority="71" w:unhideWhenUsed="0"/>
-    <w:lsdException w:name="Colorful List" w:semiHidden="0" w:uiPriority="72" w:unhideWhenUsed="0"/>
-    <w:lsdException w:name="Colorful Grid" w:semiHidden="0" w:uiPriority="73" w:unhideWhenUsed="0"/>
-    <w:lsdException w:name="Light Shading Accent 1" w:semiHidden="0" w:uiPriority="60" w:unhideWhenUsed="0"/>
-    <w:lsdException w:name="Light List Accent 1" w:semiHidden="0" w:uiPriority="61" w:unhideWhenUsed="0"/>
-    <w:lsdException w:name="Light Grid Accent 1" w:semiHidden="0" w:uiPriority="62" w:unhideWhenUsed="0"/>
-    <w:lsdException w:name="Medium Shading 1 Accent 1" w:semiHidden="0" w:uiPriority="63" w:unhideWhenUsed="0"/>
-    <w:lsdException w:name="Medium Shading 2 Accent 1" w:semiHidden="0" w:uiPriority="64" w:unhideWhenUsed="0"/>
-    <w:lsdException w:name="Medium List 1 Accent 1" w:semiHidden="0" w:uiPriority="65" w:unhideWhenUsed="0"/>
-    <w:lsdException w:name="Revision" w:unhideWhenUsed="0"/>
-    <w:lsdException w:name="List Paragraph" w:semiHidden="0" w:uiPriority="34" w:unhideWhenUsed="0" w:qFormat="1"/>
-    <w:lsdException w:name="Quote" w:semiHidden="0" w:uiPriority="29" w:unhideWhenUsed="0" w:qFormat="1"/>
-    <w:lsdException w:name="Intense Quote" w:semiHidden="0" w:uiPriority="30" w:unhideWhenUsed="0" w:qFormat="1"/>
-    <w:lsdException w:name="Medium List 2 Accent 1" w:semiHidden="0" w:uiPriority="66" w:unhideWhenUsed="0"/>
-    <w:lsdException w:name="Medium Grid 1 Accent 1" w:semiHidden="0" w:uiPriority="67" w:unhideWhenUsed="0"/>
-    <w:lsdException w:name="Medium Grid 2 Accent 1" w:semiHidden="0" w:uiPriority="68" w:unhideWhenUsed="0"/>
-    <w:lsdException w:name="Medium Grid 3 Accent 1" w:semiHidden="0" w:uiPriority="69" w:unhideWhenUsed="0"/>
-    <w:lsdException w:name="Dark List Accent 1" w:semiHidden="0" w:uiPriority="70" w:unhideWhenUsed="0"/>
-    <w:lsdException w:name="Colorful Shading Accent 1" w:semiHidden="0" w:uiPriority="71" w:unhideWhenUsed="0"/>
-    <w:lsdException w:name="Colorful List Accent 1" w:semiHidden="0" w:uiPriority="72" w:unhideWhenUsed="0"/>
-    <w:lsdException w:name="Colorful Grid Accent 1" w:semiHidden="0" w:uiPriority="73" w:unhideWhenUsed="0"/>
-    <w:lsdException w:name="Light Shading Accent 2" w:semiHidden="0" w:uiPriority="60" w:unhideWhenUsed="0"/>
-    <w:lsdException w:name="Light List Accent 2" w:semiHidden="0" w:uiPriority="61" w:unhideWhenUsed="0"/>
-    <w:lsdException w:name="Light Grid Accent 2" w:semiHidden="0" w:uiPriority="62" w:unhideWhenUsed="0"/>
-    <w:lsdException w:name="Medium Shading 1 Accent 2" w:semiHidden="0" w:uiPriority="63" w:unhideWhenUsed="0"/>
-    <w:lsdException w:name="Medium Shading 2 Accent 2" w:semiHidden="0" w:uiPriority="64" w:unhideWhenUsed="0"/>
-    <w:lsdException w:name="Medium List 1 Accent 2" w:semiHidden="0" w:uiPriority="65" w:unhideWhenUsed="0"/>
-    <w:lsdException w:name="Medium List 2 Accent 2" w:semiHidden="0" w:uiPriority="66" w:unhideWhenUsed="0"/>
-    <w:lsdException w:name="Medium Grid 1 Accent 2" w:semiHidden="0" w:uiPriority="67" w:unhideWhenUsed="0"/>
-    <w:lsdException w:name="Medium Grid 2 Accent 2" w:semiHidden="0" w:uiPriority="68" w:unhideWhenUsed="0"/>
-    <w:lsdException w:name="Medium Grid 3 Accent 2" w:semiHidden="0" w:uiPriority="69" w:unhideWhenUsed="0"/>
-    <w:lsdException w:name="Dark List Accent 2" w:semiHidden="0" w:uiPriority="70" w:unhideWhenUsed="0"/>
-    <w:lsdException w:name="Colorful Shading Accent 2" w:semiHidden="0" w:uiPriority="71" w:unhideWhenUsed="0"/>
-    <w:lsdException w:name="Colorful List Accent 2" w:semiHidden="0" w:uiPriority="72" w:unhideWhenUsed="0"/>
-    <w:lsdException w:name="Colorful Grid Accent 2" w:semiHidden="0" w:uiPriority="73" w:unhideWhenUsed="0"/>
-    <w:lsdException w:name="Light Shading Accent 3" w:semiHidden="0" w:uiPriority="60" w:unhideWhenUsed="0"/>
-    <w:lsdException w:name="Light List Accent 3" w:semiHidden="0" w:uiPriority="61" w:unhideWhenUsed="0"/>
-    <w:lsdException w:name="Light Grid Accent 3" w:semiHidden="0" w:uiPriority="62" w:unhideWhenUsed="0"/>
-    <w:lsdException w:name="Medium Shading 1 Accent 3" w:semiHidden="0" w:uiPriority="63" w:unhideWhenUsed="0"/>
-    <w:lsdException w:name="Medium Shading 2 Accent 3" w:semiHidden="0" w:uiPriority="64" w:unhideWhenUsed="0"/>
-    <w:lsdException w:name="Medium List 1 Accent 3" w:semiHidden="0" w:uiPriority="65" w:unhideWhenUsed="0"/>
-    <w:lsdException w:name="Medium List 2 Accent 3" w:semiHidden="0" w:uiPriority="66" w:unhideWhenUsed="0"/>
-    <w:lsdException w:name="Medium Grid 1 Accent 3" w:semiHidden="0" w:uiPriority="67" w:unhideWhenUsed="0"/>
-    <w:lsdException w:name="Medium Grid 2 Accent 3" w:semiHidden="0" w:uiPriority="68" w:unhideWhenUsed="0"/>
-    <w:lsdException w:name="Medium Grid 3 Accent 3" w:semiHidden="0" w:uiPriority="69" w:unhideWhenUsed="0"/>
-    <w:lsdException w:name="Dark List Accent 3" w:semiHidden="0" w:uiPriority="70" w:unhideWhenUsed="0"/>
-    <w:lsdException w:name="Colorful Shading Accent 3" w:semiHidden="0" w:uiPriority="71" w:unhideWhenUsed="0"/>
-    <w:lsdException w:name="Colorful List Accent 3" w:semiHidden="0" w:uiPriority="72" w:unhideWhenUsed="0"/>
-    <w:lsdException w:name="Colorful Grid Accent 3" w:semiHidden="0" w:uiPriority="73" w:unhideWhenUsed="0"/>
-    <w:lsdException w:name="Light Shading Accent 4" w:semiHidden="0" w:uiPriority="60" w:unhideWhenUsed="0"/>
-    <w:lsdException w:name="Light List Accent 4" w:semiHidden="0" w:uiPriority="61" w:unhideWhenUsed="0"/>
-    <w:lsdException w:name="Light Grid Accent 4" w:semiHidden="0" w:uiPriority="62" w:unhideWhenUsed="0"/>
-    <w:lsdException w:name="Medium Shading 1 Accent 4" w:semiHidden="0" w:uiPriority="63" w:unhideWhenUsed="0"/>
-    <w:lsdException w:name="Medium Shading 2 Accent 4" w:semiHidden="0" w:uiPriority="64" w:unhideWhenUsed="0"/>
-    <w:lsdException w:name="Medium List 1 Accent 4" w:semiHidden="0" w:uiPriority="65" w:unhideWhenUsed="0"/>
-    <w:lsdException w:name="Medium List 2 Accent 4" w:semiHidden="0" w:uiPriority="66" w:unhideWhenUsed="0"/>
-    <w:lsdException w:name="Medium Grid 1 Accent 4" w:semiHidden="0" w:uiPriority="67" w:unhideWhenUsed="0"/>
-    <w:lsdException w:name="Medium Grid 2 Accent 4" w:semiHidden="0" w:uiPriority="68" w:unhideWhenUsed="0"/>
-    <w:lsdException w:name="Medium Grid 3 Accent 4" w:semiHidden="0" w:uiPriority="69" w:unhideWhenUsed="0"/>
-    <w:lsdException w:name="Dark List Accent 4" w:semiHidden="0" w:uiPriority="70" w:unhideWhenUsed="0"/>
-    <w:lsdException w:name="Colorful Shading Accent 4" w:semiHidden="0" w:uiPriority="71" w:unhideWhenUsed="0"/>
-    <w:lsdException w:name="Colorful List Accent 4" w:semiHidden="0" w:uiPriority="72" w:unhideWhenUsed="0"/>
-    <w:lsdException w:name="Colorful Grid Accent 4" w:semiHidden="0" w:uiPriority="73" w:unhideWhenUsed="0"/>
-    <w:lsdException w:name="Light Shading Accent 5" w:semiHidden="0" w:uiPriority="60" w:unhideWhenUsed="0"/>
-    <w:lsdException w:name="Light List Accent 5" w:semiHidden="0" w:uiPriority="61" w:unhideWhenUsed="0"/>
-    <w:lsdException w:name="Light Grid Accent 5" w:semiHidden="0" w:uiPriority="62" w:unhideWhenUsed="0"/>
-    <w:lsdException w:name="Medium Shading 1 Accent 5" w:semiHidden="0" w:uiPriority="63" w:unhideWhenUsed="0"/>
-    <w:lsdException w:name="Medium Shading 2 Accent 5" w:semiHidden="0" w:uiPriority="64" w:unhideWhenUsed="0"/>
-    <w:lsdException w:name="Medium List 1 Accent 5" w:semiHidden="0" w:uiPriority="65" w:unhideWhenUsed="0"/>
-    <w:lsdException w:name="Medium List 2 Accent 5" w:semiHidden="0" w:uiPriority="66" w:unhideWhenUsed="0"/>
-    <w:lsdException w:name="Medium Grid 1 Accent 5" w:semiHidden="0" w:uiPriority="67" w:unhideWhenUsed="0"/>
-    <w:lsdException w:name="Medium Grid 2 Accent 5" w:semiHidden="0" w:uiPriority="68" w:unhideWhenUsed="0"/>
-    <w:lsdException w:name="Medium Grid 3 Accent 5" w:semiHidden="0" w:uiPriority="69" w:unhideWhenUsed="0"/>
-    <w:lsdException w:name="Dark List Accent 5" w:semiHidden="0" w:uiPriority="70" w:unhideWhenUsed="0"/>
-    <w:lsdException w:name="Colorful Shading Accent 5" w:semiHidden="0" w:uiPriority="71" w:unhideWhenUsed="0"/>
-    <w:lsdException w:name="Colorful List Accent 5" w:semiHidden="0" w:uiPriority="72" w:unhideWhenUsed="0"/>
-    <w:lsdException w:name="Colorful Grid Accent 5" w:semiHidden="0" w:uiPriority="73" w:unhideWhenUsed="0"/>
-    <w:lsdException w:name="Light Shading Accent 6" w:semiHidden="0" w:uiPriority="60" w:unhideWhenUsed="0"/>
-    <w:lsdException w:name="Light List Accent 6" w:semiHidden="0" w:uiPriority="61" w:unhideWhenUsed="0"/>
-    <w:lsdException w:name="Light Grid Accent 6" w:semiHidden="0" w:uiPriority="62" w:unhideWhenUsed="0"/>
-    <w:lsdException w:name="Medium Shading 1 Accent 6" w:semiHidden="0" w:uiPriority="63" w:unhideWhenUsed="0"/>
-    <w:lsdException w:name="Medium Shading 2 Accent 6" w:semiHidden="0" w:uiPriority="64" w:unhideWhenUsed="0"/>
-    <w:lsdException w:name="Medium List 1 Accent 6" w:semiHidden="0" w:uiPriority="65" w:unhideWhenUsed="0"/>
-    <w:lsdException w:name="Medium List 2 Accent 6" w:semiHidden="0" w:uiPriority="66" w:unhideWhenUsed="0"/>
-    <w:lsdException w:name="Medium Grid 1 Accent 6" w:semiHidden="0" w:uiPriority="67" w:unhideWhenUsed="0"/>
-    <w:lsdException w:name="Medium Grid 2 Accent 6" w:semiHidden="0" w:uiPriority="68" w:unhideWhenUsed="0"/>
-    <w:lsdException w:name="Medium Grid 3 Accent 6" w:semiHidden="0" w:uiPriority="69" w:unhideWhenUsed="0"/>
-    <w:lsdException w:name="Dark List Accent 6" w:semiHidden="0" w:uiPriority="70" w:unhideWhenUsed="0"/>
-    <w:lsdException w:name="Colorful Shading Accent 6" w:semiHidden="0" w:uiPriority="71" w:unhideWhenUsed="0"/>
-    <w:lsdException w:name="Colorful List Accent 6" w:semiHidden="0" w:uiPriority="72" w:unhideWhenUsed="0"/>
-    <w:lsdException w:name="Colorful Grid Accent 6" w:semiHidden="0" w:uiPriority="73" w:unhideWhenUsed="0"/>
-    <w:lsdException w:name="Subtle Emphasis" w:semiHidden="0" w:uiPriority="19" w:unhideWhenUsed="0" w:qFormat="1"/>
-    <w:lsdException w:name="Intense Emphasis" w:semiHidden="0" w:uiPriority="21" w:unhideWhenUsed="0" w:qFormat="1"/>
-    <w:lsdException w:name="Subtle Reference" w:semiHidden="0" w:uiPriority="31" w:unhideWhenUsed="0" w:qFormat="1"/>
-    <w:lsdException w:name="Intense Reference" w:semiHidden="0" w:uiPriority="32" w:unhideWhenUsed="0" w:qFormat="1"/>
-    <w:lsdException w:name="Book Title" w:semiHidden="0" w:uiPriority="33" w:unhideWhenUsed="0" w:qFormat="1"/>
-    <w:lsdException w:name="Bibliography" w:uiPriority="37"/>
-    <w:lsdException w:name="TOC Heading" w:uiPriority="39" w:qFormat="1"/>
+  <w:latentStyles w:defLockedState="0" w:defUIPriority="99" w:defSemiHidden="0" w:defUnhideWhenUsed="0" w:defQFormat="0" w:count="371">
+    <w:lsdException w:name="Normal" w:uiPriority="0" w:qFormat="1"/>
+    <w:lsdException w:name="heading 1" w:uiPriority="9" w:qFormat="1"/>
+    <w:lsdException w:name="heading 2" w:semiHidden="1" w:uiPriority="9" w:unhideWhenUsed="1" w:qFormat="1"/>
+    <w:lsdException w:name="heading 3" w:semiHidden="1" w:uiPriority="9" w:unhideWhenUsed="1" w:qFormat="1"/>
+    <w:lsdException w:name="heading 4" w:semiHidden="1" w:uiPriority="9" w:unhideWhenUsed="1" w:qFormat="1"/>
+    <w:lsdException w:name="heading 5" w:semiHidden="1" w:uiPriority="9" w:unhideWhenUsed="1" w:qFormat="1"/>
+    <w:lsdException w:name="heading 6" w:semiHidden="1" w:uiPriority="9" w:unhideWhenUsed="1" w:qFormat="1"/>
+    <w:lsdException w:name="heading 7" w:semiHidden="1" w:uiPriority="9" w:unhideWhenUsed="1" w:qFormat="1"/>
+    <w:lsdException w:name="heading 8" w:semiHidden="1" w:uiPriority="9" w:unhideWhenUsed="1" w:qFormat="1"/>
+    <w:lsdException w:name="heading 9" w:semiHidden="1" w:uiPriority="9" w:unhideWhenUsed="1" w:qFormat="1"/>
+    <w:lsdException w:name="index 1" w:semiHidden="1" w:unhideWhenUsed="1"/>
+    <w:lsdException w:name="index 2" w:semiHidden="1" w:unhideWhenUsed="1"/>
+    <w:lsdException w:name="index 3" w:semiHidden="1" w:unhideWhenUsed="1"/>
+    <w:lsdException w:name="index 4" w:semiHidden="1" w:unhideWhenUsed="1"/>
+    <w:lsdException w:name="index 5" w:semiHidden="1" w:unhideWhenUsed="1"/>
+    <w:lsdException w:name="index 6" w:semiHidden="1" w:unhideWhenUsed="1"/>
+    <w:lsdException w:name="index 7" w:semiHidden="1" w:unhideWhenUsed="1"/>
+    <w:lsdException w:name="index 8" w:semiHidden="1" w:unhideWhenUsed="1"/>
+    <w:lsdException w:name="index 9" w:semiHidden="1" w:unhideWhenUsed="1"/>
+    <w:lsdException w:name="toc 1" w:semiHidden="1" w:uiPriority="39" w:unhideWhenUsed="1"/>
+    <w:lsdException w:name="toc 2" w:semiHidden="1" w:uiPriority="39" w:unhideWhenUsed="1"/>
+    <w:lsdException w:name="toc 3" w:semiHidden="1" w:uiPriority="39" w:unhideWhenUsed="1"/>
+    <w:lsdException w:name="toc 4" w:semiHidden="1" w:uiPriority="39" w:unhideWhenUsed="1"/>
+    <w:lsdException w:name="toc 5" w:semiHidden="1" w:uiPriority="39" w:unhideWhenUsed="1"/>
+    <w:lsdException w:name="toc 6" w:semiHidden="1" w:uiPriority="39" w:unhideWhenUsed="1"/>
+    <w:lsdException w:name="toc 7" w:semiHidden="1" w:uiPriority="39" w:unhideWhenUsed="1"/>
+    <w:lsdException w:name="toc 8" w:semiHidden="1" w:uiPriority="39" w:unhideWhenUsed="1"/>
+    <w:lsdException w:name="toc 9" w:semiHidden="1" w:uiPriority="39" w:unhideWhenUsed="1"/>
+    <w:lsdException w:name="Normal Indent" w:semiHidden="1" w:unhideWhenUsed="1"/>
+    <w:lsdException w:name="footnote text" w:semiHidden="1" w:unhideWhenUsed="1"/>
+    <w:lsdException w:name="annotation text" w:semiHidden="1" w:unhideWhenUsed="1"/>
+    <w:lsdException w:name="header" w:semiHidden="1" w:unhideWhenUsed="1"/>
+    <w:lsdException w:name="footer" w:semiHidden="1" w:unhideWhenUsed="1"/>
+    <w:lsdException w:name="index heading" w:semiHidden="1" w:unhideWhenUsed="1"/>
+    <w:lsdException w:name="caption" w:semiHidden="1" w:uiPriority="35" w:unhideWhenUsed="1" w:qFormat="1"/>
+    <w:lsdException w:name="table of figures" w:semiHidden="1" w:unhideWhenUsed="1"/>
+    <w:lsdException w:name="envelope address" w:semiHidden="1" w:unhideWhenUsed="1"/>
+    <w:lsdException w:name="envelope return" w:semiHidden="1" w:unhideWhenUsed="1"/>
+    <w:lsdException w:name="footnote reference" w:semiHidden="1" w:unhideWhenUsed="1"/>
+    <w:lsdException w:name="annotation reference" w:semiHidden="1" w:unhideWhenUsed="1"/>
+    <w:lsdException w:name="line number" w:semiHidden="1" w:unhideWhenUsed="1"/>
+    <w:lsdException w:name="page number" w:semiHidden="1" w:unhideWhenUsed="1"/>
+    <w:lsdException w:name="endnote reference" w:semiHidden="1" w:unhideWhenUsed="1"/>
+    <w:lsdException w:name="endnote text" w:semiHidden="1" w:unhideWhenUsed="1"/>
+    <w:lsdException w:name="table of authorities" w:semiHidden="1" w:unhideWhenUsed="1"/>
+    <w:lsdException w:name="macro" w:semiHidden="1" w:unhideWhenUsed="1"/>
+    <w:lsdException w:name="toa heading" w:semiHidden="1" w:unhideWhenUsed="1"/>
+    <w:lsdException w:name="List" w:semiHidden="1" w:unhideWhenUsed="1"/>
+    <w:lsdException w:name="List Bullet" w:semiHidden="1" w:unhideWhenUsed="1"/>
+    <w:lsdException w:name="List Number" w:semiHidden="1" w:unhideWhenUsed="1"/>
+    <w:lsdException w:name="List 2" w:semiHidden="1" w:unhideWhenUsed="1"/>
+    <w:lsdException w:name="List 3" w:semiHidden="1" w:unhideWhenUsed="1"/>
+    <w:lsdException w:name="List 4" w:semiHidden="1" w:unhideWhenUsed="1"/>
+    <w:lsdException w:name="List 5" w:semiHidden="1" w:unhideWhenUsed="1"/>
+    <w:lsdException w:name="List Bullet 2" w:semiHidden="1" w:unhideWhenUsed="1"/>
+    <w:lsdException w:name="List Bullet 3" w:semiHidden="1" w:unhideWhenUsed="1"/>
+    <w:lsdException w:name="List Bullet 4" w:semiHidden="1" w:unhideWhenUsed="1"/>
+    <w:lsdException w:name="List Bullet 5" w:semiHidden="1" w:unhideWhenUsed="1"/>
+    <w:lsdException w:name="List Number 2" w:semiHidden="1" w:unhideWhenUsed="1"/>
+    <w:lsdException w:name="List Number 3" w:semiHidden="1" w:unhideWhenUsed="1"/>
+    <w:lsdException w:name="List Number 4" w:semiHidden="1" w:unhideWhenUsed="1"/>
+    <w:lsdException w:name="List Number 5" w:semiHidden="1" w:unhideWhenUsed="1"/>
+    <w:lsdException w:name="Title" w:uiPriority="10" w:qFormat="1"/>
+    <w:lsdException w:name="Closing" w:semiHidden="1" w:unhideWhenUsed="1"/>
+    <w:lsdException w:name="Signature" w:semiHidden="1" w:unhideWhenUsed="1"/>
+    <w:lsdException w:name="Default Paragraph Font" w:semiHidden="1" w:uiPriority="1" w:unhideWhenUsed="1"/>
+    <w:lsdException w:name="Body Text" w:semiHidden="1" w:unhideWhenUsed="1"/>
+    <w:lsdException w:name="Body Text Indent" w:semiHidden="1" w:unhideWhenUsed="1"/>
+    <w:lsdException w:name="List Continue" w:semiHidden="1" w:unhideWhenUsed="1"/>
+    <w:lsdException w:name="List Continue 2" w:semiHidden="1" w:unhideWhenUsed="1"/>
+    <w:lsdException w:name="List Continue 3" w:semiHidden="1" w:unhideWhenUsed="1"/>
+    <w:lsdException w:name="List Continue 4" w:semiHidden="1" w:unhideWhenUsed="1"/>
+    <w:lsdException w:name="List Continue 5" w:semiHidden="1" w:unhideWhenUsed="1"/>
+    <w:lsdException w:name="Message Header" w:semiHidden="1" w:unhideWhenUsed="1"/>
+    <w:lsdException w:name="Subtitle" w:uiPriority="11" w:qFormat="1"/>
+    <w:lsdException w:name="Salutation" w:semiHidden="1" w:unhideWhenUsed="1"/>
+    <w:lsdException w:name="Date" w:semiHidden="1" w:unhideWhenUsed="1"/>
+    <w:lsdException w:name="Body Text First Indent" w:semiHidden="1" w:unhideWhenUsed="1"/>
+    <w:lsdException w:name="Body Text First Indent 2" w:semiHidden="1" w:unhideWhenUsed="1"/>
+    <w:lsdException w:name="Note Heading" w:semiHidden="1" w:unhideWhenUsed="1"/>
+    <w:lsdException w:name="Body Text 2" w:semiHidden="1" w:unhideWhenUsed="1"/>
+    <w:lsdException w:name="Body Text 3" w:semiHidden="1" w:unhideWhenUsed="1"/>
+    <w:lsdException w:name="Body Text Indent 2" w:semiHidden="1" w:unhideWhenUsed="1"/>
+    <w:lsdException w:name="Body Text Indent 3" w:semiHidden="1" w:unhideWhenUsed="1"/>
+    <w:lsdException w:name="Block Text" w:semiHidden="1" w:unhideWhenUsed="1"/>
+    <w:lsdException w:name="Hyperlink" w:semiHidden="1" w:unhideWhenUsed="1"/>
+    <w:lsdException w:name="FollowedHyperlink" w:semiHidden="1" w:unhideWhenUsed="1"/>
+    <w:lsdException w:name="Strong" w:uiPriority="22" w:qFormat="1"/>
+    <w:lsdException w:name="Emphasis" w:uiPriority="20" w:qFormat="1"/>
+    <w:lsdException w:name="Document Map" w:semiHidden="1" w:unhideWhenUsed="1"/>
+    <w:lsdException w:name="Plain Text" w:semiHidden="1" w:unhideWhenUsed="1"/>
+    <w:lsdException w:name="E-mail Signature" w:semiHidden="1" w:unhideWhenUsed="1"/>
+    <w:lsdException w:name="HTML Top of Form" w:semiHidden="1" w:unhideWhenUsed="1"/>
+    <w:lsdException w:name="HTML Bottom of Form" w:semiHidden="1" w:unhideWhenUsed="1"/>
+    <w:lsdException w:name="Normal (Web)" w:semiHidden="1" w:unhideWhenUsed="1"/>
+    <w:lsdException w:name="HTML Acronym" w:semiHidden="1" w:unhideWhenUsed="1"/>
+    <w:lsdException w:name="HTML Address" w:semiHidden="1" w:unhideWhenUsed="1"/>
+    <w:lsdException w:name="HTML Cite" w:semiHidden="1" w:unhideWhenUsed="1"/>
+    <w:lsdException w:name="HTML Code" w:semiHidden="1" w:unhideWhenUsed="1"/>
+    <w:lsdException w:name="HTML Definition" w:semiHidden="1" w:unhideWhenUsed="1"/>
+    <w:lsdException w:name="HTML Keyboard" w:semiHidden="1" w:unhideWhenUsed="1"/>
+    <w:lsdException w:name="HTML Preformatted" w:semiHidden="1" w:unhideWhenUsed="1"/>
+    <w:lsdException w:name="HTML Sample" w:semiHidden="1" w:unhideWhenUsed="1"/>
+    <w:lsdException w:name="HTML Typewriter" w:semiHidden="1" w:unhideWhenUsed="1"/>
+    <w:lsdException w:name="HTML Variable" w:semiHidden="1" w:unhideWhenUsed="1"/>
+    <w:lsdException w:name="Normal Table" w:semiHidden="1" w:unhideWhenUsed="1"/>
+    <w:lsdException w:name="annotation subject" w:semiHidden="1" w:unhideWhenUsed="1"/>
+    <w:lsdException w:name="No List" w:semiHidden="1" w:unhideWhenUsed="1"/>
+    <w:lsdException w:name="Outline List 1" w:semiHidden="1" w:unhideWhenUsed="1"/>
+    <w:lsdException w:name="Outline List 2" w:semiHidden="1" w:unhideWhenUsed="1"/>
+    <w:lsdException w:name="Outline List 3" w:semiHidden="1" w:unhideWhenUsed="1"/>
+    <w:lsdException w:name="Table Simple 1" w:semiHidden="1" w:unhideWhenUsed="1"/>
+    <w:lsdException w:name="Table Simple 2" w:semiHidden="1" w:unhideWhenUsed="1"/>
+    <w:lsdException w:name="Table Simple 3" w:semiHidden="1" w:unhideWhenUsed="1"/>
+    <w:lsdException w:name="Table Classic 1" w:semiHidden="1" w:unhideWhenUsed="1"/>
+    <w:lsdException w:name="Table Classic 2" w:semiHidden="1" w:unhideWhenUsed="1"/>
+    <w:lsdException w:name="Table Classic 3" w:semiHidden="1" w:unhideWhenUsed="1"/>
+    <w:lsdException w:name="Table Classic 4" w:semiHidden="1" w:unhideWhenUsed="1"/>
+    <w:lsdException w:name="Table Colorful 1" w:semiHidden="1" w:unhideWhenUsed="1"/>
+    <w:lsdException w:name="Table Colorful 2" w:semiHidden="1" w:unhideWhenUsed="1"/>
+    <w:lsdException w:name="Table Colorful 3" w:semiHidden="1" w:unhideWhenUsed="1"/>
+    <w:lsdException w:name="Table Columns 1" w:semiHidden="1" w:unhideWhenUsed="1"/>
+    <w:lsdException w:name="Table Columns 2" w:semiHidden="1" w:unhideWhenUsed="1"/>
+    <w:lsdException w:name="Table Columns 3" w:semiHidden="1" w:unhideWhenUsed="1"/>
+    <w:lsdException w:name="Table Columns 4" w:semiHidden="1" w:unhideWhenUsed="1"/>
+    <w:lsdException w:name="Table Columns 5" w:semiHidden="1" w:unhideWhenUsed="1"/>
+    <w:lsdException w:name="Table Grid 1" w:semiHidden="1" w:unhideWhenUsed="1"/>
+    <w:lsdException w:name="Table Grid 2" w:semiHidden="1" w:unhideWhenUsed="1"/>
+    <w:lsdException w:name="Table Grid 3" w:semiHidden="1" w:unhideWhenUsed="1"/>
+    <w:lsdException w:name="Table Grid 4" w:semiHidden="1" w:unhideWhenUsed="1"/>
+    <w:lsdException w:name="Table Grid 5" w:semiHidden="1" w:unhideWhenUsed="1"/>
+    <w:lsdException w:name="Table Grid 6" w:semiHidden="1" w:unhideWhenUsed="1"/>
+    <w:lsdException w:name="Table Grid 7" w:semiHidden="1" w:unhideWhenUsed="1"/>
+    <w:lsdException w:name="Table Grid 8" w:semiHidden="1" w:unhideWhenUsed="1"/>
+    <w:lsdException w:name="Table List 1" w:semiHidden="1" w:unhideWhenUsed="1"/>
+    <w:lsdException w:name="Table List 2" w:semiHidden="1" w:unhideWhenUsed="1"/>
+    <w:lsdException w:name="Table List 3" w:semiHidden="1" w:unhideWhenUsed="1"/>
+    <w:lsdException w:name="Table List 4" w:semiHidden="1" w:unhideWhenUsed="1"/>
+    <w:lsdException w:name="Table List 5" w:semiHidden="1" w:unhideWhenUsed="1"/>
+    <w:lsdException w:name="Table List 6" w:semiHidden="1" w:unhideWhenUsed="1"/>
+    <w:lsdException w:name="Table List 7" w:semiHidden="1" w:unhideWhenUsed="1"/>
+    <w:lsdException w:name="Table List 8" w:semiHidden="1" w:unhideWhenUsed="1"/>
+    <w:lsdException w:name="Table 3D effects 1" w:semiHidden="1" w:unhideWhenUsed="1"/>
+    <w:lsdException w:name="Table 3D effects 2" w:semiHidden="1" w:unhideWhenUsed="1"/>
+    <w:lsdException w:name="Table 3D effects 3" w:semiHidden="1" w:unhideWhenUsed="1"/>
+    <w:lsdException w:name="Table Contemporary" w:semiHidden="1" w:unhideWhenUsed="1"/>
+    <w:lsdException w:name="Table Elegant" w:semiHidden="1" w:unhideWhenUsed="1"/>
+    <w:lsdException w:name="Table Professional" w:semiHidden="1" w:unhideWhenUsed="1"/>
+    <w:lsdException w:name="Table Subtle 1" w:semiHidden="1" w:unhideWhenUsed="1"/>
+    <w:lsdException w:name="Table Subtle 2" w:semiHidden="1" w:unhideWhenUsed="1"/>
+    <w:lsdException w:name="Table Web 1" w:semiHidden="1" w:unhideWhenUsed="1"/>
+    <w:lsdException w:name="Table Web 2" w:semiHidden="1" w:unhideWhenUsed="1"/>
+    <w:lsdException w:name="Table Web 3" w:semiHidden="1" w:unhideWhenUsed="1"/>
+    <w:lsdException w:name="Balloon Text" w:semiHidden="1" w:unhideWhenUsed="1"/>
+    <w:lsdException w:name="Table Grid" w:uiPriority="59"/>
+    <w:lsdException w:name="Table Theme" w:semiHidden="1" w:unhideWhenUsed="1"/>
+    <w:lsdException w:name="Placeholder Text" w:semiHidden="1"/>
+    <w:lsdException w:name="No Spacing" w:uiPriority="1" w:qFormat="1"/>
+    <w:lsdException w:name="Light Shading" w:uiPriority="60"/>
+    <w:lsdException w:name="Light List" w:uiPriority="61"/>
+    <w:lsdException w:name="Light Grid" w:uiPriority="62"/>
+    <w:lsdException w:name="Medium Shading 1" w:uiPriority="63"/>
+    <w:lsdException w:name="Medium Shading 2" w:uiPriority="64"/>
+    <w:lsdException w:name="Medium List 1" w:uiPriority="65"/>
+    <w:lsdException w:name="Medium List 2" w:uiPriority="66"/>
+    <w:lsdException w:name="Medium Grid 1" w:uiPriority="67"/>
+    <w:lsdException w:name="Medium Grid 2" w:uiPriority="68"/>
+    <w:lsdException w:name="Medium Grid 3" w:uiPriority="69"/>
+    <w:lsdException w:name="Dark List" w:uiPriority="70"/>
+    <w:lsdException w:name="Colorful Shading" w:uiPriority="71"/>
+    <w:lsdException w:name="Colorful List" w:uiPriority="72"/>
+    <w:lsdException w:name="Colorful Grid" w:uiPriority="73"/>
+    <w:lsdException w:name="Light Shading Accent 1" w:uiPriority="60"/>
+    <w:lsdException w:name="Light List Accent 1" w:uiPriority="61"/>
+    <w:lsdException w:name="Light Grid Accent 1" w:uiPriority="62"/>
+    <w:lsdException w:name="Medium Shading 1 Accent 1" w:uiPriority="63"/>
+    <w:lsdException w:name="Medium Shading 2 Accent 1" w:uiPriority="64"/>
+    <w:lsdException w:name="Medium List 1 Accent 1" w:uiPriority="65"/>
+    <w:lsdException w:name="Revision" w:semiHidden="1"/>
+    <w:lsdException w:name="List Paragraph" w:uiPriority="34" w:qFormat="1"/>
+    <w:lsdException w:name="Quote" w:uiPriority="29" w:qFormat="1"/>
+    <w:lsdException w:name="Intense Quote" w:uiPriority="30" w:qFormat="1"/>
+    <w:lsdException w:name="Medium List 2 Accent 1" w:uiPriority="66"/>
+    <w:lsdException w:name="Medium Grid 1 Accent 1" w:uiPriority="67"/>
+    <w:lsdException w:name="Medium Grid 2 Accent 1" w:uiPriority="68"/>
+    <w:lsdException w:name="Medium Grid 3 Accent 1" w:uiPriority="69"/>
+    <w:lsdException w:name="Dark List Accent 1" w:uiPriority="70"/>
+    <w:lsdException w:name="Colorful Shading Accent 1" w:uiPriority="71"/>
+    <w:lsdException w:name="Colorful List Accent 1" w:uiPriority="72"/>
+    <w:lsdException w:name="Colorful Grid Accent 1" w:uiPriority="73"/>
+    <w:lsdException w:name="Light Shading Accent 2" w:uiPriority="60"/>
+    <w:lsdException w:name="Light List Accent 2" w:uiPriority="61"/>
+    <w:lsdException w:name="Light Grid Accent 2" w:uiPriority="62"/>
+    <w:lsdException w:name="Medium Shading 1 Accent 2" w:uiPriority="63"/>
+    <w:lsdException w:name="Medium Shading 2 Accent 2" w:uiPriority="64"/>
+    <w:lsdException w:name="Medium List 1 Accent 2" w:uiPriority="65"/>
+    <w:lsdException w:name="Medium List 2 Accent 2" w:uiPriority="66"/>
+    <w:lsdException w:name="Medium Grid 1 Accent 2" w:uiPriority="67"/>
+    <w:lsdException w:name="Medium Grid 2 Accent 2" w:uiPriority="68"/>
+    <w:lsdException w:name="Medium Grid 3 Accent 2" w:uiPriority="69"/>
+    <w:lsdException w:name="Dark List Accent 2" w:uiPriority="70"/>
+    <w:lsdException w:name="Colorful Shading Accent 2" w:uiPriority="71"/>
+    <w:lsdException w:name="Colorful List Accent 2" w:uiPriority="72"/>
+    <w:lsdException w:name="Colorful Grid Accent 2" w:uiPriority="73"/>
+    <w:lsdException w:name="Light Shading Accent 3" w:uiPriority="60"/>
+    <w:lsdException w:name="Light List Accent 3" w:uiPriority="61"/>
+    <w:lsdException w:name="Light Grid Accent 3" w:uiPriority="62"/>
+    <w:lsdException w:name="Medium Shading 1 Accent 3" w:uiPriority="63"/>
+    <w:lsdException w:name="Medium Shading 2 Accent 3" w:uiPriority="64"/>
+    <w:lsdException w:name="Medium List 1 Accent 3" w:uiPriority="65"/>
+    <w:lsdException w:name="Medium List 2 Accent 3" w:uiPriority="66"/>
+    <w:lsdException w:name="Medium Grid 1 Accent 3" w:uiPriority="67"/>
+    <w:lsdException w:name="Medium Grid 2 Accent 3" w:uiPriority="68"/>
+    <w:lsdException w:name="Medium Grid 3 Accent 3" w:uiPriority="69"/>
+    <w:lsdException w:name="Dark List Accent 3" w:uiPriority="70"/>
+    <w:lsdException w:name="Colorful Shading Accent 3" w:uiPriority="71"/>
+    <w:lsdException w:name="Colorful List Accent 3" w:uiPriority="72"/>
+    <w:lsdException w:name="Colorful Grid Accent 3" w:uiPriority="73"/>
+    <w:lsdException w:name="Light Shading Accent 4" w:uiPriority="60"/>
+    <w:lsdException w:name="Light List Accent 4" w:uiPriority="61"/>
+    <w:lsdException w:name="Light Grid Accent 4" w:uiPriority="62"/>
+    <w:lsdException w:name="Medium Shading 1 Accent 4" w:uiPriority="63"/>
+    <w:lsdException w:name="Medium Shading 2 Accent 4" w:uiPriority="64"/>
+    <w:lsdException w:name="Medium List 1 Accent 4" w:uiPriority="65"/>
+    <w:lsdException w:name="Medium List 2 Accent 4" w:uiPriority="66"/>
+    <w:lsdException w:name="Medium Grid 1 Accent 4" w:uiPriority="67"/>
+    <w:lsdException w:name="Medium Grid 2 Accent 4" w:uiPriority="68"/>
+    <w:lsdException w:name="Medium Grid 3 Accent 4" w:uiPriority="69"/>
+    <w:lsdException w:name="Dark List Accent 4" w:uiPriority="70"/>
+    <w:lsdException w:name="Colorful Shading Accent 4" w:uiPriority="71"/>
+    <w:lsdException w:name="Colorful List Accent 4" w:uiPriority="72"/>
+    <w:lsdException w:name="Colorful Grid Accent 4" w:uiPriority="73"/>
+    <w:lsdException w:name="Light Shading Accent 5" w:uiPriority="60"/>
+    <w:lsdException w:name="Light List Accent 5" w:uiPriority="61"/>
+    <w:lsdException w:name="Light Grid Accent 5" w:uiPriority="62"/>
+    <w:lsdException w:name="Medium Shading 1 Accent 5" w:uiPriority="63"/>
+    <w:lsdException w:name="Medium Shading 2 Accent 5" w:uiPriority="64"/>
+    <w:lsdException w:name="Medium List 1 Accent 5" w:uiPriority="65"/>
+    <w:lsdException w:name="Medium List 2 Accent 5" w:uiPriority="66"/>
+    <w:lsdException w:name="Medium Grid 1 Accent 5" w:uiPriority="67"/>
+    <w:lsdException w:name="Medium Grid 2 Accent 5" w:uiPriority="68"/>
+    <w:lsdException w:name="Medium Grid 3 Accent 5" w:uiPriority="69"/>
+    <w:lsdException w:name="Dark List Accent 5" w:uiPriority="70"/>
+    <w:lsdException w:name="Colorful Shading Accent 5" w:uiPriority="71"/>
+    <w:lsdException w:name="Colorful List Accent 5" w:uiPriority="72"/>
+    <w:lsdException w:name="Colorful Grid Accent 5" w:uiPriority="73"/>
+    <w:lsdException w:name="Light Shading Accent 6" w:uiPriority="60"/>
+    <w:lsdException w:name="Light List Accent 6" w:uiPriority="61"/>
+    <w:lsdException w:name="Light Grid Accent 6" w:uiPriority="62"/>
+    <w:lsdException w:name="Medium Shading 1 Accent 6" w:uiPriority="63"/>
+    <w:lsdException w:name="Medium Shading 2 Accent 6" w:uiPriority="64"/>
+    <w:lsdException w:name="Medium List 1 Accent 6" w:uiPriority="65"/>
+    <w:lsdException w:name="Medium List 2 Accent 6" w:uiPriority="66"/>
+    <w:lsdException w:name="Medium Grid 1 Accent 6" w:uiPriority="67"/>
+    <w:lsdException w:name="Medium Grid 2 Accent 6" w:uiPriority="68"/>
+    <w:lsdException w:name="Medium Grid 3 Accent 6" w:uiPriority="69"/>
+    <w:lsdException w:name="Dark List Accent 6" w:uiPriority="70"/>
+    <w:lsdException w:name="Colorful Shading Accent 6" w:uiPriority="71"/>
+    <w:lsdException w:name="Colorful List Accent 6" w:uiPriority="72"/>
+    <w:lsdException w:name="Colorful Grid Accent 6" w:uiPriority="73"/>
+    <w:lsdException w:name="Subtle Emphasis" w:uiPriority="19" w:qFormat="1"/>
+    <w:lsdException w:name="Intense Emphasis" w:uiPriority="21" w:qFormat="1"/>
+    <w:lsdException w:name="Subtle Reference" w:uiPriority="31" w:qFormat="1"/>
+    <w:lsdException w:name="Intense Reference" w:uiPriority="32" w:qFormat="1"/>
+    <w:lsdException w:name="Book Title" w:uiPriority="33" w:qFormat="1"/>
+    <w:lsdException w:name="Bibliography" w:semiHidden="1" w:uiPriority="37" w:unhideWhenUsed="1"/>
+    <w:lsdException w:name="TOC Heading" w:semiHidden="1" w:uiPriority="39" w:unhideWhenUsed="1" w:qFormat="1"/>
+    <w:lsdException w:name="Plain Table 1" w:uiPriority="41"/>
+    <w:lsdException w:name="Plain Table 2" w:uiPriority="42"/>
+    <w:lsdException w:name="Plain Table 3" w:uiPriority="43"/>
+    <w:lsdException w:name="Plain Table 4" w:uiPriority="44"/>
+    <w:lsdException w:name="Plain Table 5" w:uiPriority="45"/>
+    <w:lsdException w:name="Grid Table Light" w:uiPriority="40"/>
+    <w:lsdException w:name="Grid Table 1 Light" w:uiPriority="46"/>
+    <w:lsdException w:name="Grid Table 2" w:uiPriority="47"/>
+    <w:lsdException w:name="Grid Table 3" w:uiPriority="48"/>
+    <w:lsdException w:name="Grid Table 4" w:uiPriority="49"/>
+    <w:lsdException w:name="Grid Table 5 Dark" w:uiPriority="50"/>
+    <w:lsdException w:name="Grid Table 6 Colorful" w:uiPriority="51"/>
+    <w:lsdException w:name="Grid Table 7 Colorful" w:uiPriority="52"/>
+    <w:lsdException w:name="Grid Table 1 Light Accent 1" w:uiPriority="46"/>
+    <w:lsdException w:name="Grid Table 2 Accent 1" w:uiPriority="47"/>
+    <w:lsdException w:name="Grid Table 3 Accent 1" w:uiPriority="48"/>
+    <w:lsdException w:name="Grid Table 4 Accent 1" w:uiPriority="49"/>
+    <w:lsdException w:name="Grid Table 5 Dark Accent 1" w:uiPriority="50"/>
+    <w:lsdException w:name="Grid Table 6 Colorful Accent 1" w:uiPriority="51"/>
+    <w:lsdException w:name="Grid Table 7 Colorful Accent 1" w:uiPriority="52"/>
+    <w:lsdException w:name="Grid Table 1 Light Accent 2" w:uiPriority="46"/>
+    <w:lsdException w:name="Grid Table 2 Accent 2" w:uiPriority="47"/>
+    <w:lsdException w:name="Grid Table 3 Accent 2" w:uiPriority="48"/>
+    <w:lsdException w:name="Grid Table 4 Accent 2" w:uiPriority="49"/>
+    <w:lsdException w:name="Grid Table 5 Dark Accent 2" w:uiPriority="50"/>
+    <w:lsdException w:name="Grid Table 6 Colorful Accent 2" w:uiPriority="51"/>
+    <w:lsdException w:name="Grid Table 7 Colorful Accent 2" w:uiPriority="52"/>
+    <w:lsdException w:name="Grid Table 1 Light Accent 3" w:uiPriority="46"/>
+    <w:lsdException w:name="Grid Table 2 Accent 3" w:uiPriority="47"/>
+    <w:lsdException w:name="Grid Table 3 Accent 3" w:uiPriority="48"/>
+    <w:lsdException w:name="Grid Table 4 Accent 3" w:uiPriority="49"/>
+    <w:lsdException w:name="Grid Table 5 Dark Accent 3" w:uiPriority="50"/>
+    <w:lsdException w:name="Grid Table 6 Colorful Accent 3" w:uiPriority="51"/>
+    <w:lsdException w:name="Grid Table 7 Colorful Accent 3" w:uiPriority="52"/>
+    <w:lsdException w:name="Grid Table 1 Light Accent 4" w:uiPriority="46"/>
+    <w:lsdException w:name="Grid Table 2 Accent 4" w:uiPriority="47"/>
+    <w:lsdException w:name="Grid Table 3 Accent 4" w:uiPriority="48"/>
+    <w:lsdException w:name="Grid Table 4 Accent 4" w:uiPriority="49"/>
+    <w:lsdException w:name="Grid Table 5 Dark Accent 4" w:uiPriority="50"/>
+    <w:lsdException w:name="Grid Table 6 Colorful Accent 4" w:uiPriority="51"/>
+    <w:lsdException w:name="Grid Table 7 Colorful Accent 4" w:uiPriority="52"/>
+    <w:lsdException w:name="Grid Table 1 Light Accent 5" w:uiPriority="46"/>
+    <w:lsdException w:name="Grid Table 2 Accent 5" w:uiPriority="47"/>
+    <w:lsdException w:name="Grid Table 3 Accent 5" w:uiPriority="48"/>
+    <w:lsdException w:name="Grid Table 4 Accent 5" w:uiPriority="49"/>
+    <w:lsdException w:name="Grid Table 5 Dark Accent 5" w:uiPriority="50"/>
+    <w:lsdException w:name="Grid Table 6 Colorful Accent 5" w:uiPriority="51"/>
+    <w:lsdException w:name="Grid Table 7 Colorful Accent 5" w:uiPriority="52"/>
+    <w:lsdException w:name="Grid Table 1 Light Accent 6" w:uiPriority="46"/>
+    <w:lsdException w:name="Grid Table 2 Accent 6" w:uiPriority="47"/>
+    <w:lsdException w:name="Grid Table 3 Accent 6" w:uiPriority="48"/>
+    <w:lsdException w:name="Grid Table 4 Accent 6" w:uiPriority="49"/>
+    <w:lsdException w:name="Grid Table 5 Dark Accent 6" w:uiPriority="50"/>
+    <w:lsdException w:name="Grid Table 6 Colorful Accent 6" w:uiPriority="51"/>
+    <w:lsdException w:name="Grid Table 7 Colorful Accent 6" w:uiPriority="52"/>
+    <w:lsdException w:name="List Table 1 Light" w:uiPriority="46"/>
+    <w:lsdException w:name="List Table 2" w:uiPriority="47"/>
+    <w:lsdException w:name="List Table 3" w:uiPriority="48"/>
+    <w:lsdException w:name="List Table 4" w:uiPriority="49"/>
+    <w:lsdException w:name="List Table 5 Dark" w:uiPriority="50"/>
+    <w:lsdException w:name="List Table 6 Colorful" w:uiPriority="51"/>
+    <w:lsdException w:name="List Table 7 Colorful" w:uiPriority="52"/>
+    <w:lsdException w:name="List Table 1 Light Accent 1" w:uiPriority="46"/>
+    <w:lsdException w:name="List Table 2 Accent 1" w:uiPriority="47"/>
+    <w:lsdException w:name="List Table 3 Accent 1" w:uiPriority="48"/>
+    <w:lsdException w:name="List Table 4 Accent 1" w:uiPriority="49"/>
+    <w:lsdException w:name="List Table 5 Dark Accent 1" w:uiPriority="50"/>
+    <w:lsdException w:name="List Table 6 Colorful Accent 1" w:uiPriority="51"/>
+    <w:lsdException w:name="List Table 7 Colorful Accent 1" w:uiPriority="52"/>
+    <w:lsdException w:name="List Table 1 Light Accent 2" w:uiPriority="46"/>
+    <w:lsdException w:name="List Table 2 Accent 2" w:uiPriority="47"/>
+    <w:lsdException w:name="List Table 3 Accent 2" w:uiPriority="48"/>
+    <w:lsdException w:name="List Table 4 Accent 2" w:uiPriority="49"/>
+    <w:lsdException w:name="List Table 5 Dark Accent 2" w:uiPriority="50"/>
+    <w:lsdException w:name="List Table 6 Colorful Accent 2" w:uiPriority="51"/>
+    <w:lsdException w:name="List Table 7 Colorful Accent 2" w:uiPriority="52"/>
+    <w:lsdException w:name="List Table 1 Light Accent 3" w:uiPriority="46"/>
+    <w:lsdException w:name="List Table 2 Accent 3" w:uiPriority="47"/>
+    <w:lsdException w:name="List Table 3 Accent 3" w:uiPriority="48"/>
+    <w:lsdException w:name="List Table 4 Accent 3" w:uiPriority="49"/>
+    <w:lsdException w:name="List Table 5 Dark Accent 3" w:uiPriority="50"/>
+    <w:lsdException w:name="List Table 6 Colorful Accent 3" w:uiPriority="51"/>
+    <w:lsdException w:name="List Table 7 Colorful Accent 3" w:uiPriority="52"/>
+    <w:lsdException w:name="List Table 1 Light Accent 4" w:uiPriority="46"/>
+    <w:lsdException w:name="List Table 2 Accent 4" w:uiPriority="47"/>
+    <w:lsdException w:name="List Table 3 Accent 4" w:uiPriority="48"/>
+    <w:lsdException w:name="List Table 4 Accent 4" w:uiPriority="49"/>
+    <w:lsdException w:name="List Table 5 Dark Accent 4" w:uiPriority="50"/>
+    <w:lsdException w:name="List Table 6 Colorful Accent 4" w:uiPriority="51"/>
+    <w:lsdException w:name="List Table 7 Colorful Accent 4" w:uiPriority="52"/>
+    <w:lsdException w:name="List Table 1 Light Accent 5" w:uiPriority="46"/>
+    <w:lsdException w:name="List Table 2 Accent 5" w:uiPriority="47"/>
+    <w:lsdException w:name="List Table 3 Accent 5" w:uiPriority="48"/>
+    <w:lsdException w:name="List Table 4 Accent 5" w:uiPriority="49"/>
+    <w:lsdException w:name="List Table 5 Dark Accent 5" w:uiPriority="50"/>
+    <w:lsdException w:name="List Table 6 Colorful Accent 5" w:uiPriority="51"/>
+    <w:lsdException w:name="List Table 7 Colorful Accent 5" w:uiPriority="52"/>
+    <w:lsdException w:name="List Table 1 Light Accent 6" w:uiPriority="46"/>
+    <w:lsdException w:name="List Table 2 Accent 6" w:uiPriority="47"/>
+    <w:lsdException w:name="List Table 3 Accent 6" w:uiPriority="48"/>
+    <w:lsdException w:name="List Table 4 Accent 6" w:uiPriority="49"/>
+    <w:lsdException w:name="List Table 5 Dark Accent 6" w:uiPriority="50"/>
+    <w:lsdException w:name="List Table 6 Colorful Accent 6" w:uiPriority="51"/>
+    <w:lsdException w:name="List Table 7 Colorful Accent 6" w:uiPriority="52"/>
   </w:latentStyles>
   <w:style w:type="paragraph" w:default="1" w:styleId="Normal">
     <w:name w:val="Normal"/>
@@ -5861,7 +5728,7 @@
 </file>
 
 <file path=word/glossary/webSettings.xml><?xml version="1.0" encoding="utf-8"?>
-<w:webSettings xmlns:mc="http://schemas.openxmlformats.org/markup-compatibility/2006" xmlns:r="http://schemas.openxmlformats.org/officeDocument/2006/relationships" xmlns:w="http://schemas.openxmlformats.org/wordprocessingml/2006/main" xmlns:w14="http://schemas.microsoft.com/office/word/2010/wordml" mc:Ignorable="w14">
+<w:webSettings xmlns:mc="http://schemas.openxmlformats.org/markup-compatibility/2006" xmlns:r="http://schemas.openxmlformats.org/officeDocument/2006/relationships" xmlns:w="http://schemas.openxmlformats.org/wordprocessingml/2006/main" xmlns:w14="http://schemas.microsoft.com/office/word/2010/wordml" xmlns:w15="http://schemas.microsoft.com/office/word/2012/wordml" mc:Ignorable="w14 w15">
   <w:optimizeForBrowser/>
   <w:allowPNG/>
 </w:webSettings>
@@ -6176,7 +6043,7 @@
 </file>
 
 <file path=customXml/itemProps2.xml><?xml version="1.0" encoding="utf-8"?>
-<ds:datastoreItem xmlns:ds="http://schemas.openxmlformats.org/officeDocument/2006/customXml" ds:itemID="{7977C8C7-D3F0-4F62-9143-191A551E0E71}">
+<ds:datastoreItem xmlns:ds="http://schemas.openxmlformats.org/officeDocument/2006/customXml" ds:itemID="{A97FD535-CAA7-4526-965C-E51371085042}">
   <ds:schemaRefs>
     <ds:schemaRef ds:uri="http://schemas.openxmlformats.org/officeDocument/2006/bibliography"/>
   </ds:schemaRefs>

</xml_diff>

<commit_message>
Fixed last minute missing things finalized Design Doc
</commit_message>
<xml_diff>
--- a/URS and Design/Blackjack Design Document.docx
+++ b/URS and Design/Blackjack Design Document.docx
@@ -432,9 +432,6 @@
           <w:sdtPr>
             <w:alias w:val="Date"/>
             <w:id w:val="14700083"/>
-            <w:placeholder>
-              <w:docPart w:val="59B5E3932F9D49BD80F50201BECA998A"/>
-            </w:placeholder>
             <w:dataBinding w:prefixMappings="xmlns:ns0='http://schemas.microsoft.com/office/2006/coverPageProps'" w:xpath="/ns0:CoverPageProperties[1]/ns0:PublishDate[1]" w:storeItemID="{55AF091B-3C7A-41E3-B477-F2FDAA23CFDA}"/>
             <w:date w:fullDate="2015-05-01T00:00:00Z">
               <w:dateFormat w:val="dd-MMM-yy"/>
@@ -551,12 +548,7 @@
             <w:pStyle w:val="TOCHeading"/>
           </w:pPr>
           <w:r>
-            <w:t xml:space="preserve">Table of </w:t>
-          </w:r>
-          <w:bookmarkStart w:id="0" w:name="_GoBack"/>
-          <w:bookmarkEnd w:id="0"/>
-          <w:r>
-            <w:t>Contents</w:t>
+            <w:t>Table of Contents</w:t>
           </w:r>
         </w:p>
         <w:p>
@@ -579,7 +571,7 @@
           <w:r>
             <w:fldChar w:fldCharType="separate"/>
           </w:r>
-          <w:hyperlink w:anchor="_Toc419564265" w:history="1">
+          <w:hyperlink w:anchor="_Toc422358851" w:history="1">
             <w:r>
               <w:rPr>
                 <w:rStyle w:val="Hyperlink"/>
@@ -606,7 +598,7 @@
                 <w:noProof/>
                 <w:webHidden/>
               </w:rPr>
-              <w:instrText xml:space="preserve"> PAGEREF _Toc419564265 \h </w:instrText>
+              <w:instrText xml:space="preserve"> PAGEREF _Toc422358851 \h </w:instrText>
             </w:r>
             <w:r>
               <w:rPr>
@@ -648,7 +640,7 @@
               <w:noProof/>
             </w:rPr>
           </w:pPr>
-          <w:hyperlink w:anchor="_Toc419564266" w:history="1">
+          <w:hyperlink w:anchor="_Toc422358852" w:history="1">
             <w:r>
               <w:rPr>
                 <w:rStyle w:val="Hyperlink"/>
@@ -675,7 +667,7 @@
                 <w:noProof/>
                 <w:webHidden/>
               </w:rPr>
-              <w:instrText xml:space="preserve"> PAGEREF _Toc419564266 \h </w:instrText>
+              <w:instrText xml:space="preserve"> PAGEREF _Toc422358852 \h </w:instrText>
             </w:r>
             <w:r>
               <w:rPr>
@@ -717,7 +709,7 @@
               <w:noProof/>
             </w:rPr>
           </w:pPr>
-          <w:hyperlink w:anchor="_Toc419564267" w:history="1">
+          <w:hyperlink w:anchor="_Toc422358853" w:history="1">
             <w:r>
               <w:rPr>
                 <w:rStyle w:val="Hyperlink"/>
@@ -744,7 +736,7 @@
                 <w:noProof/>
                 <w:webHidden/>
               </w:rPr>
-              <w:instrText xml:space="preserve"> PAGEREF _Toc419564267 \h </w:instrText>
+              <w:instrText xml:space="preserve"> PAGEREF _Toc422358853 \h </w:instrText>
             </w:r>
             <w:r>
               <w:rPr>
@@ -786,7 +778,7 @@
               <w:noProof/>
             </w:rPr>
           </w:pPr>
-          <w:hyperlink w:anchor="_Toc419564268" w:history="1">
+          <w:hyperlink w:anchor="_Toc422358854" w:history="1">
             <w:r>
               <w:rPr>
                 <w:rStyle w:val="Hyperlink"/>
@@ -813,7 +805,7 @@
                 <w:noProof/>
                 <w:webHidden/>
               </w:rPr>
-              <w:instrText xml:space="preserve"> PAGEREF _Toc419564268 \h </w:instrText>
+              <w:instrText xml:space="preserve"> PAGEREF _Toc422358854 \h </w:instrText>
             </w:r>
             <w:r>
               <w:rPr>
@@ -833,7 +825,7 @@
                 <w:noProof/>
                 <w:webHidden/>
               </w:rPr>
-              <w:t>3</w:t>
+              <w:t>4</w:t>
             </w:r>
             <w:r>
               <w:rPr>
@@ -843,6 +835,122 @@
               <w:fldChar w:fldCharType="end"/>
             </w:r>
           </w:hyperlink>
+        </w:p>
+        <w:bookmarkStart w:id="0" w:name="_GoBack"/>
+        <w:bookmarkEnd w:id="0"/>
+        <w:p>
+          <w:pPr>
+            <w:pStyle w:val="TOC1"/>
+            <w:tabs>
+              <w:tab w:val="right" w:leader="dot" w:pos="9350"/>
+            </w:tabs>
+            <w:rPr>
+              <w:rFonts w:eastAsiaTheme="minorEastAsia"/>
+              <w:noProof/>
+            </w:rPr>
+          </w:pPr>
+          <w:r>
+            <w:rPr>
+              <w:rStyle w:val="Hyperlink"/>
+              <w:noProof/>
+            </w:rPr>
+            <w:fldChar w:fldCharType="begin"/>
+          </w:r>
+          <w:r>
+            <w:rPr>
+              <w:rStyle w:val="Hyperlink"/>
+              <w:noProof/>
+            </w:rPr>
+            <w:instrText xml:space="preserve"> </w:instrText>
+          </w:r>
+          <w:r>
+            <w:rPr>
+              <w:noProof/>
+            </w:rPr>
+            <w:instrText>HYPERLINK \l "_Toc422358856"</w:instrText>
+          </w:r>
+          <w:r>
+            <w:rPr>
+              <w:rStyle w:val="Hyperlink"/>
+              <w:noProof/>
+            </w:rPr>
+            <w:instrText xml:space="preserve"> </w:instrText>
+          </w:r>
+          <w:r>
+            <w:rPr>
+              <w:rStyle w:val="Hyperlink"/>
+              <w:noProof/>
+            </w:rPr>
+          </w:r>
+          <w:r>
+            <w:rPr>
+              <w:rStyle w:val="Hyperlink"/>
+              <w:noProof/>
+            </w:rPr>
+            <w:fldChar w:fldCharType="separate"/>
+          </w:r>
+          <w:r>
+            <w:rPr>
+              <w:rStyle w:val="Hyperlink"/>
+              <w:noProof/>
+            </w:rPr>
+            <w:t>Server Class Diagram</w:t>
+          </w:r>
+          <w:r>
+            <w:rPr>
+              <w:noProof/>
+              <w:webHidden/>
+            </w:rPr>
+            <w:tab/>
+          </w:r>
+          <w:r>
+            <w:rPr>
+              <w:noProof/>
+              <w:webHidden/>
+            </w:rPr>
+            <w:fldChar w:fldCharType="begin"/>
+          </w:r>
+          <w:r>
+            <w:rPr>
+              <w:noProof/>
+              <w:webHidden/>
+            </w:rPr>
+            <w:instrText xml:space="preserve"> PAGEREF _Toc422358856 \h </w:instrText>
+          </w:r>
+          <w:r>
+            <w:rPr>
+              <w:noProof/>
+              <w:webHidden/>
+            </w:rPr>
+          </w:r>
+          <w:r>
+            <w:rPr>
+              <w:noProof/>
+              <w:webHidden/>
+            </w:rPr>
+            <w:fldChar w:fldCharType="separate"/>
+          </w:r>
+          <w:r>
+            <w:rPr>
+              <w:noProof/>
+              <w:webHidden/>
+            </w:rPr>
+            <w:t>5</w:t>
+          </w:r>
+          <w:r>
+            <w:rPr>
+              <w:noProof/>
+              <w:webHidden/>
+            </w:rPr>
+            <w:fldChar w:fldCharType="end"/>
+          </w:r>
+          <w:r>
+            <w:rPr>
+              <w:rStyle w:val="Hyperlink"/>
+              <w:noProof/>
+            </w:rPr>
+            <w:fldChar w:fldCharType="end"/>
+          </w:r>
         </w:p>
         <w:p>
           <w:pPr>
@@ -855,13 +963,13 @@
               <w:noProof/>
             </w:rPr>
           </w:pPr>
-          <w:hyperlink w:anchor="_Toc419564269" w:history="1">
+          <w:hyperlink w:anchor="_Toc422358857" w:history="1">
             <w:r>
               <w:rPr>
                 <w:rStyle w:val="Hyperlink"/>
                 <w:noProof/>
               </w:rPr>
-              <w:t>Server Class Diagram</w:t>
+              <w:t>Sequence Diagrams</w:t>
             </w:r>
             <w:r>
               <w:rPr>
@@ -882,7 +990,7 @@
                 <w:noProof/>
                 <w:webHidden/>
               </w:rPr>
-              <w:instrText xml:space="preserve"> PAGEREF _Toc419564269 \h </w:instrText>
+              <w:instrText xml:space="preserve"> PAGEREF _Toc422358857 \h </w:instrText>
             </w:r>
             <w:r>
               <w:rPr>
@@ -902,76 +1010,7 @@
                 <w:noProof/>
                 <w:webHidden/>
               </w:rPr>
-              <w:t>3</w:t>
-            </w:r>
-            <w:r>
-              <w:rPr>
-                <w:noProof/>
-                <w:webHidden/>
-              </w:rPr>
-              <w:fldChar w:fldCharType="end"/>
-            </w:r>
-          </w:hyperlink>
-        </w:p>
-        <w:p>
-          <w:pPr>
-            <w:pStyle w:val="TOC1"/>
-            <w:tabs>
-              <w:tab w:val="right" w:leader="dot" w:pos="9350"/>
-            </w:tabs>
-            <w:rPr>
-              <w:rFonts w:eastAsiaTheme="minorEastAsia"/>
-              <w:noProof/>
-            </w:rPr>
-          </w:pPr>
-          <w:hyperlink w:anchor="_Toc419564270" w:history="1">
-            <w:r>
-              <w:rPr>
-                <w:rStyle w:val="Hyperlink"/>
-                <w:noProof/>
-              </w:rPr>
-              <w:t>Sequence Diagrams</w:t>
-            </w:r>
-            <w:r>
-              <w:rPr>
-                <w:noProof/>
-                <w:webHidden/>
-              </w:rPr>
-              <w:tab/>
-            </w:r>
-            <w:r>
-              <w:rPr>
-                <w:noProof/>
-                <w:webHidden/>
-              </w:rPr>
-              <w:fldChar w:fldCharType="begin"/>
-            </w:r>
-            <w:r>
-              <w:rPr>
-                <w:noProof/>
-                <w:webHidden/>
-              </w:rPr>
-              <w:instrText xml:space="preserve"> PAGEREF _Toc419564270 \h </w:instrText>
-            </w:r>
-            <w:r>
-              <w:rPr>
-                <w:noProof/>
-                <w:webHidden/>
-              </w:rPr>
-            </w:r>
-            <w:r>
-              <w:rPr>
-                <w:noProof/>
-                <w:webHidden/>
-              </w:rPr>
-              <w:fldChar w:fldCharType="separate"/>
-            </w:r>
-            <w:r>
-              <w:rPr>
-                <w:noProof/>
-                <w:webHidden/>
-              </w:rPr>
-              <w:t>4</w:t>
+              <w:t>6</w:t>
             </w:r>
             <w:r>
               <w:rPr>
@@ -993,7 +1032,7 @@
               <w:noProof/>
             </w:rPr>
           </w:pPr>
-          <w:hyperlink w:anchor="_Toc419564271" w:history="1">
+          <w:hyperlink w:anchor="_Toc422358858" w:history="1">
             <w:r>
               <w:rPr>
                 <w:rStyle w:val="Hyperlink"/>
@@ -1020,7 +1059,7 @@
                 <w:noProof/>
                 <w:webHidden/>
               </w:rPr>
-              <w:instrText xml:space="preserve"> PAGEREF _Toc419564271 \h </w:instrText>
+              <w:instrText xml:space="preserve"> PAGEREF _Toc422358858 \h </w:instrText>
             </w:r>
             <w:r>
               <w:rPr>
@@ -1040,7 +1079,7 @@
                 <w:noProof/>
                 <w:webHidden/>
               </w:rPr>
-              <w:t>4</w:t>
+              <w:t>6</w:t>
             </w:r>
             <w:r>
               <w:rPr>
@@ -1062,13 +1101,13 @@
               <w:noProof/>
             </w:rPr>
           </w:pPr>
-          <w:hyperlink w:anchor="_Toc419564272" w:history="1">
+          <w:hyperlink w:anchor="_Toc422358859" w:history="1">
             <w:r>
               <w:rPr>
                 <w:rStyle w:val="Hyperlink"/>
                 <w:noProof/>
               </w:rPr>
-              <w:t>2. Starting a Game</w:t>
+              <w:t>2. Creating a Game</w:t>
             </w:r>
             <w:r>
               <w:rPr>
@@ -1089,7 +1128,7 @@
                 <w:noProof/>
                 <w:webHidden/>
               </w:rPr>
-              <w:instrText xml:space="preserve"> PAGEREF _Toc419564272 \h </w:instrText>
+              <w:instrText xml:space="preserve"> PAGEREF _Toc422358859 \h </w:instrText>
             </w:r>
             <w:r>
               <w:rPr>
@@ -1109,7 +1148,7 @@
                 <w:noProof/>
                 <w:webHidden/>
               </w:rPr>
-              <w:t>5</w:t>
+              <w:t>7</w:t>
             </w:r>
             <w:r>
               <w:rPr>
@@ -1131,7 +1170,7 @@
               <w:noProof/>
             </w:rPr>
           </w:pPr>
-          <w:hyperlink w:anchor="_Toc419564273" w:history="1">
+          <w:hyperlink w:anchor="_Toc422358860" w:history="1">
             <w:r>
               <w:rPr>
                 <w:rStyle w:val="Hyperlink"/>
@@ -1158,7 +1197,7 @@
                 <w:noProof/>
                 <w:webHidden/>
               </w:rPr>
-              <w:instrText xml:space="preserve"> PAGEREF _Toc419564273 \h </w:instrText>
+              <w:instrText xml:space="preserve"> PAGEREF _Toc422358860 \h </w:instrText>
             </w:r>
             <w:r>
               <w:rPr>
@@ -1178,7 +1217,7 @@
                 <w:noProof/>
                 <w:webHidden/>
               </w:rPr>
-              <w:t>5</w:t>
+              <w:t>8</w:t>
             </w:r>
             <w:r>
               <w:rPr>
@@ -1200,13 +1239,13 @@
               <w:noProof/>
             </w:rPr>
           </w:pPr>
-          <w:hyperlink w:anchor="_Toc419564274" w:history="1">
+          <w:hyperlink w:anchor="_Toc422358861" w:history="1">
             <w:r>
               <w:rPr>
                 <w:rStyle w:val="Hyperlink"/>
                 <w:noProof/>
               </w:rPr>
-              <w:t>4. Inviting a Player to the Game</w:t>
+              <w:t>4. Adding Money to the Pool</w:t>
             </w:r>
             <w:r>
               <w:rPr>
@@ -1227,7 +1266,7 @@
                 <w:noProof/>
                 <w:webHidden/>
               </w:rPr>
-              <w:instrText xml:space="preserve"> PAGEREF _Toc419564274 \h </w:instrText>
+              <w:instrText xml:space="preserve"> PAGEREF _Toc422358861 \h </w:instrText>
             </w:r>
             <w:r>
               <w:rPr>
@@ -1247,7 +1286,7 @@
                 <w:noProof/>
                 <w:webHidden/>
               </w:rPr>
-              <w:t>6</w:t>
+              <w:t>8</w:t>
             </w:r>
             <w:r>
               <w:rPr>
@@ -1269,13 +1308,13 @@
               <w:noProof/>
             </w:rPr>
           </w:pPr>
-          <w:hyperlink w:anchor="_Toc419564275" w:history="1">
+          <w:hyperlink w:anchor="_Toc422358862" w:history="1">
             <w:r>
               <w:rPr>
                 <w:rStyle w:val="Hyperlink"/>
                 <w:noProof/>
               </w:rPr>
-              <w:t>5. Adding Money to the Pool</w:t>
+              <w:t>5. Hit</w:t>
             </w:r>
             <w:r>
               <w:rPr>
@@ -1296,7 +1335,7 @@
                 <w:noProof/>
                 <w:webHidden/>
               </w:rPr>
-              <w:instrText xml:space="preserve"> PAGEREF _Toc419564275 \h </w:instrText>
+              <w:instrText xml:space="preserve"> PAGEREF _Toc422358862 \h </w:instrText>
             </w:r>
             <w:r>
               <w:rPr>
@@ -1316,7 +1355,7 @@
                 <w:noProof/>
                 <w:webHidden/>
               </w:rPr>
-              <w:t>6</w:t>
+              <w:t>9</w:t>
             </w:r>
             <w:r>
               <w:rPr>
@@ -1338,13 +1377,13 @@
               <w:noProof/>
             </w:rPr>
           </w:pPr>
-          <w:hyperlink w:anchor="_Toc419564276" w:history="1">
+          <w:hyperlink w:anchor="_Toc422358863" w:history="1">
             <w:r>
               <w:rPr>
                 <w:rStyle w:val="Hyperlink"/>
                 <w:noProof/>
               </w:rPr>
-              <w:t>6. Hit</w:t>
+              <w:t>6. Stay</w:t>
             </w:r>
             <w:r>
               <w:rPr>
@@ -1365,7 +1404,7 @@
                 <w:noProof/>
                 <w:webHidden/>
               </w:rPr>
-              <w:instrText xml:space="preserve"> PAGEREF _Toc419564276 \h </w:instrText>
+              <w:instrText xml:space="preserve"> PAGEREF _Toc422358863 \h </w:instrText>
             </w:r>
             <w:r>
               <w:rPr>
@@ -1385,7 +1424,7 @@
                 <w:noProof/>
                 <w:webHidden/>
               </w:rPr>
-              <w:t>7</w:t>
+              <w:t>10</w:t>
             </w:r>
             <w:r>
               <w:rPr>
@@ -1407,13 +1446,13 @@
               <w:noProof/>
             </w:rPr>
           </w:pPr>
-          <w:hyperlink w:anchor="_Toc419564277" w:history="1">
+          <w:hyperlink w:anchor="_Toc422358864" w:history="1">
             <w:r>
               <w:rPr>
                 <w:rStyle w:val="Hyperlink"/>
                 <w:noProof/>
               </w:rPr>
-              <w:t>7. Stay</w:t>
+              <w:t>7. Leaving a Game</w:t>
             </w:r>
             <w:r>
               <w:rPr>
@@ -1434,7 +1473,7 @@
                 <w:noProof/>
                 <w:webHidden/>
               </w:rPr>
-              <w:instrText xml:space="preserve"> PAGEREF _Toc419564277 \h </w:instrText>
+              <w:instrText xml:space="preserve"> PAGEREF _Toc422358864 \h </w:instrText>
             </w:r>
             <w:r>
               <w:rPr>
@@ -1454,7 +1493,7 @@
                 <w:noProof/>
                 <w:webHidden/>
               </w:rPr>
-              <w:t>7</w:t>
+              <w:t>10</w:t>
             </w:r>
             <w:r>
               <w:rPr>
@@ -1476,13 +1515,13 @@
               <w:noProof/>
             </w:rPr>
           </w:pPr>
-          <w:hyperlink w:anchor="_Toc419564278" w:history="1">
+          <w:hyperlink w:anchor="_Toc422358865" w:history="1">
             <w:r>
               <w:rPr>
                 <w:rStyle w:val="Hyperlink"/>
                 <w:noProof/>
               </w:rPr>
-              <w:t>8. Leaving a Game</w:t>
+              <w:t>8. Logout</w:t>
             </w:r>
             <w:r>
               <w:rPr>
@@ -1503,7 +1542,7 @@
                 <w:noProof/>
                 <w:webHidden/>
               </w:rPr>
-              <w:instrText xml:space="preserve"> PAGEREF _Toc419564278 \h </w:instrText>
+              <w:instrText xml:space="preserve"> PAGEREF _Toc422358865 \h </w:instrText>
             </w:r>
             <w:r>
               <w:rPr>
@@ -1523,76 +1562,7 @@
                 <w:noProof/>
                 <w:webHidden/>
               </w:rPr>
-              <w:t>8</w:t>
-            </w:r>
-            <w:r>
-              <w:rPr>
-                <w:noProof/>
-                <w:webHidden/>
-              </w:rPr>
-              <w:fldChar w:fldCharType="end"/>
-            </w:r>
-          </w:hyperlink>
-        </w:p>
-        <w:p>
-          <w:pPr>
-            <w:pStyle w:val="TOC2"/>
-            <w:tabs>
-              <w:tab w:val="right" w:leader="dot" w:pos="9350"/>
-            </w:tabs>
-            <w:rPr>
-              <w:rFonts w:eastAsiaTheme="minorEastAsia"/>
-              <w:noProof/>
-            </w:rPr>
-          </w:pPr>
-          <w:hyperlink w:anchor="_Toc419564279" w:history="1">
-            <w:r>
-              <w:rPr>
-                <w:rStyle w:val="Hyperlink"/>
-                <w:noProof/>
-              </w:rPr>
-              <w:t>9. Logout</w:t>
-            </w:r>
-            <w:r>
-              <w:rPr>
-                <w:noProof/>
-                <w:webHidden/>
-              </w:rPr>
-              <w:tab/>
-            </w:r>
-            <w:r>
-              <w:rPr>
-                <w:noProof/>
-                <w:webHidden/>
-              </w:rPr>
-              <w:fldChar w:fldCharType="begin"/>
-            </w:r>
-            <w:r>
-              <w:rPr>
-                <w:noProof/>
-                <w:webHidden/>
-              </w:rPr>
-              <w:instrText xml:space="preserve"> PAGEREF _Toc419564279 \h </w:instrText>
-            </w:r>
-            <w:r>
-              <w:rPr>
-                <w:noProof/>
-                <w:webHidden/>
-              </w:rPr>
-            </w:r>
-            <w:r>
-              <w:rPr>
-                <w:noProof/>
-                <w:webHidden/>
-              </w:rPr>
-              <w:fldChar w:fldCharType="separate"/>
-            </w:r>
-            <w:r>
-              <w:rPr>
-                <w:noProof/>
-                <w:webHidden/>
-              </w:rPr>
-              <w:t>8</w:t>
+              <w:t>11</w:t>
             </w:r>
             <w:r>
               <w:rPr>
@@ -1644,12 +1614,12 @@
       <w:pPr>
         <w:pStyle w:val="Heading1"/>
       </w:pPr>
-      <w:bookmarkStart w:id="1" w:name="_Toc419564265"/>
     </w:p>
     <w:p>
       <w:pPr>
         <w:pStyle w:val="Heading1"/>
       </w:pPr>
+      <w:bookmarkStart w:id="1" w:name="_Toc422358851"/>
       <w:r>
         <w:t xml:space="preserve">Architecture </w:t>
       </w:r>
@@ -1658,7 +1628,6 @@
       </w:r>
       <w:bookmarkEnd w:id="1"/>
     </w:p>
-    <w:p/>
     <w:p>
       <w:r>
         <w:rPr>
@@ -1666,9 +1635,9 @@
         </w:rPr>
         <w:drawing>
           <wp:inline distT="0" distB="0" distL="0" distR="0">
-            <wp:extent cx="4899660" cy="2933700"/>
+            <wp:extent cx="5943600" cy="1967230"/>
             <wp:effectExtent l="0" t="0" r="0" b="0"/>
-            <wp:docPr id="1" name="Picture 1" descr="ArchitectureDiagram"/>
+            <wp:docPr id="25" name="Picture 25"/>
             <wp:cNvGraphicFramePr>
               <a:graphicFrameLocks xmlns:a="http://schemas.openxmlformats.org/drawingml/2006/main" noChangeAspect="1"/>
             </wp:cNvGraphicFramePr>
@@ -1676,10 +1645,8 @@
               <a:graphicData uri="http://schemas.openxmlformats.org/drawingml/2006/picture">
                 <pic:pic xmlns:pic="http://schemas.openxmlformats.org/drawingml/2006/picture">
                   <pic:nvPicPr>
-                    <pic:cNvPr id="0" name="Picture 65" descr="ArchitectureDiagram"/>
-                    <pic:cNvPicPr>
-                      <a:picLocks noChangeAspect="1" noChangeArrowheads="1"/>
-                    </pic:cNvPicPr>
+                    <pic:cNvPr id="0" name="Architecture.jpg"/>
+                    <pic:cNvPicPr/>
                   </pic:nvPicPr>
                   <pic:blipFill>
                     <a:blip r:embed="rId8">
@@ -1689,23 +1656,18 @@
                         </a:ext>
                       </a:extLst>
                     </a:blip>
-                    <a:srcRect t="5983" r="17564" b="28204"/>
                     <a:stretch>
                       <a:fillRect/>
                     </a:stretch>
                   </pic:blipFill>
-                  <pic:spPr bwMode="auto">
+                  <pic:spPr>
                     <a:xfrm>
                       <a:off x="0" y="0"/>
-                      <a:ext cx="4899660" cy="2933700"/>
+                      <a:ext cx="5943600" cy="1967230"/>
                     </a:xfrm>
                     <a:prstGeom prst="rect">
                       <a:avLst/>
                     </a:prstGeom>
-                    <a:noFill/>
-                    <a:ln>
-                      <a:noFill/>
-                    </a:ln>
                   </pic:spPr>
                 </pic:pic>
               </a:graphicData>
@@ -1718,12 +1680,7 @@
       <w:pPr>
         <w:pStyle w:val="Heading1"/>
       </w:pPr>
-    </w:p>
-    <w:p>
-      <w:pPr>
-        <w:pStyle w:val="Heading1"/>
-      </w:pPr>
-      <w:bookmarkStart w:id="2" w:name="_Toc419564266"/>
+      <w:bookmarkStart w:id="2" w:name="_Toc422358852"/>
       <w:r>
         <w:t>Description of Interfaces</w:t>
       </w:r>
@@ -1733,7 +1690,7 @@
       <w:pPr>
         <w:pStyle w:val="Heading2"/>
       </w:pPr>
-      <w:bookmarkStart w:id="3" w:name="_Toc419564267"/>
+      <w:bookmarkStart w:id="3" w:name="_Toc422358853"/>
       <w:proofErr w:type="spellStart"/>
       <w:r>
         <w:t>IPortal</w:t>
@@ -1805,104 +1762,182 @@
           </w:tcPr>
           <w:p>
             <w:r>
-              <w:t>+</w:t>
-            </w:r>
-            <w:proofErr w:type="spellStart"/>
-            <w:r>
-              <w:t>bool</w:t>
-            </w:r>
-            <w:proofErr w:type="spellEnd"/>
-            <w:r>
-              <w:t xml:space="preserve"> </w:t>
-            </w:r>
-            <w:proofErr w:type="spellStart"/>
-            <w:r>
-              <w:t>logIn</w:t>
-            </w:r>
-            <w:proofErr w:type="spellEnd"/>
-            <w:r>
-              <w:t>(</w:t>
-            </w:r>
-            <w:proofErr w:type="spellStart"/>
-            <w:r>
-              <w:t>Username,Password</w:t>
-            </w:r>
-            <w:proofErr w:type="spellEnd"/>
-            <w:r>
-              <w:t>)</w:t>
+              <w:t>User Login(String user)</w:t>
             </w:r>
           </w:p>
           <w:p>
             <w:r>
-              <w:t xml:space="preserve">+void </w:t>
-            </w:r>
-            <w:proofErr w:type="spellStart"/>
-            <w:r>
-              <w:t>createGame</w:t>
-            </w:r>
-            <w:proofErr w:type="spellEnd"/>
-            <w:r>
-              <w:t>()</w:t>
+              <w:t xml:space="preserve">User </w:t>
+            </w:r>
+            <w:r>
+              <w:t>Register</w:t>
+            </w:r>
+            <w:r>
+              <w:t>(String user)</w:t>
             </w:r>
           </w:p>
           <w:p>
             <w:r>
-              <w:t xml:space="preserve">+void </w:t>
-            </w:r>
-            <w:proofErr w:type="spellStart"/>
-            <w:r>
-              <w:t>invitePlayer</w:t>
-            </w:r>
-            <w:proofErr w:type="spellEnd"/>
-            <w:r>
-              <w:t>(string Username)</w:t>
+              <w:t>void Logout(U</w:t>
+            </w:r>
+            <w:r>
+              <w:t>ser</w:t>
+            </w:r>
+            <w:r>
+              <w:t xml:space="preserve"> user)</w:t>
             </w:r>
           </w:p>
           <w:p>
             <w:r>
-              <w:t xml:space="preserve">+void </w:t>
+              <w:t xml:space="preserve">bool </w:t>
             </w:r>
             <w:proofErr w:type="spellStart"/>
             <w:r>
-              <w:t>spectateGame</w:t>
+              <w:t>JoinGame</w:t>
             </w:r>
             <w:proofErr w:type="spellEnd"/>
             <w:r>
               <w:t>(</w:t>
             </w:r>
-            <w:proofErr w:type="spellStart"/>
-            <w:r>
-              <w:t>int</w:t>
-            </w:r>
-            <w:proofErr w:type="spellEnd"/>
-            <w:r>
-              <w:t xml:space="preserve"> id)</w:t>
+            <w:r>
+              <w:t>Game g</w:t>
+            </w:r>
+            <w:r>
+              <w:t xml:space="preserve">ame, </w:t>
+            </w:r>
+            <w:r>
+              <w:t>U</w:t>
+            </w:r>
+            <w:r>
+              <w:t xml:space="preserve">ser </w:t>
+            </w:r>
+            <w:r>
+              <w:t>user)</w:t>
             </w:r>
           </w:p>
           <w:p>
             <w:r>
-              <w:t xml:space="preserve">+void </w:t>
+              <w:t xml:space="preserve">Game </w:t>
             </w:r>
             <w:proofErr w:type="spellStart"/>
             <w:r>
-              <w:t>createPrivateGame</w:t>
+              <w:t>CreateGame</w:t>
             </w:r>
             <w:proofErr w:type="spellEnd"/>
             <w:r>
-              <w:t>()</w:t>
+              <w:t>(User user)</w:t>
             </w:r>
           </w:p>
           <w:p>
             <w:r>
-              <w:t xml:space="preserve">+void </w:t>
+              <w:t xml:space="preserve">void </w:t>
             </w:r>
             <w:proofErr w:type="spellStart"/>
             <w:r>
-              <w:t>SendMessage</w:t>
+              <w:t>GetGameList</w:t>
             </w:r>
             <w:proofErr w:type="spellEnd"/>
             <w:r>
-              <w:t>(string message)</w:t>
+              <w:t>()</w:t>
+            </w:r>
+          </w:p>
+          <w:p>
+            <w:r>
+              <w:t xml:space="preserve">void </w:t>
+            </w:r>
+            <w:proofErr w:type="spellStart"/>
+            <w:r>
+              <w:t>SubscribePortal</w:t>
+            </w:r>
+            <w:proofErr w:type="spellEnd"/>
+            <w:r>
+              <w:t>()</w:t>
+            </w:r>
+          </w:p>
+          <w:p>
+            <w:r>
+              <w:t xml:space="preserve">void </w:t>
+            </w:r>
+            <w:proofErr w:type="spellStart"/>
+            <w:r>
+              <w:t>UnsubscribePortal</w:t>
+            </w:r>
+            <w:proofErr w:type="spellEnd"/>
+            <w:r>
+              <w:t>()</w:t>
+            </w:r>
+          </w:p>
+        </w:tc>
+      </w:tr>
+    </w:tbl>
+    <w:p/>
+    <w:tbl>
+      <w:tblPr>
+        <w:tblStyle w:val="TableGrid"/>
+        <w:tblW w:w="0" w:type="auto"/>
+        <w:tblLook w:val="04A0" w:firstRow="1" w:lastRow="0" w:firstColumn="1" w:lastColumn="0" w:noHBand="0" w:noVBand="1"/>
+      </w:tblPr>
+      <w:tblGrid>
+        <w:gridCol w:w="9576"/>
+      </w:tblGrid>
+      <w:tr>
+        <w:tc>
+          <w:tcPr>
+            <w:tcW w:w="9576" w:type="dxa"/>
+          </w:tcPr>
+          <w:p>
+            <w:r>
+              <w:t>&lt;&lt;</w:t>
+            </w:r>
+            <w:proofErr w:type="spellStart"/>
+            <w:r>
+              <w:t>IPortal</w:t>
+            </w:r>
+            <w:r>
+              <w:t>Callback</w:t>
+            </w:r>
+            <w:proofErr w:type="spellEnd"/>
+            <w:r>
+              <w:t>&gt;&gt;</w:t>
+            </w:r>
+          </w:p>
+        </w:tc>
+      </w:tr>
+      <w:tr>
+        <w:tc>
+          <w:tcPr>
+            <w:tcW w:w="9576" w:type="dxa"/>
+          </w:tcPr>
+          <w:p/>
+        </w:tc>
+      </w:tr>
+      <w:tr>
+        <w:tc>
+          <w:tcPr>
+            <w:tcW w:w="9576" w:type="dxa"/>
+          </w:tcPr>
+          <w:p>
+            <w:proofErr w:type="spellStart"/>
+            <w:r>
+              <w:t>UpdateGameList</w:t>
+            </w:r>
+            <w:proofErr w:type="spellEnd"/>
+            <w:r>
+              <w:t>(</w:t>
+            </w:r>
+            <w:r>
+              <w:t>List&lt;Game&gt;</w:t>
+            </w:r>
+            <w:r>
+              <w:t xml:space="preserve"> </w:t>
+            </w:r>
+            <w:proofErr w:type="spellStart"/>
+            <w:r>
+              <w:t>gameList</w:t>
+            </w:r>
+            <w:proofErr w:type="spellEnd"/>
+            <w:r>
+              <w:t>)</w:t>
             </w:r>
           </w:p>
         </w:tc>
@@ -1972,59 +2007,192 @@
           </w:tcPr>
           <w:p>
             <w:r>
-              <w:t>+void Deal(</w:t>
-            </w:r>
-            <w:proofErr w:type="spellStart"/>
-            <w:r>
-              <w:t>int</w:t>
-            </w:r>
-            <w:proofErr w:type="spellEnd"/>
-            <w:r>
-              <w:t xml:space="preserve"> amount )</w:t>
+              <w:t>void Hit(Game game, Player player)</w:t>
             </w:r>
           </w:p>
           <w:p>
             <w:r>
-              <w:t>+void Stay()</w:t>
+              <w:t xml:space="preserve">void </w:t>
+            </w:r>
+            <w:r>
+              <w:t>Stay(</w:t>
+            </w:r>
+            <w:r>
+              <w:t xml:space="preserve">Game </w:t>
+            </w:r>
+            <w:proofErr w:type="spellStart"/>
+            <w:r>
+              <w:t>game</w:t>
+            </w:r>
+            <w:proofErr w:type="spellEnd"/>
+            <w:r>
+              <w:t>, Player player)</w:t>
             </w:r>
           </w:p>
           <w:p>
             <w:r>
-              <w:t>+</w:t>
+              <w:t xml:space="preserve">void </w:t>
             </w:r>
             <w:proofErr w:type="spellStart"/>
             <w:r>
-              <w:t>bool</w:t>
+              <w:t>IncreaseP</w:t>
+            </w:r>
+            <w:r>
+              <w:t>ot</w:t>
             </w:r>
             <w:proofErr w:type="spellEnd"/>
             <w:r>
-              <w:t xml:space="preserve"> </w:t>
+              <w:t xml:space="preserve">(Game game, </w:t>
             </w:r>
             <w:proofErr w:type="spellStart"/>
             <w:r>
-              <w:t>isWinner</w:t>
+              <w:t>int</w:t>
             </w:r>
             <w:proofErr w:type="spellEnd"/>
             <w:r>
+              <w:t xml:space="preserve"> money)</w:t>
+            </w:r>
+          </w:p>
+          <w:p>
+            <w:r>
+              <w:t xml:space="preserve">Player </w:t>
+            </w:r>
+            <w:proofErr w:type="spellStart"/>
+            <w:r>
+              <w:t>GetWinner</w:t>
+            </w:r>
+            <w:proofErr w:type="spellEnd"/>
+            <w:r>
+              <w:t>(Game game)</w:t>
+            </w:r>
+          </w:p>
+          <w:p>
+            <w:r>
+              <w:t xml:space="preserve">void </w:t>
+            </w:r>
+            <w:proofErr w:type="spellStart"/>
+            <w:r>
+              <w:t>LeaveGame</w:t>
+            </w:r>
+            <w:proofErr w:type="spellEnd"/>
+            <w:r>
+              <w:t>(Game game, P</w:t>
+            </w:r>
+            <w:r>
+              <w:t xml:space="preserve">layer </w:t>
+            </w:r>
+            <w:r>
+              <w:t>player)</w:t>
+            </w:r>
+          </w:p>
+          <w:p>
+            <w:r>
+              <w:t xml:space="preserve">void </w:t>
+            </w:r>
+            <w:proofErr w:type="spellStart"/>
+            <w:r>
+              <w:t>ReadyPlayer</w:t>
+            </w:r>
+            <w:proofErr w:type="spellEnd"/>
+            <w:r>
+              <w:t>(G</w:t>
+            </w:r>
+            <w:r>
+              <w:t>a</w:t>
+            </w:r>
+            <w:r>
+              <w:t>me game, Player player)</w:t>
+            </w:r>
+          </w:p>
+          <w:p>
+            <w:r>
+              <w:t xml:space="preserve">void </w:t>
+            </w:r>
+            <w:proofErr w:type="spellStart"/>
+            <w:r>
+              <w:t>SubscribeGame</w:t>
+            </w:r>
+            <w:proofErr w:type="spellEnd"/>
+            <w:r>
               <w:t>()</w:t>
             </w:r>
-            <w:r>
-              <w:br/>
-            </w:r>
+          </w:p>
+          <w:p>
             <w:r>
               <w:lastRenderedPageBreak/>
-              <w:t xml:space="preserve">+void </w:t>
+              <w:t xml:space="preserve">void </w:t>
             </w:r>
             <w:proofErr w:type="spellStart"/>
             <w:r>
-              <w:t>SendMessage</w:t>
+              <w:t>UnsubscribeGame</w:t>
             </w:r>
             <w:proofErr w:type="spellEnd"/>
             <w:r>
-              <w:t>(string message)</w:t>
+              <w:t>()</w:t>
             </w:r>
           </w:p>
+        </w:tc>
+      </w:tr>
+    </w:tbl>
+    <w:p/>
+    <w:tbl>
+      <w:tblPr>
+        <w:tblStyle w:val="TableGrid"/>
+        <w:tblW w:w="0" w:type="auto"/>
+        <w:tblLook w:val="04A0" w:firstRow="1" w:lastRow="0" w:firstColumn="1" w:lastColumn="0" w:noHBand="0" w:noVBand="1"/>
+      </w:tblPr>
+      <w:tblGrid>
+        <w:gridCol w:w="9576"/>
+      </w:tblGrid>
+      <w:tr>
+        <w:tc>
+          <w:tcPr>
+            <w:tcW w:w="9576" w:type="dxa"/>
+          </w:tcPr>
+          <w:p>
+            <w:r>
+              <w:t>&lt;&lt;</w:t>
+            </w:r>
+            <w:proofErr w:type="spellStart"/>
+            <w:r>
+              <w:t>IBlackjackCallback</w:t>
+            </w:r>
+            <w:proofErr w:type="spellEnd"/>
+            <w:r>
+              <w:t>&gt;&gt;</w:t>
+            </w:r>
+          </w:p>
+        </w:tc>
+      </w:tr>
+      <w:tr>
+        <w:tc>
+          <w:tcPr>
+            <w:tcW w:w="9576" w:type="dxa"/>
+          </w:tcPr>
           <w:p/>
+        </w:tc>
+      </w:tr>
+      <w:tr>
+        <w:tc>
+          <w:tcPr>
+            <w:tcW w:w="9576" w:type="dxa"/>
+          </w:tcPr>
+          <w:p>
+            <w:proofErr w:type="spellStart"/>
+            <w:r>
+              <w:t>UpdateGame</w:t>
+            </w:r>
+            <w:proofErr w:type="spellEnd"/>
+            <w:r>
+              <w:t>(Game g</w:t>
+            </w:r>
+            <w:r>
+              <w:t>ame</w:t>
+            </w:r>
+            <w:r>
+              <w:t>)</w:t>
+            </w:r>
+          </w:p>
         </w:tc>
       </w:tr>
     </w:tbl>
@@ -2056,7 +2224,13 @@
             </w:r>
             <w:proofErr w:type="spellStart"/>
             <w:r>
-              <w:t>IGamePlayCallback</w:t>
+              <w:t>I</w:t>
+            </w:r>
+            <w:r>
+              <w:t>Chat</w:t>
+            </w:r>
+            <w:r>
+              <w:t>Callback</w:t>
             </w:r>
             <w:proofErr w:type="spellEnd"/>
             <w:r>
@@ -2092,11 +2266,11 @@
           </w:tcPr>
           <w:p>
             <w:r>
-              <w:t xml:space="preserve">+void </w:t>
+              <w:t xml:space="preserve">void </w:t>
             </w:r>
             <w:proofErr w:type="spellStart"/>
             <w:r>
-              <w:t>playerTurn</w:t>
+              <w:t>OnMessageAdded</w:t>
             </w:r>
             <w:proofErr w:type="spellEnd"/>
             <w:r>
@@ -2108,159 +2282,32 @@
             </w:r>
             <w:proofErr w:type="spellEnd"/>
             <w:r>
+              <w:t xml:space="preserve"> id</w:t>
+            </w:r>
+            <w:r>
+              <w:t>,</w:t>
+            </w:r>
+            <w:r>
+              <w:t xml:space="preserve"> string</w:t>
+            </w:r>
+            <w:r>
               <w:t xml:space="preserve"> </w:t>
             </w:r>
             <w:proofErr w:type="spellStart"/>
             <w:r>
-              <w:t>playerid</w:t>
+              <w:t>playerName</w:t>
             </w:r>
             <w:proofErr w:type="spellEnd"/>
             <w:r>
+              <w:t>,</w:t>
+            </w:r>
+            <w:r>
+              <w:t xml:space="preserve"> string message</w:t>
+            </w:r>
+            <w:r>
               <w:t>)</w:t>
             </w:r>
           </w:p>
-          <w:p>
-            <w:r>
-              <w:t xml:space="preserve">+void </w:t>
-            </w:r>
-            <w:proofErr w:type="spellStart"/>
-            <w:r>
-              <w:t>playerReady</w:t>
-            </w:r>
-            <w:proofErr w:type="spellEnd"/>
-            <w:r>
-              <w:t>(</w:t>
-            </w:r>
-            <w:proofErr w:type="spellStart"/>
-            <w:r>
-              <w:t>int</w:t>
-            </w:r>
-            <w:proofErr w:type="spellEnd"/>
-            <w:r>
-              <w:t xml:space="preserve"> </w:t>
-            </w:r>
-            <w:proofErr w:type="spellStart"/>
-            <w:r>
-              <w:t>playerid</w:t>
-            </w:r>
-            <w:proofErr w:type="spellEnd"/>
-            <w:r>
-              <w:t>)</w:t>
-            </w:r>
-          </w:p>
-          <w:p>
-            <w:r>
-              <w:t xml:space="preserve">+void </w:t>
-            </w:r>
-            <w:proofErr w:type="spellStart"/>
-            <w:r>
-              <w:t>playerBet</w:t>
-            </w:r>
-            <w:proofErr w:type="spellEnd"/>
-            <w:r>
-              <w:t>(</w:t>
-            </w:r>
-            <w:proofErr w:type="spellStart"/>
-            <w:r>
-              <w:t>int</w:t>
-            </w:r>
-            <w:proofErr w:type="spellEnd"/>
-            <w:r>
-              <w:t xml:space="preserve"> </w:t>
-            </w:r>
-            <w:proofErr w:type="spellStart"/>
-            <w:r>
-              <w:t>playerid</w:t>
-            </w:r>
-            <w:proofErr w:type="spellEnd"/>
-            <w:r>
-              <w:t>)</w:t>
-            </w:r>
-            <w:r>
-              <w:br/>
-              <w:t xml:space="preserve">+void </w:t>
-            </w:r>
-            <w:proofErr w:type="spellStart"/>
-            <w:r>
-              <w:t>playerChat</w:t>
-            </w:r>
-            <w:proofErr w:type="spellEnd"/>
-            <w:r>
-              <w:t>(string message)</w:t>
-            </w:r>
-          </w:p>
-          <w:p>
-            <w:r>
-              <w:t xml:space="preserve">+void </w:t>
-            </w:r>
-            <w:proofErr w:type="spellStart"/>
-            <w:r>
-              <w:t>playerHit</w:t>
-            </w:r>
-            <w:proofErr w:type="spellEnd"/>
-            <w:r>
-              <w:t>(</w:t>
-            </w:r>
-            <w:proofErr w:type="spellStart"/>
-            <w:r>
-              <w:t>int</w:t>
-            </w:r>
-            <w:proofErr w:type="spellEnd"/>
-            <w:r>
-              <w:t xml:space="preserve"> </w:t>
-            </w:r>
-            <w:proofErr w:type="spellStart"/>
-            <w:r>
-              <w:t>playerid</w:t>
-            </w:r>
-            <w:proofErr w:type="spellEnd"/>
-            <w:r>
-              <w:t>)</w:t>
-            </w:r>
-          </w:p>
-          <w:p>
-            <w:r>
-              <w:t xml:space="preserve">+void </w:t>
-            </w:r>
-            <w:proofErr w:type="spellStart"/>
-            <w:r>
-              <w:t>playerStay</w:t>
-            </w:r>
-            <w:proofErr w:type="spellEnd"/>
-            <w:r>
-              <w:t>(</w:t>
-            </w:r>
-            <w:proofErr w:type="spellStart"/>
-            <w:r>
-              <w:t>playerid</w:t>
-            </w:r>
-            <w:proofErr w:type="spellEnd"/>
-            <w:r>
-              <w:t>)</w:t>
-            </w:r>
-          </w:p>
-          <w:p>
-            <w:r>
-              <w:t xml:space="preserve">+void </w:t>
-            </w:r>
-            <w:proofErr w:type="spellStart"/>
-            <w:r>
-              <w:t>playerInvite</w:t>
-            </w:r>
-            <w:proofErr w:type="spellEnd"/>
-            <w:r>
-              <w:t>(</w:t>
-            </w:r>
-            <w:proofErr w:type="spellStart"/>
-            <w:r>
-              <w:t>playerid</w:t>
-            </w:r>
-            <w:proofErr w:type="spellEnd"/>
-            <w:r>
-              <w:t>)</w:t>
-            </w:r>
-          </w:p>
-          <w:p/>
         </w:tc>
       </w:tr>
     </w:tbl>
@@ -2268,110 +2315,44 @@
       <w:pPr>
         <w:pStyle w:val="Heading1"/>
       </w:pPr>
-    </w:p>
-    <w:p>
-      <w:pPr>
-        <w:pStyle w:val="Heading1"/>
-      </w:pPr>
-      <w:bookmarkStart w:id="4" w:name="_Toc419564268"/>
+      <w:bookmarkStart w:id="4" w:name="_Toc422358854"/>
       <w:r>
-        <w:t>Client Class Diagram</w:t>
+        <w:lastRenderedPageBreak/>
+        <w:t>C</w:t>
+      </w:r>
+      <w:r>
+        <w:t>lient Class Diagram</w:t>
       </w:r>
       <w:bookmarkEnd w:id="4"/>
     </w:p>
-    <w:p/>
     <w:p>
+      <w:pPr>
+        <w:pStyle w:val="Heading1"/>
+        <w:rPr>
+          <w:rFonts w:asciiTheme="minorHAnsi" w:eastAsiaTheme="minorHAnsi" w:hAnsiTheme="minorHAnsi" w:cstheme="minorBidi"/>
+          <w:b w:val="0"/>
+          <w:bCs w:val="0"/>
+          <w:color w:val="auto"/>
+          <w:sz w:val="22"/>
+          <w:szCs w:val="22"/>
+        </w:rPr>
+      </w:pPr>
+      <w:bookmarkStart w:id="5" w:name="_Toc422358855"/>
       <w:r>
         <w:rPr>
-          <w:noProof/>
-        </w:rPr>
-        <w:pict>
-          <v:shapetype id="_x0000_t75" coordsize="21600,21600" o:spt="75" o:preferrelative="t" path="m@4@5l@4@11@9@11@9@5xe" filled="f" stroked="f">
-            <v:stroke joinstyle="miter"/>
-            <v:formulas>
-              <v:f eqn="if lineDrawn pixelLineWidth 0"/>
-              <v:f eqn="sum @0 1 0"/>
-              <v:f eqn="sum 0 0 @1"/>
-              <v:f eqn="prod @2 1 2"/>
-              <v:f eqn="prod @3 21600 pixelWidth"/>
-              <v:f eqn="prod @3 21600 pixelHeight"/>
-              <v:f eqn="sum @0 0 1"/>
-              <v:f eqn="prod @6 1 2"/>
-              <v:f eqn="prod @7 21600 pixelWidth"/>
-              <v:f eqn="sum @8 21600 0"/>
-              <v:f eqn="prod @7 21600 pixelHeight"/>
-              <v:f eqn="sum @10 21600 0"/>
-            </v:formulas>
-            <v:path o:extrusionok="f" gradientshapeok="t" o:connecttype="rect"/>
-            <o:lock v:ext="edit" aspectratio="t"/>
-          </v:shapetype>
-          <v:shape id="_x0000_i1025" type="#_x0000_t75" style="width:467.55pt;height:221.15pt">
-            <v:imagedata r:id="rId9" o:title="BlackJackClientClassDiagram"/>
-          </v:shape>
-        </w:pict>
-      </w:r>
-    </w:p>
-    <w:p>
-      <w:pPr>
-        <w:pStyle w:val="Heading1"/>
-      </w:pPr>
-      <w:bookmarkStart w:id="5" w:name="_Toc419564269"/>
-      <w:r>
-        <w:t>Server Class Diagram</w:t>
-      </w:r>
-      <w:bookmarkEnd w:id="5"/>
-    </w:p>
-    <w:p/>
-    <w:p>
-      <w:r>
-        <w:rPr>
-          <w:noProof/>
-        </w:rPr>
-        <w:lastRenderedPageBreak/>
-        <w:pict>
-          <v:shape id="_x0000_i1026" type="#_x0000_t75" style="width:467.15pt;height:188.15pt">
-            <v:imagedata r:id="rId10" o:title="BlackJackServerClassDiagram"/>
-          </v:shape>
-        </w:pict>
-      </w:r>
-    </w:p>
-    <w:p>
-      <w:pPr>
-        <w:pStyle w:val="Heading1"/>
-      </w:pPr>
-      <w:bookmarkStart w:id="6" w:name="_Toc419564270"/>
-      <w:r>
-        <w:t>Sequence Diagrams</w:t>
-      </w:r>
-      <w:bookmarkEnd w:id="6"/>
-    </w:p>
-    <w:p>
-      <w:pPr>
-        <w:pStyle w:val="Heading2"/>
-      </w:pPr>
-      <w:bookmarkStart w:id="7" w:name="_Toc419564271"/>
-      <w:r>
-        <w:rPr>
+          <w:rFonts w:asciiTheme="minorHAnsi" w:eastAsiaTheme="minorHAnsi" w:hAnsiTheme="minorHAnsi" w:cstheme="minorBidi"/>
           <w:b w:val="0"/>
           <w:bCs w:val="0"/>
-        </w:rPr>
-        <w:t>1.</w:t>
-      </w:r>
-      <w:r>
-        <w:t xml:space="preserve"> Login</w:t>
-      </w:r>
-      <w:bookmarkEnd w:id="7"/>
-    </w:p>
-    <w:p>
-      <w:r>
-        <w:rPr>
           <w:noProof/>
+          <w:color w:val="auto"/>
+          <w:sz w:val="22"/>
+          <w:szCs w:val="22"/>
         </w:rPr>
         <w:drawing>
-          <wp:inline distT="0" distB="0" distL="0" distR="0" wp14:anchorId="3328D113" wp14:editId="3FE9861E">
-            <wp:extent cx="5666092" cy="3337560"/>
+          <wp:inline distT="0" distB="0" distL="0" distR="0">
+            <wp:extent cx="5943600" cy="3375660"/>
             <wp:effectExtent l="0" t="0" r="0" b="0"/>
-            <wp:docPr id="5" name="Picture 5"/>
+            <wp:docPr id="24" name="Picture 24"/>
             <wp:cNvGraphicFramePr>
               <a:graphicFrameLocks xmlns:a="http://schemas.openxmlformats.org/drawingml/2006/main" noChangeAspect="1"/>
             </wp:cNvGraphicFramePr>
@@ -2379,11 +2360,11 @@
               <a:graphicData uri="http://schemas.openxmlformats.org/drawingml/2006/picture">
                 <pic:pic xmlns:pic="http://schemas.openxmlformats.org/drawingml/2006/picture">
                   <pic:nvPicPr>
-                    <pic:cNvPr id="0" name="Login.jpg"/>
+                    <pic:cNvPr id="0" name="Client Class Diagram.jpg"/>
                     <pic:cNvPicPr/>
                   </pic:nvPicPr>
                   <pic:blipFill>
-                    <a:blip r:embed="rId11">
+                    <a:blip r:embed="rId9" cstate="print">
                       <a:extLst>
                         <a:ext uri="{28A0092B-C50C-407E-A947-70E740481C1C}">
                           <a14:useLocalDpi xmlns:a14="http://schemas.microsoft.com/office/drawing/2010/main" val="0"/>
@@ -2397,7 +2378,102 @@
                   <pic:spPr>
                     <a:xfrm>
                       <a:off x="0" y="0"/>
-                      <a:ext cx="5669280" cy="3339438"/>
+                      <a:ext cx="5943600" cy="3375660"/>
+                    </a:xfrm>
+                    <a:prstGeom prst="rect">
+                      <a:avLst/>
+                    </a:prstGeom>
+                  </pic:spPr>
+                </pic:pic>
+              </a:graphicData>
+            </a:graphic>
+          </wp:inline>
+        </w:drawing>
+      </w:r>
+      <w:bookmarkEnd w:id="5"/>
+    </w:p>
+    <w:p>
+      <w:pPr>
+        <w:pStyle w:val="Heading1"/>
+      </w:pPr>
+    </w:p>
+    <w:p>
+      <w:pPr>
+        <w:pStyle w:val="Heading1"/>
+      </w:pPr>
+    </w:p>
+    <w:p>
+      <w:pPr>
+        <w:pStyle w:val="Heading1"/>
+      </w:pPr>
+    </w:p>
+    <w:p>
+      <w:pPr>
+        <w:pStyle w:val="Heading1"/>
+      </w:pPr>
+    </w:p>
+    <w:p>
+      <w:pPr>
+        <w:pStyle w:val="Heading1"/>
+      </w:pPr>
+    </w:p>
+    <w:p>
+      <w:pPr>
+        <w:pStyle w:val="Heading1"/>
+      </w:pPr>
+    </w:p>
+    <w:p>
+      <w:pPr>
+        <w:pStyle w:val="Heading1"/>
+      </w:pPr>
+    </w:p>
+    <w:p>
+      <w:pPr>
+        <w:pStyle w:val="Heading1"/>
+      </w:pPr>
+      <w:bookmarkStart w:id="6" w:name="_Toc422358856"/>
+      <w:r>
+        <w:lastRenderedPageBreak/>
+        <w:t>Server Class Diagram</w:t>
+      </w:r>
+      <w:bookmarkEnd w:id="6"/>
+    </w:p>
+    <w:p>
+      <w:r>
+        <w:rPr>
+          <w:noProof/>
+        </w:rPr>
+        <w:drawing>
+          <wp:inline distT="0" distB="0" distL="0" distR="0">
+            <wp:extent cx="5943600" cy="3848100"/>
+            <wp:effectExtent l="0" t="0" r="0" b="0"/>
+            <wp:docPr id="23" name="Picture 23"/>
+            <wp:cNvGraphicFramePr>
+              <a:graphicFrameLocks xmlns:a="http://schemas.openxmlformats.org/drawingml/2006/main" noChangeAspect="1"/>
+            </wp:cNvGraphicFramePr>
+            <a:graphic xmlns:a="http://schemas.openxmlformats.org/drawingml/2006/main">
+              <a:graphicData uri="http://schemas.openxmlformats.org/drawingml/2006/picture">
+                <pic:pic xmlns:pic="http://schemas.openxmlformats.org/drawingml/2006/picture">
+                  <pic:nvPicPr>
+                    <pic:cNvPr id="0" name="Server Class Diagram.jpg"/>
+                    <pic:cNvPicPr/>
+                  </pic:nvPicPr>
+                  <pic:blipFill>
+                    <a:blip r:embed="rId10">
+                      <a:extLst>
+                        <a:ext uri="{28A0092B-C50C-407E-A947-70E740481C1C}">
+                          <a14:useLocalDpi xmlns:a14="http://schemas.microsoft.com/office/drawing/2010/main" val="0"/>
+                        </a:ext>
+                      </a:extLst>
+                    </a:blip>
+                    <a:stretch>
+                      <a:fillRect/>
+                    </a:stretch>
+                  </pic:blipFill>
+                  <pic:spPr>
+                    <a:xfrm>
+                      <a:off x="0" y="0"/>
+                      <a:ext cx="5943600" cy="3848100"/>
                     </a:xfrm>
                     <a:prstGeom prst="rect">
                       <a:avLst/>
@@ -2412,12 +2488,29 @@
     </w:p>
     <w:p>
       <w:pPr>
-        <w:pStyle w:val="Heading2"/>
-      </w:pPr>
-      <w:bookmarkStart w:id="8" w:name="_Toc419564272"/>
+        <w:pStyle w:val="Heading1"/>
+      </w:pPr>
+      <w:bookmarkStart w:id="7" w:name="_Toc422358857"/>
       <w:r>
         <w:lastRenderedPageBreak/>
-        <w:t>2. Starting a Game</w:t>
+        <w:t>Sequence Diagrams</w:t>
+      </w:r>
+      <w:bookmarkEnd w:id="7"/>
+    </w:p>
+    <w:p>
+      <w:pPr>
+        <w:pStyle w:val="Heading2"/>
+      </w:pPr>
+      <w:bookmarkStart w:id="8" w:name="_Toc422358858"/>
+      <w:r>
+        <w:rPr>
+          <w:b w:val="0"/>
+          <w:bCs w:val="0"/>
+        </w:rPr>
+        <w:t>1.</w:t>
+      </w:r>
+      <w:r>
+        <w:t xml:space="preserve"> Login</w:t>
       </w:r>
       <w:bookmarkEnd w:id="8"/>
     </w:p>
@@ -2427,10 +2520,10 @@
           <w:noProof/>
         </w:rPr>
         <w:drawing>
-          <wp:inline distT="0" distB="0" distL="0" distR="0" wp14:anchorId="7CCAF9EC" wp14:editId="11E2C873">
-            <wp:extent cx="3581400" cy="3276599"/>
-            <wp:effectExtent l="0" t="0" r="0" b="635"/>
-            <wp:docPr id="6" name="Picture 6"/>
+          <wp:inline distT="0" distB="0" distL="0" distR="0" wp14:anchorId="63796786" wp14:editId="6ECDA938">
+            <wp:extent cx="5364480" cy="4511040"/>
+            <wp:effectExtent l="0" t="0" r="7620" b="3810"/>
+            <wp:docPr id="2" name="Picture 2"/>
             <wp:cNvGraphicFramePr>
               <a:graphicFrameLocks xmlns:a="http://schemas.openxmlformats.org/drawingml/2006/main" noChangeAspect="1"/>
             </wp:cNvGraphicFramePr>
@@ -2438,17 +2531,11 @@
               <a:graphicData uri="http://schemas.openxmlformats.org/drawingml/2006/picture">
                 <pic:pic xmlns:pic="http://schemas.openxmlformats.org/drawingml/2006/picture">
                   <pic:nvPicPr>
-                    <pic:cNvPr id="0" name="Starting a game.jpg"/>
+                    <pic:cNvPr id="0" name=""/>
                     <pic:cNvPicPr/>
                   </pic:nvPicPr>
                   <pic:blipFill>
-                    <a:blip r:embed="rId12">
-                      <a:extLst>
-                        <a:ext uri="{28A0092B-C50C-407E-A947-70E740481C1C}">
-                          <a14:useLocalDpi xmlns:a14="http://schemas.microsoft.com/office/drawing/2010/main" val="0"/>
-                        </a:ext>
-                      </a:extLst>
-                    </a:blip>
+                    <a:blip r:embed="rId11"/>
                     <a:stretch>
                       <a:fillRect/>
                     </a:stretch>
@@ -2456,7 +2543,7 @@
                   <pic:spPr>
                     <a:xfrm>
                       <a:off x="0" y="0"/>
-                      <a:ext cx="3581400" cy="3276599"/>
+                      <a:ext cx="5364480" cy="4511040"/>
                     </a:xfrm>
                     <a:prstGeom prst="rect">
                       <a:avLst/>
@@ -2473,9 +2560,16 @@
       <w:pPr>
         <w:pStyle w:val="Heading2"/>
       </w:pPr>
-      <w:bookmarkStart w:id="9" w:name="_Toc419564273"/>
+      <w:bookmarkStart w:id="9" w:name="_Toc422358859"/>
       <w:r>
-        <w:t>3. Joining a Game</w:t>
+        <w:lastRenderedPageBreak/>
+        <w:t xml:space="preserve">2. </w:t>
+      </w:r>
+      <w:r>
+        <w:t>Crea</w:t>
+      </w:r>
+      <w:r>
+        <w:t>ting a Game</w:t>
       </w:r>
       <w:bookmarkEnd w:id="9"/>
     </w:p>
@@ -2485,10 +2579,10 @@
           <w:noProof/>
         </w:rPr>
         <w:drawing>
-          <wp:inline distT="0" distB="0" distL="0" distR="0" wp14:anchorId="4430A50A" wp14:editId="1938527E">
-            <wp:extent cx="3428999" cy="3276600"/>
-            <wp:effectExtent l="0" t="0" r="635" b="0"/>
-            <wp:docPr id="11" name="Picture 11"/>
+          <wp:inline distT="0" distB="0" distL="0" distR="0" wp14:anchorId="4BB2F8AC" wp14:editId="2BFAB1E2">
+            <wp:extent cx="5372100" cy="5570220"/>
+            <wp:effectExtent l="0" t="0" r="0" b="0"/>
+            <wp:docPr id="3" name="Picture 3"/>
             <wp:cNvGraphicFramePr>
               <a:graphicFrameLocks xmlns:a="http://schemas.openxmlformats.org/drawingml/2006/main" noChangeAspect="1"/>
             </wp:cNvGraphicFramePr>
@@ -2496,17 +2590,11 @@
               <a:graphicData uri="http://schemas.openxmlformats.org/drawingml/2006/picture">
                 <pic:pic xmlns:pic="http://schemas.openxmlformats.org/drawingml/2006/picture">
                   <pic:nvPicPr>
-                    <pic:cNvPr id="0" name="Joining a game.jpg"/>
+                    <pic:cNvPr id="0" name=""/>
                     <pic:cNvPicPr/>
                   </pic:nvPicPr>
                   <pic:blipFill>
-                    <a:blip r:embed="rId13">
-                      <a:extLst>
-                        <a:ext uri="{28A0092B-C50C-407E-A947-70E740481C1C}">
-                          <a14:useLocalDpi xmlns:a14="http://schemas.microsoft.com/office/drawing/2010/main" val="0"/>
-                        </a:ext>
-                      </a:extLst>
-                    </a:blip>
+                    <a:blip r:embed="rId12"/>
                     <a:stretch>
                       <a:fillRect/>
                     </a:stretch>
@@ -2514,7 +2602,7 @@
                   <pic:spPr>
                     <a:xfrm>
                       <a:off x="0" y="0"/>
-                      <a:ext cx="3428999" cy="3276600"/>
+                      <a:ext cx="5372100" cy="5570220"/>
                     </a:xfrm>
                     <a:prstGeom prst="rect">
                       <a:avLst/>
@@ -2531,10 +2619,10 @@
       <w:pPr>
         <w:pStyle w:val="Heading2"/>
       </w:pPr>
-      <w:bookmarkStart w:id="10" w:name="_Toc419564274"/>
+      <w:bookmarkStart w:id="10" w:name="_Toc422358860"/>
       <w:r>
         <w:lastRenderedPageBreak/>
-        <w:t>4. Inviting a Player to the Game</w:t>
+        <w:t>3. Joining a Game</w:t>
       </w:r>
       <w:bookmarkEnd w:id="10"/>
     </w:p>
@@ -2544,10 +2632,10 @@
           <w:noProof/>
         </w:rPr>
         <w:drawing>
-          <wp:inline distT="0" distB="0" distL="0" distR="0" wp14:anchorId="20C167CB" wp14:editId="36B79D2E">
-            <wp:extent cx="3581400" cy="3276599"/>
-            <wp:effectExtent l="0" t="0" r="0" b="635"/>
-            <wp:docPr id="12" name="Picture 12"/>
+          <wp:inline distT="0" distB="0" distL="0" distR="0" wp14:anchorId="1DF5EC52" wp14:editId="0F0DFAB6">
+            <wp:extent cx="5943600" cy="4010025"/>
+            <wp:effectExtent l="0" t="0" r="0" b="9525"/>
+            <wp:docPr id="4" name="Picture 4"/>
             <wp:cNvGraphicFramePr>
               <a:graphicFrameLocks xmlns:a="http://schemas.openxmlformats.org/drawingml/2006/main" noChangeAspect="1"/>
             </wp:cNvGraphicFramePr>
@@ -2555,17 +2643,11 @@
               <a:graphicData uri="http://schemas.openxmlformats.org/drawingml/2006/picture">
                 <pic:pic xmlns:pic="http://schemas.openxmlformats.org/drawingml/2006/picture">
                   <pic:nvPicPr>
-                    <pic:cNvPr id="0" name="Inviting a player to a game.jpg"/>
+                    <pic:cNvPr id="0" name=""/>
                     <pic:cNvPicPr/>
                   </pic:nvPicPr>
                   <pic:blipFill>
-                    <a:blip r:embed="rId14">
-                      <a:extLst>
-                        <a:ext uri="{28A0092B-C50C-407E-A947-70E740481C1C}">
-                          <a14:useLocalDpi xmlns:a14="http://schemas.microsoft.com/office/drawing/2010/main" val="0"/>
-                        </a:ext>
-                      </a:extLst>
-                    </a:blip>
+                    <a:blip r:embed="rId13"/>
                     <a:stretch>
                       <a:fillRect/>
                     </a:stretch>
@@ -2573,7 +2655,7 @@
                   <pic:spPr>
                     <a:xfrm>
                       <a:off x="0" y="0"/>
-                      <a:ext cx="3581400" cy="3276599"/>
+                      <a:ext cx="5943600" cy="4010025"/>
                     </a:xfrm>
                     <a:prstGeom prst="rect">
                       <a:avLst/>
@@ -2590,9 +2672,17 @@
       <w:pPr>
         <w:pStyle w:val="Heading2"/>
       </w:pPr>
-      <w:bookmarkStart w:id="11" w:name="_Toc419564275"/>
+    </w:p>
+    <w:p>
+      <w:pPr>
+        <w:pStyle w:val="Heading2"/>
+      </w:pPr>
+      <w:bookmarkStart w:id="11" w:name="_Toc422358861"/>
       <w:r>
-        <w:t>5. Adding Money to the Pool</w:t>
+        <w:t>4</w:t>
+      </w:r>
+      <w:r>
+        <w:t>. Adding Money to the Pool</w:t>
       </w:r>
       <w:bookmarkEnd w:id="11"/>
     </w:p>
@@ -2602,10 +2692,10 @@
           <w:noProof/>
         </w:rPr>
         <w:drawing>
-          <wp:inline distT="0" distB="0" distL="0" distR="0" wp14:anchorId="3D15BDA9" wp14:editId="0619CEF8">
-            <wp:extent cx="3581400" cy="3276599"/>
-            <wp:effectExtent l="0" t="0" r="0" b="635"/>
-            <wp:docPr id="13" name="Picture 13"/>
+          <wp:inline distT="0" distB="0" distL="0" distR="0" wp14:anchorId="154018A8" wp14:editId="56FEAB3D">
+            <wp:extent cx="5676900" cy="2994660"/>
+            <wp:effectExtent l="0" t="0" r="0" b="0"/>
+            <wp:docPr id="18" name="Picture 18"/>
             <wp:cNvGraphicFramePr>
               <a:graphicFrameLocks xmlns:a="http://schemas.openxmlformats.org/drawingml/2006/main" noChangeAspect="1"/>
             </wp:cNvGraphicFramePr>
@@ -2613,17 +2703,11 @@
               <a:graphicData uri="http://schemas.openxmlformats.org/drawingml/2006/picture">
                 <pic:pic xmlns:pic="http://schemas.openxmlformats.org/drawingml/2006/picture">
                   <pic:nvPicPr>
-                    <pic:cNvPr id="0" name="Adding Money to the pool.jpg"/>
+                    <pic:cNvPr id="0" name=""/>
                     <pic:cNvPicPr/>
                   </pic:nvPicPr>
                   <pic:blipFill>
-                    <a:blip r:embed="rId15">
-                      <a:extLst>
-                        <a:ext uri="{28A0092B-C50C-407E-A947-70E740481C1C}">
-                          <a14:useLocalDpi xmlns:a14="http://schemas.microsoft.com/office/drawing/2010/main" val="0"/>
-                        </a:ext>
-                      </a:extLst>
-                    </a:blip>
+                    <a:blip r:embed="rId14"/>
                     <a:stretch>
                       <a:fillRect/>
                     </a:stretch>
@@ -2631,7 +2715,7 @@
                   <pic:spPr>
                     <a:xfrm>
                       <a:off x="0" y="0"/>
-                      <a:ext cx="3581400" cy="3276599"/>
+                      <a:ext cx="5676900" cy="2994660"/>
                     </a:xfrm>
                     <a:prstGeom prst="rect">
                       <a:avLst/>
@@ -2648,10 +2732,13 @@
       <w:pPr>
         <w:pStyle w:val="Heading2"/>
       </w:pPr>
-      <w:bookmarkStart w:id="12" w:name="_Toc419564276"/>
+      <w:bookmarkStart w:id="12" w:name="_Toc422358862"/>
       <w:r>
         <w:lastRenderedPageBreak/>
-        <w:t>6. Hit</w:t>
+        <w:t>5</w:t>
+      </w:r>
+      <w:r>
+        <w:t>. Hit</w:t>
       </w:r>
       <w:bookmarkEnd w:id="12"/>
     </w:p>
@@ -2661,10 +2748,10 @@
           <w:noProof/>
         </w:rPr>
         <w:drawing>
-          <wp:inline distT="0" distB="0" distL="0" distR="0" wp14:anchorId="2725BA04" wp14:editId="6D5DEE96">
-            <wp:extent cx="5714999" cy="3276600"/>
-            <wp:effectExtent l="0" t="0" r="635" b="0"/>
-            <wp:docPr id="14" name="Picture 14"/>
+          <wp:inline distT="0" distB="0" distL="0" distR="0" wp14:anchorId="75A30DEB" wp14:editId="0B59E749">
+            <wp:extent cx="5661660" cy="6172200"/>
+            <wp:effectExtent l="0" t="0" r="0" b="0"/>
+            <wp:docPr id="19" name="Picture 19"/>
             <wp:cNvGraphicFramePr>
               <a:graphicFrameLocks xmlns:a="http://schemas.openxmlformats.org/drawingml/2006/main" noChangeAspect="1"/>
             </wp:cNvGraphicFramePr>
@@ -2672,17 +2759,11 @@
               <a:graphicData uri="http://schemas.openxmlformats.org/drawingml/2006/picture">
                 <pic:pic xmlns:pic="http://schemas.openxmlformats.org/drawingml/2006/picture">
                   <pic:nvPicPr>
-                    <pic:cNvPr id="0" name="Hit.jpg"/>
+                    <pic:cNvPr id="0" name=""/>
                     <pic:cNvPicPr/>
                   </pic:nvPicPr>
                   <pic:blipFill>
-                    <a:blip r:embed="rId16">
-                      <a:extLst>
-                        <a:ext uri="{28A0092B-C50C-407E-A947-70E740481C1C}">
-                          <a14:useLocalDpi xmlns:a14="http://schemas.microsoft.com/office/drawing/2010/main" val="0"/>
-                        </a:ext>
-                      </a:extLst>
-                    </a:blip>
+                    <a:blip r:embed="rId15"/>
                     <a:stretch>
                       <a:fillRect/>
                     </a:stretch>
@@ -2690,7 +2771,7 @@
                   <pic:spPr>
                     <a:xfrm>
                       <a:off x="0" y="0"/>
-                      <a:ext cx="5714999" cy="3276600"/>
+                      <a:ext cx="5661660" cy="6172200"/>
                     </a:xfrm>
                     <a:prstGeom prst="rect">
                       <a:avLst/>
@@ -2707,9 +2788,13 @@
       <w:pPr>
         <w:pStyle w:val="Heading2"/>
       </w:pPr>
-      <w:bookmarkStart w:id="13" w:name="_Toc419564277"/>
+      <w:bookmarkStart w:id="13" w:name="_Toc422358863"/>
       <w:r>
-        <w:t>7. Stay</w:t>
+        <w:lastRenderedPageBreak/>
+        <w:t>6</w:t>
+      </w:r>
+      <w:r>
+        <w:t>. Stay</w:t>
       </w:r>
       <w:bookmarkEnd w:id="13"/>
     </w:p>
@@ -2719,10 +2804,10 @@
           <w:noProof/>
         </w:rPr>
         <w:drawing>
-          <wp:inline distT="0" distB="0" distL="0" distR="0" wp14:anchorId="4796E71B" wp14:editId="032CBEF8">
-            <wp:extent cx="3581400" cy="3276599"/>
-            <wp:effectExtent l="0" t="0" r="0" b="635"/>
-            <wp:docPr id="15" name="Picture 15"/>
+          <wp:inline distT="0" distB="0" distL="0" distR="0" wp14:anchorId="7D8B4427" wp14:editId="5956EF4D">
+            <wp:extent cx="5768340" cy="2994660"/>
+            <wp:effectExtent l="0" t="0" r="3810" b="0"/>
+            <wp:docPr id="20" name="Picture 20"/>
             <wp:cNvGraphicFramePr>
               <a:graphicFrameLocks xmlns:a="http://schemas.openxmlformats.org/drawingml/2006/main" noChangeAspect="1"/>
             </wp:cNvGraphicFramePr>
@@ -2730,17 +2815,11 @@
               <a:graphicData uri="http://schemas.openxmlformats.org/drawingml/2006/picture">
                 <pic:pic xmlns:pic="http://schemas.openxmlformats.org/drawingml/2006/picture">
                   <pic:nvPicPr>
-                    <pic:cNvPr id="0" name="Stay.jpg"/>
+                    <pic:cNvPr id="0" name=""/>
                     <pic:cNvPicPr/>
                   </pic:nvPicPr>
                   <pic:blipFill>
-                    <a:blip r:embed="rId17">
-                      <a:extLst>
-                        <a:ext uri="{28A0092B-C50C-407E-A947-70E740481C1C}">
-                          <a14:useLocalDpi xmlns:a14="http://schemas.microsoft.com/office/drawing/2010/main" val="0"/>
-                        </a:ext>
-                      </a:extLst>
-                    </a:blip>
+                    <a:blip r:embed="rId16"/>
                     <a:stretch>
                       <a:fillRect/>
                     </a:stretch>
@@ -2748,7 +2827,7 @@
                   <pic:spPr>
                     <a:xfrm>
                       <a:off x="0" y="0"/>
-                      <a:ext cx="3581400" cy="3276599"/>
+                      <a:ext cx="5768340" cy="2994660"/>
                     </a:xfrm>
                     <a:prstGeom prst="rect">
                       <a:avLst/>
@@ -2765,10 +2844,17 @@
       <w:pPr>
         <w:pStyle w:val="Heading2"/>
       </w:pPr>
-      <w:bookmarkStart w:id="14" w:name="_Toc419564278"/>
+    </w:p>
+    <w:p>
+      <w:pPr>
+        <w:pStyle w:val="Heading2"/>
+      </w:pPr>
+      <w:bookmarkStart w:id="14" w:name="_Toc422358864"/>
       <w:r>
-        <w:lastRenderedPageBreak/>
-        <w:t>8. Leaving a Game</w:t>
+        <w:t>7</w:t>
+      </w:r>
+      <w:r>
+        <w:t>. Leaving a Game</w:t>
       </w:r>
       <w:bookmarkEnd w:id="14"/>
     </w:p>
@@ -2778,10 +2864,10 @@
           <w:noProof/>
         </w:rPr>
         <w:drawing>
-          <wp:inline distT="0" distB="0" distL="0" distR="0" wp14:anchorId="66A6E07F" wp14:editId="2AFF4F04">
-            <wp:extent cx="4671060" cy="2869364"/>
-            <wp:effectExtent l="0" t="0" r="0" b="7620"/>
-            <wp:docPr id="16" name="Picture 16"/>
+          <wp:inline distT="0" distB="0" distL="0" distR="0" wp14:anchorId="2FF5FD06" wp14:editId="000E9B47">
+            <wp:extent cx="5943600" cy="2781935"/>
+            <wp:effectExtent l="0" t="0" r="0" b="0"/>
+            <wp:docPr id="21" name="Picture 21"/>
             <wp:cNvGraphicFramePr>
               <a:graphicFrameLocks xmlns:a="http://schemas.openxmlformats.org/drawingml/2006/main" noChangeAspect="1"/>
             </wp:cNvGraphicFramePr>
@@ -2789,17 +2875,11 @@
               <a:graphicData uri="http://schemas.openxmlformats.org/drawingml/2006/picture">
                 <pic:pic xmlns:pic="http://schemas.openxmlformats.org/drawingml/2006/picture">
                   <pic:nvPicPr>
-                    <pic:cNvPr id="0" name="Leaving a game.jpg"/>
+                    <pic:cNvPr id="0" name=""/>
                     <pic:cNvPicPr/>
                   </pic:nvPicPr>
                   <pic:blipFill>
-                    <a:blip r:embed="rId18">
-                      <a:extLst>
-                        <a:ext uri="{28A0092B-C50C-407E-A947-70E740481C1C}">
-                          <a14:useLocalDpi xmlns:a14="http://schemas.microsoft.com/office/drawing/2010/main" val="0"/>
-                        </a:ext>
-                      </a:extLst>
-                    </a:blip>
+                    <a:blip r:embed="rId17"/>
                     <a:stretch>
                       <a:fillRect/>
                     </a:stretch>
@@ -2807,7 +2887,7 @@
                   <pic:spPr>
                     <a:xfrm>
                       <a:off x="0" y="0"/>
-                      <a:ext cx="4671060" cy="2869364"/>
+                      <a:ext cx="5943600" cy="2781935"/>
                     </a:xfrm>
                     <a:prstGeom prst="rect">
                       <a:avLst/>
@@ -2824,9 +2904,13 @@
       <w:pPr>
         <w:pStyle w:val="Heading2"/>
       </w:pPr>
-      <w:bookmarkStart w:id="15" w:name="_Toc419564279"/>
+      <w:bookmarkStart w:id="15" w:name="_Toc422358865"/>
       <w:r>
-        <w:t>9. Logout</w:t>
+        <w:lastRenderedPageBreak/>
+        <w:t>8</w:t>
+      </w:r>
+      <w:r>
+        <w:t>. Logout</w:t>
       </w:r>
       <w:bookmarkEnd w:id="15"/>
     </w:p>
@@ -2836,10 +2920,10 @@
           <w:noProof/>
         </w:rPr>
         <w:drawing>
-          <wp:inline distT="0" distB="0" distL="0" distR="0">
-            <wp:extent cx="4450080" cy="2621279"/>
-            <wp:effectExtent l="0" t="0" r="7620" b="8255"/>
-            <wp:docPr id="17" name="Picture 17"/>
+          <wp:inline distT="0" distB="0" distL="0" distR="0" wp14:anchorId="31B22F35" wp14:editId="295D1BC6">
+            <wp:extent cx="5356860" cy="3268980"/>
+            <wp:effectExtent l="0" t="0" r="0" b="7620"/>
+            <wp:docPr id="22" name="Picture 22"/>
             <wp:cNvGraphicFramePr>
               <a:graphicFrameLocks xmlns:a="http://schemas.openxmlformats.org/drawingml/2006/main" noChangeAspect="1"/>
             </wp:cNvGraphicFramePr>
@@ -2847,17 +2931,11 @@
               <a:graphicData uri="http://schemas.openxmlformats.org/drawingml/2006/picture">
                 <pic:pic xmlns:pic="http://schemas.openxmlformats.org/drawingml/2006/picture">
                   <pic:nvPicPr>
-                    <pic:cNvPr id="0" name="Logout.jpg"/>
+                    <pic:cNvPr id="0" name=""/>
                     <pic:cNvPicPr/>
                   </pic:nvPicPr>
                   <pic:blipFill>
-                    <a:blip r:embed="rId11">
-                      <a:extLst>
-                        <a:ext uri="{28A0092B-C50C-407E-A947-70E740481C1C}">
-                          <a14:useLocalDpi xmlns:a14="http://schemas.microsoft.com/office/drawing/2010/main" val="0"/>
-                        </a:ext>
-                      </a:extLst>
-                    </a:blip>
+                    <a:blip r:embed="rId18"/>
                     <a:stretch>
                       <a:fillRect/>
                     </a:stretch>
@@ -2865,7 +2943,7 @@
                   <pic:spPr>
                     <a:xfrm>
                       <a:off x="0" y="0"/>
-                      <a:ext cx="4450080" cy="2621279"/>
+                      <a:ext cx="5356860" cy="3268980"/>
                     </a:xfrm>
                     <a:prstGeom prst="rect">
                       <a:avLst/>
@@ -5418,37 +5496,6 @@
         </w:p>
       </w:docPartBody>
     </w:docPart>
-    <w:docPart>
-      <w:docPartPr>
-        <w:name w:val="40461A1D96DA48829EBDD56F311B948D"/>
-        <w:category>
-          <w:name w:val="General"/>
-          <w:gallery w:val="placeholder"/>
-        </w:category>
-        <w:types>
-          <w:type w:val="bbPlcHdr"/>
-        </w:types>
-        <w:behaviors>
-          <w:behavior w:val="content"/>
-        </w:behaviors>
-        <w:guid w:val="{B8D61AD9-1E46-47A9-976E-60B49F30DC60}"/>
-      </w:docPartPr>
-      <w:docPartBody>
-        <w:p>
-          <w:pPr>
-            <w:pStyle w:val="40461A1D96DA48829EBDD56F311B948D"/>
-          </w:pPr>
-          <w:r>
-            <w:rPr>
-              <w:rFonts w:asciiTheme="majorHAnsi" w:eastAsiaTheme="majorEastAsia" w:hAnsiTheme="majorHAnsi" w:cstheme="majorBidi"/>
-              <w:sz w:val="36"/>
-              <w:szCs w:val="36"/>
-            </w:rPr>
-            <w:t>[Type the document subtitle]</w:t>
-          </w:r>
-        </w:p>
-      </w:docPartBody>
-    </w:docPart>
   </w:docParts>
 </w:glossaryDocument>
 </file>
@@ -5528,6 +5575,7 @@
     <w:rsid w:val="007635FB"/>
     <w:rsid w:val="007C4DB6"/>
     <w:rsid w:val="008F13BD"/>
+    <w:rsid w:val="00FB3857"/>
   </w:rsids>
   <m:mathPr>
     <m:mathFont m:val="Cambria Math"/>
@@ -6381,7 +6429,7 @@
 </file>
 
 <file path=customXml/itemProps2.xml><?xml version="1.0" encoding="utf-8"?>
-<ds:datastoreItem xmlns:ds="http://schemas.openxmlformats.org/officeDocument/2006/customXml" ds:itemID="{CC8D06FD-5A22-45D0-880F-FBDC1E6E2EC3}">
+<ds:datastoreItem xmlns:ds="http://schemas.openxmlformats.org/officeDocument/2006/customXml" ds:itemID="{EE32FF7D-7539-4473-B87F-F68B2E410778}">
   <ds:schemaRefs>
     <ds:schemaRef ds:uri="http://schemas.openxmlformats.org/officeDocument/2006/bibliography"/>
   </ds:schemaRefs>

</xml_diff>

<commit_message>
fixed and finalized documents Ben & Stoyan
</commit_message>
<xml_diff>
--- a/URS and Design/Blackjack Design Document.docx
+++ b/URS and Design/Blackjack Design Document.docx
@@ -380,9 +380,6 @@
             </w:rPr>
             <w:alias w:val="Subtitle"/>
             <w:id w:val="14700077"/>
-            <w:placeholder>
-              <w:docPart w:val="40461A1D96DA48829EBDD56F311B948D"/>
-            </w:placeholder>
             <w:dataBinding w:prefixMappings="xmlns:ns0='http://schemas.openxmlformats.org/package/2006/metadata/core-properties' xmlns:ns1='http://purl.org/dc/elements/1.1/'" w:xpath="/ns0:coreProperties[1]/ns1:subject[1]" w:storeItemID="{6C3C8BC8-F283-45AE-878A-BAB7291924A1}"/>
             <w:text/>
           </w:sdtPr>
@@ -571,7 +568,7 @@
           <w:r>
             <w:fldChar w:fldCharType="separate"/>
           </w:r>
-          <w:hyperlink w:anchor="_Toc422358851" w:history="1">
+          <w:hyperlink w:anchor="_Toc422420949" w:history="1">
             <w:r>
               <w:rPr>
                 <w:rStyle w:val="Hyperlink"/>
@@ -598,7 +595,7 @@
                 <w:noProof/>
                 <w:webHidden/>
               </w:rPr>
-              <w:instrText xml:space="preserve"> PAGEREF _Toc422358851 \h </w:instrText>
+              <w:instrText xml:space="preserve"> PAGEREF _Toc422420949 \h </w:instrText>
             </w:r>
             <w:r>
               <w:rPr>
@@ -640,7 +637,7 @@
               <w:noProof/>
             </w:rPr>
           </w:pPr>
-          <w:hyperlink w:anchor="_Toc422358852" w:history="1">
+          <w:hyperlink w:anchor="_Toc422420950" w:history="1">
             <w:r>
               <w:rPr>
                 <w:rStyle w:val="Hyperlink"/>
@@ -667,7 +664,7 @@
                 <w:noProof/>
                 <w:webHidden/>
               </w:rPr>
-              <w:instrText xml:space="preserve"> PAGEREF _Toc422358852 \h </w:instrText>
+              <w:instrText xml:space="preserve"> PAGEREF _Toc422420950 \h </w:instrText>
             </w:r>
             <w:r>
               <w:rPr>
@@ -709,7 +706,7 @@
               <w:noProof/>
             </w:rPr>
           </w:pPr>
-          <w:hyperlink w:anchor="_Toc422358853" w:history="1">
+          <w:hyperlink w:anchor="_Toc422420951" w:history="1">
             <w:r>
               <w:rPr>
                 <w:rStyle w:val="Hyperlink"/>
@@ -736,7 +733,7 @@
                 <w:noProof/>
                 <w:webHidden/>
               </w:rPr>
-              <w:instrText xml:space="preserve"> PAGEREF _Toc422358853 \h </w:instrText>
+              <w:instrText xml:space="preserve"> PAGEREF _Toc422420951 \h </w:instrText>
             </w:r>
             <w:r>
               <w:rPr>
@@ -778,7 +775,7 @@
               <w:noProof/>
             </w:rPr>
           </w:pPr>
-          <w:hyperlink w:anchor="_Toc422358854" w:history="1">
+          <w:hyperlink w:anchor="_Toc422420952" w:history="1">
             <w:r>
               <w:rPr>
                 <w:rStyle w:val="Hyperlink"/>
@@ -805,7 +802,7 @@
                 <w:noProof/>
                 <w:webHidden/>
               </w:rPr>
-              <w:instrText xml:space="preserve"> PAGEREF _Toc422358854 \h </w:instrText>
+              <w:instrText xml:space="preserve"> PAGEREF _Toc422420952 \h </w:instrText>
             </w:r>
             <w:r>
               <w:rPr>
@@ -826,6 +823,213 @@
                 <w:webHidden/>
               </w:rPr>
               <w:t>4</w:t>
+            </w:r>
+            <w:r>
+              <w:rPr>
+                <w:noProof/>
+                <w:webHidden/>
+              </w:rPr>
+              <w:fldChar w:fldCharType="end"/>
+            </w:r>
+          </w:hyperlink>
+        </w:p>
+        <w:p>
+          <w:pPr>
+            <w:pStyle w:val="TOC1"/>
+            <w:tabs>
+              <w:tab w:val="right" w:leader="dot" w:pos="9350"/>
+            </w:tabs>
+            <w:rPr>
+              <w:rFonts w:eastAsiaTheme="minorEastAsia"/>
+              <w:noProof/>
+            </w:rPr>
+          </w:pPr>
+          <w:hyperlink w:anchor="_Toc422420953" w:history="1">
+            <w:r>
+              <w:rPr>
+                <w:rStyle w:val="Hyperlink"/>
+                <w:noProof/>
+              </w:rPr>
+              <w:t>Server Class Diagram</w:t>
+            </w:r>
+            <w:r>
+              <w:rPr>
+                <w:noProof/>
+                <w:webHidden/>
+              </w:rPr>
+              <w:tab/>
+            </w:r>
+            <w:r>
+              <w:rPr>
+                <w:noProof/>
+                <w:webHidden/>
+              </w:rPr>
+              <w:fldChar w:fldCharType="begin"/>
+            </w:r>
+            <w:r>
+              <w:rPr>
+                <w:noProof/>
+                <w:webHidden/>
+              </w:rPr>
+              <w:instrText xml:space="preserve"> PAGEREF _Toc422420953 \h </w:instrText>
+            </w:r>
+            <w:r>
+              <w:rPr>
+                <w:noProof/>
+                <w:webHidden/>
+              </w:rPr>
+            </w:r>
+            <w:r>
+              <w:rPr>
+                <w:noProof/>
+                <w:webHidden/>
+              </w:rPr>
+              <w:fldChar w:fldCharType="separate"/>
+            </w:r>
+            <w:r>
+              <w:rPr>
+                <w:noProof/>
+                <w:webHidden/>
+              </w:rPr>
+              <w:t>5</w:t>
+            </w:r>
+            <w:r>
+              <w:rPr>
+                <w:noProof/>
+                <w:webHidden/>
+              </w:rPr>
+              <w:fldChar w:fldCharType="end"/>
+            </w:r>
+          </w:hyperlink>
+        </w:p>
+        <w:p>
+          <w:pPr>
+            <w:pStyle w:val="TOC1"/>
+            <w:tabs>
+              <w:tab w:val="right" w:leader="dot" w:pos="9350"/>
+            </w:tabs>
+            <w:rPr>
+              <w:rFonts w:eastAsiaTheme="minorEastAsia"/>
+              <w:noProof/>
+            </w:rPr>
+          </w:pPr>
+          <w:hyperlink w:anchor="_Toc422420954" w:history="1">
+            <w:r>
+              <w:rPr>
+                <w:rStyle w:val="Hyperlink"/>
+                <w:noProof/>
+              </w:rPr>
+              <w:t>Sequence Diagrams</w:t>
+            </w:r>
+            <w:r>
+              <w:rPr>
+                <w:noProof/>
+                <w:webHidden/>
+              </w:rPr>
+              <w:tab/>
+            </w:r>
+            <w:r>
+              <w:rPr>
+                <w:noProof/>
+                <w:webHidden/>
+              </w:rPr>
+              <w:fldChar w:fldCharType="begin"/>
+            </w:r>
+            <w:r>
+              <w:rPr>
+                <w:noProof/>
+                <w:webHidden/>
+              </w:rPr>
+              <w:instrText xml:space="preserve"> PAGEREF _Toc422420954 \h </w:instrText>
+            </w:r>
+            <w:r>
+              <w:rPr>
+                <w:noProof/>
+                <w:webHidden/>
+              </w:rPr>
+            </w:r>
+            <w:r>
+              <w:rPr>
+                <w:noProof/>
+                <w:webHidden/>
+              </w:rPr>
+              <w:fldChar w:fldCharType="separate"/>
+            </w:r>
+            <w:r>
+              <w:rPr>
+                <w:noProof/>
+                <w:webHidden/>
+              </w:rPr>
+              <w:t>6</w:t>
+            </w:r>
+            <w:r>
+              <w:rPr>
+                <w:noProof/>
+                <w:webHidden/>
+              </w:rPr>
+              <w:fldChar w:fldCharType="end"/>
+            </w:r>
+          </w:hyperlink>
+        </w:p>
+        <w:p>
+          <w:pPr>
+            <w:pStyle w:val="TOC2"/>
+            <w:tabs>
+              <w:tab w:val="right" w:leader="dot" w:pos="9350"/>
+            </w:tabs>
+            <w:rPr>
+              <w:rFonts w:eastAsiaTheme="minorEastAsia"/>
+              <w:noProof/>
+            </w:rPr>
+          </w:pPr>
+          <w:hyperlink w:anchor="_Toc422420955" w:history="1">
+            <w:r>
+              <w:rPr>
+                <w:rStyle w:val="Hyperlink"/>
+                <w:noProof/>
+              </w:rPr>
+              <w:t>1. Login</w:t>
+            </w:r>
+            <w:r>
+              <w:rPr>
+                <w:noProof/>
+                <w:webHidden/>
+              </w:rPr>
+              <w:tab/>
+            </w:r>
+            <w:r>
+              <w:rPr>
+                <w:noProof/>
+                <w:webHidden/>
+              </w:rPr>
+              <w:fldChar w:fldCharType="begin"/>
+            </w:r>
+            <w:r>
+              <w:rPr>
+                <w:noProof/>
+                <w:webHidden/>
+              </w:rPr>
+              <w:instrText xml:space="preserve"> PAGEREF _Toc422420955 \h </w:instrText>
+            </w:r>
+            <w:r>
+              <w:rPr>
+                <w:noProof/>
+                <w:webHidden/>
+              </w:rPr>
+            </w:r>
+            <w:r>
+              <w:rPr>
+                <w:noProof/>
+                <w:webHidden/>
+              </w:rPr>
+              <w:fldChar w:fldCharType="separate"/>
+            </w:r>
+            <w:r>
+              <w:rPr>
+                <w:noProof/>
+                <w:webHidden/>
+              </w:rPr>
+              <w:t>6</w:t>
             </w:r>
             <w:r>
               <w:rPr>
@@ -837,10 +1041,9 @@
           </w:hyperlink>
         </w:p>
         <w:bookmarkStart w:id="0" w:name="_GoBack"/>
-        <w:bookmarkEnd w:id="0"/>
         <w:p>
           <w:pPr>
-            <w:pStyle w:val="TOC1"/>
+            <w:pStyle w:val="TOC2"/>
             <w:tabs>
               <w:tab w:val="right" w:leader="dot" w:pos="9350"/>
             </w:tabs>
@@ -867,7 +1070,7 @@
             <w:rPr>
               <w:noProof/>
             </w:rPr>
-            <w:instrText>HYPERLINK \l "_Toc422358856"</w:instrText>
+            <w:instrText>HYPERLINK \l "_Toc422420956"</w:instrText>
           </w:r>
           <w:r>
             <w:rPr>
@@ -894,7 +1097,7 @@
               <w:rStyle w:val="Hyperlink"/>
               <w:noProof/>
             </w:rPr>
-            <w:t>Server Class Diagram</w:t>
+            <w:t>2. Creating a Game</w:t>
           </w:r>
           <w:r>
             <w:rPr>
@@ -915,7 +1118,7 @@
               <w:noProof/>
               <w:webHidden/>
             </w:rPr>
-            <w:instrText xml:space="preserve"> PAGEREF _Toc422358856 \h </w:instrText>
+            <w:instrText xml:space="preserve"> PAGEREF _Toc422420956 \h </w:instrText>
           </w:r>
           <w:r>
             <w:rPr>
@@ -935,7 +1138,122 @@
               <w:noProof/>
               <w:webHidden/>
             </w:rPr>
-            <w:t>5</w:t>
+            <w:t>7</w:t>
+          </w:r>
+          <w:r>
+            <w:rPr>
+              <w:noProof/>
+              <w:webHidden/>
+            </w:rPr>
+            <w:fldChar w:fldCharType="end"/>
+          </w:r>
+          <w:r>
+            <w:rPr>
+              <w:rStyle w:val="Hyperlink"/>
+              <w:noProof/>
+            </w:rPr>
+            <w:fldChar w:fldCharType="end"/>
+          </w:r>
+        </w:p>
+        <w:bookmarkEnd w:id="0"/>
+        <w:p>
+          <w:pPr>
+            <w:pStyle w:val="TOC2"/>
+            <w:tabs>
+              <w:tab w:val="right" w:leader="dot" w:pos="9350"/>
+            </w:tabs>
+            <w:rPr>
+              <w:rFonts w:eastAsiaTheme="minorEastAsia"/>
+              <w:noProof/>
+            </w:rPr>
+          </w:pPr>
+          <w:r>
+            <w:rPr>
+              <w:rStyle w:val="Hyperlink"/>
+              <w:noProof/>
+            </w:rPr>
+            <w:fldChar w:fldCharType="begin"/>
+          </w:r>
+          <w:r>
+            <w:rPr>
+              <w:rStyle w:val="Hyperlink"/>
+              <w:noProof/>
+            </w:rPr>
+            <w:instrText xml:space="preserve"> </w:instrText>
+          </w:r>
+          <w:r>
+            <w:rPr>
+              <w:noProof/>
+            </w:rPr>
+            <w:instrText>HYPERLINK \l "_Toc422420957"</w:instrText>
+          </w:r>
+          <w:r>
+            <w:rPr>
+              <w:rStyle w:val="Hyperlink"/>
+              <w:noProof/>
+            </w:rPr>
+            <w:instrText xml:space="preserve"> </w:instrText>
+          </w:r>
+          <w:r>
+            <w:rPr>
+              <w:rStyle w:val="Hyperlink"/>
+              <w:noProof/>
+            </w:rPr>
+          </w:r>
+          <w:r>
+            <w:rPr>
+              <w:rStyle w:val="Hyperlink"/>
+              <w:noProof/>
+            </w:rPr>
+            <w:fldChar w:fldCharType="separate"/>
+          </w:r>
+          <w:r>
+            <w:rPr>
+              <w:rStyle w:val="Hyperlink"/>
+              <w:noProof/>
+            </w:rPr>
+            <w:t>3. Joining a Game</w:t>
+          </w:r>
+          <w:r>
+            <w:rPr>
+              <w:noProof/>
+              <w:webHidden/>
+            </w:rPr>
+            <w:tab/>
+          </w:r>
+          <w:r>
+            <w:rPr>
+              <w:noProof/>
+              <w:webHidden/>
+            </w:rPr>
+            <w:fldChar w:fldCharType="begin"/>
+          </w:r>
+          <w:r>
+            <w:rPr>
+              <w:noProof/>
+              <w:webHidden/>
+            </w:rPr>
+            <w:instrText xml:space="preserve"> PAGEREF _Toc422420957 \h </w:instrText>
+          </w:r>
+          <w:r>
+            <w:rPr>
+              <w:noProof/>
+              <w:webHidden/>
+            </w:rPr>
+          </w:r>
+          <w:r>
+            <w:rPr>
+              <w:noProof/>
+              <w:webHidden/>
+            </w:rPr>
+            <w:fldChar w:fldCharType="separate"/>
+          </w:r>
+          <w:r>
+            <w:rPr>
+              <w:noProof/>
+              <w:webHidden/>
+            </w:rPr>
+            <w:t>8</w:t>
           </w:r>
           <w:r>
             <w:rPr>
@@ -954,7 +1272,7 @@
         </w:p>
         <w:p>
           <w:pPr>
-            <w:pStyle w:val="TOC1"/>
+            <w:pStyle w:val="TOC2"/>
             <w:tabs>
               <w:tab w:val="right" w:leader="dot" w:pos="9350"/>
             </w:tabs>
@@ -963,13 +1281,13 @@
               <w:noProof/>
             </w:rPr>
           </w:pPr>
-          <w:hyperlink w:anchor="_Toc422358857" w:history="1">
+          <w:hyperlink w:anchor="_Toc422420958" w:history="1">
             <w:r>
               <w:rPr>
                 <w:rStyle w:val="Hyperlink"/>
                 <w:noProof/>
               </w:rPr>
-              <w:t>Sequence Diagrams</w:t>
+              <w:t>4. Adding Money to the Pool</w:t>
             </w:r>
             <w:r>
               <w:rPr>
@@ -990,7 +1308,7 @@
                 <w:noProof/>
                 <w:webHidden/>
               </w:rPr>
-              <w:instrText xml:space="preserve"> PAGEREF _Toc422358857 \h </w:instrText>
+              <w:instrText xml:space="preserve"> PAGEREF _Toc422420958 \h </w:instrText>
             </w:r>
             <w:r>
               <w:rPr>
@@ -1010,7 +1328,7 @@
                 <w:noProof/>
                 <w:webHidden/>
               </w:rPr>
-              <w:t>6</w:t>
+              <w:t>8</w:t>
             </w:r>
             <w:r>
               <w:rPr>
@@ -1032,13 +1350,13 @@
               <w:noProof/>
             </w:rPr>
           </w:pPr>
-          <w:hyperlink w:anchor="_Toc422358858" w:history="1">
+          <w:hyperlink w:anchor="_Toc422420959" w:history="1">
             <w:r>
               <w:rPr>
                 <w:rStyle w:val="Hyperlink"/>
                 <w:noProof/>
               </w:rPr>
-              <w:t>1. Login</w:t>
+              <w:t>5. Hit</w:t>
             </w:r>
             <w:r>
               <w:rPr>
@@ -1059,7 +1377,7 @@
                 <w:noProof/>
                 <w:webHidden/>
               </w:rPr>
-              <w:instrText xml:space="preserve"> PAGEREF _Toc422358858 \h </w:instrText>
+              <w:instrText xml:space="preserve"> PAGEREF _Toc422420959 \h </w:instrText>
             </w:r>
             <w:r>
               <w:rPr>
@@ -1079,7 +1397,7 @@
                 <w:noProof/>
                 <w:webHidden/>
               </w:rPr>
-              <w:t>6</w:t>
+              <w:t>9</w:t>
             </w:r>
             <w:r>
               <w:rPr>
@@ -1101,13 +1419,13 @@
               <w:noProof/>
             </w:rPr>
           </w:pPr>
-          <w:hyperlink w:anchor="_Toc422358859" w:history="1">
+          <w:hyperlink w:anchor="_Toc422420960" w:history="1">
             <w:r>
               <w:rPr>
                 <w:rStyle w:val="Hyperlink"/>
                 <w:noProof/>
               </w:rPr>
-              <w:t>2. Creating a Game</w:t>
+              <w:t>6. Stay</w:t>
             </w:r>
             <w:r>
               <w:rPr>
@@ -1128,7 +1446,7 @@
                 <w:noProof/>
                 <w:webHidden/>
               </w:rPr>
-              <w:instrText xml:space="preserve"> PAGEREF _Toc422358859 \h </w:instrText>
+              <w:instrText xml:space="preserve"> PAGEREF _Toc422420960 \h </w:instrText>
             </w:r>
             <w:r>
               <w:rPr>
@@ -1148,7 +1466,7 @@
                 <w:noProof/>
                 <w:webHidden/>
               </w:rPr>
-              <w:t>7</w:t>
+              <w:t>10</w:t>
             </w:r>
             <w:r>
               <w:rPr>
@@ -1170,13 +1488,13 @@
               <w:noProof/>
             </w:rPr>
           </w:pPr>
-          <w:hyperlink w:anchor="_Toc422358860" w:history="1">
+          <w:hyperlink w:anchor="_Toc422420961" w:history="1">
             <w:r>
               <w:rPr>
                 <w:rStyle w:val="Hyperlink"/>
                 <w:noProof/>
               </w:rPr>
-              <w:t>3. Joining a Game</w:t>
+              <w:t>7. Leaving a Game</w:t>
             </w:r>
             <w:r>
               <w:rPr>
@@ -1197,7 +1515,7 @@
                 <w:noProof/>
                 <w:webHidden/>
               </w:rPr>
-              <w:instrText xml:space="preserve"> PAGEREF _Toc422358860 \h </w:instrText>
+              <w:instrText xml:space="preserve"> PAGEREF _Toc422420961 \h </w:instrText>
             </w:r>
             <w:r>
               <w:rPr>
@@ -1217,7 +1535,7 @@
                 <w:noProof/>
                 <w:webHidden/>
               </w:rPr>
-              <w:t>8</w:t>
+              <w:t>10</w:t>
             </w:r>
             <w:r>
               <w:rPr>
@@ -1239,13 +1557,13 @@
               <w:noProof/>
             </w:rPr>
           </w:pPr>
-          <w:hyperlink w:anchor="_Toc422358861" w:history="1">
+          <w:hyperlink w:anchor="_Toc422420962" w:history="1">
             <w:r>
               <w:rPr>
                 <w:rStyle w:val="Hyperlink"/>
                 <w:noProof/>
               </w:rPr>
-              <w:t>4. Adding Money to the Pool</w:t>
+              <w:t>8. Logout</w:t>
             </w:r>
             <w:r>
               <w:rPr>
@@ -1266,283 +1584,7 @@
                 <w:noProof/>
                 <w:webHidden/>
               </w:rPr>
-              <w:instrText xml:space="preserve"> PAGEREF _Toc422358861 \h </w:instrText>
-            </w:r>
-            <w:r>
-              <w:rPr>
-                <w:noProof/>
-                <w:webHidden/>
-              </w:rPr>
-            </w:r>
-            <w:r>
-              <w:rPr>
-                <w:noProof/>
-                <w:webHidden/>
-              </w:rPr>
-              <w:fldChar w:fldCharType="separate"/>
-            </w:r>
-            <w:r>
-              <w:rPr>
-                <w:noProof/>
-                <w:webHidden/>
-              </w:rPr>
-              <w:t>8</w:t>
-            </w:r>
-            <w:r>
-              <w:rPr>
-                <w:noProof/>
-                <w:webHidden/>
-              </w:rPr>
-              <w:fldChar w:fldCharType="end"/>
-            </w:r>
-          </w:hyperlink>
-        </w:p>
-        <w:p>
-          <w:pPr>
-            <w:pStyle w:val="TOC2"/>
-            <w:tabs>
-              <w:tab w:val="right" w:leader="dot" w:pos="9350"/>
-            </w:tabs>
-            <w:rPr>
-              <w:rFonts w:eastAsiaTheme="minorEastAsia"/>
-              <w:noProof/>
-            </w:rPr>
-          </w:pPr>
-          <w:hyperlink w:anchor="_Toc422358862" w:history="1">
-            <w:r>
-              <w:rPr>
-                <w:rStyle w:val="Hyperlink"/>
-                <w:noProof/>
-              </w:rPr>
-              <w:t>5. Hit</w:t>
-            </w:r>
-            <w:r>
-              <w:rPr>
-                <w:noProof/>
-                <w:webHidden/>
-              </w:rPr>
-              <w:tab/>
-            </w:r>
-            <w:r>
-              <w:rPr>
-                <w:noProof/>
-                <w:webHidden/>
-              </w:rPr>
-              <w:fldChar w:fldCharType="begin"/>
-            </w:r>
-            <w:r>
-              <w:rPr>
-                <w:noProof/>
-                <w:webHidden/>
-              </w:rPr>
-              <w:instrText xml:space="preserve"> PAGEREF _Toc422358862 \h </w:instrText>
-            </w:r>
-            <w:r>
-              <w:rPr>
-                <w:noProof/>
-                <w:webHidden/>
-              </w:rPr>
-            </w:r>
-            <w:r>
-              <w:rPr>
-                <w:noProof/>
-                <w:webHidden/>
-              </w:rPr>
-              <w:fldChar w:fldCharType="separate"/>
-            </w:r>
-            <w:r>
-              <w:rPr>
-                <w:noProof/>
-                <w:webHidden/>
-              </w:rPr>
-              <w:t>9</w:t>
-            </w:r>
-            <w:r>
-              <w:rPr>
-                <w:noProof/>
-                <w:webHidden/>
-              </w:rPr>
-              <w:fldChar w:fldCharType="end"/>
-            </w:r>
-          </w:hyperlink>
-        </w:p>
-        <w:p>
-          <w:pPr>
-            <w:pStyle w:val="TOC2"/>
-            <w:tabs>
-              <w:tab w:val="right" w:leader="dot" w:pos="9350"/>
-            </w:tabs>
-            <w:rPr>
-              <w:rFonts w:eastAsiaTheme="minorEastAsia"/>
-              <w:noProof/>
-            </w:rPr>
-          </w:pPr>
-          <w:hyperlink w:anchor="_Toc422358863" w:history="1">
-            <w:r>
-              <w:rPr>
-                <w:rStyle w:val="Hyperlink"/>
-                <w:noProof/>
-              </w:rPr>
-              <w:t>6. Stay</w:t>
-            </w:r>
-            <w:r>
-              <w:rPr>
-                <w:noProof/>
-                <w:webHidden/>
-              </w:rPr>
-              <w:tab/>
-            </w:r>
-            <w:r>
-              <w:rPr>
-                <w:noProof/>
-                <w:webHidden/>
-              </w:rPr>
-              <w:fldChar w:fldCharType="begin"/>
-            </w:r>
-            <w:r>
-              <w:rPr>
-                <w:noProof/>
-                <w:webHidden/>
-              </w:rPr>
-              <w:instrText xml:space="preserve"> PAGEREF _Toc422358863 \h </w:instrText>
-            </w:r>
-            <w:r>
-              <w:rPr>
-                <w:noProof/>
-                <w:webHidden/>
-              </w:rPr>
-            </w:r>
-            <w:r>
-              <w:rPr>
-                <w:noProof/>
-                <w:webHidden/>
-              </w:rPr>
-              <w:fldChar w:fldCharType="separate"/>
-            </w:r>
-            <w:r>
-              <w:rPr>
-                <w:noProof/>
-                <w:webHidden/>
-              </w:rPr>
-              <w:t>10</w:t>
-            </w:r>
-            <w:r>
-              <w:rPr>
-                <w:noProof/>
-                <w:webHidden/>
-              </w:rPr>
-              <w:fldChar w:fldCharType="end"/>
-            </w:r>
-          </w:hyperlink>
-        </w:p>
-        <w:p>
-          <w:pPr>
-            <w:pStyle w:val="TOC2"/>
-            <w:tabs>
-              <w:tab w:val="right" w:leader="dot" w:pos="9350"/>
-            </w:tabs>
-            <w:rPr>
-              <w:rFonts w:eastAsiaTheme="minorEastAsia"/>
-              <w:noProof/>
-            </w:rPr>
-          </w:pPr>
-          <w:hyperlink w:anchor="_Toc422358864" w:history="1">
-            <w:r>
-              <w:rPr>
-                <w:rStyle w:val="Hyperlink"/>
-                <w:noProof/>
-              </w:rPr>
-              <w:t>7. Leaving a Game</w:t>
-            </w:r>
-            <w:r>
-              <w:rPr>
-                <w:noProof/>
-                <w:webHidden/>
-              </w:rPr>
-              <w:tab/>
-            </w:r>
-            <w:r>
-              <w:rPr>
-                <w:noProof/>
-                <w:webHidden/>
-              </w:rPr>
-              <w:fldChar w:fldCharType="begin"/>
-            </w:r>
-            <w:r>
-              <w:rPr>
-                <w:noProof/>
-                <w:webHidden/>
-              </w:rPr>
-              <w:instrText xml:space="preserve"> PAGEREF _Toc422358864 \h </w:instrText>
-            </w:r>
-            <w:r>
-              <w:rPr>
-                <w:noProof/>
-                <w:webHidden/>
-              </w:rPr>
-            </w:r>
-            <w:r>
-              <w:rPr>
-                <w:noProof/>
-                <w:webHidden/>
-              </w:rPr>
-              <w:fldChar w:fldCharType="separate"/>
-            </w:r>
-            <w:r>
-              <w:rPr>
-                <w:noProof/>
-                <w:webHidden/>
-              </w:rPr>
-              <w:t>10</w:t>
-            </w:r>
-            <w:r>
-              <w:rPr>
-                <w:noProof/>
-                <w:webHidden/>
-              </w:rPr>
-              <w:fldChar w:fldCharType="end"/>
-            </w:r>
-          </w:hyperlink>
-        </w:p>
-        <w:p>
-          <w:pPr>
-            <w:pStyle w:val="TOC2"/>
-            <w:tabs>
-              <w:tab w:val="right" w:leader="dot" w:pos="9350"/>
-            </w:tabs>
-            <w:rPr>
-              <w:rFonts w:eastAsiaTheme="minorEastAsia"/>
-              <w:noProof/>
-            </w:rPr>
-          </w:pPr>
-          <w:hyperlink w:anchor="_Toc422358865" w:history="1">
-            <w:r>
-              <w:rPr>
-                <w:rStyle w:val="Hyperlink"/>
-                <w:noProof/>
-              </w:rPr>
-              <w:t>8. Logout</w:t>
-            </w:r>
-            <w:r>
-              <w:rPr>
-                <w:noProof/>
-                <w:webHidden/>
-              </w:rPr>
-              <w:tab/>
-            </w:r>
-            <w:r>
-              <w:rPr>
-                <w:noProof/>
-                <w:webHidden/>
-              </w:rPr>
-              <w:fldChar w:fldCharType="begin"/>
-            </w:r>
-            <w:r>
-              <w:rPr>
-                <w:noProof/>
-                <w:webHidden/>
-              </w:rPr>
-              <w:instrText xml:space="preserve"> PAGEREF _Toc422358865 \h </w:instrText>
+              <w:instrText xml:space="preserve"> PAGEREF _Toc422420962 \h </w:instrText>
             </w:r>
             <w:r>
               <w:rPr>
@@ -1619,7 +1661,7 @@
       <w:pPr>
         <w:pStyle w:val="Heading1"/>
       </w:pPr>
-      <w:bookmarkStart w:id="1" w:name="_Toc422358851"/>
+      <w:bookmarkStart w:id="1" w:name="_Toc422420949"/>
       <w:r>
         <w:t xml:space="preserve">Architecture </w:t>
       </w:r>
@@ -1680,7 +1722,7 @@
       <w:pPr>
         <w:pStyle w:val="Heading1"/>
       </w:pPr>
-      <w:bookmarkStart w:id="2" w:name="_Toc422358852"/>
+      <w:bookmarkStart w:id="2" w:name="_Toc422420950"/>
       <w:r>
         <w:t>Description of Interfaces</w:t>
       </w:r>
@@ -1690,7 +1732,7 @@
       <w:pPr>
         <w:pStyle w:val="Heading2"/>
       </w:pPr>
-      <w:bookmarkStart w:id="3" w:name="_Toc422358853"/>
+      <w:bookmarkStart w:id="3" w:name="_Toc422420951"/>
       <w:proofErr w:type="spellStart"/>
       <w:r>
         <w:t>IPortal</w:t>
@@ -1767,24 +1809,12 @@
           </w:p>
           <w:p>
             <w:r>
-              <w:t xml:space="preserve">User </w:t>
-            </w:r>
-            <w:r>
-              <w:t>Register</w:t>
-            </w:r>
-            <w:r>
-              <w:t>(String user)</w:t>
+              <w:t>User Register(String user)</w:t>
             </w:r>
           </w:p>
           <w:p>
             <w:r>
-              <w:t>void Logout(U</w:t>
-            </w:r>
-            <w:r>
-              <w:t>ser</w:t>
-            </w:r>
-            <w:r>
-              <w:t xml:space="preserve"> user)</w:t>
+              <w:t>void Logout(User user)</w:t>
             </w:r>
           </w:p>
           <w:p>
@@ -1797,22 +1827,7 @@
             </w:r>
             <w:proofErr w:type="spellEnd"/>
             <w:r>
-              <w:t>(</w:t>
-            </w:r>
-            <w:r>
-              <w:t>Game g</w:t>
-            </w:r>
-            <w:r>
-              <w:t xml:space="preserve">ame, </w:t>
-            </w:r>
-            <w:r>
-              <w:t>U</w:t>
-            </w:r>
-            <w:r>
-              <w:t xml:space="preserve">ser </w:t>
-            </w:r>
-            <w:r>
-              <w:t>user)</w:t>
+              <w:t>(Game game, User user)</w:t>
             </w:r>
           </w:p>
           <w:p>
@@ -1891,10 +1906,7 @@
             </w:r>
             <w:proofErr w:type="spellStart"/>
             <w:r>
-              <w:t>IPortal</w:t>
-            </w:r>
-            <w:r>
-              <w:t>Callback</w:t>
+              <w:t>IPortalCallback</w:t>
             </w:r>
             <w:proofErr w:type="spellEnd"/>
             <w:r>
@@ -2012,13 +2024,7 @@
           </w:p>
           <w:p>
             <w:r>
-              <w:t xml:space="preserve">void </w:t>
-            </w:r>
-            <w:r>
-              <w:t>Stay(</w:t>
-            </w:r>
-            <w:r>
-              <w:t xml:space="preserve">Game </w:t>
+              <w:t xml:space="preserve">void Stay(Game </w:t>
             </w:r>
             <w:proofErr w:type="spellStart"/>
             <w:r>
@@ -2035,10 +2041,7 @@
             </w:r>
             <w:proofErr w:type="spellStart"/>
             <w:r>
-              <w:t>IncreaseP</w:t>
-            </w:r>
-            <w:r>
-              <w:t>ot</w:t>
+              <w:t>IncreasePot</w:t>
             </w:r>
             <w:proofErr w:type="spellEnd"/>
             <w:r>
@@ -2076,13 +2079,7 @@
             </w:r>
             <w:proofErr w:type="spellEnd"/>
             <w:r>
-              <w:t>(Game game, P</w:t>
-            </w:r>
-            <w:r>
-              <w:t xml:space="preserve">layer </w:t>
-            </w:r>
-            <w:r>
-              <w:t>player)</w:t>
+              <w:t>(Game game, Player player)</w:t>
             </w:r>
           </w:p>
           <w:p>
@@ -2095,13 +2092,7 @@
             </w:r>
             <w:proofErr w:type="spellEnd"/>
             <w:r>
-              <w:t>(G</w:t>
-            </w:r>
-            <w:r>
-              <w:t>a</w:t>
-            </w:r>
-            <w:r>
-              <w:t>me game, Player player)</w:t>
+              <w:t>(Game game, Player player)</w:t>
             </w:r>
           </w:p>
           <w:p>
@@ -2315,7 +2306,29 @@
       <w:pPr>
         <w:pStyle w:val="Heading1"/>
       </w:pPr>
-      <w:bookmarkStart w:id="4" w:name="_Toc422358854"/>
+    </w:p>
+    <w:p>
+      <w:pPr>
+        <w:pStyle w:val="Heading1"/>
+      </w:pPr>
+    </w:p>
+    <w:p>
+      <w:pPr>
+        <w:pStyle w:val="Heading1"/>
+      </w:pPr>
+    </w:p>
+    <w:p>
+      <w:pPr>
+        <w:pStyle w:val="Heading1"/>
+      </w:pPr>
+    </w:p>
+    <w:p/>
+    <w:p/>
+    <w:p>
+      <w:pPr>
+        <w:pStyle w:val="Heading1"/>
+      </w:pPr>
+      <w:bookmarkStart w:id="4" w:name="_Toc422420952"/>
       <w:r>
         <w:lastRenderedPageBreak/>
         <w:t>C</w:t>
@@ -2326,30 +2339,13 @@
       <w:bookmarkEnd w:id="4"/>
     </w:p>
     <w:p>
-      <w:pPr>
-        <w:pStyle w:val="Heading1"/>
-        <w:rPr>
-          <w:rFonts w:asciiTheme="minorHAnsi" w:eastAsiaTheme="minorHAnsi" w:hAnsiTheme="minorHAnsi" w:cstheme="minorBidi"/>
-          <w:b w:val="0"/>
-          <w:bCs w:val="0"/>
-          <w:color w:val="auto"/>
-          <w:sz w:val="22"/>
-          <w:szCs w:val="22"/>
-        </w:rPr>
-      </w:pPr>
       <w:bookmarkStart w:id="5" w:name="_Toc422358855"/>
       <w:r>
         <w:rPr>
-          <w:rFonts w:asciiTheme="minorHAnsi" w:eastAsiaTheme="minorHAnsi" w:hAnsiTheme="minorHAnsi" w:cstheme="minorBidi"/>
-          <w:b w:val="0"/>
-          <w:bCs w:val="0"/>
           <w:noProof/>
-          <w:color w:val="auto"/>
-          <w:sz w:val="22"/>
-          <w:szCs w:val="22"/>
         </w:rPr>
         <w:drawing>
-          <wp:inline distT="0" distB="0" distL="0" distR="0">
+          <wp:inline distT="0" distB="0" distL="0" distR="0" wp14:anchorId="516995A4" wp14:editId="5A9E8F8A">
             <wp:extent cx="5943600" cy="3375660"/>
             <wp:effectExtent l="0" t="0" r="0" b="0"/>
             <wp:docPr id="24" name="Picture 24"/>
@@ -2392,46 +2388,12 @@
       </w:r>
       <w:bookmarkEnd w:id="5"/>
     </w:p>
+    <w:p/>
     <w:p>
       <w:pPr>
         <w:pStyle w:val="Heading1"/>
       </w:pPr>
-    </w:p>
-    <w:p>
-      <w:pPr>
-        <w:pStyle w:val="Heading1"/>
-      </w:pPr>
-    </w:p>
-    <w:p>
-      <w:pPr>
-        <w:pStyle w:val="Heading1"/>
-      </w:pPr>
-    </w:p>
-    <w:p>
-      <w:pPr>
-        <w:pStyle w:val="Heading1"/>
-      </w:pPr>
-    </w:p>
-    <w:p>
-      <w:pPr>
-        <w:pStyle w:val="Heading1"/>
-      </w:pPr>
-    </w:p>
-    <w:p>
-      <w:pPr>
-        <w:pStyle w:val="Heading1"/>
-      </w:pPr>
-    </w:p>
-    <w:p>
-      <w:pPr>
-        <w:pStyle w:val="Heading1"/>
-      </w:pPr>
-    </w:p>
-    <w:p>
-      <w:pPr>
-        <w:pStyle w:val="Heading1"/>
-      </w:pPr>
-      <w:bookmarkStart w:id="6" w:name="_Toc422358856"/>
+      <w:bookmarkStart w:id="6" w:name="_Toc422420953"/>
       <w:r>
         <w:lastRenderedPageBreak/>
         <w:t>Server Class Diagram</w:t>
@@ -2490,7 +2452,7 @@
       <w:pPr>
         <w:pStyle w:val="Heading1"/>
       </w:pPr>
-      <w:bookmarkStart w:id="7" w:name="_Toc422358857"/>
+      <w:bookmarkStart w:id="7" w:name="_Toc422420954"/>
       <w:r>
         <w:lastRenderedPageBreak/>
         <w:t>Sequence Diagrams</w:t>
@@ -2501,7 +2463,7 @@
       <w:pPr>
         <w:pStyle w:val="Heading2"/>
       </w:pPr>
-      <w:bookmarkStart w:id="8" w:name="_Toc422358858"/>
+      <w:bookmarkStart w:id="8" w:name="_Toc422420955"/>
       <w:r>
         <w:rPr>
           <w:b w:val="0"/>
@@ -2560,7 +2522,7 @@
       <w:pPr>
         <w:pStyle w:val="Heading2"/>
       </w:pPr>
-      <w:bookmarkStart w:id="9" w:name="_Toc422358859"/>
+      <w:bookmarkStart w:id="9" w:name="_Toc422420956"/>
       <w:r>
         <w:lastRenderedPageBreak/>
         <w:t xml:space="preserve">2. </w:t>
@@ -2619,7 +2581,7 @@
       <w:pPr>
         <w:pStyle w:val="Heading2"/>
       </w:pPr>
-      <w:bookmarkStart w:id="10" w:name="_Toc422358860"/>
+      <w:bookmarkStart w:id="10" w:name="_Toc422420957"/>
       <w:r>
         <w:lastRenderedPageBreak/>
         <w:t>3. Joining a Game</w:t>
@@ -2677,7 +2639,7 @@
       <w:pPr>
         <w:pStyle w:val="Heading2"/>
       </w:pPr>
-      <w:bookmarkStart w:id="11" w:name="_Toc422358861"/>
+      <w:bookmarkStart w:id="11" w:name="_Toc422420958"/>
       <w:r>
         <w:t>4</w:t>
       </w:r>
@@ -2732,7 +2694,7 @@
       <w:pPr>
         <w:pStyle w:val="Heading2"/>
       </w:pPr>
-      <w:bookmarkStart w:id="12" w:name="_Toc422358862"/>
+      <w:bookmarkStart w:id="12" w:name="_Toc422420959"/>
       <w:r>
         <w:lastRenderedPageBreak/>
         <w:t>5</w:t>
@@ -2788,7 +2750,7 @@
       <w:pPr>
         <w:pStyle w:val="Heading2"/>
       </w:pPr>
-      <w:bookmarkStart w:id="13" w:name="_Toc422358863"/>
+      <w:bookmarkStart w:id="13" w:name="_Toc422420960"/>
       <w:r>
         <w:lastRenderedPageBreak/>
         <w:t>6</w:t>
@@ -2849,7 +2811,7 @@
       <w:pPr>
         <w:pStyle w:val="Heading2"/>
       </w:pPr>
-      <w:bookmarkStart w:id="14" w:name="_Toc422358864"/>
+      <w:bookmarkStart w:id="14" w:name="_Toc422420961"/>
       <w:r>
         <w:t>7</w:t>
       </w:r>
@@ -2904,7 +2866,7 @@
       <w:pPr>
         <w:pStyle w:val="Heading2"/>
       </w:pPr>
-      <w:bookmarkStart w:id="15" w:name="_Toc422358865"/>
+      <w:bookmarkStart w:id="15" w:name="_Toc422420962"/>
       <w:r>
         <w:lastRenderedPageBreak/>
         <w:t>8</w:t>
@@ -5463,41 +5425,7 @@
 </file>
 
 <file path=word/glossary/document.xml><?xml version="1.0" encoding="utf-8"?>
-<w:glossaryDocument xmlns:wpc="http://schemas.microsoft.com/office/word/2010/wordprocessingCanvas" xmlns:mc="http://schemas.openxmlformats.org/markup-compatibility/2006" xmlns:o="urn:schemas-microsoft-com:office:office" xmlns:r="http://schemas.openxmlformats.org/officeDocument/2006/relationships" xmlns:m="http://schemas.openxmlformats.org/officeDocument/2006/math" xmlns:v="urn:schemas-microsoft-com:vml" xmlns:wp14="http://schemas.microsoft.com/office/word/2010/wordprocessingDrawing" xmlns:wp="http://schemas.openxmlformats.org/drawingml/2006/wordprocessingDrawing" xmlns:w10="urn:schemas-microsoft-com:office:word" xmlns:w="http://schemas.openxmlformats.org/wordprocessingml/2006/main" xmlns:w14="http://schemas.microsoft.com/office/word/2010/wordml" xmlns:wpg="http://schemas.microsoft.com/office/word/2010/wordprocessingGroup" xmlns:wpi="http://schemas.microsoft.com/office/word/2010/wordprocessingInk" xmlns:wne="http://schemas.microsoft.com/office/word/2006/wordml" xmlns:wps="http://schemas.microsoft.com/office/word/2010/wordprocessingShape" mc:Ignorable="w14 wp14">
-  <w:docParts>
-    <w:docPart>
-      <w:docPartPr>
-        <w:name w:val="D53D3F83FB6A44D9B1B4B08BAE8536E4"/>
-        <w:category>
-          <w:name w:val="General"/>
-          <w:gallery w:val="placeholder"/>
-        </w:category>
-        <w:types>
-          <w:type w:val="bbPlcHdr"/>
-        </w:types>
-        <w:behaviors>
-          <w:behavior w:val="content"/>
-        </w:behaviors>
-        <w:guid w:val="{85AB2347-D8A0-4726-8C59-736D3AF20AD6}"/>
-      </w:docPartPr>
-      <w:docPartBody>
-        <w:p>
-          <w:pPr>
-            <w:pStyle w:val="D53D3F83FB6A44D9B1B4B08BAE8536E4"/>
-          </w:pPr>
-          <w:r>
-            <w:rPr>
-              <w:rFonts w:asciiTheme="majorHAnsi" w:eastAsiaTheme="majorEastAsia" w:hAnsiTheme="majorHAnsi" w:cstheme="majorBidi"/>
-              <w:sz w:val="72"/>
-              <w:szCs w:val="72"/>
-            </w:rPr>
-            <w:t>[Type the document title]</w:t>
-          </w:r>
-        </w:p>
-      </w:docPartBody>
-    </w:docPart>
-  </w:docParts>
-</w:glossaryDocument>
+<w:glossaryDocument xmlns:wpc="http://schemas.microsoft.com/office/word/2010/wordprocessingCanvas" xmlns:mc="http://schemas.openxmlformats.org/markup-compatibility/2006" xmlns:o="urn:schemas-microsoft-com:office:office" xmlns:r="http://schemas.openxmlformats.org/officeDocument/2006/relationships" xmlns:m="http://schemas.openxmlformats.org/officeDocument/2006/math" xmlns:v="urn:schemas-microsoft-com:vml" xmlns:wp14="http://schemas.microsoft.com/office/word/2010/wordprocessingDrawing" xmlns:wp="http://schemas.openxmlformats.org/drawingml/2006/wordprocessingDrawing" xmlns:w10="urn:schemas-microsoft-com:office:word" xmlns:w="http://schemas.openxmlformats.org/wordprocessingml/2006/main" xmlns:w14="http://schemas.microsoft.com/office/word/2010/wordml" xmlns:wpg="http://schemas.microsoft.com/office/word/2010/wordprocessingGroup" xmlns:wpi="http://schemas.microsoft.com/office/word/2010/wordprocessingInk" xmlns:wne="http://schemas.microsoft.com/office/word/2006/wordml" xmlns:wps="http://schemas.microsoft.com/office/word/2010/wordprocessingShape" mc:Ignorable="w14 wp14"/>
 </file>
 
 <file path=word/glossary/fontTable.xml><?xml version="1.0" encoding="utf-8"?>
@@ -5548,9 +5476,8 @@
     <w:panose1 w:val="020B0604030504040204"/>
     <w:charset w:val="00"/>
     <w:family w:val="swiss"/>
-    <w:notTrueType/>
     <w:pitch w:val="variable"/>
-    <w:sig w:usb0="00000003" w:usb1="00000000" w:usb2="00000000" w:usb3="00000000" w:csb0="00000001" w:csb1="00000000"/>
+    <w:sig w:usb0="E1002EFF" w:usb1="C000605B" w:usb2="00000029" w:usb3="00000000" w:csb0="000101FF" w:csb1="00000000"/>
   </w:font>
 </w:fonts>
 </file>
@@ -5573,6 +5500,7 @@
     <w:rsid w:val="005E346F"/>
     <w:rsid w:val="006D4D9D"/>
     <w:rsid w:val="007635FB"/>
+    <w:rsid w:val="007C3EF2"/>
     <w:rsid w:val="007C4DB6"/>
     <w:rsid w:val="008F13BD"/>
     <w:rsid w:val="00FB3857"/>
@@ -6429,7 +6357,7 @@
 </file>
 
 <file path=customXml/itemProps2.xml><?xml version="1.0" encoding="utf-8"?>
-<ds:datastoreItem xmlns:ds="http://schemas.openxmlformats.org/officeDocument/2006/customXml" ds:itemID="{EE32FF7D-7539-4473-B87F-F68B2E410778}">
+<ds:datastoreItem xmlns:ds="http://schemas.openxmlformats.org/officeDocument/2006/customXml" ds:itemID="{296D12C3-CF45-45D9-9274-0391B1FD76CC}">
   <ds:schemaRefs>
     <ds:schemaRef ds:uri="http://schemas.openxmlformats.org/officeDocument/2006/bibliography"/>
   </ds:schemaRefs>

</xml_diff>